<commit_message>
relatorio conhecimento positivo + invariantes insercao conhecimento negativo
</commit_message>
<xml_diff>
--- a/SRCR2-GRUPO10/Relatorio.docx
+++ b/SRCR2-GRUPO10/Relatorio.docx
@@ -650,7 +650,7 @@
           <w:lang w:val="pt-PT"/>
         </w:rPr>
       </w:pPr>
-      <w:bookmarkStart w:id="0" w:name="_Toc5982379"/>
+      <w:bookmarkStart w:id="0" w:name="_Toc6753857"/>
       <w:r>
         <w:rPr>
           <w:sz w:val="40"/>
@@ -669,6 +669,7 @@
           <w:lang w:val="pt-PT"/>
         </w:rPr>
       </w:pPr>
+      <w:bookmarkStart w:id="1" w:name="_Toc6753858"/>
       <w:r>
         <w:rPr>
           <w:sz w:val="40"/>
@@ -676,7 +677,6 @@
         </w:rPr>
         <w:t>------- POR FAZER -------</w:t>
       </w:r>
-      <w:bookmarkStart w:id="1" w:name="_GoBack"/>
       <w:bookmarkEnd w:id="1"/>
     </w:p>
     <w:p>
@@ -822,7 +822,7 @@
             </w:rPr>
             <w:fldChar w:fldCharType="separate"/>
           </w:r>
-          <w:hyperlink w:anchor="_Toc5982379" w:history="1">
+          <w:hyperlink w:anchor="_Toc6753857" w:history="1">
             <w:r>
               <w:rPr>
                 <w:rStyle w:val="Hiperligao"/>
@@ -850,7 +850,7 @@
                 <w:noProof/>
                 <w:webHidden/>
               </w:rPr>
-              <w:instrText xml:space="preserve"> PAGEREF _Toc5982379 \h </w:instrText>
+              <w:instrText xml:space="preserve"> PAGEREF _Toc6753857 \h </w:instrText>
             </w:r>
             <w:r>
               <w:rPr>
@@ -897,14 +897,14 @@
               <w:lang w:val="pt-PT" w:eastAsia="pt-PT"/>
             </w:rPr>
           </w:pPr>
-          <w:hyperlink w:anchor="_Toc5982380" w:history="1">
+          <w:hyperlink w:anchor="_Toc6753858" w:history="1">
             <w:r>
               <w:rPr>
                 <w:rStyle w:val="Hiperligao"/>
                 <w:noProof/>
                 <w:lang w:val="pt-PT"/>
               </w:rPr>
-              <w:t>1 - Introdução</w:t>
+              <w:t>------- POR FAZER -------</w:t>
             </w:r>
             <w:r>
               <w:rPr>
@@ -925,7 +925,306 @@
                 <w:noProof/>
                 <w:webHidden/>
               </w:rPr>
-              <w:instrText xml:space="preserve"> PAGEREF _Toc5982380 \h </w:instrText>
+              <w:instrText xml:space="preserve"> PAGEREF _Toc6753858 \h </w:instrText>
+            </w:r>
+            <w:r>
+              <w:rPr>
+                <w:noProof/>
+                <w:webHidden/>
+              </w:rPr>
+            </w:r>
+            <w:r>
+              <w:rPr>
+                <w:noProof/>
+                <w:webHidden/>
+              </w:rPr>
+              <w:fldChar w:fldCharType="separate"/>
+            </w:r>
+            <w:r>
+              <w:rPr>
+                <w:noProof/>
+                <w:webHidden/>
+              </w:rPr>
+              <w:t>3</w:t>
+            </w:r>
+            <w:r>
+              <w:rPr>
+                <w:noProof/>
+                <w:webHidden/>
+              </w:rPr>
+              <w:fldChar w:fldCharType="end"/>
+            </w:r>
+          </w:hyperlink>
+        </w:p>
+        <w:p>
+          <w:pPr>
+            <w:pStyle w:val="ndice1"/>
+            <w:tabs>
+              <w:tab w:val="right" w:leader="dot" w:pos="9746"/>
+            </w:tabs>
+            <w:rPr>
+              <w:rFonts w:eastAsiaTheme="minorEastAsia" w:cstheme="minorBidi"/>
+              <w:b w:val="0"/>
+              <w:bCs w:val="0"/>
+              <w:i w:val="0"/>
+              <w:iCs w:val="0"/>
+              <w:noProof/>
+              <w:lang w:val="pt-PT" w:eastAsia="pt-PT"/>
+            </w:rPr>
+          </w:pPr>
+          <w:hyperlink w:anchor="_Toc6753859" w:history="1">
+            <w:r>
+              <w:rPr>
+                <w:rStyle w:val="Hiperligao"/>
+                <w:noProof/>
+                <w:lang w:val="pt-PT"/>
+              </w:rPr>
+              <w:t>1 – Introdução</w:t>
+            </w:r>
+            <w:r>
+              <w:rPr>
+                <w:noProof/>
+                <w:webHidden/>
+              </w:rPr>
+              <w:tab/>
+            </w:r>
+            <w:r>
+              <w:rPr>
+                <w:noProof/>
+                <w:webHidden/>
+              </w:rPr>
+              <w:fldChar w:fldCharType="begin"/>
+            </w:r>
+            <w:r>
+              <w:rPr>
+                <w:noProof/>
+                <w:webHidden/>
+              </w:rPr>
+              <w:instrText xml:space="preserve"> PAGEREF _Toc6753859 \h </w:instrText>
+            </w:r>
+            <w:r>
+              <w:rPr>
+                <w:noProof/>
+                <w:webHidden/>
+              </w:rPr>
+            </w:r>
+            <w:r>
+              <w:rPr>
+                <w:noProof/>
+                <w:webHidden/>
+              </w:rPr>
+              <w:fldChar w:fldCharType="separate"/>
+            </w:r>
+            <w:r>
+              <w:rPr>
+                <w:noProof/>
+                <w:webHidden/>
+              </w:rPr>
+              <w:t>6</w:t>
+            </w:r>
+            <w:r>
+              <w:rPr>
+                <w:noProof/>
+                <w:webHidden/>
+              </w:rPr>
+              <w:fldChar w:fldCharType="end"/>
+            </w:r>
+          </w:hyperlink>
+        </w:p>
+        <w:p>
+          <w:pPr>
+            <w:pStyle w:val="ndice1"/>
+            <w:tabs>
+              <w:tab w:val="right" w:leader="dot" w:pos="9746"/>
+            </w:tabs>
+            <w:rPr>
+              <w:rFonts w:eastAsiaTheme="minorEastAsia" w:cstheme="minorBidi"/>
+              <w:b w:val="0"/>
+              <w:bCs w:val="0"/>
+              <w:i w:val="0"/>
+              <w:iCs w:val="0"/>
+              <w:noProof/>
+              <w:lang w:val="pt-PT" w:eastAsia="pt-PT"/>
+            </w:rPr>
+          </w:pPr>
+          <w:hyperlink w:anchor="_Toc6753860" w:history="1">
+            <w:r>
+              <w:rPr>
+                <w:rStyle w:val="Hiperligao"/>
+                <w:noProof/>
+                <w:lang w:val="pt-PT"/>
+              </w:rPr>
+              <w:t>------- POR FAZER -------</w:t>
+            </w:r>
+            <w:r>
+              <w:rPr>
+                <w:noProof/>
+                <w:webHidden/>
+              </w:rPr>
+              <w:tab/>
+            </w:r>
+            <w:r>
+              <w:rPr>
+                <w:noProof/>
+                <w:webHidden/>
+              </w:rPr>
+              <w:fldChar w:fldCharType="begin"/>
+            </w:r>
+            <w:r>
+              <w:rPr>
+                <w:noProof/>
+                <w:webHidden/>
+              </w:rPr>
+              <w:instrText xml:space="preserve"> PAGEREF _Toc6753860 \h </w:instrText>
+            </w:r>
+            <w:r>
+              <w:rPr>
+                <w:noProof/>
+                <w:webHidden/>
+              </w:rPr>
+            </w:r>
+            <w:r>
+              <w:rPr>
+                <w:noProof/>
+                <w:webHidden/>
+              </w:rPr>
+              <w:fldChar w:fldCharType="separate"/>
+            </w:r>
+            <w:r>
+              <w:rPr>
+                <w:noProof/>
+                <w:webHidden/>
+              </w:rPr>
+              <w:t>6</w:t>
+            </w:r>
+            <w:r>
+              <w:rPr>
+                <w:noProof/>
+                <w:webHidden/>
+              </w:rPr>
+              <w:fldChar w:fldCharType="end"/>
+            </w:r>
+          </w:hyperlink>
+        </w:p>
+        <w:p>
+          <w:pPr>
+            <w:pStyle w:val="ndice1"/>
+            <w:tabs>
+              <w:tab w:val="right" w:leader="dot" w:pos="9746"/>
+            </w:tabs>
+            <w:rPr>
+              <w:rFonts w:eastAsiaTheme="minorEastAsia" w:cstheme="minorBidi"/>
+              <w:b w:val="0"/>
+              <w:bCs w:val="0"/>
+              <w:i w:val="0"/>
+              <w:iCs w:val="0"/>
+              <w:noProof/>
+              <w:lang w:val="pt-PT" w:eastAsia="pt-PT"/>
+            </w:rPr>
+          </w:pPr>
+          <w:hyperlink w:anchor="_Toc6753861" w:history="1">
+            <w:r>
+              <w:rPr>
+                <w:rStyle w:val="Hiperligao"/>
+                <w:noProof/>
+                <w:lang w:val="pt-PT"/>
+              </w:rPr>
+              <w:t>2 - Descrição do Trabalho</w:t>
+            </w:r>
+            <w:r>
+              <w:rPr>
+                <w:noProof/>
+                <w:webHidden/>
+              </w:rPr>
+              <w:tab/>
+            </w:r>
+            <w:r>
+              <w:rPr>
+                <w:noProof/>
+                <w:webHidden/>
+              </w:rPr>
+              <w:fldChar w:fldCharType="begin"/>
+            </w:r>
+            <w:r>
+              <w:rPr>
+                <w:noProof/>
+                <w:webHidden/>
+              </w:rPr>
+              <w:instrText xml:space="preserve"> PAGEREF _Toc6753861 \h </w:instrText>
+            </w:r>
+            <w:r>
+              <w:rPr>
+                <w:noProof/>
+                <w:webHidden/>
+              </w:rPr>
+            </w:r>
+            <w:r>
+              <w:rPr>
+                <w:noProof/>
+                <w:webHidden/>
+              </w:rPr>
+              <w:fldChar w:fldCharType="separate"/>
+            </w:r>
+            <w:r>
+              <w:rPr>
+                <w:noProof/>
+                <w:webHidden/>
+              </w:rPr>
+              <w:t>7</w:t>
+            </w:r>
+            <w:r>
+              <w:rPr>
+                <w:noProof/>
+                <w:webHidden/>
+              </w:rPr>
+              <w:fldChar w:fldCharType="end"/>
+            </w:r>
+          </w:hyperlink>
+        </w:p>
+        <w:p>
+          <w:pPr>
+            <w:pStyle w:val="ndice2"/>
+            <w:tabs>
+              <w:tab w:val="right" w:leader="dot" w:pos="9746"/>
+            </w:tabs>
+            <w:rPr>
+              <w:rFonts w:eastAsiaTheme="minorEastAsia" w:cstheme="minorBidi"/>
+              <w:b w:val="0"/>
+              <w:bCs w:val="0"/>
+              <w:noProof/>
+              <w:szCs w:val="24"/>
+              <w:lang w:val="pt-PT" w:eastAsia="pt-PT"/>
+            </w:rPr>
+          </w:pPr>
+          <w:hyperlink w:anchor="_Toc6753862" w:history="1">
+            <w:r>
+              <w:rPr>
+                <w:rStyle w:val="Hiperligao"/>
+                <w:noProof/>
+                <w:lang w:val="pt-PT"/>
+              </w:rPr>
+              <w:t>2.1- Representação de Conhecimento Positivo</w:t>
+            </w:r>
+            <w:r>
+              <w:rPr>
+                <w:noProof/>
+                <w:webHidden/>
+              </w:rPr>
+              <w:tab/>
+            </w:r>
+            <w:r>
+              <w:rPr>
+                <w:noProof/>
+                <w:webHidden/>
+              </w:rPr>
+              <w:fldChar w:fldCharType="begin"/>
+            </w:r>
+            <w:r>
+              <w:rPr>
+                <w:noProof/>
+                <w:webHidden/>
+              </w:rPr>
+              <w:instrText xml:space="preserve"> PAGEREF _Toc6753862 \h </w:instrText>
             </w:r>
             <w:r>
               <w:rPr>
@@ -972,14 +1271,14 @@
               <w:lang w:val="pt-PT" w:eastAsia="pt-PT"/>
             </w:rPr>
           </w:pPr>
-          <w:hyperlink w:anchor="_Toc5982381" w:history="1">
+          <w:hyperlink w:anchor="_Toc6753863" w:history="1">
             <w:r>
               <w:rPr>
                 <w:rStyle w:val="Hiperligao"/>
                 <w:noProof/>
                 <w:lang w:val="pt-PT"/>
               </w:rPr>
-              <w:t>2 - Descrição do Trabalho</w:t>
+              <w:t>3 – Conclusão</w:t>
             </w:r>
             <w:r>
               <w:rPr>
@@ -1000,7 +1299,7 @@
                 <w:noProof/>
                 <w:webHidden/>
               </w:rPr>
-              <w:instrText xml:space="preserve"> PAGEREF _Toc5982381 \h </w:instrText>
+              <w:instrText xml:space="preserve"> PAGEREF _Toc6753863 \h </w:instrText>
             </w:r>
             <w:r>
               <w:rPr>
@@ -1047,14 +1346,14 @@
               <w:lang w:val="pt-PT" w:eastAsia="pt-PT"/>
             </w:rPr>
           </w:pPr>
-          <w:hyperlink w:anchor="_Toc5982382" w:history="1">
+          <w:hyperlink w:anchor="_Toc6753864" w:history="1">
             <w:r>
               <w:rPr>
                 <w:rStyle w:val="Hiperligao"/>
                 <w:noProof/>
                 <w:lang w:val="pt-PT"/>
               </w:rPr>
-              <w:t>3 – Conclusão</w:t>
+              <w:t>------- POR FAZER -------</w:t>
             </w:r>
             <w:r>
               <w:rPr>
@@ -1075,7 +1374,7 @@
                 <w:noProof/>
                 <w:webHidden/>
               </w:rPr>
-              <w:instrText xml:space="preserve"> PAGEREF _Toc5982382 \h </w:instrText>
+              <w:instrText xml:space="preserve"> PAGEREF _Toc6753864 \h </w:instrText>
             </w:r>
             <w:r>
               <w:rPr>
@@ -1095,7 +1394,7 @@
                 <w:noProof/>
                 <w:webHidden/>
               </w:rPr>
-              <w:t>9</w:t>
+              <w:t>8</w:t>
             </w:r>
             <w:r>
               <w:rPr>
@@ -1201,7 +1500,7 @@
           <w:lang w:val="pt-PT"/>
         </w:rPr>
       </w:pPr>
-      <w:bookmarkStart w:id="2" w:name="_Toc5982380"/>
+      <w:bookmarkStart w:id="2" w:name="_Toc6753859"/>
       <w:r>
         <w:rPr>
           <w:sz w:val="40"/>
@@ -1249,15 +1548,16 @@
           <w:lang w:val="pt-PT"/>
         </w:rPr>
         <w:tab/>
-        <w:t xml:space="preserve">------- POR FAZER </w:t>
-      </w:r>
+      </w:r>
+      <w:bookmarkStart w:id="3" w:name="_Toc6753860"/>
       <w:r>
         <w:rPr>
           <w:sz w:val="40"/>
           <w:lang w:val="pt-PT"/>
         </w:rPr>
-        <w:t>-------</w:t>
-      </w:r>
+        <w:t>------- POR FAZER -------</w:t>
+      </w:r>
+      <w:bookmarkEnd w:id="3"/>
     </w:p>
     <w:p>
       <w:pPr>
@@ -1350,7 +1650,7 @@
           <w:lang w:val="pt-PT"/>
         </w:rPr>
       </w:pPr>
-      <w:bookmarkStart w:id="3" w:name="_Toc5982381"/>
+      <w:bookmarkStart w:id="4" w:name="_Toc6753861"/>
       <w:r>
         <w:rPr>
           <w:sz w:val="40"/>
@@ -1366,7 +1666,834 @@
         </w:rPr>
         <w:t>Descrição do Trabalho</w:t>
       </w:r>
-      <w:bookmarkEnd w:id="3"/>
+      <w:bookmarkEnd w:id="4"/>
+    </w:p>
+    <w:p>
+      <w:pPr>
+        <w:rPr>
+          <w:lang w:val="pt-PT"/>
+        </w:rPr>
+      </w:pPr>
+      <w:r>
+        <w:rPr>
+          <w:lang w:val="pt-PT"/>
+        </w:rPr>
+        <w:t xml:space="preserve">Devido à ligação que existe </w:t>
+      </w:r>
+      <w:r>
+        <w:rPr>
+          <w:lang w:val="pt-PT"/>
+        </w:rPr>
+        <w:t>com a primeira fase do projeto, é importante relembrar os predicados que foram criados:</w:t>
+      </w:r>
+    </w:p>
+    <w:p>
+      <w:pPr>
+        <w:pStyle w:val="PargrafodaLista"/>
+        <w:numPr>
+          <w:ilvl w:val="0"/>
+          <w:numId w:val="32"/>
+        </w:numPr>
+        <w:spacing w:before="0" w:after="200" w:line="276" w:lineRule="auto"/>
+        <w:contextualSpacing/>
+        <w:jc w:val="left"/>
+        <w:rPr>
+          <w:rFonts w:cstheme="minorBidi"/>
+          <w:szCs w:val="24"/>
+          <w:lang w:val="pt-PT"/>
+        </w:rPr>
+      </w:pPr>
+      <w:r>
+        <w:rPr>
+          <w:rFonts w:cstheme="minorHAnsi"/>
+          <w:szCs w:val="24"/>
+          <w:lang w:val="pt-PT"/>
+        </w:rPr>
+        <w:t>utente: IdUt, Nome, Idade, Cidade, Seguro -&gt; {V,F</w:t>
+      </w:r>
+      <w:r>
+        <w:rPr>
+          <w:rFonts w:cstheme="minorHAnsi"/>
+          <w:szCs w:val="24"/>
+          <w:lang w:val="pt-PT"/>
+        </w:rPr>
+        <w:t>,D</w:t>
+      </w:r>
+      <w:r>
+        <w:rPr>
+          <w:rFonts w:cstheme="minorHAnsi"/>
+          <w:szCs w:val="24"/>
+          <w:lang w:val="pt-PT"/>
+        </w:rPr>
+        <w:t>}</w:t>
+      </w:r>
+    </w:p>
+    <w:p>
+      <w:pPr>
+        <w:pStyle w:val="PargrafodaLista"/>
+        <w:numPr>
+          <w:ilvl w:val="0"/>
+          <w:numId w:val="32"/>
+        </w:numPr>
+        <w:spacing w:before="0" w:after="200" w:line="276" w:lineRule="auto"/>
+        <w:contextualSpacing/>
+        <w:jc w:val="left"/>
+        <w:rPr>
+          <w:rFonts w:cstheme="minorBidi"/>
+          <w:szCs w:val="24"/>
+          <w:lang w:val="pt-PT"/>
+        </w:rPr>
+      </w:pPr>
+      <w:r>
+        <w:rPr>
+          <w:rFonts w:cstheme="minorHAnsi"/>
+          <w:szCs w:val="24"/>
+          <w:lang w:val="pt-PT"/>
+        </w:rPr>
+        <w:t>serviço</w:t>
+      </w:r>
+      <w:r>
+        <w:rPr>
+          <w:rFonts w:cstheme="minorHAnsi"/>
+          <w:szCs w:val="24"/>
+          <w:lang w:val="pt-PT"/>
+        </w:rPr>
+        <w:t>: IdServ,</w:t>
+      </w:r>
+      <w:r>
+        <w:rPr>
+          <w:rFonts w:cstheme="minorHAnsi"/>
+          <w:szCs w:val="24"/>
+          <w:lang w:val="pt-PT"/>
+        </w:rPr>
+        <w:t xml:space="preserve"> </w:t>
+      </w:r>
+      <w:r>
+        <w:rPr>
+          <w:rFonts w:cstheme="minorHAnsi"/>
+          <w:szCs w:val="24"/>
+          <w:lang w:val="pt-PT"/>
+        </w:rPr>
+        <w:t>Descrição,</w:t>
+      </w:r>
+      <w:r>
+        <w:rPr>
+          <w:rFonts w:cstheme="minorHAnsi"/>
+          <w:szCs w:val="24"/>
+          <w:lang w:val="pt-PT"/>
+        </w:rPr>
+        <w:t xml:space="preserve"> </w:t>
+      </w:r>
+      <w:r>
+        <w:rPr>
+          <w:rFonts w:cstheme="minorHAnsi"/>
+          <w:szCs w:val="24"/>
+          <w:lang w:val="pt-PT"/>
+        </w:rPr>
+        <w:t>Ins</w:t>
+      </w:r>
+      <w:r>
+        <w:rPr>
+          <w:rFonts w:cstheme="minorHAnsi"/>
+          <w:szCs w:val="24"/>
+          <w:lang w:val="pt-PT"/>
+        </w:rPr>
+        <w:t>t</w:t>
+      </w:r>
+      <w:r>
+        <w:rPr>
+          <w:rFonts w:cstheme="minorHAnsi"/>
+          <w:szCs w:val="24"/>
+          <w:lang w:val="pt-PT"/>
+        </w:rPr>
+        <w:t>ituição,</w:t>
+      </w:r>
+      <w:r>
+        <w:rPr>
+          <w:rFonts w:cstheme="minorHAnsi"/>
+          <w:szCs w:val="24"/>
+          <w:lang w:val="pt-PT"/>
+        </w:rPr>
+        <w:t xml:space="preserve"> </w:t>
+      </w:r>
+      <w:r>
+        <w:rPr>
+          <w:rFonts w:cstheme="minorHAnsi"/>
+          <w:szCs w:val="24"/>
+          <w:lang w:val="pt-PT"/>
+        </w:rPr>
+        <w:t>Cidade -&gt; {V,F</w:t>
+      </w:r>
+      <w:r>
+        <w:rPr>
+          <w:rFonts w:cstheme="minorHAnsi"/>
+          <w:szCs w:val="24"/>
+          <w:lang w:val="pt-PT"/>
+        </w:rPr>
+        <w:t>,D</w:t>
+      </w:r>
+      <w:r>
+        <w:rPr>
+          <w:rFonts w:cstheme="minorHAnsi"/>
+          <w:szCs w:val="24"/>
+          <w:lang w:val="pt-PT"/>
+        </w:rPr>
+        <w:t>}</w:t>
+      </w:r>
+    </w:p>
+    <w:p>
+      <w:pPr>
+        <w:pStyle w:val="PargrafodaLista"/>
+        <w:numPr>
+          <w:ilvl w:val="0"/>
+          <w:numId w:val="32"/>
+        </w:numPr>
+        <w:spacing w:before="0" w:after="200" w:line="276" w:lineRule="auto"/>
+        <w:contextualSpacing/>
+        <w:jc w:val="left"/>
+        <w:rPr>
+          <w:rFonts w:cstheme="minorBidi"/>
+          <w:szCs w:val="24"/>
+          <w:lang w:val="pt-PT"/>
+        </w:rPr>
+      </w:pPr>
+      <w:r>
+        <w:rPr>
+          <w:rFonts w:cstheme="minorHAnsi"/>
+          <w:szCs w:val="24"/>
+          <w:lang w:val="pt-PT"/>
+        </w:rPr>
+        <w:t>consulta</w:t>
+      </w:r>
+      <w:r>
+        <w:rPr>
+          <w:rFonts w:cstheme="minorHAnsi"/>
+          <w:szCs w:val="24"/>
+          <w:lang w:val="pt-PT"/>
+        </w:rPr>
+        <w:t>: Data,</w:t>
+      </w:r>
+      <w:r>
+        <w:rPr>
+          <w:rFonts w:cstheme="minorHAnsi"/>
+          <w:szCs w:val="24"/>
+          <w:lang w:val="pt-PT"/>
+        </w:rPr>
+        <w:t xml:space="preserve"> </w:t>
+      </w:r>
+      <w:r>
+        <w:rPr>
+          <w:rFonts w:cstheme="minorHAnsi"/>
+          <w:szCs w:val="24"/>
+          <w:lang w:val="pt-PT"/>
+        </w:rPr>
+        <w:t>IdUt,</w:t>
+      </w:r>
+      <w:r>
+        <w:rPr>
+          <w:rFonts w:cstheme="minorHAnsi"/>
+          <w:szCs w:val="24"/>
+          <w:lang w:val="pt-PT"/>
+        </w:rPr>
+        <w:t xml:space="preserve"> </w:t>
+      </w:r>
+      <w:r>
+        <w:rPr>
+          <w:rFonts w:cstheme="minorHAnsi"/>
+          <w:szCs w:val="24"/>
+          <w:lang w:val="pt-PT"/>
+        </w:rPr>
+        <w:t>IdServ,</w:t>
+      </w:r>
+      <w:r>
+        <w:rPr>
+          <w:rFonts w:cstheme="minorHAnsi"/>
+          <w:szCs w:val="24"/>
+          <w:lang w:val="pt-PT"/>
+        </w:rPr>
+        <w:t xml:space="preserve"> </w:t>
+      </w:r>
+      <w:r>
+        <w:rPr>
+          <w:rFonts w:cstheme="minorHAnsi"/>
+          <w:szCs w:val="24"/>
+          <w:lang w:val="pt-PT"/>
+        </w:rPr>
+        <w:t>Custo,</w:t>
+      </w:r>
+      <w:r>
+        <w:rPr>
+          <w:rFonts w:cstheme="minorHAnsi"/>
+          <w:szCs w:val="24"/>
+          <w:lang w:val="pt-PT"/>
+        </w:rPr>
+        <w:t xml:space="preserve"> </w:t>
+      </w:r>
+      <w:r>
+        <w:rPr>
+          <w:rFonts w:cstheme="minorHAnsi"/>
+          <w:szCs w:val="24"/>
+          <w:lang w:val="pt-PT"/>
+        </w:rPr>
+        <w:t>IdMed -&gt; {V,F</w:t>
+      </w:r>
+      <w:r>
+        <w:rPr>
+          <w:rFonts w:cstheme="minorHAnsi"/>
+          <w:szCs w:val="24"/>
+          <w:lang w:val="pt-PT"/>
+        </w:rPr>
+        <w:t>,D</w:t>
+      </w:r>
+      <w:r>
+        <w:rPr>
+          <w:rFonts w:cstheme="minorHAnsi"/>
+          <w:szCs w:val="24"/>
+          <w:lang w:val="pt-PT"/>
+        </w:rPr>
+        <w:t>}</w:t>
+      </w:r>
+    </w:p>
+    <w:p>
+      <w:pPr>
+        <w:pStyle w:val="PargrafodaLista"/>
+        <w:numPr>
+          <w:ilvl w:val="0"/>
+          <w:numId w:val="32"/>
+        </w:numPr>
+        <w:spacing w:before="0" w:after="200" w:line="276" w:lineRule="auto"/>
+        <w:contextualSpacing/>
+        <w:jc w:val="left"/>
+        <w:rPr>
+          <w:rFonts w:cstheme="minorBidi"/>
+          <w:szCs w:val="24"/>
+          <w:lang w:val="pt-PT"/>
+        </w:rPr>
+      </w:pPr>
+      <w:r>
+        <w:rPr>
+          <w:rFonts w:cstheme="minorHAnsi"/>
+          <w:szCs w:val="24"/>
+          <w:lang w:val="pt-PT"/>
+        </w:rPr>
+        <w:t>data: Dia, Mes, Ano -&gt; {V,F}</w:t>
+      </w:r>
+    </w:p>
+    <w:p>
+      <w:pPr>
+        <w:pStyle w:val="PargrafodaLista"/>
+        <w:numPr>
+          <w:ilvl w:val="0"/>
+          <w:numId w:val="32"/>
+        </w:numPr>
+        <w:spacing w:before="0" w:after="200" w:line="276" w:lineRule="auto"/>
+        <w:contextualSpacing/>
+        <w:jc w:val="left"/>
+        <w:rPr>
+          <w:rFonts w:cstheme="minorBidi"/>
+          <w:szCs w:val="24"/>
+          <w:lang w:val="pt-PT"/>
+        </w:rPr>
+      </w:pPr>
+      <w:r>
+        <w:rPr>
+          <w:rFonts w:cstheme="minorHAnsi"/>
+          <w:szCs w:val="24"/>
+          <w:lang w:val="pt-PT"/>
+        </w:rPr>
+        <w:t>medico: IdMed, Nome, Idade, IdServ -&gt; {V,F</w:t>
+      </w:r>
+      <w:r>
+        <w:rPr>
+          <w:rFonts w:cstheme="minorHAnsi"/>
+          <w:szCs w:val="24"/>
+          <w:lang w:val="pt-PT"/>
+        </w:rPr>
+        <w:t>,D</w:t>
+      </w:r>
+      <w:r>
+        <w:rPr>
+          <w:rFonts w:cstheme="minorHAnsi"/>
+          <w:szCs w:val="24"/>
+          <w:lang w:val="pt-PT"/>
+        </w:rPr>
+        <w:t>}</w:t>
+      </w:r>
+    </w:p>
+    <w:p>
+      <w:pPr>
+        <w:pStyle w:val="PargrafodaLista"/>
+        <w:numPr>
+          <w:ilvl w:val="0"/>
+          <w:numId w:val="32"/>
+        </w:numPr>
+        <w:spacing w:before="0" w:after="200" w:line="276" w:lineRule="auto"/>
+        <w:contextualSpacing/>
+        <w:jc w:val="left"/>
+        <w:rPr>
+          <w:rFonts w:cstheme="minorBidi"/>
+          <w:szCs w:val="24"/>
+          <w:lang w:val="pt-PT"/>
+        </w:rPr>
+      </w:pPr>
+      <w:r>
+        <w:rPr>
+          <w:rFonts w:cstheme="minorHAnsi"/>
+          <w:szCs w:val="24"/>
+          <w:lang w:val="pt-PT"/>
+        </w:rPr>
+        <w:t>seguro: IdSeg, Descrição, Taxa -&gt; {V,F</w:t>
+      </w:r>
+      <w:r>
+        <w:rPr>
+          <w:rFonts w:cstheme="minorHAnsi"/>
+          <w:szCs w:val="24"/>
+          <w:lang w:val="pt-PT"/>
+        </w:rPr>
+        <w:t>,D</w:t>
+      </w:r>
+      <w:r>
+        <w:rPr>
+          <w:rFonts w:cstheme="minorHAnsi"/>
+          <w:szCs w:val="24"/>
+          <w:lang w:val="pt-PT"/>
+        </w:rPr>
+        <w:t>}</w:t>
+      </w:r>
+    </w:p>
+    <w:p>
+      <w:pPr>
+        <w:rPr>
+          <w:lang w:val="pt-PT"/>
+        </w:rPr>
+      </w:pPr>
+      <w:r>
+        <w:rPr>
+          <w:lang w:val="pt-PT"/>
+        </w:rPr>
+        <w:t xml:space="preserve">Tendo em conta as novas condições da Lógica Estendida abordada, </w:t>
+      </w:r>
+      <w:r>
+        <w:rPr>
+          <w:lang w:val="pt-PT"/>
+        </w:rPr>
+        <w:t>é importante referir que, em complemento com um sistema de inferência, agora os predicados podem resultar num valor Verdadeiro, Falso ou Desconhecido.</w:t>
+      </w:r>
+      <w:bookmarkStart w:id="5" w:name="_GoBack"/>
+      <w:bookmarkEnd w:id="5"/>
+    </w:p>
+    <w:p>
+      <w:pPr>
+        <w:pStyle w:val="Ttulo2"/>
+        <w:rPr>
+          <w:sz w:val="32"/>
+          <w:lang w:val="pt-PT"/>
+        </w:rPr>
+      </w:pPr>
+      <w:bookmarkStart w:id="6" w:name="_Toc6753862"/>
+      <w:r>
+        <w:rPr>
+          <w:sz w:val="32"/>
+          <w:lang w:val="pt-PT"/>
+        </w:rPr>
+        <w:t>2.1- Representação de Conhecimento Positivo</w:t>
+      </w:r>
+      <w:bookmarkEnd w:id="6"/>
+    </w:p>
+    <w:p>
+      <w:pPr>
+        <w:rPr>
+          <w:lang w:val="pt-PT"/>
+        </w:rPr>
+      </w:pPr>
+      <w:r>
+        <w:rPr>
+          <w:lang w:val="pt-PT"/>
+        </w:rPr>
+        <w:t>A</w:t>
+      </w:r>
+      <w:r>
+        <w:rPr>
+          <w:lang w:val="pt-PT"/>
+        </w:rPr>
+        <w:t xml:space="preserve"> representação de conhecimento positivo foi replicada da primeira fase, tendo em conta que já </w:t>
+      </w:r>
+      <w:r>
+        <w:rPr>
+          <w:lang w:val="pt-PT"/>
+        </w:rPr>
+        <w:t>nesse momento</w:t>
+      </w:r>
+      <w:r>
+        <w:rPr>
+          <w:lang w:val="pt-PT"/>
+        </w:rPr>
+        <w:t xml:space="preserve"> tinha existido </w:t>
+      </w:r>
+      <w:r>
+        <w:rPr>
+          <w:lang w:val="pt-PT"/>
+        </w:rPr>
+        <w:t>este tipo de representação</w:t>
+      </w:r>
+      <w:r>
+        <w:rPr>
+          <w:lang w:val="pt-PT"/>
+        </w:rPr>
+        <w:t xml:space="preserve"> de conhecimento</w:t>
+      </w:r>
+      <w:r>
+        <w:rPr>
+          <w:lang w:val="pt-PT"/>
+        </w:rPr>
+        <w:t>.</w:t>
+      </w:r>
+    </w:p>
+    <w:p>
+      <w:pPr>
+        <w:rPr>
+          <w:lang w:val="pt-PT"/>
+        </w:rPr>
+      </w:pPr>
+      <w:r>
+        <w:rPr>
+          <w:noProof/>
+        </w:rPr>
+        <mc:AlternateContent>
+          <mc:Choice Requires="wps">
+            <w:drawing>
+              <wp:anchor distT="0" distB="0" distL="114300" distR="114300" simplePos="0" relativeHeight="251673600" behindDoc="1" locked="0" layoutInCell="1" allowOverlap="1" wp14:anchorId="7BEC2E6D" wp14:editId="2EBDF7B8">
+                <wp:simplePos x="0" y="0"/>
+                <wp:positionH relativeFrom="column">
+                  <wp:posOffset>447675</wp:posOffset>
+                </wp:positionH>
+                <wp:positionV relativeFrom="paragraph">
+                  <wp:posOffset>2124619</wp:posOffset>
+                </wp:positionV>
+                <wp:extent cx="5297170" cy="318770"/>
+                <wp:effectExtent l="0" t="0" r="0" b="0"/>
+                <wp:wrapTight wrapText="bothSides">
+                  <wp:wrapPolygon edited="0">
+                    <wp:start x="0" y="0"/>
+                    <wp:lineTo x="0" y="20653"/>
+                    <wp:lineTo x="21543" y="20653"/>
+                    <wp:lineTo x="21543" y="0"/>
+                    <wp:lineTo x="0" y="0"/>
+                  </wp:wrapPolygon>
+                </wp:wrapTight>
+                <wp:docPr id="11" name="Caixa de Texto 11"/>
+                <wp:cNvGraphicFramePr/>
+                <a:graphic xmlns:a="http://schemas.openxmlformats.org/drawingml/2006/main">
+                  <a:graphicData uri="http://schemas.microsoft.com/office/word/2010/wordprocessingShape">
+                    <wps:wsp>
+                      <wps:cNvSpPr txBox="1"/>
+                      <wps:spPr>
+                        <a:xfrm>
+                          <a:off x="0" y="0"/>
+                          <a:ext cx="5297170" cy="318770"/>
+                        </a:xfrm>
+                        <a:prstGeom prst="rect">
+                          <a:avLst/>
+                        </a:prstGeom>
+                        <a:solidFill>
+                          <a:prstClr val="white"/>
+                        </a:solidFill>
+                        <a:ln>
+                          <a:noFill/>
+                        </a:ln>
+                      </wps:spPr>
+                      <wps:txbx>
+                        <w:txbxContent>
+                          <w:p>
+                            <w:pPr>
+                              <w:pStyle w:val="Legenda"/>
+                              <w:jc w:val="center"/>
+                              <w:rPr>
+                                <w:noProof/>
+                                <w:color w:val="auto"/>
+                                <w:szCs w:val="22"/>
+                              </w:rPr>
+                            </w:pPr>
+                            <w:r>
+                              <w:rPr>
+                                <w:color w:val="auto"/>
+                              </w:rPr>
+                              <w:t xml:space="preserve">Figura </w:t>
+                            </w:r>
+                            <w:r>
+                              <w:rPr>
+                                <w:color w:val="auto"/>
+                              </w:rPr>
+                              <w:fldChar w:fldCharType="begin"/>
+                            </w:r>
+                            <w:r>
+                              <w:rPr>
+                                <w:color w:val="auto"/>
+                              </w:rPr>
+                              <w:instrText xml:space="preserve"> SEQ Figura \* ARABIC </w:instrText>
+                            </w:r>
+                            <w:r>
+                              <w:rPr>
+                                <w:color w:val="auto"/>
+                              </w:rPr>
+                              <w:fldChar w:fldCharType="separate"/>
+                            </w:r>
+                            <w:r>
+                              <w:rPr>
+                                <w:noProof/>
+                                <w:color w:val="auto"/>
+                              </w:rPr>
+                              <w:t>1</w:t>
+                            </w:r>
+                            <w:r>
+                              <w:rPr>
+                                <w:color w:val="auto"/>
+                              </w:rPr>
+                              <w:fldChar w:fldCharType="end"/>
+                            </w:r>
+                            <w:r>
+                              <w:rPr>
+                                <w:color w:val="auto"/>
+                              </w:rPr>
+                              <w:t xml:space="preserve"> </w:t>
+                            </w:r>
+                            <w:r>
+                              <w:rPr>
+                                <w:color w:val="auto"/>
+                              </w:rPr>
+                              <w:t>–</w:t>
+                            </w:r>
+                            <w:r>
+                              <w:rPr>
+                                <w:color w:val="auto"/>
+                              </w:rPr>
+                              <w:t xml:space="preserve"> </w:t>
+                            </w:r>
+                            <w:r>
+                              <w:rPr>
+                                <w:color w:val="auto"/>
+                              </w:rPr>
+                              <w:t xml:space="preserve">Exemplo de </w:t>
+                            </w:r>
+                            <w:r>
+                              <w:rPr>
+                                <w:color w:val="auto"/>
+                              </w:rPr>
+                              <w:t>Conhecimento Positivo</w:t>
+                            </w:r>
+                          </w:p>
+                        </w:txbxContent>
+                      </wps:txbx>
+                      <wps:bodyPr rot="0" spcFirstLastPara="0" vertOverflow="overflow" horzOverflow="overflow" vert="horz" wrap="square" lIns="0" tIns="0" rIns="0" bIns="0" numCol="1" spcCol="0" rtlCol="0" fromWordArt="0" anchor="t" anchorCtr="0" forceAA="0" compatLnSpc="1">
+                        <a:prstTxWarp prst="textNoShape">
+                          <a:avLst/>
+                        </a:prstTxWarp>
+                        <a:noAutofit/>
+                      </wps:bodyPr>
+                    </wps:wsp>
+                  </a:graphicData>
+                </a:graphic>
+                <wp14:sizeRelV relativeFrom="margin">
+                  <wp14:pctHeight>0</wp14:pctHeight>
+                </wp14:sizeRelV>
+              </wp:anchor>
+            </w:drawing>
+          </mc:Choice>
+          <mc:Fallback>
+            <w:pict>
+              <v:shape w14:anchorId="7BEC2E6D" id="Caixa de Texto 11" o:spid="_x0000_s1026" type="#_x0000_t202" style="position:absolute;left:0;text-align:left;margin-left:35.25pt;margin-top:167.3pt;width:417.1pt;height:25.1pt;z-index:-251642880;visibility:visible;mso-wrap-style:square;mso-height-percent:0;mso-wrap-distance-left:9pt;mso-wrap-distance-top:0;mso-wrap-distance-right:9pt;mso-wrap-distance-bottom:0;mso-position-horizontal:absolute;mso-position-horizontal-relative:text;mso-position-vertical:absolute;mso-position-vertical-relative:text;mso-height-percent:0;mso-height-relative:margin;v-text-anchor:top" o:gfxdata="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" stroked="f">
+                <v:textbox inset="0,0,0,0">
+                  <w:txbxContent>
+                    <w:p>
+                      <w:pPr>
+                        <w:pStyle w:val="Legenda"/>
+                        <w:jc w:val="center"/>
+                        <w:rPr>
+                          <w:noProof/>
+                          <w:color w:val="auto"/>
+                          <w:szCs w:val="22"/>
+                        </w:rPr>
+                      </w:pPr>
+                      <w:r>
+                        <w:rPr>
+                          <w:color w:val="auto"/>
+                        </w:rPr>
+                        <w:t xml:space="preserve">Figura </w:t>
+                      </w:r>
+                      <w:r>
+                        <w:rPr>
+                          <w:color w:val="auto"/>
+                        </w:rPr>
+                        <w:fldChar w:fldCharType="begin"/>
+                      </w:r>
+                      <w:r>
+                        <w:rPr>
+                          <w:color w:val="auto"/>
+                        </w:rPr>
+                        <w:instrText xml:space="preserve"> SEQ Figura \* ARABIC </w:instrText>
+                      </w:r>
+                      <w:r>
+                        <w:rPr>
+                          <w:color w:val="auto"/>
+                        </w:rPr>
+                        <w:fldChar w:fldCharType="separate"/>
+                      </w:r>
+                      <w:r>
+                        <w:rPr>
+                          <w:noProof/>
+                          <w:color w:val="auto"/>
+                        </w:rPr>
+                        <w:t>1</w:t>
+                      </w:r>
+                      <w:r>
+                        <w:rPr>
+                          <w:color w:val="auto"/>
+                        </w:rPr>
+                        <w:fldChar w:fldCharType="end"/>
+                      </w:r>
+                      <w:r>
+                        <w:rPr>
+                          <w:color w:val="auto"/>
+                        </w:rPr>
+                        <w:t xml:space="preserve"> </w:t>
+                      </w:r>
+                      <w:r>
+                        <w:rPr>
+                          <w:color w:val="auto"/>
+                        </w:rPr>
+                        <w:t>–</w:t>
+                      </w:r>
+                      <w:r>
+                        <w:rPr>
+                          <w:color w:val="auto"/>
+                        </w:rPr>
+                        <w:t xml:space="preserve"> </w:t>
+                      </w:r>
+                      <w:r>
+                        <w:rPr>
+                          <w:color w:val="auto"/>
+                        </w:rPr>
+                        <w:t xml:space="preserve">Exemplo de </w:t>
+                      </w:r>
+                      <w:r>
+                        <w:rPr>
+                          <w:color w:val="auto"/>
+                        </w:rPr>
+                        <w:t>Conhecimento Positivo</w:t>
+                      </w:r>
+                    </w:p>
+                  </w:txbxContent>
+                </v:textbox>
+                <w10:wrap type="tight"/>
+              </v:shape>
+            </w:pict>
+          </mc:Fallback>
+        </mc:AlternateContent>
+      </w:r>
+      <w:r>
+        <w:rPr>
+          <w:noProof/>
+          <w:lang w:val="pt-PT"/>
+        </w:rPr>
+        <w:drawing>
+          <wp:anchor distT="0" distB="0" distL="114300" distR="114300" simplePos="0" relativeHeight="251671552" behindDoc="1" locked="0" layoutInCell="1" allowOverlap="1">
+            <wp:simplePos x="0" y="0"/>
+            <wp:positionH relativeFrom="column">
+              <wp:posOffset>650694</wp:posOffset>
+            </wp:positionH>
+            <wp:positionV relativeFrom="paragraph">
+              <wp:posOffset>681446</wp:posOffset>
+            </wp:positionV>
+            <wp:extent cx="5297714" cy="1378267"/>
+            <wp:effectExtent l="0" t="0" r="0" b="0"/>
+            <wp:wrapTight wrapText="bothSides">
+              <wp:wrapPolygon edited="0">
+                <wp:start x="0" y="0"/>
+                <wp:lineTo x="0" y="21500"/>
+                <wp:lineTo x="21543" y="21500"/>
+                <wp:lineTo x="21543" y="0"/>
+                <wp:lineTo x="0" y="0"/>
+              </wp:wrapPolygon>
+            </wp:wrapTight>
+            <wp:docPr id="10" name="Imagem 10"/>
+            <wp:cNvGraphicFramePr>
+              <a:graphicFrameLocks xmlns:a="http://schemas.openxmlformats.org/drawingml/2006/main" noChangeAspect="1"/>
+            </wp:cNvGraphicFramePr>
+            <a:graphic xmlns:a="http://schemas.openxmlformats.org/drawingml/2006/main">
+              <a:graphicData uri="http://schemas.openxmlformats.org/drawingml/2006/picture">
+                <pic:pic xmlns:pic="http://schemas.openxmlformats.org/drawingml/2006/picture">
+                  <pic:nvPicPr>
+                    <pic:cNvPr id="10" name="Captura de ecrã 2019-04-21, às 15.55.09.png"/>
+                    <pic:cNvPicPr/>
+                  </pic:nvPicPr>
+                  <pic:blipFill>
+                    <a:blip r:embed="rId12">
+                      <a:extLst>
+                        <a:ext uri="{28A0092B-C50C-407E-A947-70E740481C1C}">
+                          <a14:useLocalDpi xmlns:a14="http://schemas.microsoft.com/office/drawing/2010/main" val="0"/>
+                        </a:ext>
+                      </a:extLst>
+                    </a:blip>
+                    <a:stretch>
+                      <a:fillRect/>
+                    </a:stretch>
+                  </pic:blipFill>
+                  <pic:spPr>
+                    <a:xfrm>
+                      <a:off x="0" y="0"/>
+                      <a:ext cx="5297714" cy="1378267"/>
+                    </a:xfrm>
+                    <a:prstGeom prst="rect">
+                      <a:avLst/>
+                    </a:prstGeom>
+                  </pic:spPr>
+                </pic:pic>
+              </a:graphicData>
+            </a:graphic>
+            <wp14:sizeRelH relativeFrom="page">
+              <wp14:pctWidth>0</wp14:pctWidth>
+            </wp14:sizeRelH>
+            <wp14:sizeRelV relativeFrom="page">
+              <wp14:pctHeight>0</wp14:pctHeight>
+            </wp14:sizeRelV>
+          </wp:anchor>
+        </w:drawing>
+      </w:r>
+      <w:r>
+        <w:rPr>
+          <w:lang w:val="pt-PT"/>
+        </w:rPr>
+        <w:t>Desta forma, a seguir apresentamos um exemplo de conhecimento positivo, para cada um dos predicados estabelecidos no projeto:</w:t>
+      </w:r>
+    </w:p>
+    <w:p>
+      <w:pPr>
+        <w:pStyle w:val="Ttulo2"/>
+        <w:rPr>
+          <w:sz w:val="32"/>
+          <w:lang w:val="pt-PT"/>
+        </w:rPr>
+      </w:pPr>
+      <w:r>
+        <w:rPr>
+          <w:sz w:val="32"/>
+          <w:lang w:val="pt-PT"/>
+        </w:rPr>
+        <w:t>2.2 – Representação de Conhecimento Negativo</w:t>
+      </w:r>
+    </w:p>
+    <w:p>
+      <w:pPr>
+        <w:rPr>
+          <w:lang w:val="pt-PT"/>
+        </w:rPr>
+      </w:pPr>
+      <w:r>
+        <w:rPr>
+          <w:lang w:val="pt-PT"/>
+        </w:rPr>
+        <w:t>A representação de conhecimento negativo foi algo que fez sentido criar no trabalho, pois desta forma tornamos possível representar algo que é falso.</w:t>
+      </w:r>
     </w:p>
     <w:p>
       <w:pPr>
@@ -1407,7 +2534,7 @@
           <w:lang w:val="pt-PT"/>
         </w:rPr>
       </w:pPr>
-      <w:bookmarkStart w:id="4" w:name="_Toc5982382"/>
+      <w:bookmarkStart w:id="7" w:name="_Toc6753863"/>
       <w:r>
         <w:rPr>
           <w:sz w:val="40"/>
@@ -1424,7 +2551,7 @@
         </w:rPr>
         <w:t xml:space="preserve"> Conclusão</w:t>
       </w:r>
-      <w:bookmarkEnd w:id="4"/>
+      <w:bookmarkEnd w:id="7"/>
     </w:p>
     <w:p>
       <w:pPr>
@@ -1443,27 +2570,15 @@
         </w:rPr>
         <w:tab/>
       </w:r>
+      <w:bookmarkStart w:id="8" w:name="_Toc6753864"/>
       <w:r>
         <w:rPr>
           <w:sz w:val="40"/>
           <w:lang w:val="pt-PT"/>
         </w:rPr>
-        <w:t>-------</w:t>
-      </w:r>
-      <w:r>
-        <w:rPr>
-          <w:sz w:val="40"/>
-          <w:lang w:val="pt-PT"/>
-        </w:rPr>
-        <w:t xml:space="preserve"> POR FAZER </w:t>
-      </w:r>
-      <w:r>
-        <w:rPr>
-          <w:sz w:val="40"/>
-          <w:lang w:val="pt-PT"/>
-        </w:rPr>
-        <w:t>-------</w:t>
-      </w:r>
+        <w:t>------- POR FAZER -------</w:t>
+      </w:r>
+      <w:bookmarkEnd w:id="8"/>
     </w:p>
     <w:p>
       <w:pPr>
@@ -1729,7 +2844,7 @@
   <w:abstractNum w:abstractNumId="0" w15:restartNumberingAfterBreak="0">
     <w:nsid w:val="FFFFFF7C"/>
     <w:multiLevelType w:val="singleLevel"/>
-    <w:tmpl w:val="A1E079B6"/>
+    <w:tmpl w:val="7200E546"/>
     <w:lvl w:ilvl="0">
       <w:start w:val="1"/>
       <w:numFmt w:val="decimal"/>
@@ -1746,7 +2861,7 @@
   <w:abstractNum w:abstractNumId="1" w15:restartNumberingAfterBreak="0">
     <w:nsid w:val="FFFFFF7D"/>
     <w:multiLevelType w:val="singleLevel"/>
-    <w:tmpl w:val="A6DCBD28"/>
+    <w:tmpl w:val="59F09FC2"/>
     <w:lvl w:ilvl="0">
       <w:start w:val="1"/>
       <w:numFmt w:val="decimal"/>
@@ -1763,7 +2878,7 @@
   <w:abstractNum w:abstractNumId="2" w15:restartNumberingAfterBreak="0">
     <w:nsid w:val="FFFFFF7E"/>
     <w:multiLevelType w:val="singleLevel"/>
-    <w:tmpl w:val="279264C8"/>
+    <w:tmpl w:val="67105B56"/>
     <w:lvl w:ilvl="0">
       <w:start w:val="1"/>
       <w:numFmt w:val="decimal"/>
@@ -1780,7 +2895,7 @@
   <w:abstractNum w:abstractNumId="3" w15:restartNumberingAfterBreak="0">
     <w:nsid w:val="FFFFFF7F"/>
     <w:multiLevelType w:val="singleLevel"/>
-    <w:tmpl w:val="E3B6529E"/>
+    <w:tmpl w:val="6FF6980E"/>
     <w:lvl w:ilvl="0">
       <w:start w:val="1"/>
       <w:numFmt w:val="decimal"/>
@@ -1797,7 +2912,7 @@
   <w:abstractNum w:abstractNumId="4" w15:restartNumberingAfterBreak="0">
     <w:nsid w:val="FFFFFF80"/>
     <w:multiLevelType w:val="singleLevel"/>
-    <w:tmpl w:val="00FADE00"/>
+    <w:tmpl w:val="56347C7C"/>
     <w:lvl w:ilvl="0">
       <w:start w:val="1"/>
       <w:numFmt w:val="bullet"/>
@@ -1817,7 +2932,7 @@
   <w:abstractNum w:abstractNumId="5" w15:restartNumberingAfterBreak="0">
     <w:nsid w:val="FFFFFF81"/>
     <w:multiLevelType w:val="singleLevel"/>
-    <w:tmpl w:val="3DE63380"/>
+    <w:tmpl w:val="336E4A8A"/>
     <w:lvl w:ilvl="0">
       <w:start w:val="1"/>
       <w:numFmt w:val="bullet"/>
@@ -1837,7 +2952,7 @@
   <w:abstractNum w:abstractNumId="6" w15:restartNumberingAfterBreak="0">
     <w:nsid w:val="FFFFFF82"/>
     <w:multiLevelType w:val="singleLevel"/>
-    <w:tmpl w:val="2026BDCA"/>
+    <w:tmpl w:val="E3FE3B54"/>
     <w:lvl w:ilvl="0">
       <w:start w:val="1"/>
       <w:numFmt w:val="bullet"/>
@@ -1857,7 +2972,7 @@
   <w:abstractNum w:abstractNumId="7" w15:restartNumberingAfterBreak="0">
     <w:nsid w:val="FFFFFF83"/>
     <w:multiLevelType w:val="singleLevel"/>
-    <w:tmpl w:val="6FC2C062"/>
+    <w:tmpl w:val="7BEC9C98"/>
     <w:lvl w:ilvl="0">
       <w:start w:val="1"/>
       <w:numFmt w:val="bullet"/>
@@ -1877,7 +2992,7 @@
   <w:abstractNum w:abstractNumId="8" w15:restartNumberingAfterBreak="0">
     <w:nsid w:val="FFFFFF88"/>
     <w:multiLevelType w:val="singleLevel"/>
-    <w:tmpl w:val="EFD8E3A0"/>
+    <w:tmpl w:val="BAD62B10"/>
     <w:lvl w:ilvl="0">
       <w:start w:val="1"/>
       <w:numFmt w:val="decimal"/>
@@ -1894,7 +3009,7 @@
   <w:abstractNum w:abstractNumId="9" w15:restartNumberingAfterBreak="0">
     <w:nsid w:val="FFFFFF89"/>
     <w:multiLevelType w:val="singleLevel"/>
-    <w:tmpl w:val="01603A00"/>
+    <w:tmpl w:val="F05EFD14"/>
     <w:lvl w:ilvl="0">
       <w:start w:val="1"/>
       <w:numFmt w:val="bullet"/>
@@ -5884,7 +6999,7 @@
 </file>
 
 <file path=customXml/itemProps1.xml><?xml version="1.0" encoding="utf-8"?>
-<ds:datastoreItem xmlns:ds="http://schemas.openxmlformats.org/officeDocument/2006/customXml" ds:itemID="{5A78C9D9-93F8-0A4E-B240-7CEC47F2EC1B}">
+<ds:datastoreItem xmlns:ds="http://schemas.openxmlformats.org/officeDocument/2006/customXml" ds:itemID="{3E4D80D8-8C18-2E45-9F49-C7C0D8CAA82E}">
   <ds:schemaRefs>
     <ds:schemaRef ds:uri="http://schemas.openxmlformats.org/officeDocument/2006/bibliography"/>
   </ds:schemaRefs>

</xml_diff>

<commit_message>
negacao forte - report
</commit_message>
<xml_diff>
--- a/SRCR2-GRUPO10/Relatorio.docx
+++ b/SRCR2-GRUPO10/Relatorio.docx
@@ -2881,6 +2881,38 @@
         </w:rPr>
         <w:t xml:space="preserve"> fez sentido criar no trabalho, pois desta forma tornamos possível representar algo que é falso.</w:t>
       </w:r>
+      <w:r>
+        <w:rPr>
+          <w:lang w:val="pt-PT"/>
+        </w:rPr>
+        <w:t xml:space="preserve"> Tal é possível representar através da negação explícita, como através da negação forte.</w:t>
+      </w:r>
+    </w:p>
+    <w:p>
+      <w:pPr>
+        <w:rPr>
+          <w:lang w:val="pt-PT"/>
+        </w:rPr>
+      </w:pPr>
+    </w:p>
+    <w:p>
+      <w:pPr>
+        <w:rPr>
+          <w:b/>
+          <w:sz w:val="28"/>
+          <w:u w:val="single"/>
+          <w:lang w:val="pt-PT"/>
+        </w:rPr>
+      </w:pPr>
+      <w:r>
+        <w:rPr>
+          <w:b/>
+          <w:sz w:val="28"/>
+          <w:u w:val="single"/>
+          <w:lang w:val="pt-PT"/>
+        </w:rPr>
+        <w:t>Negação Explícita</w:t>
+      </w:r>
     </w:p>
     <w:p>
       <w:pPr>
@@ -2898,10 +2930,10 @@
               <wp:anchor distT="0" distB="0" distL="114300" distR="114300" simplePos="0" relativeHeight="251676672" behindDoc="1" locked="0" layoutInCell="1" allowOverlap="1" wp14:anchorId="71D29756" wp14:editId="3704AA5D">
                 <wp:simplePos x="0" y="0"/>
                 <wp:positionH relativeFrom="column">
-                  <wp:posOffset>781685</wp:posOffset>
+                  <wp:posOffset>686286</wp:posOffset>
                 </wp:positionH>
                 <wp:positionV relativeFrom="paragraph">
-                  <wp:posOffset>2156460</wp:posOffset>
+                  <wp:posOffset>2169907</wp:posOffset>
                 </wp:positionV>
                 <wp:extent cx="4639945" cy="349250"/>
                 <wp:effectExtent l="0" t="0" r="0" b="0"/>
@@ -2994,7 +3026,13 @@
                               <w:rPr>
                                 <w:color w:val="auto"/>
                               </w:rPr>
-                              <w:t xml:space="preserve"> - </w:t>
+                              <w:t xml:space="preserve"> </w:t>
+                            </w:r>
+                            <w:r>
+                              <w:rPr>
+                                <w:color w:val="auto"/>
+                              </w:rPr>
+                              <w:t xml:space="preserve">– </w:t>
                             </w:r>
                             <w:proofErr w:type="spellStart"/>
                             <w:r>
@@ -3008,14 +3046,20 @@
                               <w:rPr>
                                 <w:color w:val="auto"/>
                               </w:rPr>
-                              <w:t xml:space="preserve"> de </w:t>
+                              <w:t xml:space="preserve"> de</w:t>
+                            </w:r>
+                            <w:r>
+                              <w:rPr>
+                                <w:color w:val="auto"/>
+                              </w:rPr>
+                              <w:t xml:space="preserve"> </w:t>
                             </w:r>
                             <w:proofErr w:type="spellStart"/>
                             <w:r>
                               <w:rPr>
                                 <w:color w:val="auto"/>
                               </w:rPr>
-                              <w:t>Conhecimento</w:t>
+                              <w:t>Negação</w:t>
                             </w:r>
                             <w:proofErr w:type="spellEnd"/>
                             <w:r>
@@ -3029,7 +3073,7 @@
                               <w:rPr>
                                 <w:color w:val="auto"/>
                               </w:rPr>
-                              <w:t>Negativo</w:t>
+                              <w:t>Explícita</w:t>
                             </w:r>
                             <w:proofErr w:type="spellEnd"/>
                           </w:p>
@@ -3052,7 +3096,7 @@
           </mc:Choice>
           <mc:Fallback>
             <w:pict>
-              <v:shape w14:anchorId="71D29756" id="Caixa de Texto 14" o:spid="_x0000_s1027" type="#_x0000_t202" style="position:absolute;left:0;text-align:left;margin-left:61.55pt;margin-top:169.8pt;width:365.35pt;height:27.5pt;z-index:-251639808;visibility:visible;mso-wrap-style:square;mso-height-percent:0;mso-wrap-distance-left:9pt;mso-wrap-distance-top:0;mso-wrap-distance-right:9pt;mso-wrap-distance-bottom:0;mso-position-horizontal:absolute;mso-position-horizontal-relative:text;mso-position-vertical:absolute;mso-position-vertical-relative:text;mso-height-percent:0;mso-height-relative:margin;v-text-anchor:top" o:gfxdata="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" stroked="f">
+              <v:shape w14:anchorId="71D29756" id="Caixa de Texto 14" o:spid="_x0000_s1027" type="#_x0000_t202" style="position:absolute;left:0;text-align:left;margin-left:54.05pt;margin-top:170.85pt;width:365.35pt;height:27.5pt;z-index:-251639808;visibility:visible;mso-wrap-style:square;mso-height-percent:0;mso-wrap-distance-left:9pt;mso-wrap-distance-top:0;mso-wrap-distance-right:9pt;mso-wrap-distance-bottom:0;mso-position-horizontal:absolute;mso-position-horizontal-relative:text;mso-position-vertical:absolute;mso-position-vertical-relative:text;mso-height-percent:0;mso-height-relative:margin;v-text-anchor:top" o:gfxdata="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" stroked="f">
                 <v:textbox inset="0,0,0,0">
                   <w:txbxContent>
                     <w:p>
@@ -3112,7 +3156,13 @@
                         <w:rPr>
                           <w:color w:val="auto"/>
                         </w:rPr>
-                        <w:t xml:space="preserve"> - </w:t>
+                        <w:t xml:space="preserve"> </w:t>
+                      </w:r>
+                      <w:r>
+                        <w:rPr>
+                          <w:color w:val="auto"/>
+                        </w:rPr>
+                        <w:t xml:space="preserve">– </w:t>
                       </w:r>
                       <w:proofErr w:type="spellStart"/>
                       <w:r>
@@ -3126,14 +3176,20 @@
                         <w:rPr>
                           <w:color w:val="auto"/>
                         </w:rPr>
-                        <w:t xml:space="preserve"> de </w:t>
+                        <w:t xml:space="preserve"> de</w:t>
+                      </w:r>
+                      <w:r>
+                        <w:rPr>
+                          <w:color w:val="auto"/>
+                        </w:rPr>
+                        <w:t xml:space="preserve"> </w:t>
                       </w:r>
                       <w:proofErr w:type="spellStart"/>
                       <w:r>
                         <w:rPr>
                           <w:color w:val="auto"/>
                         </w:rPr>
-                        <w:t>Conhecimento</w:t>
+                        <w:t>Negação</w:t>
                       </w:r>
                       <w:proofErr w:type="spellEnd"/>
                       <w:r>
@@ -3147,7 +3203,7 @@
                         <w:rPr>
                           <w:color w:val="auto"/>
                         </w:rPr>
-                        <w:t>Negativo</w:t>
+                        <w:t>Explícita</w:t>
                       </w:r>
                       <w:proofErr w:type="spellEnd"/>
                     </w:p>
@@ -3350,6 +3406,354 @@
     <w:p>
       <w:pPr>
         <w:rPr>
+          <w:b/>
+          <w:sz w:val="28"/>
+          <w:szCs w:val="24"/>
+          <w:u w:val="single"/>
+          <w:lang w:val="pt-PT"/>
+        </w:rPr>
+      </w:pPr>
+      <w:r>
+        <w:rPr>
+          <w:b/>
+          <w:sz w:val="28"/>
+          <w:u w:val="single"/>
+        </w:rPr>
+        <w:br w:type="page"/>
+      </w:r>
+    </w:p>
+    <w:p>
+      <w:pPr>
+        <w:pStyle w:val="Corpodetexto"/>
+        <w:rPr>
+          <w:b/>
+          <w:sz w:val="28"/>
+          <w:u w:val="single"/>
+        </w:rPr>
+      </w:pPr>
+      <w:r>
+        <w:rPr>
+          <w:b/>
+          <w:sz w:val="28"/>
+          <w:u w:val="single"/>
+        </w:rPr>
+        <w:lastRenderedPageBreak/>
+        <w:t>Negação Forte</w:t>
+      </w:r>
+    </w:p>
+    <w:p>
+      <w:pPr>
+        <w:pStyle w:val="Corpodetexto"/>
+      </w:pPr>
+      <w:r>
+        <w:t>Este género negação assenta na aplicação do Pressuposto do Mundo Fechado na programação em Lógica Estendida. Com tal aplicação garantimos que algo que não tem prova de ser verdadeiro, é implicitamente falso.</w:t>
+      </w:r>
+    </w:p>
+    <w:p>
+      <w:pPr>
+        <w:pStyle w:val="Corpodetexto"/>
+      </w:pPr>
+      <w:r>
+        <w:t>De seguida, é apresentada a extensão do predicado que define a negação forte do predicado utente. As extensões dos restantes predicados são realizadas da mesma forma, só que com o predicado respetivo.</w:t>
+      </w:r>
+    </w:p>
+    <w:p>
+      <w:pPr>
+        <w:pStyle w:val="Corpodetexto"/>
+      </w:pPr>
+      <w:r>
+        <w:rPr>
+          <w:noProof/>
+        </w:rPr>
+        <mc:AlternateContent>
+          <mc:Choice Requires="wps">
+            <w:drawing>
+              <wp:anchor distT="0" distB="0" distL="114300" distR="114300" simplePos="0" relativeHeight="251679744" behindDoc="1" locked="0" layoutInCell="1" allowOverlap="1" wp14:anchorId="7D0B3A35" wp14:editId="32C50C99">
+                <wp:simplePos x="0" y="0"/>
+                <wp:positionH relativeFrom="column">
+                  <wp:posOffset>768350</wp:posOffset>
+                </wp:positionH>
+                <wp:positionV relativeFrom="paragraph">
+                  <wp:posOffset>1272540</wp:posOffset>
+                </wp:positionV>
+                <wp:extent cx="4947920" cy="322580"/>
+                <wp:effectExtent l="0" t="0" r="0" b="0"/>
+                <wp:wrapTight wrapText="bothSides">
+                  <wp:wrapPolygon edited="0">
+                    <wp:start x="0" y="0"/>
+                    <wp:lineTo x="0" y="20409"/>
+                    <wp:lineTo x="21567" y="20409"/>
+                    <wp:lineTo x="21567" y="0"/>
+                    <wp:lineTo x="0" y="0"/>
+                  </wp:wrapPolygon>
+                </wp:wrapTight>
+                <wp:docPr id="18" name="Caixa de Texto 18"/>
+                <wp:cNvGraphicFramePr/>
+                <a:graphic xmlns:a="http://schemas.openxmlformats.org/drawingml/2006/main">
+                  <a:graphicData uri="http://schemas.microsoft.com/office/word/2010/wordprocessingShape">
+                    <wps:wsp>
+                      <wps:cNvSpPr txBox="1"/>
+                      <wps:spPr>
+                        <a:xfrm>
+                          <a:off x="0" y="0"/>
+                          <a:ext cx="4947920" cy="322580"/>
+                        </a:xfrm>
+                        <a:prstGeom prst="rect">
+                          <a:avLst/>
+                        </a:prstGeom>
+                        <a:solidFill>
+                          <a:prstClr val="white"/>
+                        </a:solidFill>
+                        <a:ln>
+                          <a:noFill/>
+                        </a:ln>
+                      </wps:spPr>
+                      <wps:txbx>
+                        <w:txbxContent>
+                          <w:p>
+                            <w:pPr>
+                              <w:pStyle w:val="Legenda"/>
+                              <w:jc w:val="center"/>
+                              <w:rPr>
+                                <w:noProof/>
+                                <w:color w:val="auto"/>
+                                <w:lang w:val="pt-PT"/>
+                              </w:rPr>
+                            </w:pPr>
+                            <w:r>
+                              <w:rPr>
+                                <w:color w:val="auto"/>
+                                <w:lang w:val="pt-PT"/>
+                              </w:rPr>
+                              <w:t xml:space="preserve">Figura </w:t>
+                            </w:r>
+                            <w:r>
+                              <w:rPr>
+                                <w:color w:val="auto"/>
+                              </w:rPr>
+                              <w:fldChar w:fldCharType="begin"/>
+                            </w:r>
+                            <w:r>
+                              <w:rPr>
+                                <w:color w:val="auto"/>
+                                <w:lang w:val="pt-PT"/>
+                              </w:rPr>
+                              <w:instrText xml:space="preserve"> SEQ Figura \* ARABIC </w:instrText>
+                            </w:r>
+                            <w:r>
+                              <w:rPr>
+                                <w:color w:val="auto"/>
+                              </w:rPr>
+                              <w:fldChar w:fldCharType="separate"/>
+                            </w:r>
+                            <w:r>
+                              <w:rPr>
+                                <w:noProof/>
+                                <w:color w:val="auto"/>
+                                <w:lang w:val="pt-PT"/>
+                              </w:rPr>
+                              <w:t>3</w:t>
+                            </w:r>
+                            <w:r>
+                              <w:rPr>
+                                <w:color w:val="auto"/>
+                              </w:rPr>
+                              <w:fldChar w:fldCharType="end"/>
+                            </w:r>
+                            <w:r>
+                              <w:rPr>
+                                <w:color w:val="auto"/>
+                                <w:lang w:val="pt-PT"/>
+                              </w:rPr>
+                              <w:t>- Negação Forte do predicado utente</w:t>
+                            </w:r>
+                          </w:p>
+                        </w:txbxContent>
+                      </wps:txbx>
+                      <wps:bodyPr rot="0" spcFirstLastPara="0" vertOverflow="overflow" horzOverflow="overflow" vert="horz" wrap="square" lIns="0" tIns="0" rIns="0" bIns="0" numCol="1" spcCol="0" rtlCol="0" fromWordArt="0" anchor="t" anchorCtr="0" forceAA="0" compatLnSpc="1">
+                        <a:prstTxWarp prst="textNoShape">
+                          <a:avLst/>
+                        </a:prstTxWarp>
+                        <a:noAutofit/>
+                      </wps:bodyPr>
+                    </wps:wsp>
+                  </a:graphicData>
+                </a:graphic>
+                <wp14:sizeRelV relativeFrom="margin">
+                  <wp14:pctHeight>0</wp14:pctHeight>
+                </wp14:sizeRelV>
+              </wp:anchor>
+            </w:drawing>
+          </mc:Choice>
+          <mc:Fallback>
+            <w:pict>
+              <v:shape w14:anchorId="7D0B3A35" id="Caixa de Texto 18" o:spid="_x0000_s1028" type="#_x0000_t202" style="position:absolute;left:0;text-align:left;margin-left:60.5pt;margin-top:100.2pt;width:389.6pt;height:25.4pt;z-index:-251636736;visibility:visible;mso-wrap-style:square;mso-height-percent:0;mso-wrap-distance-left:9pt;mso-wrap-distance-top:0;mso-wrap-distance-right:9pt;mso-wrap-distance-bottom:0;mso-position-horizontal:absolute;mso-position-horizontal-relative:text;mso-position-vertical:absolute;mso-position-vertical-relative:text;mso-height-percent:0;mso-height-relative:margin;v-text-anchor:top" o:gfxdata="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" stroked="f">
+                <v:textbox inset="0,0,0,0">
+                  <w:txbxContent>
+                    <w:p>
+                      <w:pPr>
+                        <w:pStyle w:val="Legenda"/>
+                        <w:jc w:val="center"/>
+                        <w:rPr>
+                          <w:noProof/>
+                          <w:color w:val="auto"/>
+                          <w:lang w:val="pt-PT"/>
+                        </w:rPr>
+                      </w:pPr>
+                      <w:r>
+                        <w:rPr>
+                          <w:color w:val="auto"/>
+                          <w:lang w:val="pt-PT"/>
+                        </w:rPr>
+                        <w:t xml:space="preserve">Figura </w:t>
+                      </w:r>
+                      <w:r>
+                        <w:rPr>
+                          <w:color w:val="auto"/>
+                        </w:rPr>
+                        <w:fldChar w:fldCharType="begin"/>
+                      </w:r>
+                      <w:r>
+                        <w:rPr>
+                          <w:color w:val="auto"/>
+                          <w:lang w:val="pt-PT"/>
+                        </w:rPr>
+                        <w:instrText xml:space="preserve"> SEQ Figura \* ARABIC </w:instrText>
+                      </w:r>
+                      <w:r>
+                        <w:rPr>
+                          <w:color w:val="auto"/>
+                        </w:rPr>
+                        <w:fldChar w:fldCharType="separate"/>
+                      </w:r>
+                      <w:r>
+                        <w:rPr>
+                          <w:noProof/>
+                          <w:color w:val="auto"/>
+                          <w:lang w:val="pt-PT"/>
+                        </w:rPr>
+                        <w:t>3</w:t>
+                      </w:r>
+                      <w:r>
+                        <w:rPr>
+                          <w:color w:val="auto"/>
+                        </w:rPr>
+                        <w:fldChar w:fldCharType="end"/>
+                      </w:r>
+                      <w:r>
+                        <w:rPr>
+                          <w:color w:val="auto"/>
+                          <w:lang w:val="pt-PT"/>
+                        </w:rPr>
+                        <w:t>- Negação Forte do predicado utente</w:t>
+                      </w:r>
+                    </w:p>
+                  </w:txbxContent>
+                </v:textbox>
+                <w10:wrap type="tight"/>
+              </v:shape>
+            </w:pict>
+          </mc:Fallback>
+        </mc:AlternateContent>
+      </w:r>
+      <w:r>
+        <w:rPr>
+          <w:noProof/>
+        </w:rPr>
+        <w:drawing>
+          <wp:anchor distT="0" distB="0" distL="114300" distR="114300" simplePos="0" relativeHeight="251677696" behindDoc="1" locked="0" layoutInCell="1" allowOverlap="1">
+            <wp:simplePos x="0" y="0"/>
+            <wp:positionH relativeFrom="column">
+              <wp:posOffset>795095</wp:posOffset>
+            </wp:positionH>
+            <wp:positionV relativeFrom="paragraph">
+              <wp:posOffset>102160</wp:posOffset>
+            </wp:positionV>
+            <wp:extent cx="5292725" cy="1115695"/>
+            <wp:effectExtent l="0" t="0" r="0" b="0"/>
+            <wp:wrapTight wrapText="bothSides">
+              <wp:wrapPolygon edited="0">
+                <wp:start x="0" y="0"/>
+                <wp:lineTo x="0" y="21391"/>
+                <wp:lineTo x="21561" y="21391"/>
+                <wp:lineTo x="21561" y="0"/>
+                <wp:lineTo x="0" y="0"/>
+              </wp:wrapPolygon>
+            </wp:wrapTight>
+            <wp:docPr id="16" name="Imagem 16"/>
+            <wp:cNvGraphicFramePr>
+              <a:graphicFrameLocks xmlns:a="http://schemas.openxmlformats.org/drawingml/2006/main" noChangeAspect="1"/>
+            </wp:cNvGraphicFramePr>
+            <a:graphic xmlns:a="http://schemas.openxmlformats.org/drawingml/2006/main">
+              <a:graphicData uri="http://schemas.openxmlformats.org/drawingml/2006/picture">
+                <pic:pic xmlns:pic="http://schemas.openxmlformats.org/drawingml/2006/picture">
+                  <pic:nvPicPr>
+                    <pic:cNvPr id="16" name="Captura de ecrã 2019-04-21, às 18.11.43.png"/>
+                    <pic:cNvPicPr/>
+                  </pic:nvPicPr>
+                  <pic:blipFill>
+                    <a:blip r:embed="rId14">
+                      <a:extLst>
+                        <a:ext uri="{28A0092B-C50C-407E-A947-70E740481C1C}">
+                          <a14:useLocalDpi xmlns:a14="http://schemas.microsoft.com/office/drawing/2010/main" val="0"/>
+                        </a:ext>
+                      </a:extLst>
+                    </a:blip>
+                    <a:stretch>
+                      <a:fillRect/>
+                    </a:stretch>
+                  </pic:blipFill>
+                  <pic:spPr>
+                    <a:xfrm>
+                      <a:off x="0" y="0"/>
+                      <a:ext cx="5292725" cy="1115695"/>
+                    </a:xfrm>
+                    <a:prstGeom prst="rect">
+                      <a:avLst/>
+                    </a:prstGeom>
+                  </pic:spPr>
+                </pic:pic>
+              </a:graphicData>
+            </a:graphic>
+            <wp14:sizeRelH relativeFrom="page">
+              <wp14:pctWidth>0</wp14:pctWidth>
+            </wp14:sizeRelH>
+            <wp14:sizeRelV relativeFrom="page">
+              <wp14:pctHeight>0</wp14:pctHeight>
+            </wp14:sizeRelV>
+          </wp:anchor>
+        </w:drawing>
+      </w:r>
+    </w:p>
+    <w:p>
+      <w:pPr>
+        <w:pStyle w:val="Corpodetexto"/>
+      </w:pPr>
+      <w:r>
+        <w:t>Esta</w:t>
+      </w:r>
+      <w:r>
+        <w:t xml:space="preserve"> </w:t>
+      </w:r>
+      <w:r>
+        <w:t>n</w:t>
+      </w:r>
+      <w:r>
+        <w:t xml:space="preserve">egação do utente parametrizado na figura é validada caso não exista prova que o utente seja </w:t>
+      </w:r>
+      <w:r>
+        <w:t xml:space="preserve">conhecimento </w:t>
+      </w:r>
+      <w:r>
+        <w:t xml:space="preserve">verdadeiro, e caso não exista prova </w:t>
+      </w:r>
+      <w:r>
+        <w:t>duma exceção associada a esse mesmo utente.</w:t>
+      </w:r>
+    </w:p>
+    <w:p>
+      <w:pPr>
+        <w:rPr>
           <w:sz w:val="40"/>
           <w:szCs w:val="40"/>
           <w:lang w:val="pt-PT"/>
@@ -3367,22 +3771,85 @@
     </w:p>
     <w:p>
       <w:pPr>
-        <w:pStyle w:val="Ttulo1"/>
+        <w:pStyle w:val="Ttulo2"/>
+        <w:rPr>
+          <w:sz w:val="32"/>
+          <w:lang w:val="pt-PT"/>
+        </w:rPr>
+      </w:pPr>
+      <w:r>
+        <w:rPr>
+          <w:sz w:val="32"/>
+          <w:lang w:val="pt-PT"/>
+        </w:rPr>
+        <w:lastRenderedPageBreak/>
+        <w:t xml:space="preserve">2.3 </w:t>
+      </w:r>
+      <w:r>
+        <w:rPr>
+          <w:sz w:val="32"/>
+          <w:lang w:val="pt-PT"/>
+        </w:rPr>
+        <w:t>–</w:t>
+      </w:r>
+      <w:r>
+        <w:rPr>
+          <w:sz w:val="32"/>
+          <w:lang w:val="pt-PT"/>
+        </w:rPr>
+        <w:t xml:space="preserve"> </w:t>
+      </w:r>
+      <w:r>
+        <w:rPr>
+          <w:sz w:val="32"/>
+          <w:lang w:val="pt-PT"/>
+        </w:rPr>
+        <w:t>Representação Conhecimento Imperfeito</w:t>
+      </w:r>
+      <w:bookmarkStart w:id="7" w:name="_GoBack"/>
+      <w:bookmarkEnd w:id="7"/>
+    </w:p>
+    <w:p>
+      <w:pPr>
         <w:rPr>
           <w:sz w:val="40"/>
           <w:szCs w:val="40"/>
           <w:lang w:val="pt-PT"/>
         </w:rPr>
       </w:pPr>
-      <w:bookmarkStart w:id="7" w:name="_GoBack"/>
-      <w:bookmarkEnd w:id="7"/>
       <w:r>
         <w:rPr>
           <w:sz w:val="40"/>
           <w:szCs w:val="40"/>
           <w:lang w:val="pt-PT"/>
         </w:rPr>
-        <w:lastRenderedPageBreak/>
+        <w:br w:type="page"/>
+      </w:r>
+    </w:p>
+    <w:p>
+      <w:pPr>
+        <w:rPr>
+          <w:sz w:val="40"/>
+          <w:szCs w:val="40"/>
+          <w:lang w:val="pt-PT"/>
+        </w:rPr>
+      </w:pPr>
+    </w:p>
+    <w:p>
+      <w:pPr>
+        <w:pStyle w:val="Ttulo1"/>
+        <w:rPr>
+          <w:sz w:val="40"/>
+          <w:szCs w:val="40"/>
+          <w:lang w:val="pt-PT"/>
+        </w:rPr>
+      </w:pPr>
+      <w:r>
+        <w:rPr>
+          <w:sz w:val="40"/>
+          <w:szCs w:val="40"/>
+          <w:lang w:val="pt-PT"/>
+        </w:rPr>
         <w:t>3 –</w:t>
       </w:r>
       <w:r>
@@ -3686,7 +4153,7 @@
   <w:abstractNum w:abstractNumId="0" w15:restartNumberingAfterBreak="0">
     <w:nsid w:val="FFFFFF7C"/>
     <w:multiLevelType w:val="singleLevel"/>
-    <w:tmpl w:val="7200E546"/>
+    <w:tmpl w:val="AAC6F4D0"/>
     <w:lvl w:ilvl="0">
       <w:start w:val="1"/>
       <w:numFmt w:val="decimal"/>
@@ -3703,7 +4170,7 @@
   <w:abstractNum w:abstractNumId="1" w15:restartNumberingAfterBreak="0">
     <w:nsid w:val="FFFFFF7D"/>
     <w:multiLevelType w:val="singleLevel"/>
-    <w:tmpl w:val="59F09FC2"/>
+    <w:tmpl w:val="877C0814"/>
     <w:lvl w:ilvl="0">
       <w:start w:val="1"/>
       <w:numFmt w:val="decimal"/>
@@ -3720,7 +4187,7 @@
   <w:abstractNum w:abstractNumId="2" w15:restartNumberingAfterBreak="0">
     <w:nsid w:val="FFFFFF7E"/>
     <w:multiLevelType w:val="singleLevel"/>
-    <w:tmpl w:val="67105B56"/>
+    <w:tmpl w:val="6A1E6136"/>
     <w:lvl w:ilvl="0">
       <w:start w:val="1"/>
       <w:numFmt w:val="decimal"/>
@@ -3737,7 +4204,7 @@
   <w:abstractNum w:abstractNumId="3" w15:restartNumberingAfterBreak="0">
     <w:nsid w:val="FFFFFF7F"/>
     <w:multiLevelType w:val="singleLevel"/>
-    <w:tmpl w:val="6FF6980E"/>
+    <w:tmpl w:val="B9882CF0"/>
     <w:lvl w:ilvl="0">
       <w:start w:val="1"/>
       <w:numFmt w:val="decimal"/>
@@ -3754,7 +4221,7 @@
   <w:abstractNum w:abstractNumId="4" w15:restartNumberingAfterBreak="0">
     <w:nsid w:val="FFFFFF80"/>
     <w:multiLevelType w:val="singleLevel"/>
-    <w:tmpl w:val="56347C7C"/>
+    <w:tmpl w:val="424E2318"/>
     <w:lvl w:ilvl="0">
       <w:start w:val="1"/>
       <w:numFmt w:val="bullet"/>
@@ -3774,7 +4241,7 @@
   <w:abstractNum w:abstractNumId="5" w15:restartNumberingAfterBreak="0">
     <w:nsid w:val="FFFFFF81"/>
     <w:multiLevelType w:val="singleLevel"/>
-    <w:tmpl w:val="336E4A8A"/>
+    <w:tmpl w:val="C2FE36E0"/>
     <w:lvl w:ilvl="0">
       <w:start w:val="1"/>
       <w:numFmt w:val="bullet"/>
@@ -3794,7 +4261,7 @@
   <w:abstractNum w:abstractNumId="6" w15:restartNumberingAfterBreak="0">
     <w:nsid w:val="FFFFFF82"/>
     <w:multiLevelType w:val="singleLevel"/>
-    <w:tmpl w:val="E3FE3B54"/>
+    <w:tmpl w:val="8E0A9C8A"/>
     <w:lvl w:ilvl="0">
       <w:start w:val="1"/>
       <w:numFmt w:val="bullet"/>
@@ -3814,7 +4281,7 @@
   <w:abstractNum w:abstractNumId="7" w15:restartNumberingAfterBreak="0">
     <w:nsid w:val="FFFFFF83"/>
     <w:multiLevelType w:val="singleLevel"/>
-    <w:tmpl w:val="7BEC9C98"/>
+    <w:tmpl w:val="F424AA42"/>
     <w:lvl w:ilvl="0">
       <w:start w:val="1"/>
       <w:numFmt w:val="bullet"/>
@@ -3834,7 +4301,7 @@
   <w:abstractNum w:abstractNumId="8" w15:restartNumberingAfterBreak="0">
     <w:nsid w:val="FFFFFF88"/>
     <w:multiLevelType w:val="singleLevel"/>
-    <w:tmpl w:val="BAD62B10"/>
+    <w:tmpl w:val="81DE8A62"/>
     <w:lvl w:ilvl="0">
       <w:start w:val="1"/>
       <w:numFmt w:val="decimal"/>
@@ -3851,7 +4318,7 @@
   <w:abstractNum w:abstractNumId="9" w15:restartNumberingAfterBreak="0">
     <w:nsid w:val="FFFFFF89"/>
     <w:multiLevelType w:val="singleLevel"/>
-    <w:tmpl w:val="F05EFD14"/>
+    <w:tmpl w:val="1986854C"/>
     <w:lvl w:ilvl="0">
       <w:start w:val="1"/>
       <w:numFmt w:val="bullet"/>
@@ -7930,7 +8397,7 @@
 </file>
 
 <file path=customXml/itemProps1.xml><?xml version="1.0" encoding="utf-8"?>
-<ds:datastoreItem xmlns:ds="http://schemas.openxmlformats.org/officeDocument/2006/customXml" ds:itemID="{106C5A30-E8A7-5246-BBA1-9C51D1230DD4}">
+<ds:datastoreItem xmlns:ds="http://schemas.openxmlformats.org/officeDocument/2006/customXml" ds:itemID="{4B975931-BD1A-014C-8177-017B32593143}">
   <ds:schemaRefs>
     <ds:schemaRef ds:uri="http://schemas.openxmlformats.org/officeDocument/2006/bibliography"/>
   </ds:schemaRefs>

</xml_diff>

<commit_message>
word a meter nojo numa coisinha de nada
</commit_message>
<xml_diff>
--- a/SRCR2-GRUPO10/Relatorio.docx
+++ b/SRCR2-GRUPO10/Relatorio.docx
@@ -3386,7 +3386,12 @@
         </w:numPr>
       </w:pPr>
       <w:r>
-        <w:t xml:space="preserve">Não existe um seguro com id 4 e nome </w:t>
+        <w:t>Não existe um s</w:t>
+      </w:r>
+      <w:bookmarkStart w:id="6" w:name="_GoBack"/>
+      <w:bookmarkEnd w:id="6"/>
+      <w:r>
+        <w:t xml:space="preserve">eguro com id 4 e nome </w:t>
       </w:r>
       <w:proofErr w:type="spellStart"/>
       <w:r>
@@ -3406,18 +3411,14 @@
     <w:p>
       <w:pPr>
         <w:rPr>
-          <w:b/>
           <w:sz w:val="28"/>
           <w:szCs w:val="24"/>
-          <w:u w:val="single"/>
-          <w:lang w:val="pt-PT"/>
-        </w:rPr>
-      </w:pPr>
-      <w:r>
-        <w:rPr>
-          <w:b/>
+          <w:lang w:val="pt-PT"/>
+        </w:rPr>
+      </w:pPr>
+      <w:r>
+        <w:rPr>
           <w:sz w:val="28"/>
-          <w:u w:val="single"/>
         </w:rPr>
         <w:br w:type="page"/>
       </w:r>
@@ -3759,7 +3760,7 @@
           <w:lang w:val="pt-PT"/>
         </w:rPr>
       </w:pPr>
-      <w:bookmarkStart w:id="6" w:name="_Toc6753863"/>
+      <w:bookmarkStart w:id="7" w:name="_Toc6753863"/>
       <w:r>
         <w:rPr>
           <w:sz w:val="40"/>
@@ -3806,8 +3807,6 @@
         </w:rPr>
         <w:t>Representação Conhecimento Imperfeito</w:t>
       </w:r>
-      <w:bookmarkStart w:id="7" w:name="_GoBack"/>
-      <w:bookmarkEnd w:id="7"/>
     </w:p>
     <w:p>
       <w:pPr>
@@ -3860,7 +3859,7 @@
         </w:rPr>
         <w:t xml:space="preserve"> Conclusão</w:t>
       </w:r>
-      <w:bookmarkEnd w:id="6"/>
+      <w:bookmarkEnd w:id="7"/>
     </w:p>
     <w:p>
       <w:pPr>
@@ -8397,7 +8396,7 @@
 </file>
 
 <file path=customXml/itemProps1.xml><?xml version="1.0" encoding="utf-8"?>
-<ds:datastoreItem xmlns:ds="http://schemas.openxmlformats.org/officeDocument/2006/customXml" ds:itemID="{4B975931-BD1A-014C-8177-017B32593143}">
+<ds:datastoreItem xmlns:ds="http://schemas.openxmlformats.org/officeDocument/2006/customXml" ds:itemID="{9897FD7C-B373-8B47-9297-D4A093D55884}">
   <ds:schemaRefs>
     <ds:schemaRef ds:uri="http://schemas.openxmlformats.org/officeDocument/2006/bibliography"/>
   </ds:schemaRefs>

</xml_diff>

<commit_message>
Relatorio Ponto 5: SI
</commit_message>
<xml_diff>
--- a/SRCR2-GRUPO10/Relatorio.docx
+++ b/SRCR2-GRUPO10/Relatorio.docx
@@ -1,6 +1,6 @@
 
 <file path=word/document.xml><?xml version="1.0" encoding="utf-8"?>
-<w:document xmlns:ve="http://schemas.openxmlformats.org/markup-compatibility/2006" xmlns:o="urn:schemas-microsoft-com:office:office" xmlns:r="http://schemas.openxmlformats.org/officeDocument/2006/relationships" xmlns:m="http://schemas.openxmlformats.org/officeDocument/2006/math" xmlns:v="urn:schemas-microsoft-com:vml" xmlns:wp="http://schemas.openxmlformats.org/drawingml/2006/wordprocessingDrawing" xmlns:w10="urn:schemas-microsoft-com:office:word" xmlns:w="http://schemas.openxmlformats.org/wordprocessingml/2006/main" xmlns:wne="http://schemas.microsoft.com/office/word/2006/wordml">
+<w:document xmlns:wpc="http://schemas.microsoft.com/office/word/2010/wordprocessingCanvas" xmlns:cx="http://schemas.microsoft.com/office/drawing/2014/chartex" xmlns:cx1="http://schemas.microsoft.com/office/drawing/2015/9/8/chartex" xmlns:cx2="http://schemas.microsoft.com/office/drawing/2015/10/21/chartex" xmlns:cx3="http://schemas.microsoft.com/office/drawing/2016/5/9/chartex" xmlns:cx4="http://schemas.microsoft.com/office/drawing/2016/5/10/chartex" xmlns:cx5="http://schemas.microsoft.com/office/drawing/2016/5/11/chartex" xmlns:cx6="http://schemas.microsoft.com/office/drawing/2016/5/12/chartex" xmlns:cx7="http://schemas.microsoft.com/office/drawing/2016/5/13/chartex" xmlns:cx8="http://schemas.microsoft.com/office/drawing/2016/5/14/chartex" xmlns:mc="http://schemas.openxmlformats.org/markup-compatibility/2006" xmlns:aink="http://schemas.microsoft.com/office/drawing/2016/ink" xmlns:am3d="http://schemas.microsoft.com/office/drawing/2017/model3d" xmlns:o="urn:schemas-microsoft-com:office:office" xmlns:r="http://schemas.openxmlformats.org/officeDocument/2006/relationships" xmlns:m="http://schemas.openxmlformats.org/officeDocument/2006/math" xmlns:v="urn:schemas-microsoft-com:vml" xmlns:wp14="http://schemas.microsoft.com/office/word/2010/wordprocessingDrawing" xmlns:wp="http://schemas.openxmlformats.org/drawingml/2006/wordprocessingDrawing" xmlns:w10="urn:schemas-microsoft-com:office:word" xmlns:w="http://schemas.openxmlformats.org/wordprocessingml/2006/main" xmlns:w14="http://schemas.microsoft.com/office/word/2010/wordml" xmlns:w15="http://schemas.microsoft.com/office/word/2012/wordml" xmlns:w16cid="http://schemas.microsoft.com/office/word/2016/wordml/cid" xmlns:w16se="http://schemas.microsoft.com/office/word/2015/wordml/symex" xmlns:wpg="http://schemas.microsoft.com/office/word/2010/wordprocessingGroup" xmlns:wpi="http://schemas.microsoft.com/office/word/2010/wordprocessingInk" xmlns:wne="http://schemas.microsoft.com/office/word/2006/wordml" xmlns:wps="http://schemas.microsoft.com/office/word/2010/wordprocessingShape" mc:Ignorable="w14 w15 w16se w16cid wp14">
   <w:body>
     <w:p>
       <w:pPr>
@@ -18,7 +18,7 @@
             <v:stroke joinstyle="miter"/>
             <v:path gradientshapeok="t" o:connecttype="rect"/>
           </v:shapetype>
-          <v:shape id="Caixa de Texto 2" o:spid="_x0000_s1033" type="#_x0000_t202" alt="" style="position:absolute;left:0;text-align:left;margin-left:136.9pt;margin-top:-53.9pt;width:178.2pt;height:84.55pt;z-index:251659264;visibility:visible;mso-wrap-edited:f;mso-width-relative:margin;mso-height-relative:margin" filled="f" stroked="f" strokeweight=".5pt">
+          <v:shape id="Caixa de Texto 2" o:spid="_x0000_s1037" type="#_x0000_t202" alt="" style="position:absolute;left:0;text-align:left;margin-left:136.9pt;margin-top:-53.9pt;width:178.2pt;height:84.55pt;z-index:251659264;visibility:visible;mso-wrap-style:square;mso-wrap-edited:f;mso-width-percent:0;mso-height-percent:0;mso-width-percent:0;mso-height-percent:0;mso-width-relative:margin;mso-height-relative:margin;v-text-anchor:top" filled="f" stroked="f" strokeweight=".5pt">
             <v:textbox>
               <w:txbxContent>
                 <w:p>
@@ -49,7 +49,7 @@
                                 <a:blip r:embed="rId8">
                                   <a:extLst>
                                     <a:ext uri="{28A0092B-C50C-407E-A947-70E740481C1C}">
-                                      <a14:useLocalDpi xmlns="" xmlns:wpc="http://schemas.microsoft.com/office/word/2010/wordprocessingCanvas" xmlns:cx="http://schemas.microsoft.com/office/drawing/2014/chartex" xmlns:cx1="http://schemas.microsoft.com/office/drawing/2015/9/8/chartex" xmlns:cx2="http://schemas.microsoft.com/office/drawing/2015/10/21/chartex" xmlns:cx3="http://schemas.microsoft.com/office/drawing/2016/5/9/chartex" xmlns:cx4="http://schemas.microsoft.com/office/drawing/2016/5/10/chartex" xmlns:cx5="http://schemas.microsoft.com/office/drawing/2016/5/11/chartex" xmlns:cx6="http://schemas.microsoft.com/office/drawing/2016/5/12/chartex" xmlns:cx7="http://schemas.microsoft.com/office/drawing/2016/5/13/chartex" xmlns:cx8="http://schemas.microsoft.com/office/drawing/2016/5/14/chartex" xmlns:mc="http://schemas.openxmlformats.org/markup-compatibility/2006" xmlns:aink="http://schemas.microsoft.com/office/drawing/2016/ink" xmlns:am3d="http://schemas.microsoft.com/office/drawing/2017/model3d" xmlns:o="urn:schemas-microsoft-com:office:office" xmlns:v="urn:schemas-microsoft-com:vml" xmlns:wp14="http://schemas.microsoft.com/office/word/2010/wordprocessingDrawing" xmlns:w10="urn:schemas-microsoft-com:office:word" xmlns:w="http://schemas.openxmlformats.org/wordprocessingml/2006/main" xmlns:w14="http://schemas.microsoft.com/office/word/2010/wordml" xmlns:w15="http://schemas.microsoft.com/office/word/2012/wordml" xmlns:w16cid="http://schemas.microsoft.com/office/word/2016/wordml/cid" xmlns:w16se="http://schemas.microsoft.com/office/word/2015/wordml/symex" xmlns:wpg="http://schemas.microsoft.com/office/word/2010/wordprocessingGroup" xmlns:wpi="http://schemas.microsoft.com/office/word/2010/wordprocessingInk" xmlns:wps="http://schemas.microsoft.com/office/word/2010/wordprocessingShape" xmlns:a14="http://schemas.microsoft.com/office/drawing/2010/main" val="0"/>
+                                      <a14:useLocalDpi xmlns:a14="http://schemas.microsoft.com/office/drawing/2010/main" val="0"/>
                                     </a:ext>
                                   </a:extLst>
                                 </a:blip>
@@ -83,7 +83,7 @@
           <w:noProof/>
         </w:rPr>
         <w:pict>
-          <v:shape id="Caixa de Texto 6" o:spid="_x0000_s1032" type="#_x0000_t202" alt="" style="position:absolute;left:0;text-align:left;margin-left:131.3pt;margin-top:458.05pt;width:177.15pt;height:145.15pt;z-index:251662336;visibility:visible;mso-wrap-edited:f;mso-width-relative:margin;mso-height-relative:margin" fillcolor="white [3201]" stroked="f" strokeweight=".5pt">
+          <v:shape id="Caixa de Texto 6" o:spid="_x0000_s1036" type="#_x0000_t202" alt="" style="position:absolute;left:0;text-align:left;margin-left:131.3pt;margin-top:458.05pt;width:177.15pt;height:145.15pt;z-index:251662336;visibility:visible;mso-wrap-style:square;mso-wrap-edited:f;mso-width-percent:0;mso-height-percent:0;mso-width-percent:0;mso-height-percent:0;mso-width-relative:margin;mso-height-relative:margin;v-text-anchor:top" fillcolor="white [3201]" stroked="f" strokeweight=".5pt">
             <v:textbox>
               <w:txbxContent>
                 <w:p>
@@ -186,7 +186,7 @@
           <w:noProof/>
         </w:rPr>
         <w:pict>
-          <v:shape id="Caixa de Texto 5" o:spid="_x0000_s1031" type="#_x0000_t202" alt="" style="position:absolute;left:0;text-align:left;margin-left:134.65pt;margin-top:207.65pt;width:272pt;height:84.55pt;z-index:251661312;visibility:visible;mso-wrap-edited:f;mso-width-relative:margin;mso-height-relative:margin" fillcolor="white [3201]" stroked="f" strokeweight=".5pt">
+          <v:shape id="Caixa de Texto 5" o:spid="_x0000_s1035" type="#_x0000_t202" alt="" style="position:absolute;left:0;text-align:left;margin-left:134.65pt;margin-top:207.65pt;width:272pt;height:84.55pt;z-index:251661312;visibility:visible;mso-wrap-style:square;mso-wrap-edited:f;mso-width-percent:0;mso-height-percent:0;mso-width-percent:0;mso-height-percent:0;mso-width-relative:margin;mso-height-relative:margin;v-text-anchor:top" fillcolor="white [3201]" stroked="f" strokeweight=".5pt">
             <v:textbox>
               <w:txbxContent>
                 <w:p>
@@ -257,7 +257,7 @@
           <w:noProof/>
         </w:rPr>
         <w:pict>
-          <v:shape id="Caixa de Texto 4" o:spid="_x0000_s1030" type="#_x0000_t202" alt="" style="position:absolute;left:0;text-align:left;margin-left:133.4pt;margin-top:50.9pt;width:230.85pt;height:58.25pt;z-index:251660288;visibility:visible;mso-wrap-edited:f;mso-width-relative:margin;mso-height-relative:margin" fillcolor="white [3201]" stroked="f" strokeweight="2pt">
+          <v:shape id="Caixa de Texto 4" o:spid="_x0000_s1034" type="#_x0000_t202" alt="" style="position:absolute;left:0;text-align:left;margin-left:133.4pt;margin-top:50.9pt;width:230.85pt;height:58.25pt;z-index:251660288;visibility:visible;mso-wrap-style:square;mso-wrap-edited:f;mso-width-percent:0;mso-height-percent:0;mso-width-percent:0;mso-height-percent:0;mso-width-relative:margin;mso-height-relative:margin;v-text-anchor:top" fillcolor="white [3201]" stroked="f" strokeweight="2pt">
             <v:textbox>
               <w:txbxContent>
                 <w:p>
@@ -331,7 +331,7 @@
         </w:rPr>
         <w:lastRenderedPageBreak/>
         <w:pict>
-          <v:shape id="Caixa de Texto 9" o:spid="_x0000_s1029" type="#_x0000_t202" alt="" style="position:absolute;left:0;text-align:left;margin-left:133.65pt;margin-top:205.6pt;width:272pt;height:84.55pt;z-index:251666432;visibility:visible;mso-wrap-edited:f;mso-width-relative:margin;mso-height-relative:margin" fillcolor="white [3201]" stroked="f" strokeweight=".5pt">
+          <v:shape id="Caixa de Texto 9" o:spid="_x0000_s1033" type="#_x0000_t202" alt="" style="position:absolute;left:0;text-align:left;margin-left:133.65pt;margin-top:205.6pt;width:272pt;height:84.55pt;z-index:251666432;visibility:visible;mso-wrap-style:square;mso-wrap-edited:f;mso-width-percent:0;mso-height-percent:0;mso-width-percent:0;mso-height-percent:0;mso-width-relative:margin;mso-height-relative:margin;v-text-anchor:top" fillcolor="white [3201]" stroked="f" strokeweight=".5pt">
             <v:textbox>
               <w:txbxContent>
                 <w:p>
@@ -416,7 +416,7 @@
           <w:lang w:val="pt-PT"/>
         </w:rPr>
         <w:pict>
-          <v:shape id="Caixa de Texto 10" o:spid="_x0000_s1028" type="#_x0000_t202" alt="" style="position:absolute;left:0;text-align:left;margin-left:133.7pt;margin-top:455.9pt;width:177.15pt;height:145.15pt;z-index:251668480;visibility:visible;mso-wrap-edited:f;mso-width-relative:margin;mso-height-relative:margin" fillcolor="white [3201]" stroked="f" strokeweight=".5pt">
+          <v:shape id="Caixa de Texto 10" o:spid="_x0000_s1032" type="#_x0000_t202" alt="" style="position:absolute;left:0;text-align:left;margin-left:133.7pt;margin-top:455.9pt;width:177.15pt;height:145.15pt;z-index:251668480;visibility:visible;mso-wrap-style:square;mso-wrap-edited:f;mso-width-percent:0;mso-height-percent:0;mso-width-percent:0;mso-height-percent:0;mso-width-relative:margin;mso-height-relative:margin;v-text-anchor:top" fillcolor="white [3201]" stroked="f" strokeweight=".5pt">
             <v:textbox>
               <w:txbxContent>
                 <w:p>
@@ -522,7 +522,7 @@
           <w:lang w:val="pt-PT"/>
         </w:rPr>
         <w:pict>
-          <v:shape id="Caixa de Texto 7" o:spid="_x0000_s1027" type="#_x0000_t202" alt="" style="position:absolute;left:0;text-align:left;margin-left:132.35pt;margin-top:50pt;width:226.3pt;height:55.9pt;z-index:251664384;visibility:visible;mso-wrap-edited:f;mso-width-relative:margin;mso-height-relative:margin" fillcolor="white [3201]" stroked="f" strokeweight="2pt">
+          <v:shape id="Caixa de Texto 7" o:spid="_x0000_s1031" type="#_x0000_t202" alt="" style="position:absolute;left:0;text-align:left;margin-left:132.35pt;margin-top:50pt;width:226.3pt;height:55.9pt;z-index:251664384;visibility:visible;mso-wrap-style:square;mso-wrap-edited:f;mso-width-percent:0;mso-height-percent:0;mso-width-percent:0;mso-height-percent:0;mso-width-relative:margin;mso-height-relative:margin;v-text-anchor:top" fillcolor="white [3201]" stroked="f" strokeweight="2pt">
             <v:textbox>
               <w:txbxContent>
                 <w:p>
@@ -574,7 +574,7 @@
           <w:noProof/>
         </w:rPr>
         <w:pict>
-          <v:shape id="Caixa de Texto 12" o:spid="_x0000_s1026" type="#_x0000_t202" alt="" style="position:absolute;left:0;text-align:left;margin-left:133.7pt;margin-top:-53.75pt;width:178.2pt;height:84.55pt;z-index:251670528;visibility:visible;mso-wrap-edited:f;mso-width-relative:margin;mso-height-relative:margin" filled="f" stroked="f" strokeweight=".5pt">
+          <v:shape id="Caixa de Texto 12" o:spid="_x0000_s1030" type="#_x0000_t202" alt="" style="position:absolute;left:0;text-align:left;margin-left:133.7pt;margin-top:-53.75pt;width:178.2pt;height:84.55pt;z-index:251670528;visibility:visible;mso-wrap-style:square;mso-wrap-edited:f;mso-width-percent:0;mso-height-percent:0;mso-width-percent:0;mso-height-percent:0;mso-width-relative:margin;mso-height-relative:margin;v-text-anchor:top" filled="f" stroked="f" strokeweight=".5pt">
             <v:textbox>
               <w:txbxContent>
                 <w:p>
@@ -605,7 +605,7 @@
                                 <a:blip r:embed="rId9">
                                   <a:extLst>
                                     <a:ext uri="{28A0092B-C50C-407E-A947-70E740481C1C}">
-                                      <a14:useLocalDpi xmlns="" xmlns:wpc="http://schemas.microsoft.com/office/word/2010/wordprocessingCanvas" xmlns:cx="http://schemas.microsoft.com/office/drawing/2014/chartex" xmlns:cx1="http://schemas.microsoft.com/office/drawing/2015/9/8/chartex" xmlns:cx2="http://schemas.microsoft.com/office/drawing/2015/10/21/chartex" xmlns:cx3="http://schemas.microsoft.com/office/drawing/2016/5/9/chartex" xmlns:cx4="http://schemas.microsoft.com/office/drawing/2016/5/10/chartex" xmlns:cx5="http://schemas.microsoft.com/office/drawing/2016/5/11/chartex" xmlns:cx6="http://schemas.microsoft.com/office/drawing/2016/5/12/chartex" xmlns:cx7="http://schemas.microsoft.com/office/drawing/2016/5/13/chartex" xmlns:cx8="http://schemas.microsoft.com/office/drawing/2016/5/14/chartex" xmlns:mc="http://schemas.openxmlformats.org/markup-compatibility/2006" xmlns:aink="http://schemas.microsoft.com/office/drawing/2016/ink" xmlns:am3d="http://schemas.microsoft.com/office/drawing/2017/model3d" xmlns:o="urn:schemas-microsoft-com:office:office" xmlns:v="urn:schemas-microsoft-com:vml" xmlns:wp14="http://schemas.microsoft.com/office/word/2010/wordprocessingDrawing" xmlns:w10="urn:schemas-microsoft-com:office:word" xmlns:w="http://schemas.openxmlformats.org/wordprocessingml/2006/main" xmlns:w14="http://schemas.microsoft.com/office/word/2010/wordml" xmlns:w15="http://schemas.microsoft.com/office/word/2012/wordml" xmlns:w16cid="http://schemas.microsoft.com/office/word/2016/wordml/cid" xmlns:w16se="http://schemas.microsoft.com/office/word/2015/wordml/symex" xmlns:wpg="http://schemas.microsoft.com/office/word/2010/wordprocessingGroup" xmlns:wpi="http://schemas.microsoft.com/office/word/2010/wordprocessingInk" xmlns:wps="http://schemas.microsoft.com/office/word/2010/wordprocessingShape" xmlns:a14="http://schemas.microsoft.com/office/drawing/2010/main" val="0"/>
+                                      <a14:useLocalDpi xmlns:a14="http://schemas.microsoft.com/office/drawing/2010/main" val="0"/>
                                     </a:ext>
                                   </a:extLst>
                                 </a:blip>
@@ -650,7 +650,7 @@
           <w:lang w:val="pt-PT"/>
         </w:rPr>
       </w:pPr>
-      <w:bookmarkStart w:id="0" w:name="_Toc6795527"/>
+      <w:bookmarkStart w:id="0" w:name="_Toc6833418"/>
       <w:r>
         <w:rPr>
           <w:sz w:val="40"/>
@@ -753,7 +753,7 @@
       <w:sdtContent>
         <w:p>
           <w:pPr>
-            <w:pStyle w:val="Ttulodondice"/>
+            <w:pStyle w:val="Cabealhodondice"/>
             <w:ind w:firstLine="0"/>
           </w:pPr>
         </w:p>
@@ -770,8 +770,6 @@
               <w:i w:val="0"/>
               <w:iCs w:val="0"/>
               <w:noProof/>
-              <w:sz w:val="22"/>
-              <w:szCs w:val="22"/>
               <w:lang w:val="pt-PT" w:eastAsia="pt-PT"/>
             </w:rPr>
           </w:pPr>
@@ -792,7 +790,7 @@
             </w:rPr>
             <w:fldChar w:fldCharType="separate"/>
           </w:r>
-          <w:hyperlink w:anchor="_Toc6795527" w:history="1">
+          <w:hyperlink w:anchor="_Toc6833418" w:history="1">
             <w:r>
               <w:rPr>
                 <w:rStyle w:val="Hiperligao"/>
@@ -820,7 +818,7 @@
                 <w:noProof/>
                 <w:webHidden/>
               </w:rPr>
-              <w:instrText xml:space="preserve"> PAGEREF _Toc6795527 \h </w:instrText>
+              <w:instrText xml:space="preserve"> PAGEREF _Toc6833418 \h </w:instrText>
             </w:r>
             <w:r>
               <w:rPr>
@@ -864,12 +862,10 @@
               <w:i w:val="0"/>
               <w:iCs w:val="0"/>
               <w:noProof/>
-              <w:sz w:val="22"/>
-              <w:szCs w:val="22"/>
               <w:lang w:val="pt-PT" w:eastAsia="pt-PT"/>
             </w:rPr>
           </w:pPr>
-          <w:hyperlink w:anchor="_Toc6795528" w:history="1">
+          <w:hyperlink w:anchor="_Toc6833419" w:history="1">
             <w:r>
               <w:rPr>
                 <w:rStyle w:val="Hiperligao"/>
@@ -897,7 +893,7 @@
                 <w:noProof/>
                 <w:webHidden/>
               </w:rPr>
-              <w:instrText xml:space="preserve"> PAGEREF _Toc6795528 \h </w:instrText>
+              <w:instrText xml:space="preserve"> PAGEREF _Toc6833419 \h </w:instrText>
             </w:r>
             <w:r>
               <w:rPr>
@@ -941,12 +937,10 @@
               <w:i w:val="0"/>
               <w:iCs w:val="0"/>
               <w:noProof/>
-              <w:sz w:val="22"/>
-              <w:szCs w:val="22"/>
               <w:lang w:val="pt-PT" w:eastAsia="pt-PT"/>
             </w:rPr>
           </w:pPr>
-          <w:hyperlink w:anchor="_Toc6795529" w:history="1">
+          <w:hyperlink w:anchor="_Toc6833420" w:history="1">
             <w:r>
               <w:rPr>
                 <w:rStyle w:val="Hiperligao"/>
@@ -974,7 +968,7 @@
                 <w:noProof/>
                 <w:webHidden/>
               </w:rPr>
-              <w:instrText xml:space="preserve"> PAGEREF _Toc6795529 \h </w:instrText>
+              <w:instrText xml:space="preserve"> PAGEREF _Toc6833420 \h </w:instrText>
             </w:r>
             <w:r>
               <w:rPr>
@@ -1016,18 +1010,18 @@
               <w:b w:val="0"/>
               <w:bCs w:val="0"/>
               <w:noProof/>
-              <w:sz w:val="22"/>
+              <w:szCs w:val="24"/>
               <w:lang w:val="pt-PT" w:eastAsia="pt-PT"/>
             </w:rPr>
           </w:pPr>
-          <w:hyperlink w:anchor="_Toc6795530" w:history="1">
+          <w:hyperlink w:anchor="_Toc6833421" w:history="1">
             <w:r>
               <w:rPr>
                 <w:rStyle w:val="Hiperligao"/>
                 <w:noProof/>
                 <w:lang w:val="pt-PT"/>
               </w:rPr>
-              <w:t>2.1- Representação de Conhecimento Positivo</w:t>
+              <w:t>2.1 - Representação de Conhecimento Positivo</w:t>
             </w:r>
             <w:r>
               <w:rPr>
@@ -1048,7 +1042,7 @@
                 <w:noProof/>
                 <w:webHidden/>
               </w:rPr>
-              <w:instrText xml:space="preserve"> PAGEREF _Toc6795530 \h </w:instrText>
+              <w:instrText xml:space="preserve"> PAGEREF _Toc6833421 \h </w:instrText>
             </w:r>
             <w:r>
               <w:rPr>
@@ -1090,11 +1084,11 @@
               <w:b w:val="0"/>
               <w:bCs w:val="0"/>
               <w:noProof/>
-              <w:sz w:val="22"/>
+              <w:szCs w:val="24"/>
               <w:lang w:val="pt-PT" w:eastAsia="pt-PT"/>
             </w:rPr>
           </w:pPr>
-          <w:hyperlink w:anchor="_Toc6795531" w:history="1">
+          <w:hyperlink w:anchor="_Toc6833422" w:history="1">
             <w:r>
               <w:rPr>
                 <w:rStyle w:val="Hiperligao"/>
@@ -1122,7 +1116,7 @@
                 <w:noProof/>
                 <w:webHidden/>
               </w:rPr>
-              <w:instrText xml:space="preserve"> PAGEREF _Toc6795531 \h </w:instrText>
+              <w:instrText xml:space="preserve"> PAGEREF _Toc6833422 \h </w:instrText>
             </w:r>
             <w:r>
               <w:rPr>
@@ -1164,11 +1158,11 @@
               <w:b w:val="0"/>
               <w:bCs w:val="0"/>
               <w:noProof/>
-              <w:sz w:val="22"/>
+              <w:szCs w:val="24"/>
               <w:lang w:val="pt-PT" w:eastAsia="pt-PT"/>
             </w:rPr>
           </w:pPr>
-          <w:hyperlink w:anchor="_Toc6795532" w:history="1">
+          <w:hyperlink w:anchor="_Toc6833423" w:history="1">
             <w:r>
               <w:rPr>
                 <w:rStyle w:val="Hiperligao"/>
@@ -1196,7 +1190,7 @@
                 <w:noProof/>
                 <w:webHidden/>
               </w:rPr>
-              <w:instrText xml:space="preserve"> PAGEREF _Toc6795532 \h </w:instrText>
+              <w:instrText xml:space="preserve"> PAGEREF _Toc6833423 \h </w:instrText>
             </w:r>
             <w:r>
               <w:rPr>
@@ -1238,40 +1232,18 @@
               <w:b w:val="0"/>
               <w:bCs w:val="0"/>
               <w:noProof/>
-              <w:sz w:val="22"/>
+              <w:szCs w:val="24"/>
               <w:lang w:val="pt-PT" w:eastAsia="pt-PT"/>
             </w:rPr>
           </w:pPr>
-          <w:hyperlink w:anchor="_Toc6795533" w:history="1">
+          <w:hyperlink w:anchor="_Toc6833424" w:history="1">
             <w:r>
               <w:rPr>
                 <w:rStyle w:val="Hiperligao"/>
                 <w:noProof/>
-              </w:rPr>
-              <w:t xml:space="preserve">2.3.1 – </w:t>
-            </w:r>
-            <w:r>
-              <w:rPr>
-                <w:rStyle w:val="Hiperligao"/>
-                <w:noProof/>
                 <w:lang w:val="pt-PT"/>
               </w:rPr>
-              <w:t>Conhecimento</w:t>
-            </w:r>
-            <w:r>
-              <w:rPr>
-                <w:rStyle w:val="Hiperligao"/>
-                <w:noProof/>
-              </w:rPr>
-              <w:t xml:space="preserve"> </w:t>
-            </w:r>
-            <w:r>
-              <w:rPr>
-                <w:rStyle w:val="Hiperligao"/>
-                <w:noProof/>
-                <w:lang w:val="pt-PT"/>
-              </w:rPr>
-              <w:t>Imperfeito Incerto</w:t>
+              <w:t>2.3.1 – Conhecimento Imperfeito Incerto</w:t>
             </w:r>
             <w:r>
               <w:rPr>
@@ -1292,7 +1264,7 @@
                 <w:noProof/>
                 <w:webHidden/>
               </w:rPr>
-              <w:instrText xml:space="preserve"> PAGEREF _Toc6795533 \h </w:instrText>
+              <w:instrText xml:space="preserve"> PAGEREF _Toc6833424 \h </w:instrText>
             </w:r>
             <w:r>
               <w:rPr>
@@ -1334,11 +1306,11 @@
               <w:b w:val="0"/>
               <w:bCs w:val="0"/>
               <w:noProof/>
-              <w:sz w:val="22"/>
+              <w:szCs w:val="24"/>
               <w:lang w:val="pt-PT" w:eastAsia="pt-PT"/>
             </w:rPr>
           </w:pPr>
-          <w:hyperlink w:anchor="_Toc6795534" w:history="1">
+          <w:hyperlink w:anchor="_Toc6833425" w:history="1">
             <w:r>
               <w:rPr>
                 <w:rStyle w:val="Hiperligao"/>
@@ -1366,7 +1338,7 @@
                 <w:noProof/>
                 <w:webHidden/>
               </w:rPr>
-              <w:instrText xml:space="preserve"> PAGEREF _Toc6795534 \h </w:instrText>
+              <w:instrText xml:space="preserve"> PAGEREF _Toc6833425 \h </w:instrText>
             </w:r>
             <w:r>
               <w:rPr>
@@ -1408,11 +1380,11 @@
               <w:b w:val="0"/>
               <w:bCs w:val="0"/>
               <w:noProof/>
-              <w:sz w:val="22"/>
+              <w:szCs w:val="24"/>
               <w:lang w:val="pt-PT" w:eastAsia="pt-PT"/>
             </w:rPr>
           </w:pPr>
-          <w:hyperlink w:anchor="_Toc6795535" w:history="1">
+          <w:hyperlink w:anchor="_Toc6833426" w:history="1">
             <w:r>
               <w:rPr>
                 <w:rStyle w:val="Hiperligao"/>
@@ -1440,7 +1412,7 @@
                 <w:noProof/>
                 <w:webHidden/>
               </w:rPr>
-              <w:instrText xml:space="preserve"> PAGEREF _Toc6795535 \h </w:instrText>
+              <w:instrText xml:space="preserve"> PAGEREF _Toc6833426 \h </w:instrText>
             </w:r>
             <w:r>
               <w:rPr>
@@ -1482,11 +1454,11 @@
               <w:b w:val="0"/>
               <w:bCs w:val="0"/>
               <w:noProof/>
-              <w:sz w:val="22"/>
+              <w:szCs w:val="24"/>
               <w:lang w:val="pt-PT" w:eastAsia="pt-PT"/>
             </w:rPr>
           </w:pPr>
-          <w:hyperlink w:anchor="_Toc6795536" w:history="1">
+          <w:hyperlink w:anchor="_Toc6833427" w:history="1">
             <w:r>
               <w:rPr>
                 <w:rStyle w:val="Hiperligao"/>
@@ -1514,7 +1486,7 @@
                 <w:noProof/>
                 <w:webHidden/>
               </w:rPr>
-              <w:instrText xml:space="preserve"> PAGEREF _Toc6795536 \h </w:instrText>
+              <w:instrText xml:space="preserve"> PAGEREF _Toc6833427 \h </w:instrText>
             </w:r>
             <w:r>
               <w:rPr>
@@ -1556,11 +1528,11 @@
               <w:b w:val="0"/>
               <w:bCs w:val="0"/>
               <w:noProof/>
-              <w:sz w:val="22"/>
+              <w:szCs w:val="24"/>
               <w:lang w:val="pt-PT" w:eastAsia="pt-PT"/>
             </w:rPr>
           </w:pPr>
-          <w:hyperlink w:anchor="_Toc6795537" w:history="1">
+          <w:hyperlink w:anchor="_Toc6833428" w:history="1">
             <w:r>
               <w:rPr>
                 <w:rStyle w:val="Hiperligao"/>
@@ -1588,7 +1560,7 @@
                 <w:noProof/>
                 <w:webHidden/>
               </w:rPr>
-              <w:instrText xml:space="preserve"> PAGEREF _Toc6795537 \h </w:instrText>
+              <w:instrText xml:space="preserve"> PAGEREF _Toc6833428 \h </w:instrText>
             </w:r>
             <w:r>
               <w:rPr>
@@ -1608,7 +1580,81 @@
                 <w:noProof/>
                 <w:webHidden/>
               </w:rPr>
-              <w:t>13</w:t>
+              <w:t>14</w:t>
+            </w:r>
+            <w:r>
+              <w:rPr>
+                <w:noProof/>
+                <w:webHidden/>
+              </w:rPr>
+              <w:fldChar w:fldCharType="end"/>
+            </w:r>
+          </w:hyperlink>
+        </w:p>
+        <w:p>
+          <w:pPr>
+            <w:pStyle w:val="ndice2"/>
+            <w:tabs>
+              <w:tab w:val="right" w:leader="dot" w:pos="9746"/>
+            </w:tabs>
+            <w:rPr>
+              <w:rFonts w:eastAsiaTheme="minorEastAsia" w:cstheme="minorBidi"/>
+              <w:b w:val="0"/>
+              <w:bCs w:val="0"/>
+              <w:noProof/>
+              <w:szCs w:val="24"/>
+              <w:lang w:val="pt-PT" w:eastAsia="pt-PT"/>
+            </w:rPr>
+          </w:pPr>
+          <w:hyperlink w:anchor="_Toc6833429" w:history="1">
+            <w:r>
+              <w:rPr>
+                <w:rStyle w:val="Hiperligao"/>
+                <w:noProof/>
+                <w:lang w:val="pt-PT"/>
+              </w:rPr>
+              <w:t>2.6 – Sistema de Inferência</w:t>
+            </w:r>
+            <w:r>
+              <w:rPr>
+                <w:noProof/>
+                <w:webHidden/>
+              </w:rPr>
+              <w:tab/>
+            </w:r>
+            <w:r>
+              <w:rPr>
+                <w:noProof/>
+                <w:webHidden/>
+              </w:rPr>
+              <w:fldChar w:fldCharType="begin"/>
+            </w:r>
+            <w:r>
+              <w:rPr>
+                <w:noProof/>
+                <w:webHidden/>
+              </w:rPr>
+              <w:instrText xml:space="preserve"> PAGEREF _Toc6833429 \h </w:instrText>
+            </w:r>
+            <w:r>
+              <w:rPr>
+                <w:noProof/>
+                <w:webHidden/>
+              </w:rPr>
+            </w:r>
+            <w:r>
+              <w:rPr>
+                <w:noProof/>
+                <w:webHidden/>
+              </w:rPr>
+              <w:fldChar w:fldCharType="separate"/>
+            </w:r>
+            <w:r>
+              <w:rPr>
+                <w:noProof/>
+                <w:webHidden/>
+              </w:rPr>
+              <w:t>15</w:t>
             </w:r>
             <w:r>
               <w:rPr>
@@ -1632,12 +1678,10 @@
               <w:i w:val="0"/>
               <w:iCs w:val="0"/>
               <w:noProof/>
-              <w:sz w:val="22"/>
-              <w:szCs w:val="22"/>
               <w:lang w:val="pt-PT" w:eastAsia="pt-PT"/>
             </w:rPr>
           </w:pPr>
-          <w:hyperlink w:anchor="_Toc6795538" w:history="1">
+          <w:hyperlink w:anchor="_Toc6833430" w:history="1">
             <w:r>
               <w:rPr>
                 <w:rStyle w:val="Hiperligao"/>
@@ -1665,7 +1709,7 @@
                 <w:noProof/>
                 <w:webHidden/>
               </w:rPr>
-              <w:instrText xml:space="preserve"> PAGEREF _Toc6795538 \h </w:instrText>
+              <w:instrText xml:space="preserve"> PAGEREF _Toc6833430 \h </w:instrText>
             </w:r>
             <w:r>
               <w:rPr>
@@ -1685,7 +1729,7 @@
                 <w:noProof/>
                 <w:webHidden/>
               </w:rPr>
-              <w:t>14</w:t>
+              <w:t>16</w:t>
             </w:r>
             <w:r>
               <w:rPr>
@@ -1709,12 +1753,10 @@
               <w:i w:val="0"/>
               <w:iCs w:val="0"/>
               <w:noProof/>
-              <w:sz w:val="22"/>
-              <w:szCs w:val="22"/>
               <w:lang w:val="pt-PT" w:eastAsia="pt-PT"/>
             </w:rPr>
           </w:pPr>
-          <w:hyperlink w:anchor="_Toc6795539" w:history="1">
+          <w:hyperlink w:anchor="_Toc6833431" w:history="1">
             <w:r>
               <w:rPr>
                 <w:rStyle w:val="Hiperligao"/>
@@ -1742,7 +1784,7 @@
                 <w:noProof/>
                 <w:webHidden/>
               </w:rPr>
-              <w:instrText xml:space="preserve"> PAGEREF _Toc6795539 \h </w:instrText>
+              <w:instrText xml:space="preserve"> PAGEREF _Toc6833431 \h </w:instrText>
             </w:r>
             <w:r>
               <w:rPr>
@@ -1762,7 +1804,7 @@
                 <w:noProof/>
                 <w:webHidden/>
               </w:rPr>
-              <w:t>14</w:t>
+              <w:t>16</w:t>
             </w:r>
             <w:r>
               <w:rPr>
@@ -1868,7 +1910,7 @@
           <w:lang w:val="pt-PT"/>
         </w:rPr>
       </w:pPr>
-      <w:bookmarkStart w:id="1" w:name="_Toc6795528"/>
+      <w:bookmarkStart w:id="1" w:name="_Toc6833419"/>
       <w:r>
         <w:rPr>
           <w:sz w:val="40"/>
@@ -2014,7 +2056,7 @@
           <w:lang w:val="pt-PT"/>
         </w:rPr>
       </w:pPr>
-      <w:bookmarkStart w:id="2" w:name="_Toc6795529"/>
+      <w:bookmarkStart w:id="2" w:name="_Toc6833420"/>
       <w:r>
         <w:rPr>
           <w:sz w:val="40"/>
@@ -2067,42 +2109,42 @@
           <w:lang w:val="pt-PT"/>
         </w:rPr>
       </w:pPr>
-      <w:proofErr w:type="gramStart"/>
       <w:r>
         <w:rPr>
           <w:rFonts w:cstheme="minorHAnsi"/>
           <w:szCs w:val="24"/>
           <w:lang w:val="pt-PT"/>
         </w:rPr>
-        <w:t>utente</w:t>
-      </w:r>
-      <w:proofErr w:type="gramEnd"/>
+        <w:t xml:space="preserve">utente: </w:t>
+      </w:r>
+      <w:proofErr w:type="spellStart"/>
       <w:r>
         <w:rPr>
           <w:rFonts w:cstheme="minorHAnsi"/>
           <w:szCs w:val="24"/>
           <w:lang w:val="pt-PT"/>
         </w:rPr>
-        <w:t xml:space="preserve">: </w:t>
-      </w:r>
-      <w:proofErr w:type="spellStart"/>
+        <w:t>IdUt</w:t>
+      </w:r>
+      <w:proofErr w:type="spellEnd"/>
       <w:r>
         <w:rPr>
           <w:rFonts w:cstheme="minorHAnsi"/>
           <w:szCs w:val="24"/>
           <w:lang w:val="pt-PT"/>
         </w:rPr>
-        <w:t>IdUt</w:t>
-      </w:r>
-      <w:proofErr w:type="spellEnd"/>
+        <w:t>, Nome, Idade, Cidade, Seguro -&gt; {</w:t>
+      </w:r>
+      <w:proofErr w:type="gramStart"/>
       <w:r>
         <w:rPr>
           <w:rFonts w:cstheme="minorHAnsi"/>
           <w:szCs w:val="24"/>
           <w:lang w:val="pt-PT"/>
         </w:rPr>
-        <w:t>, Nome, Idade, Cidade, Seguro -&gt; {V,F</w:t>
-      </w:r>
+        <w:t>V,F</w:t>
+      </w:r>
+      <w:proofErr w:type="gramEnd"/>
       <w:r>
         <w:rPr>
           <w:rFonts w:cstheme="minorHAnsi"/>
@@ -2136,7 +2178,6 @@
           <w:lang w:val="pt-PT"/>
         </w:rPr>
       </w:pPr>
-      <w:proofErr w:type="gramStart"/>
       <w:r>
         <w:rPr>
           <w:rFonts w:cstheme="minorHAnsi"/>
@@ -2145,7 +2186,6 @@
         </w:rPr>
         <w:t>serviço</w:t>
       </w:r>
-      <w:proofErr w:type="gramEnd"/>
       <w:r>
         <w:rPr>
           <w:rFonts w:cstheme="minorHAnsi"/>
@@ -2234,8 +2274,18 @@
           <w:szCs w:val="24"/>
           <w:lang w:val="pt-PT"/>
         </w:rPr>
-        <w:t>Cidade -&gt; {V,F</w:t>
-      </w:r>
+        <w:t>Cidade -&gt; {</w:t>
+      </w:r>
+      <w:proofErr w:type="gramStart"/>
+      <w:r>
+        <w:rPr>
+          <w:rFonts w:cstheme="minorHAnsi"/>
+          <w:szCs w:val="24"/>
+          <w:lang w:val="pt-PT"/>
+        </w:rPr>
+        <w:t>V,F</w:t>
+      </w:r>
+      <w:proofErr w:type="gramEnd"/>
       <w:r>
         <w:rPr>
           <w:rFonts w:cstheme="minorHAnsi"/>
@@ -2269,7 +2319,6 @@
           <w:lang w:val="pt-PT"/>
         </w:rPr>
       </w:pPr>
-      <w:proofErr w:type="gramStart"/>
       <w:r>
         <w:rPr>
           <w:rFonts w:cstheme="minorHAnsi"/>
@@ -2278,7 +2327,6 @@
         </w:rPr>
         <w:t>consulta</w:t>
       </w:r>
-      <w:proofErr w:type="gramEnd"/>
       <w:r>
         <w:rPr>
           <w:rFonts w:cstheme="minorHAnsi"/>
@@ -2379,8 +2427,18 @@
           <w:szCs w:val="24"/>
           <w:lang w:val="pt-PT"/>
         </w:rPr>
-        <w:t xml:space="preserve"> -&gt; {V,F</w:t>
-      </w:r>
+        <w:t xml:space="preserve"> -&gt; {</w:t>
+      </w:r>
+      <w:proofErr w:type="gramStart"/>
+      <w:r>
+        <w:rPr>
+          <w:rFonts w:cstheme="minorHAnsi"/>
+          <w:szCs w:val="24"/>
+          <w:lang w:val="pt-PT"/>
+        </w:rPr>
+        <w:t>V,F</w:t>
+      </w:r>
+      <w:proofErr w:type="gramEnd"/>
       <w:r>
         <w:rPr>
           <w:rFonts w:cstheme="minorHAnsi"/>
@@ -2414,41 +2472,49 @@
           <w:lang w:val="pt-PT"/>
         </w:rPr>
       </w:pPr>
-      <w:proofErr w:type="gramStart"/>
       <w:r>
         <w:rPr>
           <w:rFonts w:cstheme="minorHAnsi"/>
           <w:szCs w:val="24"/>
           <w:lang w:val="pt-PT"/>
         </w:rPr>
-        <w:t>data</w:t>
-      </w:r>
-      <w:proofErr w:type="gramEnd"/>
+        <w:t xml:space="preserve">data: Dia, </w:t>
+      </w:r>
+      <w:proofErr w:type="spellStart"/>
       <w:r>
         <w:rPr>
           <w:rFonts w:cstheme="minorHAnsi"/>
           <w:szCs w:val="24"/>
           <w:lang w:val="pt-PT"/>
         </w:rPr>
-        <w:t xml:space="preserve">: Dia, </w:t>
-      </w:r>
-      <w:proofErr w:type="spellStart"/>
+        <w:t>Mes</w:t>
+      </w:r>
+      <w:proofErr w:type="spellEnd"/>
       <w:r>
         <w:rPr>
           <w:rFonts w:cstheme="minorHAnsi"/>
           <w:szCs w:val="24"/>
           <w:lang w:val="pt-PT"/>
         </w:rPr>
-        <w:t>Mes</w:t>
-      </w:r>
-      <w:proofErr w:type="spellEnd"/>
+        <w:t>, Ano -&gt; {</w:t>
+      </w:r>
+      <w:proofErr w:type="gramStart"/>
       <w:r>
         <w:rPr>
           <w:rFonts w:cstheme="minorHAnsi"/>
           <w:szCs w:val="24"/>
           <w:lang w:val="pt-PT"/>
         </w:rPr>
-        <w:t>, Ano -&gt; {V,F}</w:t>
+        <w:t>V,F</w:t>
+      </w:r>
+      <w:proofErr w:type="gramEnd"/>
+      <w:r>
+        <w:rPr>
+          <w:rFonts w:cstheme="minorHAnsi"/>
+          <w:szCs w:val="24"/>
+          <w:lang w:val="pt-PT"/>
+        </w:rPr>
+        <w:t>}</w:t>
       </w:r>
     </w:p>
     <w:p>
@@ -2467,60 +2533,60 @@
           <w:lang w:val="pt-PT"/>
         </w:rPr>
       </w:pPr>
-      <w:proofErr w:type="gramStart"/>
       <w:r>
         <w:rPr>
           <w:rFonts w:cstheme="minorHAnsi"/>
           <w:szCs w:val="24"/>
           <w:lang w:val="pt-PT"/>
         </w:rPr>
-        <w:t>medico</w:t>
-      </w:r>
-      <w:proofErr w:type="gramEnd"/>
+        <w:t xml:space="preserve">medico: </w:t>
+      </w:r>
+      <w:proofErr w:type="spellStart"/>
       <w:r>
         <w:rPr>
           <w:rFonts w:cstheme="minorHAnsi"/>
           <w:szCs w:val="24"/>
           <w:lang w:val="pt-PT"/>
         </w:rPr>
-        <w:t xml:space="preserve">: </w:t>
-      </w:r>
-      <w:proofErr w:type="spellStart"/>
+        <w:t>IdMed</w:t>
+      </w:r>
+      <w:proofErr w:type="spellEnd"/>
       <w:r>
         <w:rPr>
           <w:rFonts w:cstheme="minorHAnsi"/>
           <w:szCs w:val="24"/>
           <w:lang w:val="pt-PT"/>
         </w:rPr>
-        <w:t>IdMed</w:t>
-      </w:r>
-      <w:proofErr w:type="spellEnd"/>
+        <w:t xml:space="preserve">, Nome, Idade, </w:t>
+      </w:r>
+      <w:proofErr w:type="spellStart"/>
       <w:r>
         <w:rPr>
           <w:rFonts w:cstheme="minorHAnsi"/>
           <w:szCs w:val="24"/>
           <w:lang w:val="pt-PT"/>
         </w:rPr>
-        <w:t xml:space="preserve">, Nome, Idade, </w:t>
-      </w:r>
-      <w:proofErr w:type="spellStart"/>
+        <w:t>IdServ</w:t>
+      </w:r>
+      <w:proofErr w:type="spellEnd"/>
       <w:r>
         <w:rPr>
           <w:rFonts w:cstheme="minorHAnsi"/>
           <w:szCs w:val="24"/>
           <w:lang w:val="pt-PT"/>
         </w:rPr>
-        <w:t>IdServ</w:t>
-      </w:r>
-      <w:proofErr w:type="spellEnd"/>
+        <w:t xml:space="preserve"> -&gt; {</w:t>
+      </w:r>
+      <w:proofErr w:type="gramStart"/>
       <w:r>
         <w:rPr>
           <w:rFonts w:cstheme="minorHAnsi"/>
           <w:szCs w:val="24"/>
           <w:lang w:val="pt-PT"/>
         </w:rPr>
-        <w:t xml:space="preserve"> -&gt; {V,F</w:t>
-      </w:r>
+        <w:t>V,F</w:t>
+      </w:r>
+      <w:proofErr w:type="gramEnd"/>
       <w:r>
         <w:rPr>
           <w:rFonts w:cstheme="minorHAnsi"/>
@@ -2554,42 +2620,42 @@
           <w:lang w:val="pt-PT"/>
         </w:rPr>
       </w:pPr>
-      <w:proofErr w:type="gramStart"/>
       <w:r>
         <w:rPr>
           <w:rFonts w:cstheme="minorHAnsi"/>
           <w:szCs w:val="24"/>
           <w:lang w:val="pt-PT"/>
         </w:rPr>
-        <w:t>seguro</w:t>
-      </w:r>
-      <w:proofErr w:type="gramEnd"/>
+        <w:t xml:space="preserve">seguro: </w:t>
+      </w:r>
+      <w:proofErr w:type="spellStart"/>
       <w:r>
         <w:rPr>
           <w:rFonts w:cstheme="minorHAnsi"/>
           <w:szCs w:val="24"/>
           <w:lang w:val="pt-PT"/>
         </w:rPr>
-        <w:t xml:space="preserve">: </w:t>
-      </w:r>
-      <w:proofErr w:type="spellStart"/>
+        <w:t>IdSeg</w:t>
+      </w:r>
+      <w:proofErr w:type="spellEnd"/>
       <w:r>
         <w:rPr>
           <w:rFonts w:cstheme="minorHAnsi"/>
           <w:szCs w:val="24"/>
           <w:lang w:val="pt-PT"/>
         </w:rPr>
-        <w:t>IdSeg</w:t>
-      </w:r>
-      <w:proofErr w:type="spellEnd"/>
+        <w:t>, Descrição, Taxa -&gt; {</w:t>
+      </w:r>
+      <w:proofErr w:type="gramStart"/>
       <w:r>
         <w:rPr>
           <w:rFonts w:cstheme="minorHAnsi"/>
           <w:szCs w:val="24"/>
           <w:lang w:val="pt-PT"/>
         </w:rPr>
-        <w:t>, Descrição, Taxa -&gt; {V,F</w:t>
-      </w:r>
+        <w:t>V,F</w:t>
+      </w:r>
+      <w:proofErr w:type="gramEnd"/>
       <w:r>
         <w:rPr>
           <w:rFonts w:cstheme="minorHAnsi"/>
@@ -2701,13 +2767,27 @@
           <w:lang w:val="pt-PT"/>
         </w:rPr>
       </w:pPr>
-      <w:bookmarkStart w:id="3" w:name="_Toc6795530"/>
+      <w:bookmarkStart w:id="3" w:name="_Toc6833421"/>
       <w:r>
         <w:rPr>
           <w:sz w:val="32"/>
           <w:lang w:val="pt-PT"/>
         </w:rPr>
-        <w:t>2.1- Representação de Conhecimento Positivo</w:t>
+        <w:t>2.1</w:t>
+      </w:r>
+      <w:r>
+        <w:rPr>
+          <w:sz w:val="32"/>
+          <w:lang w:val="pt-PT"/>
+        </w:rPr>
+        <w:t xml:space="preserve"> </w:t>
+      </w:r>
+      <w:r>
+        <w:rPr>
+          <w:sz w:val="32"/>
+          <w:lang w:val="pt-PT"/>
+        </w:rPr>
+        <w:t>- Representação de Conhecimento Positivo</w:t>
       </w:r>
       <w:bookmarkEnd w:id="3"/>
     </w:p>
@@ -2806,7 +2886,7 @@
                     <a:blip r:embed="rId12" cstate="print">
                       <a:extLst>
                         <a:ext uri="{28A0092B-C50C-407E-A947-70E740481C1C}">
-                          <a14:useLocalDpi xmlns="" xmlns:wpc="http://schemas.microsoft.com/office/word/2010/wordprocessingCanvas" xmlns:cx="http://schemas.microsoft.com/office/drawing/2014/chartex" xmlns:cx1="http://schemas.microsoft.com/office/drawing/2015/9/8/chartex" xmlns:cx2="http://schemas.microsoft.com/office/drawing/2015/10/21/chartex" xmlns:cx3="http://schemas.microsoft.com/office/drawing/2016/5/9/chartex" xmlns:cx4="http://schemas.microsoft.com/office/drawing/2016/5/10/chartex" xmlns:cx5="http://schemas.microsoft.com/office/drawing/2016/5/11/chartex" xmlns:cx6="http://schemas.microsoft.com/office/drawing/2016/5/12/chartex" xmlns:cx7="http://schemas.microsoft.com/office/drawing/2016/5/13/chartex" xmlns:cx8="http://schemas.microsoft.com/office/drawing/2016/5/14/chartex" xmlns:mc="http://schemas.openxmlformats.org/markup-compatibility/2006" xmlns:aink="http://schemas.microsoft.com/office/drawing/2016/ink" xmlns:am3d="http://schemas.microsoft.com/office/drawing/2017/model3d" xmlns:o="urn:schemas-microsoft-com:office:office" xmlns:v="urn:schemas-microsoft-com:vml" xmlns:wp14="http://schemas.microsoft.com/office/word/2010/wordprocessingDrawing" xmlns:w10="urn:schemas-microsoft-com:office:word" xmlns:w="http://schemas.openxmlformats.org/wordprocessingml/2006/main" xmlns:w14="http://schemas.microsoft.com/office/word/2010/wordml" xmlns:w15="http://schemas.microsoft.com/office/word/2012/wordml" xmlns:w16cid="http://schemas.microsoft.com/office/word/2016/wordml/cid" xmlns:w16se="http://schemas.microsoft.com/office/word/2015/wordml/symex" xmlns:wpg="http://schemas.microsoft.com/office/word/2010/wordprocessingGroup" xmlns:wpi="http://schemas.microsoft.com/office/word/2010/wordprocessingInk" xmlns:wps="http://schemas.microsoft.com/office/word/2010/wordprocessingShape" xmlns:a14="http://schemas.microsoft.com/office/drawing/2010/main" val="0"/>
+                          <a14:useLocalDpi xmlns:a14="http://schemas.microsoft.com/office/drawing/2010/main" val="0"/>
                         </a:ext>
                       </a:extLst>
                     </a:blip>
@@ -2852,7 +2932,7 @@
           <w:noProof/>
         </w:rPr>
         <w:pict>
-          <v:shape id="Caixa de Texto 11" o:spid="_x0000_s1036" type="#_x0000_t202" style="position:absolute;left:0;text-align:left;margin-left:32.95pt;margin-top:124.4pt;width:417.1pt;height:33.85pt;z-index:-251642880;visibility:visible;mso-height-relative:margin" wrapcoords="-39 0 -39 21120 21600 21120 21600 0 -39 0" o:gfxdata="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" stroked="f">
+          <v:shape id="Caixa de Texto 11" o:spid="_x0000_s1029" type="#_x0000_t202" alt="" style="position:absolute;left:0;text-align:left;margin-left:32.95pt;margin-top:124.4pt;width:417.1pt;height:33.85pt;z-index:-251642880;visibility:visible;mso-wrap-style:square;mso-wrap-edited:f;mso-width-percent:0;mso-height-percent:0;mso-width-percent:0;mso-height-percent:0;mso-height-relative:margin;v-text-anchor:top" wrapcoords="-39 0 -39 21120 21600 21120 21600 0 -39 0" stroked="f">
             <v:textbox style="mso-next-textbox:#Caixa de Texto 11" inset="0,0,0,0">
               <w:txbxContent>
                 <w:p>
@@ -2867,11 +2947,19 @@
                   </w:pPr>
                   <w:bookmarkStart w:id="4" w:name="_Toc6795553"/>
                   <w:bookmarkStart w:id="5" w:name="_Toc6795602"/>
+                  <w:proofErr w:type="spellStart"/>
                   <w:r>
                     <w:rPr>
                       <w:color w:val="auto"/>
                     </w:rPr>
-                    <w:t xml:space="preserve">Figura </w:t>
+                    <w:t>Figura</w:t>
+                  </w:r>
+                  <w:proofErr w:type="spellEnd"/>
+                  <w:r>
+                    <w:rPr>
+                      <w:color w:val="auto"/>
+                    </w:rPr>
+                    <w:t xml:space="preserve"> </w:t>
                   </w:r>
                   <w:r>
                     <w:rPr>
@@ -2936,11 +3024,19 @@
                     </w:rPr>
                     <w:t xml:space="preserve"> de </w:t>
                   </w:r>
+                  <w:proofErr w:type="spellStart"/>
                   <w:r>
                     <w:rPr>
                       <w:color w:val="auto"/>
                     </w:rPr>
-                    <w:t xml:space="preserve">Conhecimento </w:t>
+                    <w:t>Conhecimento</w:t>
+                  </w:r>
+                  <w:proofErr w:type="spellEnd"/>
+                  <w:r>
+                    <w:rPr>
+                      <w:color w:val="auto"/>
+                    </w:rPr>
+                    <w:t xml:space="preserve"> </w:t>
                   </w:r>
                   <w:proofErr w:type="spellStart"/>
                   <w:r>
@@ -2975,7 +3071,7 @@
           <w:lang w:val="pt-PT"/>
         </w:rPr>
       </w:pPr>
-      <w:bookmarkStart w:id="6" w:name="_Toc6795531"/>
+      <w:bookmarkStart w:id="6" w:name="_Toc6833422"/>
       <w:r>
         <w:rPr>
           <w:sz w:val="32"/>
@@ -3054,7 +3150,7 @@
           <w:noProof/>
         </w:rPr>
         <w:pict>
-          <v:shape id="Caixa de Texto 14" o:spid="_x0000_s1035" type="#_x0000_t202" style="position:absolute;left:0;text-align:left;margin-left:54.05pt;margin-top:170.85pt;width:365.35pt;height:27.5pt;z-index:-251639808;visibility:visible;mso-height-relative:margin" wrapcoords="-44 0 -44 21016 21600 21016 21600 0 -44 0" stroked="f">
+          <v:shape id="Caixa de Texto 14" o:spid="_x0000_s1028" type="#_x0000_t202" alt="" style="position:absolute;left:0;text-align:left;margin-left:54.05pt;margin-top:170.85pt;width:365.35pt;height:27.5pt;z-index:-251639808;visibility:visible;mso-wrap-style:square;mso-wrap-edited:f;mso-width-percent:0;mso-height-percent:0;mso-width-percent:0;mso-height-percent:0;mso-height-relative:margin;v-text-anchor:top" wrapcoords="-44 0 -44 21016 21600 21016 21600 0 -44 0" stroked="f">
             <v:textbox style="mso-next-textbox:#Caixa de Texto 14" inset="0,0,0,0">
               <w:txbxContent>
                 <w:p>
@@ -3069,11 +3165,19 @@
                   </w:pPr>
                   <w:bookmarkStart w:id="7" w:name="_Toc6795554"/>
                   <w:bookmarkStart w:id="8" w:name="_Toc6795603"/>
+                  <w:proofErr w:type="spellStart"/>
                   <w:r>
                     <w:rPr>
                       <w:color w:val="auto"/>
                     </w:rPr>
-                    <w:t xml:space="preserve">Figura </w:t>
+                    <w:t>Figura</w:t>
+                  </w:r>
+                  <w:proofErr w:type="spellEnd"/>
+                  <w:r>
+                    <w:rPr>
+                      <w:color w:val="auto"/>
+                    </w:rPr>
+                    <w:t xml:space="preserve"> </w:t>
                   </w:r>
                   <w:r>
                     <w:rPr>
@@ -3209,7 +3313,7 @@
                     <a:blip r:embed="rId13" cstate="print">
                       <a:extLst>
                         <a:ext uri="{28A0092B-C50C-407E-A947-70E740481C1C}">
-                          <a14:useLocalDpi xmlns="" xmlns:wpc="http://schemas.microsoft.com/office/word/2010/wordprocessingCanvas" xmlns:cx="http://schemas.microsoft.com/office/drawing/2014/chartex" xmlns:cx1="http://schemas.microsoft.com/office/drawing/2015/9/8/chartex" xmlns:cx2="http://schemas.microsoft.com/office/drawing/2015/10/21/chartex" xmlns:cx3="http://schemas.microsoft.com/office/drawing/2016/5/9/chartex" xmlns:cx4="http://schemas.microsoft.com/office/drawing/2016/5/10/chartex" xmlns:cx5="http://schemas.microsoft.com/office/drawing/2016/5/11/chartex" xmlns:cx6="http://schemas.microsoft.com/office/drawing/2016/5/12/chartex" xmlns:cx7="http://schemas.microsoft.com/office/drawing/2016/5/13/chartex" xmlns:cx8="http://schemas.microsoft.com/office/drawing/2016/5/14/chartex" xmlns:mc="http://schemas.openxmlformats.org/markup-compatibility/2006" xmlns:aink="http://schemas.microsoft.com/office/drawing/2016/ink" xmlns:am3d="http://schemas.microsoft.com/office/drawing/2017/model3d" xmlns:o="urn:schemas-microsoft-com:office:office" xmlns:v="urn:schemas-microsoft-com:vml" xmlns:wp14="http://schemas.microsoft.com/office/word/2010/wordprocessingDrawing" xmlns:w10="urn:schemas-microsoft-com:office:word" xmlns:w="http://schemas.openxmlformats.org/wordprocessingml/2006/main" xmlns:w14="http://schemas.microsoft.com/office/word/2010/wordml" xmlns:w15="http://schemas.microsoft.com/office/word/2012/wordml" xmlns:w16cid="http://schemas.microsoft.com/office/word/2016/wordml/cid" xmlns:w16se="http://schemas.microsoft.com/office/word/2015/wordml/symex" xmlns:wpg="http://schemas.microsoft.com/office/word/2010/wordprocessingGroup" xmlns:wpi="http://schemas.microsoft.com/office/word/2010/wordprocessingInk" xmlns:wps="http://schemas.microsoft.com/office/word/2010/wordprocessingShape" xmlns:a14="http://schemas.microsoft.com/office/drawing/2010/main" val="0"/>
+                          <a14:useLocalDpi xmlns:a14="http://schemas.microsoft.com/office/drawing/2010/main" val="0"/>
                         </a:ext>
                       </a:extLst>
                     </a:blip>
@@ -3328,12 +3432,7 @@
         </w:numPr>
       </w:pPr>
       <w:r>
-        <w:t>Não existe um s</w:t>
-      </w:r>
-      <w:bookmarkStart w:id="9" w:name="_GoBack"/>
-      <w:bookmarkEnd w:id="9"/>
-      <w:r>
-        <w:t xml:space="preserve">eguro com id 4 e nome </w:t>
+        <w:t xml:space="preserve">Não existe um seguro com id 4 e nome </w:t>
       </w:r>
       <w:proofErr w:type="spellStart"/>
       <w:r>
@@ -3361,6 +3460,7 @@
       <w:r>
         <w:rPr>
           <w:sz w:val="28"/>
+          <w:lang w:val="pt-PT"/>
         </w:rPr>
         <w:br w:type="page"/>
       </w:r>
@@ -3415,7 +3515,7 @@
           <w:noProof/>
         </w:rPr>
         <w:pict>
-          <v:shape id="Caixa de Texto 18" o:spid="_x0000_s1034" type="#_x0000_t202" style="position:absolute;left:0;text-align:left;margin-left:60.5pt;margin-top:100.2pt;width:389.6pt;height:25.4pt;z-index:-251636736;visibility:visible;mso-height-relative:margin" wrapcoords="-42 0 -42 20965 21600 20965 21600 0 -42 0" stroked="f">
+          <v:shape id="Caixa de Texto 18" o:spid="_x0000_s1027" type="#_x0000_t202" alt="" style="position:absolute;left:0;text-align:left;margin-left:60.5pt;margin-top:100.2pt;width:389.6pt;height:25.4pt;z-index:-251636736;visibility:visible;mso-wrap-style:square;mso-wrap-edited:f;mso-width-percent:0;mso-height-percent:0;mso-width-percent:0;mso-height-percent:0;mso-height-relative:margin;v-text-anchor:top" wrapcoords="-42 0 -42 20965 21600 20965 21600 0 -42 0" stroked="f">
             <v:textbox style="mso-next-textbox:#Caixa de Texto 18" inset="0,0,0,0">
               <w:txbxContent>
                 <w:p>
@@ -3428,8 +3528,8 @@
                       <w:lang w:val="pt-PT"/>
                     </w:rPr>
                   </w:pPr>
-                  <w:bookmarkStart w:id="10" w:name="_Toc6795555"/>
-                  <w:bookmarkStart w:id="11" w:name="_Toc6795604"/>
+                  <w:bookmarkStart w:id="9" w:name="_Toc6795555"/>
+                  <w:bookmarkStart w:id="10" w:name="_Toc6795604"/>
                   <w:r>
                     <w:rPr>
                       <w:color w:val="auto"/>
@@ -3477,8 +3577,8 @@
                     </w:rPr>
                     <w:t>- Negação Forte do predicado utente</w:t>
                   </w:r>
+                  <w:bookmarkEnd w:id="9"/>
                   <w:bookmarkEnd w:id="10"/>
-                  <w:bookmarkEnd w:id="11"/>
                 </w:p>
               </w:txbxContent>
             </v:textbox>
@@ -3526,7 +3626,7 @@
                     <a:blip r:embed="rId14" cstate="print">
                       <a:extLst>
                         <a:ext uri="{28A0092B-C50C-407E-A947-70E740481C1C}">
-                          <a14:useLocalDpi xmlns="" xmlns:wpc="http://schemas.microsoft.com/office/word/2010/wordprocessingCanvas" xmlns:cx="http://schemas.microsoft.com/office/drawing/2014/chartex" xmlns:cx1="http://schemas.microsoft.com/office/drawing/2015/9/8/chartex" xmlns:cx2="http://schemas.microsoft.com/office/drawing/2015/10/21/chartex" xmlns:cx3="http://schemas.microsoft.com/office/drawing/2016/5/9/chartex" xmlns:cx4="http://schemas.microsoft.com/office/drawing/2016/5/10/chartex" xmlns:cx5="http://schemas.microsoft.com/office/drawing/2016/5/11/chartex" xmlns:cx6="http://schemas.microsoft.com/office/drawing/2016/5/12/chartex" xmlns:cx7="http://schemas.microsoft.com/office/drawing/2016/5/13/chartex" xmlns:cx8="http://schemas.microsoft.com/office/drawing/2016/5/14/chartex" xmlns:mc="http://schemas.openxmlformats.org/markup-compatibility/2006" xmlns:aink="http://schemas.microsoft.com/office/drawing/2016/ink" xmlns:am3d="http://schemas.microsoft.com/office/drawing/2017/model3d" xmlns:o="urn:schemas-microsoft-com:office:office" xmlns:v="urn:schemas-microsoft-com:vml" xmlns:wp14="http://schemas.microsoft.com/office/word/2010/wordprocessingDrawing" xmlns:w10="urn:schemas-microsoft-com:office:word" xmlns:w="http://schemas.openxmlformats.org/wordprocessingml/2006/main" xmlns:w14="http://schemas.microsoft.com/office/word/2010/wordml" xmlns:w15="http://schemas.microsoft.com/office/word/2012/wordml" xmlns:w16cid="http://schemas.microsoft.com/office/word/2016/wordml/cid" xmlns:w16se="http://schemas.microsoft.com/office/word/2015/wordml/symex" xmlns:wpg="http://schemas.microsoft.com/office/word/2010/wordprocessingGroup" xmlns:wpi="http://schemas.microsoft.com/office/word/2010/wordprocessingInk" xmlns:wps="http://schemas.microsoft.com/office/word/2010/wordprocessingShape" xmlns:a14="http://schemas.microsoft.com/office/drawing/2010/main" val="0"/>
+                          <a14:useLocalDpi xmlns:a14="http://schemas.microsoft.com/office/drawing/2010/main" val="0"/>
                         </a:ext>
                       </a:extLst>
                     </a:blip>
@@ -3601,7 +3701,7 @@
           <w:lang w:val="pt-PT"/>
         </w:rPr>
       </w:pPr>
-      <w:bookmarkStart w:id="12" w:name="_Toc6795532"/>
+      <w:bookmarkStart w:id="11" w:name="_Toc6833423"/>
       <w:r>
         <w:rPr>
           <w:sz w:val="32"/>
@@ -3631,7 +3731,7 @@
         </w:rPr>
         <w:t>Representação Conhecimento Imperfeito</w:t>
       </w:r>
-      <w:bookmarkEnd w:id="12"/>
+      <w:bookmarkEnd w:id="11"/>
     </w:p>
     <w:p>
       <w:pPr>
@@ -3643,11 +3743,12 @@
           <w:lang w:val="pt-PT"/>
         </w:rPr>
       </w:pPr>
-      <w:bookmarkStart w:id="13" w:name="_Toc6795533"/>
+      <w:bookmarkStart w:id="12" w:name="_Toc6833424"/>
       <w:r>
         <w:rPr>
           <w:sz w:val="28"/>
           <w:szCs w:val="28"/>
+          <w:lang w:val="pt-PT"/>
         </w:rPr>
         <w:t xml:space="preserve">2.3.1 – </w:t>
       </w:r>
@@ -3663,6 +3764,7 @@
         <w:rPr>
           <w:sz w:val="28"/>
           <w:szCs w:val="28"/>
+          <w:lang w:val="pt-PT"/>
         </w:rPr>
         <w:t xml:space="preserve"> </w:t>
       </w:r>
@@ -3674,9 +3776,14 @@
         </w:rPr>
         <w:t>Imperfeito Incerto</w:t>
       </w:r>
-      <w:bookmarkEnd w:id="13"/>
-    </w:p>
-    <w:p>
+      <w:bookmarkEnd w:id="12"/>
+    </w:p>
+    <w:p>
+      <w:pPr>
+        <w:rPr>
+          <w:lang w:val="pt-PT"/>
+        </w:rPr>
+      </w:pPr>
       <w:r>
         <w:rPr>
           <w:noProof/>
@@ -3735,20 +3842,18 @@
         </w:drawing>
       </w:r>
       <w:r>
-        <w:t xml:space="preserve">Para representar conhecimento imperfeito incerto vamos recorrer </w:t>
-      </w:r>
-      <w:proofErr w:type="gramStart"/>
-      <w:r>
-        <w:t>a</w:t>
-      </w:r>
-      <w:proofErr w:type="gramEnd"/>
-      <w:r>
-        <w:t xml:space="preserve"> um exemplo prático definido pelo grupo:</w:t>
+        <w:rPr>
+          <w:lang w:val="pt-PT"/>
+        </w:rPr>
+        <w:t>Para representar conhecimento imperfeito incerto vamos recorrer a um exemplo prático definido pelo grupo:</w:t>
       </w:r>
     </w:p>
     <w:p>
       <w:pPr>
         <w:ind w:left="0" w:firstLine="0"/>
+        <w:rPr>
+          <w:lang w:val="pt-PT"/>
+        </w:rPr>
       </w:pPr>
     </w:p>
     <w:p>
@@ -3765,8 +3870,8 @@
           <w:noProof/>
         </w:rPr>
         <w:pict>
-          <v:shape id="_x0000_s1038" type="#_x0000_t202" style="position:absolute;left:0;text-align:left;margin-left:91pt;margin-top:32.85pt;width:304.7pt;height:20.45pt;z-index:251682816" wrapcoords="-69 0 -69 20829 21600 20829 21600 0 -69 0" stroked="f">
-            <v:textbox style="mso-next-textbox:#_x0000_s1038;mso-fit-shape-to-text:t" inset="0,0,0,0">
+          <v:shape id="_x0000_s1026" type="#_x0000_t202" alt="" style="position:absolute;left:0;text-align:left;margin-left:91pt;margin-top:32.85pt;width:304.7pt;height:20.45pt;z-index:251682816;mso-wrap-style:square;mso-wrap-edited:f;mso-width-percent:0;mso-height-percent:0;mso-width-percent:0;mso-height-percent:0;v-text-anchor:top" wrapcoords="-69 0 -69 20829 21600 20829 21600 0 -69 0" stroked="f">
+            <v:textbox style="mso-next-textbox:#_x0000_s1026;mso-fit-shape-to-text:t" inset="0,0,0,0">
               <w:txbxContent>
                 <w:p>
                   <w:pPr>
@@ -3774,19 +3879,15 @@
                     <w:rPr>
                       <w:noProof/>
                       <w:color w:val="auto"/>
+                      <w:lang w:val="pt-PT"/>
                     </w:rPr>
                   </w:pPr>
                   <w:r>
                     <w:rPr>
                       <w:color w:val="auto"/>
+                      <w:lang w:val="pt-PT"/>
                     </w:rPr>
-                    <w:t>Figura</w:t>
-                  </w:r>
-                  <w:r>
-                    <w:rPr>
-                      <w:color w:val="auto"/>
-                    </w:rPr>
-                    <w:t xml:space="preserve"> </w:t>
+                    <w:t xml:space="preserve">Figura </w:t>
                   </w:r>
                   <w:r>
                     <w:rPr>
@@ -3797,6 +3898,7 @@
                   <w:r>
                     <w:rPr>
                       <w:color w:val="auto"/>
+                      <w:lang w:val="pt-PT"/>
                     </w:rPr>
                     <w:instrText xml:space="preserve"> SEQ Figura \* ARABIC </w:instrText>
                   </w:r>
@@ -3810,6 +3912,7 @@
                     <w:rPr>
                       <w:noProof/>
                       <w:color w:val="auto"/>
+                      <w:lang w:val="pt-PT"/>
                     </w:rPr>
                     <w:t>4</w:t>
                   </w:r>
@@ -3822,6 +3925,7 @@
                   <w:r>
                     <w:rPr>
                       <w:color w:val="auto"/>
+                      <w:lang w:val="pt-PT"/>
                     </w:rPr>
                     <w:t xml:space="preserve"> - </w:t>
                   </w:r>
@@ -3829,6 +3933,7 @@
                     <w:rPr>
                       <w:noProof/>
                       <w:color w:val="auto"/>
+                      <w:lang w:val="pt-PT"/>
                     </w:rPr>
                     <w:t>Exemplo de conhecimento imperfeito incerto</w:t>
                   </w:r>
@@ -3896,7 +4001,7 @@
           <w:lang w:val="pt-PT"/>
         </w:rPr>
       </w:pPr>
-      <w:bookmarkStart w:id="14" w:name="_Toc6795534"/>
+      <w:bookmarkStart w:id="13" w:name="_Toc6833425"/>
       <w:r>
         <w:rPr>
           <w:sz w:val="28"/>
@@ -3913,7 +4018,7 @@
         </w:rPr>
         <w:t xml:space="preserve"> – Conhecimento Imperfeito Impreciso</w:t>
       </w:r>
-      <w:bookmarkEnd w:id="14"/>
+      <w:bookmarkEnd w:id="13"/>
     </w:p>
     <w:p>
       <w:pPr>
@@ -3987,6 +4092,7 @@
       <w:r>
         <w:rPr>
           <w:color w:val="auto"/>
+          <w:lang w:val="pt-PT"/>
         </w:rPr>
         <w:t xml:space="preserve">Figura </w:t>
       </w:r>
@@ -3999,6 +4105,7 @@
       <w:r>
         <w:rPr>
           <w:color w:val="auto"/>
+          <w:lang w:val="pt-PT"/>
         </w:rPr>
         <w:instrText xml:space="preserve"> SEQ Figura \* ARABIC </w:instrText>
       </w:r>
@@ -4012,6 +4119,7 @@
         <w:rPr>
           <w:noProof/>
           <w:color w:val="auto"/>
+          <w:lang w:val="pt-PT"/>
         </w:rPr>
         <w:t>5</w:t>
       </w:r>
@@ -4024,6 +4132,7 @@
       <w:r>
         <w:rPr>
           <w:color w:val="auto"/>
+          <w:lang w:val="pt-PT"/>
         </w:rPr>
         <w:t xml:space="preserve"> - Exemplo de conhecimento imperfeito impreciso</w:t>
       </w:r>
@@ -4097,7 +4206,7 @@
           <w:lang w:val="pt-PT"/>
         </w:rPr>
       </w:pPr>
-      <w:bookmarkStart w:id="15" w:name="_Toc6795535"/>
+      <w:bookmarkStart w:id="14" w:name="_Toc6833426"/>
       <w:r>
         <w:rPr>
           <w:sz w:val="28"/>
@@ -4107,7 +4216,7 @@
         <w:lastRenderedPageBreak/>
         <w:t>2.3.3 – Conhecimento Imperfeito Interdito</w:t>
       </w:r>
-      <w:bookmarkEnd w:id="15"/>
+      <w:bookmarkEnd w:id="14"/>
     </w:p>
     <w:p>
       <w:pPr>
@@ -4320,7 +4429,7 @@
           <w:lang w:val="pt-PT"/>
         </w:rPr>
       </w:pPr>
-      <w:bookmarkStart w:id="16" w:name="_Toc6795536"/>
+      <w:bookmarkStart w:id="15" w:name="_Toc6833427"/>
       <w:r>
         <w:rPr>
           <w:sz w:val="32"/>
@@ -4357,7 +4466,7 @@
         </w:rPr>
         <w:t>Invariantes de inserção e remoção de conhecimento</w:t>
       </w:r>
-      <w:bookmarkEnd w:id="16"/>
+      <w:bookmarkEnd w:id="15"/>
     </w:p>
     <w:p>
       <w:pPr>
@@ -4444,6 +4553,7 @@
       <w:r>
         <w:rPr>
           <w:color w:val="auto"/>
+          <w:lang w:val="pt-PT"/>
         </w:rPr>
         <w:t xml:space="preserve">Figura </w:t>
       </w:r>
@@ -4456,6 +4566,7 @@
       <w:r>
         <w:rPr>
           <w:color w:val="auto"/>
+          <w:lang w:val="pt-PT"/>
         </w:rPr>
         <w:instrText xml:space="preserve"> SEQ Figura \* ARABIC </w:instrText>
       </w:r>
@@ -4469,6 +4580,7 @@
         <w:rPr>
           <w:noProof/>
           <w:color w:val="auto"/>
+          <w:lang w:val="pt-PT"/>
         </w:rPr>
         <w:t>7</w:t>
       </w:r>
@@ -4481,6 +4593,7 @@
       <w:r>
         <w:rPr>
           <w:color w:val="auto"/>
+          <w:lang w:val="pt-PT"/>
         </w:rPr>
         <w:t xml:space="preserve"> - </w:t>
       </w:r>
@@ -4488,6 +4601,7 @@
         <w:rPr>
           <w:noProof/>
           <w:color w:val="auto"/>
+          <w:lang w:val="pt-PT"/>
         </w:rPr>
         <w:t>Invariante que não permite a inserção de conhecimento repetido</w:t>
       </w:r>
@@ -4920,12 +5034,91 @@
     </w:p>
     <w:p>
       <w:pPr>
+        <w:rPr>
+          <w:rFonts w:eastAsia="Trebuchet MS" w:cs="Trebuchet MS"/>
+          <w:b/>
+          <w:bCs/>
+          <w:sz w:val="32"/>
+          <w:szCs w:val="24"/>
+          <w:lang w:val="pt-PT"/>
+        </w:rPr>
+      </w:pPr>
+      <w:r>
+        <w:rPr>
+          <w:sz w:val="32"/>
+          <w:lang w:val="pt-PT"/>
+        </w:rPr>
+        <w:br w:type="page"/>
+      </w:r>
+    </w:p>
+    <w:p>
+      <w:pPr>
         <w:pStyle w:val="Ttulo2"/>
         <w:rPr>
           <w:sz w:val="32"/>
           <w:lang w:val="pt-PT"/>
         </w:rPr>
       </w:pPr>
+      <w:bookmarkStart w:id="16" w:name="_Toc6833428"/>
+      <w:r>
+        <w:rPr>
+          <w:sz w:val="32"/>
+          <w:lang w:val="pt-PT"/>
+        </w:rPr>
+        <w:lastRenderedPageBreak/>
+        <w:t>2.5</w:t>
+      </w:r>
+      <w:r>
+        <w:rPr>
+          <w:sz w:val="32"/>
+          <w:lang w:val="pt-PT"/>
+        </w:rPr>
+        <w:t xml:space="preserve"> </w:t>
+      </w:r>
+      <w:r>
+        <w:rPr>
+          <w:sz w:val="32"/>
+          <w:lang w:val="pt-PT"/>
+        </w:rPr>
+        <w:t>–</w:t>
+      </w:r>
+      <w:r>
+        <w:rPr>
+          <w:sz w:val="32"/>
+          <w:lang w:val="pt-PT"/>
+        </w:rPr>
+        <w:t xml:space="preserve"> </w:t>
+      </w:r>
+      <w:r>
+        <w:rPr>
+          <w:sz w:val="32"/>
+          <w:lang w:val="pt-PT"/>
+        </w:rPr>
+        <w:t>Evolução e regressão do conhecimento</w:t>
+      </w:r>
+      <w:bookmarkEnd w:id="16"/>
+    </w:p>
+    <w:p>
+      <w:pPr>
+        <w:ind w:left="0" w:firstLine="0"/>
+        <w:rPr>
+          <w:lang w:val="pt-PT"/>
+        </w:rPr>
+      </w:pPr>
+    </w:p>
+    <w:p>
+      <w:pPr>
+        <w:ind w:left="0" w:firstLine="0"/>
+        <w:rPr>
+          <w:lang w:val="pt-PT"/>
+        </w:rPr>
+      </w:pPr>
+      <w:r>
+        <w:rPr>
+          <w:lang w:val="pt-PT"/>
+        </w:rPr>
+        <w:br w:type="page"/>
+      </w:r>
     </w:p>
     <w:p>
       <w:pPr>
@@ -4935,19 +5128,27 @@
           <w:lang w:val="pt-PT"/>
         </w:rPr>
       </w:pPr>
-      <w:bookmarkStart w:id="17" w:name="_Toc6795537"/>
+      <w:bookmarkStart w:id="17" w:name="_Toc6833429"/>
       <w:r>
         <w:rPr>
           <w:sz w:val="32"/>
           <w:lang w:val="pt-PT"/>
         </w:rPr>
-        <w:t>2.5</w:t>
+        <w:lastRenderedPageBreak/>
+        <w:t xml:space="preserve">2.6 </w:t>
       </w:r>
       <w:r>
         <w:rPr>
           <w:sz w:val="32"/>
           <w:lang w:val="pt-PT"/>
         </w:rPr>
+        <w:t>–</w:t>
+      </w:r>
+      <w:r>
+        <w:rPr>
+          <w:sz w:val="32"/>
+          <w:lang w:val="pt-PT"/>
+        </w:rPr>
         <w:t xml:space="preserve"> </w:t>
       </w:r>
       <w:r>
@@ -4955,21 +5156,7 @@
           <w:sz w:val="32"/>
           <w:lang w:val="pt-PT"/>
         </w:rPr>
-        <w:t>–</w:t>
-      </w:r>
-      <w:r>
-        <w:rPr>
-          <w:sz w:val="32"/>
-          <w:lang w:val="pt-PT"/>
-        </w:rPr>
-        <w:t xml:space="preserve"> </w:t>
-      </w:r>
-      <w:r>
-        <w:rPr>
-          <w:sz w:val="32"/>
-          <w:lang w:val="pt-PT"/>
-        </w:rPr>
-        <w:t>Evolução e regressão do conhecimento</w:t>
+        <w:t>Sistema de Inferência</w:t>
       </w:r>
       <w:bookmarkEnd w:id="17"/>
     </w:p>
@@ -4979,77 +5166,234 @@
           <w:lang w:val="pt-PT"/>
         </w:rPr>
       </w:pPr>
-    </w:p>
-    <w:p>
-      <w:pPr>
-        <w:ind w:left="0" w:firstLine="0"/>
-        <w:rPr>
-          <w:lang w:val="pt-PT"/>
-        </w:rPr>
-      </w:pPr>
-      <w:r>
-        <w:rPr>
-          <w:lang w:val="pt-PT"/>
-        </w:rPr>
-        <w:br w:type="page"/>
-      </w:r>
-    </w:p>
-    <w:p>
-      <w:pPr>
-        <w:ind w:left="0" w:firstLine="0"/>
+      <w:r>
+        <w:rPr>
+          <w:lang w:val="pt-PT"/>
+        </w:rPr>
+        <w:t xml:space="preserve">Tendo em conta a diferente abordagem desta fase, que tem por base a Programação em Lógica Estendida, </w:t>
+      </w:r>
+      <w:r>
+        <w:rPr>
+          <w:lang w:val="pt-PT"/>
+        </w:rPr>
+        <w:t>foi conclusivo que os predicados agora podem resultar num valor de Verdadeiro, Falso ou Desconhecido, demonstrando assim que os contradomínios dos novos predicados são mais abrangentes.</w:t>
+      </w:r>
+    </w:p>
+    <w:p>
+      <w:pPr>
+        <w:rPr>
+          <w:lang w:val="pt-PT"/>
+        </w:rPr>
+      </w:pPr>
+      <w:r>
+        <w:rPr>
+          <w:lang w:val="pt-PT"/>
+        </w:rPr>
+        <w:t>Devido a tal, foi necessário criar um Sistema de Inferência diferente que fosse capaz de analisar os três tipos de respostas que os novos predicados podem efetuar.</w:t>
+      </w:r>
+    </w:p>
+    <w:p>
+      <w:pPr>
+        <w:pStyle w:val="PargrafodaLista"/>
+        <w:numPr>
+          <w:ilvl w:val="0"/>
+          <w:numId w:val="39"/>
+        </w:numPr>
+        <w:rPr>
+          <w:lang w:val="pt-PT"/>
+        </w:rPr>
+      </w:pPr>
+      <w:r>
+        <w:rPr>
+          <w:lang w:val="pt-PT"/>
+        </w:rPr>
+        <w:t>Verdadeiro, caso a prova seja verdadeira</w:t>
+      </w:r>
+    </w:p>
+    <w:p>
+      <w:pPr>
+        <w:pStyle w:val="PargrafodaLista"/>
+        <w:numPr>
+          <w:ilvl w:val="0"/>
+          <w:numId w:val="39"/>
+        </w:numPr>
+        <w:rPr>
+          <w:lang w:val="pt-PT"/>
+        </w:rPr>
+      </w:pPr>
+      <w:r>
+        <w:rPr>
+          <w:lang w:val="pt-PT"/>
+        </w:rPr>
+        <w:t>Falso, caso a prova seja falsa</w:t>
+      </w:r>
+    </w:p>
+    <w:p>
+      <w:pPr>
+        <w:pStyle w:val="PargrafodaLista"/>
+        <w:numPr>
+          <w:ilvl w:val="0"/>
+          <w:numId w:val="39"/>
+        </w:numPr>
+        <w:rPr>
+          <w:lang w:val="pt-PT"/>
+        </w:rPr>
+      </w:pPr>
+      <w:r>
+        <w:rPr>
+          <w:lang w:val="pt-PT"/>
+        </w:rPr>
+        <w:t>Desconhecido, caso não exista prova</w:t>
+      </w:r>
+    </w:p>
+    <w:p>
+      <w:pPr>
+        <w:rPr>
+          <w:lang w:val="pt-PT"/>
+        </w:rPr>
+      </w:pPr>
+      <w:r>
+        <w:rPr>
+          <w:lang w:val="pt-PT"/>
+        </w:rPr>
+        <w:t>O sistema de inferência analisa, portanto, todas as questões da seguinte forma:</w:t>
+      </w:r>
+    </w:p>
+    <w:p>
+      <w:pPr>
+        <w:jc w:val="center"/>
+        <w:rPr>
+          <w:lang w:val="pt-PT"/>
+        </w:rPr>
+      </w:pPr>
+      <w:r>
+        <w:rPr>
+          <w:noProof/>
+          <w:lang w:val="pt-PT"/>
+        </w:rPr>
+        <w:drawing>
+          <wp:inline distT="0" distB="0" distL="0" distR="0">
+            <wp:extent cx="2694545" cy="1680883"/>
+            <wp:effectExtent l="0" t="0" r="0" b="0"/>
+            <wp:docPr id="25" name="Imagem 25"/>
+            <wp:cNvGraphicFramePr>
+              <a:graphicFrameLocks xmlns:a="http://schemas.openxmlformats.org/drawingml/2006/main" noChangeAspect="1"/>
+            </wp:cNvGraphicFramePr>
+            <a:graphic xmlns:a="http://schemas.openxmlformats.org/drawingml/2006/main">
+              <a:graphicData uri="http://schemas.openxmlformats.org/drawingml/2006/picture">
+                <pic:pic xmlns:pic="http://schemas.openxmlformats.org/drawingml/2006/picture">
+                  <pic:nvPicPr>
+                    <pic:cNvPr id="25" name="Captura de ecrã 2019-04-22, às 14.10.17.png"/>
+                    <pic:cNvPicPr/>
+                  </pic:nvPicPr>
+                  <pic:blipFill>
+                    <a:blip r:embed="rId22">
+                      <a:extLst>
+                        <a:ext uri="{28A0092B-C50C-407E-A947-70E740481C1C}">
+                          <a14:useLocalDpi xmlns:a14="http://schemas.microsoft.com/office/drawing/2010/main" val="0"/>
+                        </a:ext>
+                      </a:extLst>
+                    </a:blip>
+                    <a:stretch>
+                      <a:fillRect/>
+                    </a:stretch>
+                  </pic:blipFill>
+                  <pic:spPr>
+                    <a:xfrm>
+                      <a:off x="0" y="0"/>
+                      <a:ext cx="2709487" cy="1690204"/>
+                    </a:xfrm>
+                    <a:prstGeom prst="rect">
+                      <a:avLst/>
+                    </a:prstGeom>
+                  </pic:spPr>
+                </pic:pic>
+              </a:graphicData>
+            </a:graphic>
+          </wp:inline>
+        </w:drawing>
+      </w:r>
+    </w:p>
+    <w:p>
+      <w:pPr>
+        <w:rPr>
+          <w:b/>
+          <w:lang w:val="pt-PT"/>
+        </w:rPr>
+      </w:pPr>
+      <w:r>
+        <w:rPr>
+          <w:lang w:val="pt-PT"/>
+        </w:rPr>
+        <w:t xml:space="preserve">Sendo que o predicado </w:t>
+      </w:r>
+      <w:bookmarkStart w:id="18" w:name="_GoBack"/>
+      <w:bookmarkEnd w:id="18"/>
+    </w:p>
+    <w:p>
+      <w:pPr>
         <w:rPr>
           <w:sz w:val="40"/>
           <w:szCs w:val="40"/>
           <w:lang w:val="pt-PT"/>
         </w:rPr>
       </w:pPr>
-    </w:p>
-    <w:p>
-      <w:pPr>
-        <w:pStyle w:val="Ttulo1"/>
+      <w:r>
         <w:rPr>
           <w:sz w:val="40"/>
           <w:szCs w:val="40"/>
           <w:lang w:val="pt-PT"/>
         </w:rPr>
-      </w:pPr>
-      <w:bookmarkStart w:id="18" w:name="_Toc6795538"/>
-      <w:r>
+        <w:br w:type="page"/>
+      </w:r>
+    </w:p>
+    <w:p>
+      <w:pPr>
+        <w:pStyle w:val="Ttulo1"/>
         <w:rPr>
           <w:sz w:val="40"/>
           <w:szCs w:val="40"/>
           <w:lang w:val="pt-PT"/>
         </w:rPr>
-        <w:t>3 –</w:t>
-      </w:r>
+      </w:pPr>
+      <w:bookmarkStart w:id="19" w:name="_Toc6833430"/>
       <w:r>
         <w:rPr>
           <w:sz w:val="40"/>
           <w:szCs w:val="40"/>
           <w:lang w:val="pt-PT"/>
         </w:rPr>
-        <w:t xml:space="preserve"> Conclusão</w:t>
-      </w:r>
-      <w:bookmarkEnd w:id="18"/>
-    </w:p>
-    <w:p>
-      <w:pPr>
-        <w:pStyle w:val="Ttulo1"/>
+        <w:lastRenderedPageBreak/>
+        <w:t>3 –</w:t>
+      </w:r>
+      <w:r>
         <w:rPr>
           <w:sz w:val="40"/>
           <w:szCs w:val="40"/>
           <w:lang w:val="pt-PT"/>
         </w:rPr>
-      </w:pPr>
-      <w:r>
+        <w:t xml:space="preserve"> Conclusão</w:t>
+      </w:r>
+      <w:bookmarkEnd w:id="19"/>
+    </w:p>
+    <w:p>
+      <w:pPr>
+        <w:pStyle w:val="Ttulo1"/>
         <w:rPr>
           <w:sz w:val="40"/>
           <w:szCs w:val="40"/>
           <w:lang w:val="pt-PT"/>
         </w:rPr>
+      </w:pPr>
+      <w:r>
+        <w:rPr>
+          <w:sz w:val="40"/>
+          <w:szCs w:val="40"/>
+          <w:lang w:val="pt-PT"/>
+        </w:rPr>
         <w:tab/>
       </w:r>
-      <w:bookmarkStart w:id="19" w:name="_Toc6795539"/>
+      <w:bookmarkStart w:id="20" w:name="_Toc6833431"/>
       <w:r>
         <w:rPr>
           <w:sz w:val="40"/>
@@ -5057,7 +5401,7 @@
         </w:rPr>
         <w:t>------- POR FAZER -------</w:t>
       </w:r>
-      <w:bookmarkEnd w:id="19"/>
+      <w:bookmarkEnd w:id="20"/>
     </w:p>
     <w:p>
       <w:pPr>
@@ -5142,7 +5486,7 @@
 </file>
 
 <file path=word/endnotes.xml><?xml version="1.0" encoding="utf-8"?>
-<w:endnotes xmlns:ve="http://schemas.openxmlformats.org/markup-compatibility/2006" xmlns:o="urn:schemas-microsoft-com:office:office" xmlns:r="http://schemas.openxmlformats.org/officeDocument/2006/relationships" xmlns:m="http://schemas.openxmlformats.org/officeDocument/2006/math" xmlns:v="urn:schemas-microsoft-com:vml" xmlns:wp="http://schemas.openxmlformats.org/drawingml/2006/wordprocessingDrawing" xmlns:w10="urn:schemas-microsoft-com:office:word" xmlns:w="http://schemas.openxmlformats.org/wordprocessingml/2006/main" xmlns:wne="http://schemas.microsoft.com/office/word/2006/wordml">
+<w:endnotes xmlns:wpc="http://schemas.microsoft.com/office/word/2010/wordprocessingCanvas" xmlns:cx="http://schemas.microsoft.com/office/drawing/2014/chartex" xmlns:cx1="http://schemas.microsoft.com/office/drawing/2015/9/8/chartex" xmlns:cx2="http://schemas.microsoft.com/office/drawing/2015/10/21/chartex" xmlns:cx3="http://schemas.microsoft.com/office/drawing/2016/5/9/chartex" xmlns:cx4="http://schemas.microsoft.com/office/drawing/2016/5/10/chartex" xmlns:cx5="http://schemas.microsoft.com/office/drawing/2016/5/11/chartex" xmlns:cx6="http://schemas.microsoft.com/office/drawing/2016/5/12/chartex" xmlns:cx7="http://schemas.microsoft.com/office/drawing/2016/5/13/chartex" xmlns:cx8="http://schemas.microsoft.com/office/drawing/2016/5/14/chartex" xmlns:mc="http://schemas.openxmlformats.org/markup-compatibility/2006" xmlns:aink="http://schemas.microsoft.com/office/drawing/2016/ink" xmlns:am3d="http://schemas.microsoft.com/office/drawing/2017/model3d" xmlns:o="urn:schemas-microsoft-com:office:office" xmlns:r="http://schemas.openxmlformats.org/officeDocument/2006/relationships" xmlns:m="http://schemas.openxmlformats.org/officeDocument/2006/math" xmlns:v="urn:schemas-microsoft-com:vml" xmlns:wp14="http://schemas.microsoft.com/office/word/2010/wordprocessingDrawing" xmlns:wp="http://schemas.openxmlformats.org/drawingml/2006/wordprocessingDrawing" xmlns:w10="urn:schemas-microsoft-com:office:word" xmlns:w="http://schemas.openxmlformats.org/wordprocessingml/2006/main" xmlns:w14="http://schemas.microsoft.com/office/word/2010/wordml" xmlns:w15="http://schemas.microsoft.com/office/word/2012/wordml" xmlns:w16cid="http://schemas.microsoft.com/office/word/2016/wordml/cid" xmlns:w16se="http://schemas.microsoft.com/office/word/2015/wordml/symex" xmlns:wpg="http://schemas.microsoft.com/office/word/2010/wordprocessingGroup" xmlns:wpi="http://schemas.microsoft.com/office/word/2010/wordprocessingInk" xmlns:wne="http://schemas.microsoft.com/office/word/2006/wordml" xmlns:wps="http://schemas.microsoft.com/office/word/2010/wordprocessingShape" mc:Ignorable="w14 w15 w16se w16cid wp14">
   <w:endnote w:type="separator" w:id="-1">
     <w:p>
       <w:pPr>
@@ -5167,7 +5511,7 @@
 </file>
 
 <file path=word/footer1.xml><?xml version="1.0" encoding="utf-8"?>
-<w:ftr xmlns:ve="http://schemas.openxmlformats.org/markup-compatibility/2006" xmlns:o="urn:schemas-microsoft-com:office:office" xmlns:r="http://schemas.openxmlformats.org/officeDocument/2006/relationships" xmlns:m="http://schemas.openxmlformats.org/officeDocument/2006/math" xmlns:v="urn:schemas-microsoft-com:vml" xmlns:wp="http://schemas.openxmlformats.org/drawingml/2006/wordprocessingDrawing" xmlns:w10="urn:schemas-microsoft-com:office:word" xmlns:w="http://schemas.openxmlformats.org/wordprocessingml/2006/main" xmlns:wne="http://schemas.microsoft.com/office/word/2006/wordml">
+<w:ftr xmlns:wpc="http://schemas.microsoft.com/office/word/2010/wordprocessingCanvas" xmlns:cx="http://schemas.microsoft.com/office/drawing/2014/chartex" xmlns:cx1="http://schemas.microsoft.com/office/drawing/2015/9/8/chartex" xmlns:cx2="http://schemas.microsoft.com/office/drawing/2015/10/21/chartex" xmlns:cx3="http://schemas.microsoft.com/office/drawing/2016/5/9/chartex" xmlns:cx4="http://schemas.microsoft.com/office/drawing/2016/5/10/chartex" xmlns:cx5="http://schemas.microsoft.com/office/drawing/2016/5/11/chartex" xmlns:cx6="http://schemas.microsoft.com/office/drawing/2016/5/12/chartex" xmlns:cx7="http://schemas.microsoft.com/office/drawing/2016/5/13/chartex" xmlns:cx8="http://schemas.microsoft.com/office/drawing/2016/5/14/chartex" xmlns:mc="http://schemas.openxmlformats.org/markup-compatibility/2006" xmlns:aink="http://schemas.microsoft.com/office/drawing/2016/ink" xmlns:am3d="http://schemas.microsoft.com/office/drawing/2017/model3d" xmlns:o="urn:schemas-microsoft-com:office:office" xmlns:r="http://schemas.openxmlformats.org/officeDocument/2006/relationships" xmlns:m="http://schemas.openxmlformats.org/officeDocument/2006/math" xmlns:v="urn:schemas-microsoft-com:vml" xmlns:wp14="http://schemas.microsoft.com/office/word/2010/wordprocessingDrawing" xmlns:wp="http://schemas.openxmlformats.org/drawingml/2006/wordprocessingDrawing" xmlns:w10="urn:schemas-microsoft-com:office:word" xmlns:w="http://schemas.openxmlformats.org/wordprocessingml/2006/main" xmlns:w14="http://schemas.microsoft.com/office/word/2010/wordml" xmlns:w15="http://schemas.microsoft.com/office/word/2012/wordml" xmlns:w16cid="http://schemas.microsoft.com/office/word/2016/wordml/cid" xmlns:w16se="http://schemas.microsoft.com/office/word/2015/wordml/symex" xmlns:wpg="http://schemas.microsoft.com/office/word/2010/wordprocessingGroup" xmlns:wpi="http://schemas.microsoft.com/office/word/2010/wordprocessingInk" xmlns:wne="http://schemas.microsoft.com/office/word/2006/wordml" xmlns:wps="http://schemas.microsoft.com/office/word/2010/wordprocessingShape" mc:Ignorable="w14 w15 w16se w16cid wp14">
   <w:sdt>
     <w:sdtPr>
       <w:rPr>
@@ -5179,6 +5523,11 @@
         <w:docPartUnique/>
       </w:docPartObj>
     </w:sdtPr>
+    <w:sdtEndPr>
+      <w:rPr>
+        <w:rStyle w:val="Nmerodepgina"/>
+      </w:rPr>
+    </w:sdtEndPr>
     <w:sdtContent>
       <w:p>
         <w:pPr>
@@ -5219,7 +5568,7 @@
 </file>
 
 <file path=word/footer2.xml><?xml version="1.0" encoding="utf-8"?>
-<w:ftr xmlns:ve="http://schemas.openxmlformats.org/markup-compatibility/2006" xmlns:o="urn:schemas-microsoft-com:office:office" xmlns:r="http://schemas.openxmlformats.org/officeDocument/2006/relationships" xmlns:m="http://schemas.openxmlformats.org/officeDocument/2006/math" xmlns:v="urn:schemas-microsoft-com:vml" xmlns:wp="http://schemas.openxmlformats.org/drawingml/2006/wordprocessingDrawing" xmlns:w10="urn:schemas-microsoft-com:office:word" xmlns:w="http://schemas.openxmlformats.org/wordprocessingml/2006/main" xmlns:wne="http://schemas.microsoft.com/office/word/2006/wordml">
+<w:ftr xmlns:wpc="http://schemas.microsoft.com/office/word/2010/wordprocessingCanvas" xmlns:cx="http://schemas.microsoft.com/office/drawing/2014/chartex" xmlns:cx1="http://schemas.microsoft.com/office/drawing/2015/9/8/chartex" xmlns:cx2="http://schemas.microsoft.com/office/drawing/2015/10/21/chartex" xmlns:cx3="http://schemas.microsoft.com/office/drawing/2016/5/9/chartex" xmlns:cx4="http://schemas.microsoft.com/office/drawing/2016/5/10/chartex" xmlns:cx5="http://schemas.microsoft.com/office/drawing/2016/5/11/chartex" xmlns:cx6="http://schemas.microsoft.com/office/drawing/2016/5/12/chartex" xmlns:cx7="http://schemas.microsoft.com/office/drawing/2016/5/13/chartex" xmlns:cx8="http://schemas.microsoft.com/office/drawing/2016/5/14/chartex" xmlns:mc="http://schemas.openxmlformats.org/markup-compatibility/2006" xmlns:aink="http://schemas.microsoft.com/office/drawing/2016/ink" xmlns:am3d="http://schemas.microsoft.com/office/drawing/2017/model3d" xmlns:o="urn:schemas-microsoft-com:office:office" xmlns:r="http://schemas.openxmlformats.org/officeDocument/2006/relationships" xmlns:m="http://schemas.openxmlformats.org/officeDocument/2006/math" xmlns:v="urn:schemas-microsoft-com:vml" xmlns:wp14="http://schemas.microsoft.com/office/word/2010/wordprocessingDrawing" xmlns:wp="http://schemas.openxmlformats.org/drawingml/2006/wordprocessingDrawing" xmlns:w10="urn:schemas-microsoft-com:office:word" xmlns:w="http://schemas.openxmlformats.org/wordprocessingml/2006/main" xmlns:w14="http://schemas.microsoft.com/office/word/2010/wordml" xmlns:w15="http://schemas.microsoft.com/office/word/2012/wordml" xmlns:w16cid="http://schemas.microsoft.com/office/word/2016/wordml/cid" xmlns:w16se="http://schemas.microsoft.com/office/word/2015/wordml/symex" xmlns:wpg="http://schemas.microsoft.com/office/word/2010/wordprocessingGroup" xmlns:wpi="http://schemas.microsoft.com/office/word/2010/wordprocessingInk" xmlns:wne="http://schemas.microsoft.com/office/word/2006/wordml" xmlns:wps="http://schemas.microsoft.com/office/word/2010/wordprocessingShape" mc:Ignorable="w14 w15 w16se w16cid wp14">
   <w:sdt>
     <w:sdtPr>
       <w:rPr>
@@ -5231,6 +5580,11 @@
         <w:docPartUnique/>
       </w:docPartObj>
     </w:sdtPr>
+    <w:sdtEndPr>
+      <w:rPr>
+        <w:rStyle w:val="Nmerodepgina"/>
+      </w:rPr>
+    </w:sdtEndPr>
     <w:sdtContent>
       <w:p>
         <w:pPr>
@@ -5284,7 +5638,7 @@
 </file>
 
 <file path=word/footnotes.xml><?xml version="1.0" encoding="utf-8"?>
-<w:footnotes xmlns:ve="http://schemas.openxmlformats.org/markup-compatibility/2006" xmlns:o="urn:schemas-microsoft-com:office:office" xmlns:r="http://schemas.openxmlformats.org/officeDocument/2006/relationships" xmlns:m="http://schemas.openxmlformats.org/officeDocument/2006/math" xmlns:v="urn:schemas-microsoft-com:vml" xmlns:wp="http://schemas.openxmlformats.org/drawingml/2006/wordprocessingDrawing" xmlns:w10="urn:schemas-microsoft-com:office:word" xmlns:w="http://schemas.openxmlformats.org/wordprocessingml/2006/main" xmlns:wne="http://schemas.microsoft.com/office/word/2006/wordml">
+<w:footnotes xmlns:wpc="http://schemas.microsoft.com/office/word/2010/wordprocessingCanvas" xmlns:cx="http://schemas.microsoft.com/office/drawing/2014/chartex" xmlns:cx1="http://schemas.microsoft.com/office/drawing/2015/9/8/chartex" xmlns:cx2="http://schemas.microsoft.com/office/drawing/2015/10/21/chartex" xmlns:cx3="http://schemas.microsoft.com/office/drawing/2016/5/9/chartex" xmlns:cx4="http://schemas.microsoft.com/office/drawing/2016/5/10/chartex" xmlns:cx5="http://schemas.microsoft.com/office/drawing/2016/5/11/chartex" xmlns:cx6="http://schemas.microsoft.com/office/drawing/2016/5/12/chartex" xmlns:cx7="http://schemas.microsoft.com/office/drawing/2016/5/13/chartex" xmlns:cx8="http://schemas.microsoft.com/office/drawing/2016/5/14/chartex" xmlns:mc="http://schemas.openxmlformats.org/markup-compatibility/2006" xmlns:aink="http://schemas.microsoft.com/office/drawing/2016/ink" xmlns:am3d="http://schemas.microsoft.com/office/drawing/2017/model3d" xmlns:o="urn:schemas-microsoft-com:office:office" xmlns:r="http://schemas.openxmlformats.org/officeDocument/2006/relationships" xmlns:m="http://schemas.openxmlformats.org/officeDocument/2006/math" xmlns:v="urn:schemas-microsoft-com:vml" xmlns:wp14="http://schemas.microsoft.com/office/word/2010/wordprocessingDrawing" xmlns:wp="http://schemas.openxmlformats.org/drawingml/2006/wordprocessingDrawing" xmlns:w10="urn:schemas-microsoft-com:office:word" xmlns:w="http://schemas.openxmlformats.org/wordprocessingml/2006/main" xmlns:w14="http://schemas.microsoft.com/office/word/2010/wordml" xmlns:w15="http://schemas.microsoft.com/office/word/2012/wordml" xmlns:w16cid="http://schemas.microsoft.com/office/word/2016/wordml/cid" xmlns:w16se="http://schemas.microsoft.com/office/word/2015/wordml/symex" xmlns:wpg="http://schemas.microsoft.com/office/word/2010/wordprocessingGroup" xmlns:wpi="http://schemas.microsoft.com/office/word/2010/wordprocessingInk" xmlns:wne="http://schemas.microsoft.com/office/word/2006/wordml" xmlns:wps="http://schemas.microsoft.com/office/word/2010/wordprocessingShape" mc:Ignorable="w14 w15 w16se w16cid wp14">
   <w:footnote w:type="separator" w:id="-1">
     <w:p>
       <w:pPr>
@@ -5309,8 +5663,8 @@
 </file>
 
 <file path=word/numbering.xml><?xml version="1.0" encoding="utf-8"?>
-<w:numbering xmlns:ve="http://schemas.openxmlformats.org/markup-compatibility/2006" xmlns:o="urn:schemas-microsoft-com:office:office" xmlns:r="http://schemas.openxmlformats.org/officeDocument/2006/relationships" xmlns:m="http://schemas.openxmlformats.org/officeDocument/2006/math" xmlns:v="urn:schemas-microsoft-com:vml" xmlns:wp="http://schemas.openxmlformats.org/drawingml/2006/wordprocessingDrawing" xmlns:w10="urn:schemas-microsoft-com:office:word" xmlns:w="http://schemas.openxmlformats.org/wordprocessingml/2006/main" xmlns:wne="http://schemas.microsoft.com/office/word/2006/wordml">
-  <w:abstractNum w:abstractNumId="0">
+<w:numbering xmlns:wpc="http://schemas.microsoft.com/office/word/2010/wordprocessingCanvas" xmlns:cx="http://schemas.microsoft.com/office/drawing/2014/chartex" xmlns:cx1="http://schemas.microsoft.com/office/drawing/2015/9/8/chartex" xmlns:cx2="http://schemas.microsoft.com/office/drawing/2015/10/21/chartex" xmlns:cx3="http://schemas.microsoft.com/office/drawing/2016/5/9/chartex" xmlns:cx4="http://schemas.microsoft.com/office/drawing/2016/5/10/chartex" xmlns:cx5="http://schemas.microsoft.com/office/drawing/2016/5/11/chartex" xmlns:cx6="http://schemas.microsoft.com/office/drawing/2016/5/12/chartex" xmlns:cx7="http://schemas.microsoft.com/office/drawing/2016/5/13/chartex" xmlns:cx8="http://schemas.microsoft.com/office/drawing/2016/5/14/chartex" xmlns:mc="http://schemas.openxmlformats.org/markup-compatibility/2006" xmlns:aink="http://schemas.microsoft.com/office/drawing/2016/ink" xmlns:am3d="http://schemas.microsoft.com/office/drawing/2017/model3d" xmlns:o="urn:schemas-microsoft-com:office:office" xmlns:r="http://schemas.openxmlformats.org/officeDocument/2006/relationships" xmlns:m="http://schemas.openxmlformats.org/officeDocument/2006/math" xmlns:v="urn:schemas-microsoft-com:vml" xmlns:wp14="http://schemas.microsoft.com/office/word/2010/wordprocessingDrawing" xmlns:wp="http://schemas.openxmlformats.org/drawingml/2006/wordprocessingDrawing" xmlns:w10="urn:schemas-microsoft-com:office:word" xmlns:w="http://schemas.openxmlformats.org/wordprocessingml/2006/main" xmlns:w14="http://schemas.microsoft.com/office/word/2010/wordml" xmlns:w15="http://schemas.microsoft.com/office/word/2012/wordml" xmlns:w16cid="http://schemas.microsoft.com/office/word/2016/wordml/cid" xmlns:w16se="http://schemas.microsoft.com/office/word/2015/wordml/symex" xmlns:wpg="http://schemas.microsoft.com/office/word/2010/wordprocessingGroup" xmlns:wpi="http://schemas.microsoft.com/office/word/2010/wordprocessingInk" xmlns:wne="http://schemas.microsoft.com/office/word/2006/wordml" xmlns:wps="http://schemas.microsoft.com/office/word/2010/wordprocessingShape" mc:Ignorable="w14 w15 w16se w16cid wp14">
+  <w:abstractNum w:abstractNumId="0" w15:restartNumberingAfterBreak="0">
     <w:nsid w:val="FFFFFF7C"/>
     <w:multiLevelType w:val="singleLevel"/>
     <w:tmpl w:val="AAC6F4D0"/>
@@ -5327,7 +5681,7 @@
       </w:pPr>
     </w:lvl>
   </w:abstractNum>
-  <w:abstractNum w:abstractNumId="1">
+  <w:abstractNum w:abstractNumId="1" w15:restartNumberingAfterBreak="0">
     <w:nsid w:val="FFFFFF7D"/>
     <w:multiLevelType w:val="singleLevel"/>
     <w:tmpl w:val="877C0814"/>
@@ -5344,7 +5698,7 @@
       </w:pPr>
     </w:lvl>
   </w:abstractNum>
-  <w:abstractNum w:abstractNumId="2">
+  <w:abstractNum w:abstractNumId="2" w15:restartNumberingAfterBreak="0">
     <w:nsid w:val="FFFFFF7E"/>
     <w:multiLevelType w:val="singleLevel"/>
     <w:tmpl w:val="6A1E6136"/>
@@ -5361,7 +5715,7 @@
       </w:pPr>
     </w:lvl>
   </w:abstractNum>
-  <w:abstractNum w:abstractNumId="3">
+  <w:abstractNum w:abstractNumId="3" w15:restartNumberingAfterBreak="0">
     <w:nsid w:val="FFFFFF7F"/>
     <w:multiLevelType w:val="singleLevel"/>
     <w:tmpl w:val="B9882CF0"/>
@@ -5378,7 +5732,7 @@
       </w:pPr>
     </w:lvl>
   </w:abstractNum>
-  <w:abstractNum w:abstractNumId="4">
+  <w:abstractNum w:abstractNumId="4" w15:restartNumberingAfterBreak="0">
     <w:nsid w:val="FFFFFF80"/>
     <w:multiLevelType w:val="singleLevel"/>
     <w:tmpl w:val="424E2318"/>
@@ -5398,7 +5752,7 @@
       </w:rPr>
     </w:lvl>
   </w:abstractNum>
-  <w:abstractNum w:abstractNumId="5">
+  <w:abstractNum w:abstractNumId="5" w15:restartNumberingAfterBreak="0">
     <w:nsid w:val="FFFFFF81"/>
     <w:multiLevelType w:val="singleLevel"/>
     <w:tmpl w:val="C2FE36E0"/>
@@ -5418,7 +5772,7 @@
       </w:rPr>
     </w:lvl>
   </w:abstractNum>
-  <w:abstractNum w:abstractNumId="6">
+  <w:abstractNum w:abstractNumId="6" w15:restartNumberingAfterBreak="0">
     <w:nsid w:val="FFFFFF82"/>
     <w:multiLevelType w:val="singleLevel"/>
     <w:tmpl w:val="8E0A9C8A"/>
@@ -5438,7 +5792,7 @@
       </w:rPr>
     </w:lvl>
   </w:abstractNum>
-  <w:abstractNum w:abstractNumId="7">
+  <w:abstractNum w:abstractNumId="7" w15:restartNumberingAfterBreak="0">
     <w:nsid w:val="FFFFFF83"/>
     <w:multiLevelType w:val="singleLevel"/>
     <w:tmpl w:val="F424AA42"/>
@@ -5458,7 +5812,7 @@
       </w:rPr>
     </w:lvl>
   </w:abstractNum>
-  <w:abstractNum w:abstractNumId="8">
+  <w:abstractNum w:abstractNumId="8" w15:restartNumberingAfterBreak="0">
     <w:nsid w:val="FFFFFF88"/>
     <w:multiLevelType w:val="singleLevel"/>
     <w:tmpl w:val="81DE8A62"/>
@@ -5475,7 +5829,7 @@
       </w:pPr>
     </w:lvl>
   </w:abstractNum>
-  <w:abstractNum w:abstractNumId="9">
+  <w:abstractNum w:abstractNumId="9" w15:restartNumberingAfterBreak="0">
     <w:nsid w:val="FFFFFF89"/>
     <w:multiLevelType w:val="singleLevel"/>
     <w:tmpl w:val="1986854C"/>
@@ -5495,7 +5849,7 @@
       </w:rPr>
     </w:lvl>
   </w:abstractNum>
-  <w:abstractNum w:abstractNumId="10">
+  <w:abstractNum w:abstractNumId="10" w15:restartNumberingAfterBreak="0">
     <w:nsid w:val="037F5E42"/>
     <w:multiLevelType w:val="hybridMultilevel"/>
     <w:tmpl w:val="88AE06B8"/>
@@ -5581,7 +5935,7 @@
       </w:pPr>
     </w:lvl>
   </w:abstractNum>
-  <w:abstractNum w:abstractNumId="11">
+  <w:abstractNum w:abstractNumId="11" w15:restartNumberingAfterBreak="0">
     <w:nsid w:val="057800B7"/>
     <w:multiLevelType w:val="hybridMultilevel"/>
     <w:tmpl w:val="3052050E"/>
@@ -5667,7 +6021,7 @@
       </w:pPr>
     </w:lvl>
   </w:abstractNum>
-  <w:abstractNum w:abstractNumId="12">
+  <w:abstractNum w:abstractNumId="12" w15:restartNumberingAfterBreak="0">
     <w:nsid w:val="0E952B61"/>
     <w:multiLevelType w:val="hybridMultilevel"/>
     <w:tmpl w:val="C2C0D5D2"/>
@@ -5753,7 +6107,120 @@
       </w:pPr>
     </w:lvl>
   </w:abstractNum>
-  <w:abstractNum w:abstractNumId="13">
+  <w:abstractNum w:abstractNumId="13" w15:restartNumberingAfterBreak="0">
+    <w:nsid w:val="0FC65597"/>
+    <w:multiLevelType w:val="hybridMultilevel"/>
+    <w:tmpl w:val="93FA73C8"/>
+    <w:lvl w:ilvl="0" w:tplc="08160001">
+      <w:start w:val="1"/>
+      <w:numFmt w:val="bullet"/>
+      <w:lvlText w:val=""/>
+      <w:lvlJc w:val="left"/>
+      <w:pPr>
+        <w:ind w:left="1758" w:hanging="360"/>
+      </w:pPr>
+      <w:rPr>
+        <w:rFonts w:ascii="Symbol" w:hAnsi="Symbol" w:hint="default"/>
+      </w:rPr>
+    </w:lvl>
+    <w:lvl w:ilvl="1" w:tplc="08160003" w:tentative="1">
+      <w:start w:val="1"/>
+      <w:numFmt w:val="bullet"/>
+      <w:lvlText w:val="o"/>
+      <w:lvlJc w:val="left"/>
+      <w:pPr>
+        <w:ind w:left="2478" w:hanging="360"/>
+      </w:pPr>
+      <w:rPr>
+        <w:rFonts w:ascii="Courier New" w:hAnsi="Courier New" w:cs="Courier New" w:hint="default"/>
+      </w:rPr>
+    </w:lvl>
+    <w:lvl w:ilvl="2" w:tplc="08160005" w:tentative="1">
+      <w:start w:val="1"/>
+      <w:numFmt w:val="bullet"/>
+      <w:lvlText w:val=""/>
+      <w:lvlJc w:val="left"/>
+      <w:pPr>
+        <w:ind w:left="3198" w:hanging="360"/>
+      </w:pPr>
+      <w:rPr>
+        <w:rFonts w:ascii="Wingdings" w:hAnsi="Wingdings" w:hint="default"/>
+      </w:rPr>
+    </w:lvl>
+    <w:lvl w:ilvl="3" w:tplc="08160001" w:tentative="1">
+      <w:start w:val="1"/>
+      <w:numFmt w:val="bullet"/>
+      <w:lvlText w:val=""/>
+      <w:lvlJc w:val="left"/>
+      <w:pPr>
+        <w:ind w:left="3918" w:hanging="360"/>
+      </w:pPr>
+      <w:rPr>
+        <w:rFonts w:ascii="Symbol" w:hAnsi="Symbol" w:hint="default"/>
+      </w:rPr>
+    </w:lvl>
+    <w:lvl w:ilvl="4" w:tplc="08160003" w:tentative="1">
+      <w:start w:val="1"/>
+      <w:numFmt w:val="bullet"/>
+      <w:lvlText w:val="o"/>
+      <w:lvlJc w:val="left"/>
+      <w:pPr>
+        <w:ind w:left="4638" w:hanging="360"/>
+      </w:pPr>
+      <w:rPr>
+        <w:rFonts w:ascii="Courier New" w:hAnsi="Courier New" w:cs="Courier New" w:hint="default"/>
+      </w:rPr>
+    </w:lvl>
+    <w:lvl w:ilvl="5" w:tplc="08160005" w:tentative="1">
+      <w:start w:val="1"/>
+      <w:numFmt w:val="bullet"/>
+      <w:lvlText w:val=""/>
+      <w:lvlJc w:val="left"/>
+      <w:pPr>
+        <w:ind w:left="5358" w:hanging="360"/>
+      </w:pPr>
+      <w:rPr>
+        <w:rFonts w:ascii="Wingdings" w:hAnsi="Wingdings" w:hint="default"/>
+      </w:rPr>
+    </w:lvl>
+    <w:lvl w:ilvl="6" w:tplc="08160001" w:tentative="1">
+      <w:start w:val="1"/>
+      <w:numFmt w:val="bullet"/>
+      <w:lvlText w:val=""/>
+      <w:lvlJc w:val="left"/>
+      <w:pPr>
+        <w:ind w:left="6078" w:hanging="360"/>
+      </w:pPr>
+      <w:rPr>
+        <w:rFonts w:ascii="Symbol" w:hAnsi="Symbol" w:hint="default"/>
+      </w:rPr>
+    </w:lvl>
+    <w:lvl w:ilvl="7" w:tplc="08160003" w:tentative="1">
+      <w:start w:val="1"/>
+      <w:numFmt w:val="bullet"/>
+      <w:lvlText w:val="o"/>
+      <w:lvlJc w:val="left"/>
+      <w:pPr>
+        <w:ind w:left="6798" w:hanging="360"/>
+      </w:pPr>
+      <w:rPr>
+        <w:rFonts w:ascii="Courier New" w:hAnsi="Courier New" w:cs="Courier New" w:hint="default"/>
+      </w:rPr>
+    </w:lvl>
+    <w:lvl w:ilvl="8" w:tplc="08160005" w:tentative="1">
+      <w:start w:val="1"/>
+      <w:numFmt w:val="bullet"/>
+      <w:lvlText w:val=""/>
+      <w:lvlJc w:val="left"/>
+      <w:pPr>
+        <w:ind w:left="7518" w:hanging="360"/>
+      </w:pPr>
+      <w:rPr>
+        <w:rFonts w:ascii="Wingdings" w:hAnsi="Wingdings" w:hint="default"/>
+      </w:rPr>
+    </w:lvl>
+  </w:abstractNum>
+  <w:abstractNum w:abstractNumId="14" w15:restartNumberingAfterBreak="0">
     <w:nsid w:val="13AE3526"/>
     <w:multiLevelType w:val="hybridMultilevel"/>
     <w:tmpl w:val="4CDE303E"/>
@@ -5862,7 +6329,7 @@
       </w:rPr>
     </w:lvl>
   </w:abstractNum>
-  <w:abstractNum w:abstractNumId="14">
+  <w:abstractNum w:abstractNumId="15" w15:restartNumberingAfterBreak="0">
     <w:nsid w:val="15342A3E"/>
     <w:multiLevelType w:val="hybridMultilevel"/>
     <w:tmpl w:val="59D24416"/>
@@ -5951,7 +6418,7 @@
       </w:pPr>
     </w:lvl>
   </w:abstractNum>
-  <w:abstractNum w:abstractNumId="15">
+  <w:abstractNum w:abstractNumId="16" w15:restartNumberingAfterBreak="0">
     <w:nsid w:val="26141143"/>
     <w:multiLevelType w:val="hybridMultilevel"/>
     <w:tmpl w:val="B8B6A35A"/>
@@ -6064,7 +6531,7 @@
       </w:rPr>
     </w:lvl>
   </w:abstractNum>
-  <w:abstractNum w:abstractNumId="16">
+  <w:abstractNum w:abstractNumId="17" w15:restartNumberingAfterBreak="0">
     <w:nsid w:val="341A159A"/>
     <w:multiLevelType w:val="hybridMultilevel"/>
     <w:tmpl w:val="B04E1A3C"/>
@@ -6150,7 +6617,7 @@
       </w:pPr>
     </w:lvl>
   </w:abstractNum>
-  <w:abstractNum w:abstractNumId="17">
+  <w:abstractNum w:abstractNumId="18" w15:restartNumberingAfterBreak="0">
     <w:nsid w:val="36FF0777"/>
     <w:multiLevelType w:val="hybridMultilevel"/>
     <w:tmpl w:val="01D82570"/>
@@ -6263,7 +6730,7 @@
       </w:rPr>
     </w:lvl>
   </w:abstractNum>
-  <w:abstractNum w:abstractNumId="18">
+  <w:abstractNum w:abstractNumId="19" w15:restartNumberingAfterBreak="0">
     <w:nsid w:val="3773000B"/>
     <w:multiLevelType w:val="hybridMultilevel"/>
     <w:tmpl w:val="A4944B38"/>
@@ -6376,7 +6843,7 @@
       </w:rPr>
     </w:lvl>
   </w:abstractNum>
-  <w:abstractNum w:abstractNumId="19">
+  <w:abstractNum w:abstractNumId="20" w15:restartNumberingAfterBreak="0">
     <w:nsid w:val="3CBA6FF2"/>
     <w:multiLevelType w:val="hybridMultilevel"/>
     <w:tmpl w:val="E662F044"/>
@@ -6489,7 +6956,7 @@
       </w:rPr>
     </w:lvl>
   </w:abstractNum>
-  <w:abstractNum w:abstractNumId="20">
+  <w:abstractNum w:abstractNumId="21" w15:restartNumberingAfterBreak="0">
     <w:nsid w:val="3FE749CD"/>
     <w:multiLevelType w:val="multilevel"/>
     <w:tmpl w:val="C2C0D5D2"/>
@@ -6575,7 +7042,7 @@
       </w:pPr>
     </w:lvl>
   </w:abstractNum>
-  <w:abstractNum w:abstractNumId="21">
+  <w:abstractNum w:abstractNumId="22" w15:restartNumberingAfterBreak="0">
     <w:nsid w:val="41C90580"/>
     <w:multiLevelType w:val="hybridMultilevel"/>
     <w:tmpl w:val="81AC19A4"/>
@@ -6688,7 +7155,7 @@
       </w:rPr>
     </w:lvl>
   </w:abstractNum>
-  <w:abstractNum w:abstractNumId="22">
+  <w:abstractNum w:abstractNumId="23" w15:restartNumberingAfterBreak="0">
     <w:nsid w:val="488254D4"/>
     <w:multiLevelType w:val="hybridMultilevel"/>
     <w:tmpl w:val="0540E69C"/>
@@ -6801,7 +7268,7 @@
       </w:rPr>
     </w:lvl>
   </w:abstractNum>
-  <w:abstractNum w:abstractNumId="23">
+  <w:abstractNum w:abstractNumId="24" w15:restartNumberingAfterBreak="0">
     <w:nsid w:val="4CEB0FF0"/>
     <w:multiLevelType w:val="hybridMultilevel"/>
     <w:tmpl w:val="3AE24B56"/>
@@ -6914,7 +7381,7 @@
       </w:rPr>
     </w:lvl>
   </w:abstractNum>
-  <w:abstractNum w:abstractNumId="24">
+  <w:abstractNum w:abstractNumId="25" w15:restartNumberingAfterBreak="0">
     <w:nsid w:val="4DCC4E6C"/>
     <w:multiLevelType w:val="hybridMultilevel"/>
     <w:tmpl w:val="711CD9EE"/>
@@ -7027,7 +7494,7 @@
       </w:rPr>
     </w:lvl>
   </w:abstractNum>
-  <w:abstractNum w:abstractNumId="25">
+  <w:abstractNum w:abstractNumId="26" w15:restartNumberingAfterBreak="0">
     <w:nsid w:val="4F2452B5"/>
     <w:multiLevelType w:val="hybridMultilevel"/>
     <w:tmpl w:val="486810F6"/>
@@ -7113,7 +7580,7 @@
       </w:pPr>
     </w:lvl>
   </w:abstractNum>
-  <w:abstractNum w:abstractNumId="26">
+  <w:abstractNum w:abstractNumId="27" w15:restartNumberingAfterBreak="0">
     <w:nsid w:val="57896861"/>
     <w:multiLevelType w:val="hybridMultilevel"/>
     <w:tmpl w:val="4F1EBC8E"/>
@@ -7199,7 +7666,7 @@
       </w:pPr>
     </w:lvl>
   </w:abstractNum>
-  <w:abstractNum w:abstractNumId="27">
+  <w:abstractNum w:abstractNumId="28" w15:restartNumberingAfterBreak="0">
     <w:nsid w:val="5CB30A83"/>
     <w:multiLevelType w:val="hybridMultilevel"/>
     <w:tmpl w:val="BC800FF4"/>
@@ -7288,7 +7755,7 @@
       </w:pPr>
     </w:lvl>
   </w:abstractNum>
-  <w:abstractNum w:abstractNumId="28">
+  <w:abstractNum w:abstractNumId="29" w15:restartNumberingAfterBreak="0">
     <w:nsid w:val="618C76C3"/>
     <w:multiLevelType w:val="hybridMultilevel"/>
     <w:tmpl w:val="3F0CFEB8"/>
@@ -7374,7 +7841,7 @@
       </w:pPr>
     </w:lvl>
   </w:abstractNum>
-  <w:abstractNum w:abstractNumId="29">
+  <w:abstractNum w:abstractNumId="30" w15:restartNumberingAfterBreak="0">
     <w:nsid w:val="64752A51"/>
     <w:multiLevelType w:val="hybridMultilevel"/>
     <w:tmpl w:val="896C71FE"/>
@@ -7463,7 +7930,7 @@
       </w:pPr>
     </w:lvl>
   </w:abstractNum>
-  <w:abstractNum w:abstractNumId="30">
+  <w:abstractNum w:abstractNumId="31" w15:restartNumberingAfterBreak="0">
     <w:nsid w:val="648B7287"/>
     <w:multiLevelType w:val="hybridMultilevel"/>
     <w:tmpl w:val="F37A3678"/>
@@ -7549,7 +8016,7 @@
       </w:pPr>
     </w:lvl>
   </w:abstractNum>
-  <w:abstractNum w:abstractNumId="31">
+  <w:abstractNum w:abstractNumId="32" w15:restartNumberingAfterBreak="0">
     <w:nsid w:val="649209EB"/>
     <w:multiLevelType w:val="hybridMultilevel"/>
     <w:tmpl w:val="7F1A7BBE"/>
@@ -7635,7 +8102,7 @@
       </w:pPr>
     </w:lvl>
   </w:abstractNum>
-  <w:abstractNum w:abstractNumId="32">
+  <w:abstractNum w:abstractNumId="33" w15:restartNumberingAfterBreak="0">
     <w:nsid w:val="662D2231"/>
     <w:multiLevelType w:val="hybridMultilevel"/>
     <w:tmpl w:val="B6242D9A"/>
@@ -7721,7 +8188,7 @@
       </w:pPr>
     </w:lvl>
   </w:abstractNum>
-  <w:abstractNum w:abstractNumId="33">
+  <w:abstractNum w:abstractNumId="34" w15:restartNumberingAfterBreak="0">
     <w:nsid w:val="72D36C0D"/>
     <w:multiLevelType w:val="hybridMultilevel"/>
     <w:tmpl w:val="E12037A2"/>
@@ -7810,7 +8277,7 @@
       </w:pPr>
     </w:lvl>
   </w:abstractNum>
-  <w:abstractNum w:abstractNumId="34">
+  <w:abstractNum w:abstractNumId="35" w15:restartNumberingAfterBreak="0">
     <w:nsid w:val="73F973DF"/>
     <w:multiLevelType w:val="hybridMultilevel"/>
     <w:tmpl w:val="7F4AC1F0"/>
@@ -7899,7 +8366,7 @@
       </w:pPr>
     </w:lvl>
   </w:abstractNum>
-  <w:abstractNum w:abstractNumId="35">
+  <w:abstractNum w:abstractNumId="36" w15:restartNumberingAfterBreak="0">
     <w:nsid w:val="7612666E"/>
     <w:multiLevelType w:val="hybridMultilevel"/>
     <w:tmpl w:val="AAC01F42"/>
@@ -8009,7 +8476,7 @@
       </w:rPr>
     </w:lvl>
   </w:abstractNum>
-  <w:abstractNum w:abstractNumId="36">
+  <w:abstractNum w:abstractNumId="37" w15:restartNumberingAfterBreak="0">
     <w:nsid w:val="76C06E06"/>
     <w:multiLevelType w:val="hybridMultilevel"/>
     <w:tmpl w:val="BE8CB94E"/>
@@ -8122,7 +8589,7 @@
       </w:rPr>
     </w:lvl>
   </w:abstractNum>
-  <w:abstractNum w:abstractNumId="37">
+  <w:abstractNum w:abstractNumId="38" w15:restartNumberingAfterBreak="0">
     <w:nsid w:val="7E031C5D"/>
     <w:multiLevelType w:val="hybridMultilevel"/>
     <w:tmpl w:val="89D8AA44"/>
@@ -8236,58 +8703,58 @@
     </w:lvl>
   </w:abstractNum>
   <w:num w:numId="1">
-    <w:abstractNumId w:val="13"/>
+    <w:abstractNumId w:val="14"/>
   </w:num>
   <w:num w:numId="2">
-    <w:abstractNumId w:val="35"/>
+    <w:abstractNumId w:val="36"/>
   </w:num>
   <w:num w:numId="3">
-    <w:abstractNumId w:val="37"/>
+    <w:abstractNumId w:val="38"/>
   </w:num>
   <w:num w:numId="4">
-    <w:abstractNumId w:val="22"/>
+    <w:abstractNumId w:val="23"/>
   </w:num>
   <w:num w:numId="5">
-    <w:abstractNumId w:val="23"/>
+    <w:abstractNumId w:val="24"/>
   </w:num>
   <w:num w:numId="6">
-    <w:abstractNumId w:val="17"/>
+    <w:abstractNumId w:val="18"/>
   </w:num>
   <w:num w:numId="7">
     <w:abstractNumId w:val="10"/>
   </w:num>
   <w:num w:numId="8">
+    <w:abstractNumId w:val="33"/>
+  </w:num>
+  <w:num w:numId="9">
+    <w:abstractNumId w:val="31"/>
+  </w:num>
+  <w:num w:numId="10">
+    <w:abstractNumId w:val="15"/>
+  </w:num>
+  <w:num w:numId="11">
+    <w:abstractNumId w:val="17"/>
+  </w:num>
+  <w:num w:numId="12">
     <w:abstractNumId w:val="32"/>
   </w:num>
-  <w:num w:numId="9">
-    <w:abstractNumId w:val="30"/>
-  </w:num>
-  <w:num w:numId="10">
-    <w:abstractNumId w:val="14"/>
-  </w:num>
-  <w:num w:numId="11">
-    <w:abstractNumId w:val="16"/>
-  </w:num>
-  <w:num w:numId="12">
-    <w:abstractNumId w:val="31"/>
-  </w:num>
   <w:num w:numId="13">
-    <w:abstractNumId w:val="25"/>
+    <w:abstractNumId w:val="26"/>
   </w:num>
   <w:num w:numId="14">
-    <w:abstractNumId w:val="28"/>
+    <w:abstractNumId w:val="29"/>
   </w:num>
   <w:num w:numId="15">
     <w:abstractNumId w:val="11"/>
   </w:num>
   <w:num w:numId="16">
-    <w:abstractNumId w:val="24"/>
+    <w:abstractNumId w:val="25"/>
   </w:num>
   <w:num w:numId="17">
-    <w:abstractNumId w:val="34"/>
+    <w:abstractNumId w:val="35"/>
   </w:num>
   <w:num w:numId="18">
-    <w:abstractNumId w:val="29"/>
+    <w:abstractNumId w:val="30"/>
   </w:num>
   <w:num w:numId="19">
     <w:abstractNumId w:val="0"/>
@@ -8323,37 +8790,40 @@
     <w:abstractNumId w:val="12"/>
   </w:num>
   <w:num w:numId="30">
+    <w:abstractNumId w:val="21"/>
+  </w:num>
+  <w:num w:numId="31">
+    <w:abstractNumId w:val="16"/>
+  </w:num>
+  <w:num w:numId="32">
+    <w:abstractNumId w:val="37"/>
+  </w:num>
+  <w:num w:numId="33">
+    <w:abstractNumId w:val="34"/>
+  </w:num>
+  <w:num w:numId="34">
+    <w:abstractNumId w:val="28"/>
+  </w:num>
+  <w:num w:numId="35">
+    <w:abstractNumId w:val="22"/>
+  </w:num>
+  <w:num w:numId="36">
     <w:abstractNumId w:val="20"/>
   </w:num>
-  <w:num w:numId="31">
-    <w:abstractNumId w:val="15"/>
+  <w:num w:numId="37">
+    <w:abstractNumId w:val="19"/>
   </w:num>
-  <w:num w:numId="32">
-    <w:abstractNumId w:val="36"/>
-  </w:num>
-  <w:num w:numId="33">
-    <w:abstractNumId w:val="33"/>
-  </w:num>
-  <w:num w:numId="34">
+  <w:num w:numId="38">
     <w:abstractNumId w:val="27"/>
   </w:num>
-  <w:num w:numId="35">
-    <w:abstractNumId w:val="21"/>
-  </w:num>
-  <w:num w:numId="36">
-    <w:abstractNumId w:val="19"/>
-  </w:num>
-  <w:num w:numId="37">
-    <w:abstractNumId w:val="18"/>
-  </w:num>
-  <w:num w:numId="38">
-    <w:abstractNumId w:val="26"/>
+  <w:num w:numId="39">
+    <w:abstractNumId w:val="13"/>
   </w:num>
 </w:numbering>
 </file>
 
 <file path=word/styles.xml><?xml version="1.0" encoding="utf-8"?>
-<w:styles xmlns:r="http://schemas.openxmlformats.org/officeDocument/2006/relationships" xmlns:w="http://schemas.openxmlformats.org/wordprocessingml/2006/main">
+<w:styles xmlns:mc="http://schemas.openxmlformats.org/markup-compatibility/2006" xmlns:r="http://schemas.openxmlformats.org/officeDocument/2006/relationships" xmlns:w="http://schemas.openxmlformats.org/wordprocessingml/2006/main" xmlns:w14="http://schemas.microsoft.com/office/word/2010/wordml" xmlns:w15="http://schemas.microsoft.com/office/word/2012/wordml" xmlns:w16cid="http://schemas.microsoft.com/office/word/2016/wordml/cid" xmlns:w16se="http://schemas.microsoft.com/office/word/2015/wordml/symex" mc:Ignorable="w14 w15 w16se w16cid">
   <w:docDefaults>
     <w:rPrDefault>
       <w:rPr>
@@ -8371,144 +8841,382 @@
       </w:pPr>
     </w:pPrDefault>
   </w:docDefaults>
-  <w:latentStyles w:defLockedState="0" w:defUIPriority="99" w:defSemiHidden="1" w:defUnhideWhenUsed="1" w:defQFormat="0" w:count="267">
-    <w:lsdException w:name="Normal" w:semiHidden="0" w:uiPriority="0" w:unhideWhenUsed="0" w:qFormat="1"/>
-    <w:lsdException w:name="heading 1" w:semiHidden="0" w:uiPriority="9" w:unhideWhenUsed="0" w:qFormat="1"/>
-    <w:lsdException w:name="heading 2" w:uiPriority="9" w:qFormat="1"/>
-    <w:lsdException w:name="heading 3" w:uiPriority="9" w:qFormat="1"/>
-    <w:lsdException w:name="heading 4" w:uiPriority="9" w:qFormat="1"/>
-    <w:lsdException w:name="heading 5" w:uiPriority="9" w:qFormat="1"/>
-    <w:lsdException w:name="heading 6" w:uiPriority="9" w:qFormat="1"/>
-    <w:lsdException w:name="heading 7" w:uiPriority="9" w:qFormat="1"/>
-    <w:lsdException w:name="heading 8" w:uiPriority="9" w:qFormat="1"/>
-    <w:lsdException w:name="heading 9" w:uiPriority="9" w:qFormat="1"/>
-    <w:lsdException w:name="toc 1" w:uiPriority="39"/>
-    <w:lsdException w:name="toc 2" w:uiPriority="39"/>
-    <w:lsdException w:name="toc 3" w:uiPriority="39"/>
-    <w:lsdException w:name="toc 4" w:uiPriority="39"/>
-    <w:lsdException w:name="toc 5" w:uiPriority="39"/>
-    <w:lsdException w:name="toc 6" w:uiPriority="39"/>
-    <w:lsdException w:name="toc 7" w:uiPriority="39"/>
-    <w:lsdException w:name="toc 8" w:uiPriority="39"/>
-    <w:lsdException w:name="toc 9" w:uiPriority="39"/>
-    <w:lsdException w:name="caption" w:uiPriority="35" w:qFormat="1"/>
-    <w:lsdException w:name="Title" w:semiHidden="0" w:uiPriority="10" w:unhideWhenUsed="0" w:qFormat="1"/>
-    <w:lsdException w:name="Default Paragraph Font" w:uiPriority="1"/>
-    <w:lsdException w:name="Subtitle" w:semiHidden="0" w:uiPriority="11" w:unhideWhenUsed="0" w:qFormat="1"/>
-    <w:lsdException w:name="Strong" w:semiHidden="0" w:uiPriority="22" w:unhideWhenUsed="0" w:qFormat="1"/>
-    <w:lsdException w:name="Emphasis" w:semiHidden="0" w:uiPriority="20" w:unhideWhenUsed="0" w:qFormat="1"/>
-    <w:lsdException w:name="Table Grid" w:semiHidden="0" w:uiPriority="39" w:unhideWhenUsed="0"/>
-    <w:lsdException w:name="Placeholder Text" w:unhideWhenUsed="0"/>
-    <w:lsdException w:name="No Spacing" w:semiHidden="0" w:uiPriority="1" w:unhideWhenUsed="0" w:qFormat="1"/>
-    <w:lsdException w:name="Light Shading" w:semiHidden="0" w:uiPriority="60" w:unhideWhenUsed="0"/>
-    <w:lsdException w:name="Light List" w:semiHidden="0" w:uiPriority="61" w:unhideWhenUsed="0"/>
-    <w:lsdException w:name="Light Grid" w:semiHidden="0" w:uiPriority="62" w:unhideWhenUsed="0"/>
-    <w:lsdException w:name="Medium Shading 1" w:semiHidden="0" w:uiPriority="63" w:unhideWhenUsed="0"/>
-    <w:lsdException w:name="Medium Shading 2" w:semiHidden="0" w:uiPriority="64" w:unhideWhenUsed="0"/>
-    <w:lsdException w:name="Medium List 1" w:semiHidden="0" w:uiPriority="65" w:unhideWhenUsed="0"/>
-    <w:lsdException w:name="Medium List 2" w:semiHidden="0" w:uiPriority="66" w:unhideWhenUsed="0"/>
-    <w:lsdException w:name="Medium Grid 1" w:semiHidden="0" w:uiPriority="67" w:unhideWhenUsed="0"/>
-    <w:lsdException w:name="Medium Grid 2" w:semiHidden="0" w:uiPriority="68" w:unhideWhenUsed="0"/>
-    <w:lsdException w:name="Medium Grid 3" w:semiHidden="0" w:uiPriority="69" w:unhideWhenUsed="0"/>
-    <w:lsdException w:name="Dark List" w:semiHidden="0" w:uiPriority="70" w:unhideWhenUsed="0"/>
-    <w:lsdException w:name="Colorful Shading" w:semiHidden="0" w:uiPriority="71" w:unhideWhenUsed="0"/>
-    <w:lsdException w:name="Colorful List" w:semiHidden="0" w:uiPriority="72" w:unhideWhenUsed="0"/>
-    <w:lsdException w:name="Colorful Grid" w:semiHidden="0" w:uiPriority="73" w:unhideWhenUsed="0"/>
-    <w:lsdException w:name="Light Shading Accent 1" w:semiHidden="0" w:uiPriority="60" w:unhideWhenUsed="0"/>
-    <w:lsdException w:name="Light List Accent 1" w:semiHidden="0" w:uiPriority="61" w:unhideWhenUsed="0"/>
-    <w:lsdException w:name="Light Grid Accent 1" w:semiHidden="0" w:uiPriority="62" w:unhideWhenUsed="0"/>
-    <w:lsdException w:name="Medium Shading 1 Accent 1" w:semiHidden="0" w:uiPriority="63" w:unhideWhenUsed="0"/>
-    <w:lsdException w:name="Medium Shading 2 Accent 1" w:semiHidden="0" w:uiPriority="64" w:unhideWhenUsed="0"/>
-    <w:lsdException w:name="Medium List 1 Accent 1" w:semiHidden="0" w:uiPriority="65" w:unhideWhenUsed="0"/>
-    <w:lsdException w:name="Revision" w:unhideWhenUsed="0"/>
-    <w:lsdException w:name="List Paragraph" w:semiHidden="0" w:uiPriority="34" w:unhideWhenUsed="0" w:qFormat="1"/>
-    <w:lsdException w:name="Quote" w:semiHidden="0" w:uiPriority="29" w:unhideWhenUsed="0" w:qFormat="1"/>
-    <w:lsdException w:name="Intense Quote" w:semiHidden="0" w:uiPriority="30" w:unhideWhenUsed="0" w:qFormat="1"/>
-    <w:lsdException w:name="Medium List 2 Accent 1" w:semiHidden="0" w:uiPriority="66" w:unhideWhenUsed="0"/>
-    <w:lsdException w:name="Medium Grid 1 Accent 1" w:semiHidden="0" w:uiPriority="67" w:unhideWhenUsed="0"/>
-    <w:lsdException w:name="Medium Grid 2 Accent 1" w:semiHidden="0" w:uiPriority="68" w:unhideWhenUsed="0"/>
-    <w:lsdException w:name="Medium Grid 3 Accent 1" w:semiHidden="0" w:uiPriority="69" w:unhideWhenUsed="0"/>
-    <w:lsdException w:name="Dark List Accent 1" w:semiHidden="0" w:uiPriority="70" w:unhideWhenUsed="0"/>
-    <w:lsdException w:name="Colorful Shading Accent 1" w:semiHidden="0" w:uiPriority="71" w:unhideWhenUsed="0"/>
-    <w:lsdException w:name="Colorful List Accent 1" w:semiHidden="0" w:uiPriority="72" w:unhideWhenUsed="0"/>
-    <w:lsdException w:name="Colorful Grid Accent 1" w:semiHidden="0" w:uiPriority="73" w:unhideWhenUsed="0"/>
-    <w:lsdException w:name="Light Shading Accent 2" w:semiHidden="0" w:uiPriority="60" w:unhideWhenUsed="0"/>
-    <w:lsdException w:name="Light List Accent 2" w:semiHidden="0" w:uiPriority="61" w:unhideWhenUsed="0"/>
-    <w:lsdException w:name="Light Grid Accent 2" w:semiHidden="0" w:uiPriority="62" w:unhideWhenUsed="0"/>
-    <w:lsdException w:name="Medium Shading 1 Accent 2" w:semiHidden="0" w:uiPriority="63" w:unhideWhenUsed="0"/>
-    <w:lsdException w:name="Medium Shading 2 Accent 2" w:semiHidden="0" w:uiPriority="64" w:unhideWhenUsed="0"/>
-    <w:lsdException w:name="Medium List 1 Accent 2" w:semiHidden="0" w:uiPriority="65" w:unhideWhenUsed="0"/>
-    <w:lsdException w:name="Medium List 2 Accent 2" w:semiHidden="0" w:uiPriority="66" w:unhideWhenUsed="0"/>
-    <w:lsdException w:name="Medium Grid 1 Accent 2" w:semiHidden="0" w:uiPriority="67" w:unhideWhenUsed="0"/>
-    <w:lsdException w:name="Medium Grid 2 Accent 2" w:semiHidden="0" w:uiPriority="68" w:unhideWhenUsed="0"/>
-    <w:lsdException w:name="Medium Grid 3 Accent 2" w:semiHidden="0" w:uiPriority="69" w:unhideWhenUsed="0"/>
-    <w:lsdException w:name="Dark List Accent 2" w:semiHidden="0" w:uiPriority="70" w:unhideWhenUsed="0"/>
-    <w:lsdException w:name="Colorful Shading Accent 2" w:semiHidden="0" w:uiPriority="71" w:unhideWhenUsed="0"/>
-    <w:lsdException w:name="Colorful List Accent 2" w:semiHidden="0" w:uiPriority="72" w:unhideWhenUsed="0"/>
-    <w:lsdException w:name="Colorful Grid Accent 2" w:semiHidden="0" w:uiPriority="73" w:unhideWhenUsed="0"/>
-    <w:lsdException w:name="Light Shading Accent 3" w:semiHidden="0" w:uiPriority="60" w:unhideWhenUsed="0"/>
-    <w:lsdException w:name="Light List Accent 3" w:semiHidden="0" w:uiPriority="61" w:unhideWhenUsed="0"/>
-    <w:lsdException w:name="Light Grid Accent 3" w:semiHidden="0" w:uiPriority="62" w:unhideWhenUsed="0"/>
-    <w:lsdException w:name="Medium Shading 1 Accent 3" w:semiHidden="0" w:uiPriority="63" w:unhideWhenUsed="0"/>
-    <w:lsdException w:name="Medium Shading 2 Accent 3" w:semiHidden="0" w:uiPriority="64" w:unhideWhenUsed="0"/>
-    <w:lsdException w:name="Medium List 1 Accent 3" w:semiHidden="0" w:uiPriority="65" w:unhideWhenUsed="0"/>
-    <w:lsdException w:name="Medium List 2 Accent 3" w:semiHidden="0" w:uiPriority="66" w:unhideWhenUsed="0"/>
-    <w:lsdException w:name="Medium Grid 1 Accent 3" w:semiHidden="0" w:uiPriority="67" w:unhideWhenUsed="0"/>
-    <w:lsdException w:name="Medium Grid 2 Accent 3" w:semiHidden="0" w:uiPriority="68" w:unhideWhenUsed="0"/>
-    <w:lsdException w:name="Medium Grid 3 Accent 3" w:semiHidden="0" w:uiPriority="69" w:unhideWhenUsed="0"/>
-    <w:lsdException w:name="Dark List Accent 3" w:semiHidden="0" w:uiPriority="70" w:unhideWhenUsed="0"/>
-    <w:lsdException w:name="Colorful Shading Accent 3" w:semiHidden="0" w:uiPriority="71" w:unhideWhenUsed="0"/>
-    <w:lsdException w:name="Colorful List Accent 3" w:semiHidden="0" w:uiPriority="72" w:unhideWhenUsed="0"/>
-    <w:lsdException w:name="Colorful Grid Accent 3" w:semiHidden="0" w:uiPriority="73" w:unhideWhenUsed="0"/>
-    <w:lsdException w:name="Light Shading Accent 4" w:semiHidden="0" w:uiPriority="60" w:unhideWhenUsed="0"/>
-    <w:lsdException w:name="Light List Accent 4" w:semiHidden="0" w:uiPriority="61" w:unhideWhenUsed="0"/>
-    <w:lsdException w:name="Light Grid Accent 4" w:semiHidden="0" w:uiPriority="62" w:unhideWhenUsed="0"/>
-    <w:lsdException w:name="Medium Shading 1 Accent 4" w:semiHidden="0" w:uiPriority="63" w:unhideWhenUsed="0"/>
-    <w:lsdException w:name="Medium Shading 2 Accent 4" w:semiHidden="0" w:uiPriority="64" w:unhideWhenUsed="0"/>
-    <w:lsdException w:name="Medium List 1 Accent 4" w:semiHidden="0" w:uiPriority="65" w:unhideWhenUsed="0"/>
-    <w:lsdException w:name="Medium List 2 Accent 4" w:semiHidden="0" w:uiPriority="66" w:unhideWhenUsed="0"/>
-    <w:lsdException w:name="Medium Grid 1 Accent 4" w:semiHidden="0" w:uiPriority="67" w:unhideWhenUsed="0"/>
-    <w:lsdException w:name="Medium Grid 2 Accent 4" w:semiHidden="0" w:uiPriority="68" w:unhideWhenUsed="0"/>
-    <w:lsdException w:name="Medium Grid 3 Accent 4" w:semiHidden="0" w:uiPriority="69" w:unhideWhenUsed="0"/>
-    <w:lsdException w:name="Dark List Accent 4" w:semiHidden="0" w:uiPriority="70" w:unhideWhenUsed="0"/>
-    <w:lsdException w:name="Colorful Shading Accent 4" w:semiHidden="0" w:uiPriority="71" w:unhideWhenUsed="0"/>
-    <w:lsdException w:name="Colorful List Accent 4" w:semiHidden="0" w:uiPriority="72" w:unhideWhenUsed="0"/>
-    <w:lsdException w:name="Colorful Grid Accent 4" w:semiHidden="0" w:uiPriority="73" w:unhideWhenUsed="0"/>
-    <w:lsdException w:name="Light Shading Accent 5" w:semiHidden="0" w:uiPriority="60" w:unhideWhenUsed="0"/>
-    <w:lsdException w:name="Light List Accent 5" w:semiHidden="0" w:uiPriority="61" w:unhideWhenUsed="0"/>
-    <w:lsdException w:name="Light Grid Accent 5" w:semiHidden="0" w:uiPriority="62" w:unhideWhenUsed="0"/>
-    <w:lsdException w:name="Medium Shading 1 Accent 5" w:semiHidden="0" w:uiPriority="63" w:unhideWhenUsed="0"/>
-    <w:lsdException w:name="Medium Shading 2 Accent 5" w:semiHidden="0" w:uiPriority="64" w:unhideWhenUsed="0"/>
-    <w:lsdException w:name="Medium List 1 Accent 5" w:semiHidden="0" w:uiPriority="65" w:unhideWhenUsed="0"/>
-    <w:lsdException w:name="Medium List 2 Accent 5" w:semiHidden="0" w:uiPriority="66" w:unhideWhenUsed="0"/>
-    <w:lsdException w:name="Medium Grid 1 Accent 5" w:semiHidden="0" w:uiPriority="67" w:unhideWhenUsed="0"/>
-    <w:lsdException w:name="Medium Grid 2 Accent 5" w:semiHidden="0" w:uiPriority="68" w:unhideWhenUsed="0"/>
-    <w:lsdException w:name="Medium Grid 3 Accent 5" w:semiHidden="0" w:uiPriority="69" w:unhideWhenUsed="0"/>
-    <w:lsdException w:name="Dark List Accent 5" w:semiHidden="0" w:uiPriority="70" w:unhideWhenUsed="0"/>
-    <w:lsdException w:name="Colorful Shading Accent 5" w:semiHidden="0" w:uiPriority="71" w:unhideWhenUsed="0"/>
-    <w:lsdException w:name="Colorful List Accent 5" w:semiHidden="0" w:uiPriority="72" w:unhideWhenUsed="0"/>
-    <w:lsdException w:name="Colorful Grid Accent 5" w:semiHidden="0" w:uiPriority="73" w:unhideWhenUsed="0"/>
-    <w:lsdException w:name="Light Shading Accent 6" w:semiHidden="0" w:uiPriority="60" w:unhideWhenUsed="0"/>
-    <w:lsdException w:name="Light List Accent 6" w:semiHidden="0" w:uiPriority="61" w:unhideWhenUsed="0"/>
-    <w:lsdException w:name="Light Grid Accent 6" w:semiHidden="0" w:uiPriority="62" w:unhideWhenUsed="0"/>
-    <w:lsdException w:name="Medium Shading 1 Accent 6" w:semiHidden="0" w:uiPriority="63" w:unhideWhenUsed="0"/>
-    <w:lsdException w:name="Medium Shading 2 Accent 6" w:semiHidden="0" w:uiPriority="64" w:unhideWhenUsed="0"/>
-    <w:lsdException w:name="Medium List 1 Accent 6" w:semiHidden="0" w:uiPriority="65" w:unhideWhenUsed="0"/>
-    <w:lsdException w:name="Medium List 2 Accent 6" w:semiHidden="0" w:uiPriority="66" w:unhideWhenUsed="0"/>
-    <w:lsdException w:name="Medium Grid 1 Accent 6" w:semiHidden="0" w:uiPriority="67" w:unhideWhenUsed="0"/>
-    <w:lsdException w:name="Medium Grid 2 Accent 6" w:semiHidden="0" w:uiPriority="68" w:unhideWhenUsed="0"/>
-    <w:lsdException w:name="Medium Grid 3 Accent 6" w:semiHidden="0" w:uiPriority="69" w:unhideWhenUsed="0"/>
-    <w:lsdException w:name="Dark List Accent 6" w:semiHidden="0" w:uiPriority="70" w:unhideWhenUsed="0"/>
-    <w:lsdException w:name="Colorful Shading Accent 6" w:semiHidden="0" w:uiPriority="71" w:unhideWhenUsed="0"/>
-    <w:lsdException w:name="Colorful List Accent 6" w:semiHidden="0" w:uiPriority="72" w:unhideWhenUsed="0"/>
-    <w:lsdException w:name="Colorful Grid Accent 6" w:semiHidden="0" w:uiPriority="73" w:unhideWhenUsed="0"/>
-    <w:lsdException w:name="Subtle Emphasis" w:semiHidden="0" w:uiPriority="19" w:unhideWhenUsed="0" w:qFormat="1"/>
-    <w:lsdException w:name="Intense Emphasis" w:semiHidden="0" w:uiPriority="21" w:unhideWhenUsed="0" w:qFormat="1"/>
-    <w:lsdException w:name="Subtle Reference" w:semiHidden="0" w:uiPriority="31" w:unhideWhenUsed="0" w:qFormat="1"/>
-    <w:lsdException w:name="Intense Reference" w:semiHidden="0" w:uiPriority="32" w:unhideWhenUsed="0" w:qFormat="1"/>
-    <w:lsdException w:name="Book Title" w:semiHidden="0" w:uiPriority="33" w:unhideWhenUsed="0" w:qFormat="1"/>
-    <w:lsdException w:name="Bibliography" w:uiPriority="37"/>
-    <w:lsdException w:name="TOC Heading" w:uiPriority="39" w:qFormat="1"/>
+  <w:latentStyles w:defLockedState="0" w:defUIPriority="99" w:defSemiHidden="0" w:defUnhideWhenUsed="0" w:defQFormat="0" w:count="375">
+    <w:lsdException w:name="Normal" w:uiPriority="0" w:qFormat="1"/>
+    <w:lsdException w:name="heading 1" w:uiPriority="9" w:qFormat="1"/>
+    <w:lsdException w:name="heading 2" w:semiHidden="1" w:uiPriority="9" w:unhideWhenUsed="1" w:qFormat="1"/>
+    <w:lsdException w:name="heading 3" w:semiHidden="1" w:uiPriority="9" w:unhideWhenUsed="1" w:qFormat="1"/>
+    <w:lsdException w:name="heading 4" w:semiHidden="1" w:uiPriority="9" w:unhideWhenUsed="1" w:qFormat="1"/>
+    <w:lsdException w:name="heading 5" w:semiHidden="1" w:uiPriority="9" w:unhideWhenUsed="1" w:qFormat="1"/>
+    <w:lsdException w:name="heading 6" w:semiHidden="1" w:uiPriority="9" w:unhideWhenUsed="1" w:qFormat="1"/>
+    <w:lsdException w:name="heading 7" w:semiHidden="1" w:uiPriority="9" w:unhideWhenUsed="1" w:qFormat="1"/>
+    <w:lsdException w:name="heading 8" w:semiHidden="1" w:uiPriority="9" w:unhideWhenUsed="1" w:qFormat="1"/>
+    <w:lsdException w:name="heading 9" w:semiHidden="1" w:uiPriority="9" w:unhideWhenUsed="1" w:qFormat="1"/>
+    <w:lsdException w:name="index 1" w:semiHidden="1" w:unhideWhenUsed="1"/>
+    <w:lsdException w:name="index 2" w:semiHidden="1" w:unhideWhenUsed="1"/>
+    <w:lsdException w:name="index 3" w:semiHidden="1" w:unhideWhenUsed="1"/>
+    <w:lsdException w:name="index 4" w:semiHidden="1" w:unhideWhenUsed="1"/>
+    <w:lsdException w:name="index 5" w:semiHidden="1" w:unhideWhenUsed="1"/>
+    <w:lsdException w:name="index 6" w:semiHidden="1" w:unhideWhenUsed="1"/>
+    <w:lsdException w:name="index 7" w:semiHidden="1" w:unhideWhenUsed="1"/>
+    <w:lsdException w:name="index 8" w:semiHidden="1" w:unhideWhenUsed="1"/>
+    <w:lsdException w:name="index 9" w:semiHidden="1" w:unhideWhenUsed="1"/>
+    <w:lsdException w:name="toc 1" w:semiHidden="1" w:uiPriority="39" w:unhideWhenUsed="1"/>
+    <w:lsdException w:name="toc 2" w:semiHidden="1" w:uiPriority="39" w:unhideWhenUsed="1"/>
+    <w:lsdException w:name="toc 3" w:semiHidden="1" w:uiPriority="39" w:unhideWhenUsed="1"/>
+    <w:lsdException w:name="toc 4" w:semiHidden="1" w:uiPriority="39" w:unhideWhenUsed="1"/>
+    <w:lsdException w:name="toc 5" w:semiHidden="1" w:uiPriority="39" w:unhideWhenUsed="1"/>
+    <w:lsdException w:name="toc 6" w:semiHidden="1" w:uiPriority="39" w:unhideWhenUsed="1"/>
+    <w:lsdException w:name="toc 7" w:semiHidden="1" w:uiPriority="39" w:unhideWhenUsed="1"/>
+    <w:lsdException w:name="toc 8" w:semiHidden="1" w:uiPriority="39" w:unhideWhenUsed="1"/>
+    <w:lsdException w:name="toc 9" w:semiHidden="1" w:uiPriority="39" w:unhideWhenUsed="1"/>
+    <w:lsdException w:name="Normal Indent" w:semiHidden="1" w:unhideWhenUsed="1"/>
+    <w:lsdException w:name="footnote text" w:semiHidden="1" w:unhideWhenUsed="1"/>
+    <w:lsdException w:name="annotation text" w:semiHidden="1" w:unhideWhenUsed="1"/>
+    <w:lsdException w:name="header" w:semiHidden="1" w:unhideWhenUsed="1"/>
+    <w:lsdException w:name="footer" w:semiHidden="1" w:unhideWhenUsed="1"/>
+    <w:lsdException w:name="index heading" w:semiHidden="1" w:unhideWhenUsed="1"/>
+    <w:lsdException w:name="caption" w:semiHidden="1" w:uiPriority="35" w:unhideWhenUsed="1" w:qFormat="1"/>
+    <w:lsdException w:name="table of figures" w:semiHidden="1" w:unhideWhenUsed="1"/>
+    <w:lsdException w:name="envelope address" w:semiHidden="1" w:unhideWhenUsed="1"/>
+    <w:lsdException w:name="envelope return" w:semiHidden="1" w:unhideWhenUsed="1"/>
+    <w:lsdException w:name="footnote reference" w:semiHidden="1" w:unhideWhenUsed="1"/>
+    <w:lsdException w:name="annotation reference" w:semiHidden="1" w:unhideWhenUsed="1"/>
+    <w:lsdException w:name="line number" w:semiHidden="1" w:unhideWhenUsed="1"/>
+    <w:lsdException w:name="page number" w:semiHidden="1" w:unhideWhenUsed="1"/>
+    <w:lsdException w:name="endnote reference" w:semiHidden="1" w:unhideWhenUsed="1"/>
+    <w:lsdException w:name="endnote text" w:semiHidden="1" w:unhideWhenUsed="1"/>
+    <w:lsdException w:name="table of authorities" w:semiHidden="1" w:unhideWhenUsed="1"/>
+    <w:lsdException w:name="macro" w:semiHidden="1" w:unhideWhenUsed="1"/>
+    <w:lsdException w:name="toa heading" w:semiHidden="1" w:unhideWhenUsed="1"/>
+    <w:lsdException w:name="List" w:semiHidden="1" w:unhideWhenUsed="1"/>
+    <w:lsdException w:name="List Bullet" w:semiHidden="1" w:unhideWhenUsed="1"/>
+    <w:lsdException w:name="List Number" w:semiHidden="1" w:unhideWhenUsed="1"/>
+    <w:lsdException w:name="List 2" w:semiHidden="1" w:unhideWhenUsed="1"/>
+    <w:lsdException w:name="List 3" w:semiHidden="1" w:unhideWhenUsed="1"/>
+    <w:lsdException w:name="List 4" w:semiHidden="1" w:unhideWhenUsed="1"/>
+    <w:lsdException w:name="List 5" w:semiHidden="1" w:unhideWhenUsed="1"/>
+    <w:lsdException w:name="List Bullet 2" w:semiHidden="1" w:unhideWhenUsed="1"/>
+    <w:lsdException w:name="List Bullet 3" w:semiHidden="1" w:unhideWhenUsed="1"/>
+    <w:lsdException w:name="List Bullet 4" w:semiHidden="1" w:unhideWhenUsed="1"/>
+    <w:lsdException w:name="List Bullet 5" w:semiHidden="1" w:unhideWhenUsed="1"/>
+    <w:lsdException w:name="List Number 2" w:semiHidden="1" w:unhideWhenUsed="1"/>
+    <w:lsdException w:name="List Number 3" w:semiHidden="1" w:unhideWhenUsed="1"/>
+    <w:lsdException w:name="List Number 4" w:semiHidden="1" w:unhideWhenUsed="1"/>
+    <w:lsdException w:name="List Number 5" w:semiHidden="1" w:unhideWhenUsed="1"/>
+    <w:lsdException w:name="Title" w:uiPriority="10" w:qFormat="1"/>
+    <w:lsdException w:name="Closing" w:semiHidden="1" w:unhideWhenUsed="1"/>
+    <w:lsdException w:name="Signature" w:semiHidden="1" w:unhideWhenUsed="1"/>
+    <w:lsdException w:name="Default Paragraph Font" w:semiHidden="1" w:uiPriority="1" w:unhideWhenUsed="1"/>
+    <w:lsdException w:name="Body Text" w:semiHidden="1" w:unhideWhenUsed="1"/>
+    <w:lsdException w:name="Body Text Indent" w:semiHidden="1" w:unhideWhenUsed="1"/>
+    <w:lsdException w:name="List Continue" w:semiHidden="1" w:unhideWhenUsed="1"/>
+    <w:lsdException w:name="List Continue 2" w:semiHidden="1" w:unhideWhenUsed="1"/>
+    <w:lsdException w:name="List Continue 3" w:semiHidden="1" w:unhideWhenUsed="1"/>
+    <w:lsdException w:name="List Continue 4" w:semiHidden="1" w:unhideWhenUsed="1"/>
+    <w:lsdException w:name="List Continue 5" w:semiHidden="1" w:unhideWhenUsed="1"/>
+    <w:lsdException w:name="Message Header" w:semiHidden="1" w:unhideWhenUsed="1"/>
+    <w:lsdException w:name="Subtitle" w:uiPriority="11" w:qFormat="1"/>
+    <w:lsdException w:name="Salutation" w:semiHidden="1" w:unhideWhenUsed="1"/>
+    <w:lsdException w:name="Date" w:semiHidden="1" w:unhideWhenUsed="1"/>
+    <w:lsdException w:name="Body Text First Indent" w:semiHidden="1" w:unhideWhenUsed="1"/>
+    <w:lsdException w:name="Body Text First Indent 2" w:semiHidden="1" w:unhideWhenUsed="1"/>
+    <w:lsdException w:name="Note Heading" w:semiHidden="1" w:unhideWhenUsed="1"/>
+    <w:lsdException w:name="Body Text 2" w:semiHidden="1" w:unhideWhenUsed="1"/>
+    <w:lsdException w:name="Body Text 3" w:semiHidden="1" w:unhideWhenUsed="1"/>
+    <w:lsdException w:name="Body Text Indent 2" w:semiHidden="1" w:unhideWhenUsed="1"/>
+    <w:lsdException w:name="Body Text Indent 3" w:semiHidden="1" w:unhideWhenUsed="1"/>
+    <w:lsdException w:name="Block Text" w:semiHidden="1" w:unhideWhenUsed="1"/>
+    <w:lsdException w:name="Hyperlink" w:semiHidden="1" w:unhideWhenUsed="1"/>
+    <w:lsdException w:name="FollowedHyperlink" w:semiHidden="1" w:unhideWhenUsed="1"/>
+    <w:lsdException w:name="Strong" w:uiPriority="22" w:qFormat="1"/>
+    <w:lsdException w:name="Emphasis" w:uiPriority="20" w:qFormat="1"/>
+    <w:lsdException w:name="Document Map" w:semiHidden="1" w:unhideWhenUsed="1"/>
+    <w:lsdException w:name="Plain Text" w:semiHidden="1" w:unhideWhenUsed="1"/>
+    <w:lsdException w:name="E-mail Signature" w:semiHidden="1" w:unhideWhenUsed="1"/>
+    <w:lsdException w:name="HTML Top of Form" w:semiHidden="1" w:unhideWhenUsed="1"/>
+    <w:lsdException w:name="HTML Bottom of Form" w:semiHidden="1" w:unhideWhenUsed="1"/>
+    <w:lsdException w:name="Normal (Web)" w:semiHidden="1" w:unhideWhenUsed="1"/>
+    <w:lsdException w:name="HTML Acronym" w:semiHidden="1" w:unhideWhenUsed="1"/>
+    <w:lsdException w:name="HTML Address" w:semiHidden="1" w:unhideWhenUsed="1"/>
+    <w:lsdException w:name="HTML Cite" w:semiHidden="1" w:unhideWhenUsed="1"/>
+    <w:lsdException w:name="HTML Code" w:semiHidden="1" w:unhideWhenUsed="1"/>
+    <w:lsdException w:name="HTML Definition" w:semiHidden="1" w:unhideWhenUsed="1"/>
+    <w:lsdException w:name="HTML Keyboard" w:semiHidden="1" w:unhideWhenUsed="1"/>
+    <w:lsdException w:name="HTML Preformatted" w:semiHidden="1" w:unhideWhenUsed="1"/>
+    <w:lsdException w:name="HTML Sample" w:semiHidden="1" w:unhideWhenUsed="1"/>
+    <w:lsdException w:name="HTML Typewriter" w:semiHidden="1" w:unhideWhenUsed="1"/>
+    <w:lsdException w:name="HTML Variable" w:semiHidden="1" w:unhideWhenUsed="1"/>
+    <w:lsdException w:name="Normal Table" w:semiHidden="1" w:unhideWhenUsed="1"/>
+    <w:lsdException w:name="annotation subject" w:semiHidden="1" w:unhideWhenUsed="1"/>
+    <w:lsdException w:name="No List" w:semiHidden="1" w:unhideWhenUsed="1"/>
+    <w:lsdException w:name="Outline List 1" w:semiHidden="1" w:unhideWhenUsed="1"/>
+    <w:lsdException w:name="Outline List 2" w:semiHidden="1" w:unhideWhenUsed="1"/>
+    <w:lsdException w:name="Outline List 3" w:semiHidden="1" w:unhideWhenUsed="1"/>
+    <w:lsdException w:name="Table Simple 1" w:semiHidden="1" w:unhideWhenUsed="1"/>
+    <w:lsdException w:name="Table Simple 2" w:semiHidden="1" w:unhideWhenUsed="1"/>
+    <w:lsdException w:name="Table Simple 3" w:semiHidden="1" w:unhideWhenUsed="1"/>
+    <w:lsdException w:name="Table Classic 1" w:semiHidden="1" w:unhideWhenUsed="1"/>
+    <w:lsdException w:name="Table Classic 2" w:semiHidden="1" w:unhideWhenUsed="1"/>
+    <w:lsdException w:name="Table Classic 3" w:semiHidden="1" w:unhideWhenUsed="1"/>
+    <w:lsdException w:name="Table Classic 4" w:semiHidden="1" w:unhideWhenUsed="1"/>
+    <w:lsdException w:name="Table Colorful 1" w:semiHidden="1" w:unhideWhenUsed="1"/>
+    <w:lsdException w:name="Table Colorful 2" w:semiHidden="1" w:unhideWhenUsed="1"/>
+    <w:lsdException w:name="Table Colorful 3" w:semiHidden="1" w:unhideWhenUsed="1"/>
+    <w:lsdException w:name="Table Columns 1" w:semiHidden="1" w:unhideWhenUsed="1"/>
+    <w:lsdException w:name="Table Columns 2" w:semiHidden="1" w:unhideWhenUsed="1"/>
+    <w:lsdException w:name="Table Columns 3" w:semiHidden="1" w:unhideWhenUsed="1"/>
+    <w:lsdException w:name="Table Columns 4" w:semiHidden="1" w:unhideWhenUsed="1"/>
+    <w:lsdException w:name="Table Columns 5" w:semiHidden="1" w:unhideWhenUsed="1"/>
+    <w:lsdException w:name="Table Grid 1" w:semiHidden="1" w:unhideWhenUsed="1"/>
+    <w:lsdException w:name="Table Grid 2" w:semiHidden="1" w:unhideWhenUsed="1"/>
+    <w:lsdException w:name="Table Grid 3" w:semiHidden="1" w:unhideWhenUsed="1"/>
+    <w:lsdException w:name="Table Grid 4" w:semiHidden="1" w:unhideWhenUsed="1"/>
+    <w:lsdException w:name="Table Grid 5" w:semiHidden="1" w:unhideWhenUsed="1"/>
+    <w:lsdException w:name="Table Grid 6" w:semiHidden="1" w:unhideWhenUsed="1"/>
+    <w:lsdException w:name="Table Grid 7" w:semiHidden="1" w:unhideWhenUsed="1"/>
+    <w:lsdException w:name="Table Grid 8" w:semiHidden="1" w:unhideWhenUsed="1"/>
+    <w:lsdException w:name="Table List 1" w:semiHidden="1" w:unhideWhenUsed="1"/>
+    <w:lsdException w:name="Table List 2" w:semiHidden="1" w:unhideWhenUsed="1"/>
+    <w:lsdException w:name="Table List 3" w:semiHidden="1" w:unhideWhenUsed="1"/>
+    <w:lsdException w:name="Table List 4" w:semiHidden="1" w:unhideWhenUsed="1"/>
+    <w:lsdException w:name="Table List 5" w:semiHidden="1" w:unhideWhenUsed="1"/>
+    <w:lsdException w:name="Table List 6" w:semiHidden="1" w:unhideWhenUsed="1"/>
+    <w:lsdException w:name="Table List 7" w:semiHidden="1" w:unhideWhenUsed="1"/>
+    <w:lsdException w:name="Table List 8" w:semiHidden="1" w:unhideWhenUsed="1"/>
+    <w:lsdException w:name="Table 3D effects 1" w:semiHidden="1" w:unhideWhenUsed="1"/>
+    <w:lsdException w:name="Table 3D effects 2" w:semiHidden="1" w:unhideWhenUsed="1"/>
+    <w:lsdException w:name="Table 3D effects 3" w:semiHidden="1" w:unhideWhenUsed="1"/>
+    <w:lsdException w:name="Table Contemporary" w:semiHidden="1" w:unhideWhenUsed="1"/>
+    <w:lsdException w:name="Table Elegant" w:semiHidden="1" w:unhideWhenUsed="1"/>
+    <w:lsdException w:name="Table Professional" w:semiHidden="1" w:unhideWhenUsed="1"/>
+    <w:lsdException w:name="Table Subtle 1" w:semiHidden="1" w:unhideWhenUsed="1"/>
+    <w:lsdException w:name="Table Subtle 2" w:semiHidden="1" w:unhideWhenUsed="1"/>
+    <w:lsdException w:name="Table Web 1" w:semiHidden="1" w:unhideWhenUsed="1"/>
+    <w:lsdException w:name="Table Web 2" w:semiHidden="1" w:unhideWhenUsed="1"/>
+    <w:lsdException w:name="Table Web 3" w:semiHidden="1" w:unhideWhenUsed="1"/>
+    <w:lsdException w:name="Balloon Text" w:semiHidden="1" w:unhideWhenUsed="1"/>
+    <w:lsdException w:name="Table Grid" w:semiHidden="1" w:uiPriority="39" w:unhideWhenUsed="1"/>
+    <w:lsdException w:name="Table Theme" w:semiHidden="1" w:unhideWhenUsed="1"/>
+    <w:lsdException w:name="Placeholder Text" w:semiHidden="1"/>
+    <w:lsdException w:name="No Spacing" w:uiPriority="1" w:qFormat="1"/>
+    <w:lsdException w:name="Light Shading" w:uiPriority="60"/>
+    <w:lsdException w:name="Light List" w:uiPriority="61"/>
+    <w:lsdException w:name="Light Grid" w:uiPriority="62"/>
+    <w:lsdException w:name="Medium Shading 1" w:uiPriority="63"/>
+    <w:lsdException w:name="Medium Shading 2" w:uiPriority="64"/>
+    <w:lsdException w:name="Medium List 1" w:uiPriority="65"/>
+    <w:lsdException w:name="Medium List 2" w:uiPriority="66"/>
+    <w:lsdException w:name="Medium Grid 1" w:uiPriority="67"/>
+    <w:lsdException w:name="Medium Grid 2" w:uiPriority="68"/>
+    <w:lsdException w:name="Medium Grid 3" w:uiPriority="69"/>
+    <w:lsdException w:name="Dark List" w:uiPriority="70"/>
+    <w:lsdException w:name="Colorful Shading" w:uiPriority="71"/>
+    <w:lsdException w:name="Colorful List" w:uiPriority="72"/>
+    <w:lsdException w:name="Colorful Grid" w:uiPriority="73"/>
+    <w:lsdException w:name="Light Shading Accent 1" w:uiPriority="60"/>
+    <w:lsdException w:name="Light List Accent 1" w:uiPriority="61"/>
+    <w:lsdException w:name="Light Grid Accent 1" w:uiPriority="62"/>
+    <w:lsdException w:name="Medium Shading 1 Accent 1" w:uiPriority="63"/>
+    <w:lsdException w:name="Medium Shading 2 Accent 1" w:uiPriority="64"/>
+    <w:lsdException w:name="Medium List 1 Accent 1" w:uiPriority="65"/>
+    <w:lsdException w:name="Revision" w:semiHidden="1"/>
+    <w:lsdException w:name="List Paragraph" w:uiPriority="34" w:qFormat="1"/>
+    <w:lsdException w:name="Quote" w:uiPriority="29" w:qFormat="1"/>
+    <w:lsdException w:name="Intense Quote" w:uiPriority="30" w:qFormat="1"/>
+    <w:lsdException w:name="Medium List 2 Accent 1" w:uiPriority="66"/>
+    <w:lsdException w:name="Medium Grid 1 Accent 1" w:uiPriority="67"/>
+    <w:lsdException w:name="Medium Grid 2 Accent 1" w:uiPriority="68"/>
+    <w:lsdException w:name="Medium Grid 3 Accent 1" w:uiPriority="69"/>
+    <w:lsdException w:name="Dark List Accent 1" w:uiPriority="70"/>
+    <w:lsdException w:name="Colorful Shading Accent 1" w:uiPriority="71"/>
+    <w:lsdException w:name="Colorful List Accent 1" w:uiPriority="72"/>
+    <w:lsdException w:name="Colorful Grid Accent 1" w:uiPriority="73"/>
+    <w:lsdException w:name="Light Shading Accent 2" w:uiPriority="60"/>
+    <w:lsdException w:name="Light List Accent 2" w:uiPriority="61"/>
+    <w:lsdException w:name="Light Grid Accent 2" w:uiPriority="62"/>
+    <w:lsdException w:name="Medium Shading 1 Accent 2" w:uiPriority="63"/>
+    <w:lsdException w:name="Medium Shading 2 Accent 2" w:uiPriority="64"/>
+    <w:lsdException w:name="Medium List 1 Accent 2" w:uiPriority="65"/>
+    <w:lsdException w:name="Medium List 2 Accent 2" w:uiPriority="66"/>
+    <w:lsdException w:name="Medium Grid 1 Accent 2" w:uiPriority="67"/>
+    <w:lsdException w:name="Medium Grid 2 Accent 2" w:uiPriority="68"/>
+    <w:lsdException w:name="Medium Grid 3 Accent 2" w:uiPriority="69"/>
+    <w:lsdException w:name="Dark List Accent 2" w:uiPriority="70"/>
+    <w:lsdException w:name="Colorful Shading Accent 2" w:uiPriority="71"/>
+    <w:lsdException w:name="Colorful List Accent 2" w:uiPriority="72"/>
+    <w:lsdException w:name="Colorful Grid Accent 2" w:uiPriority="73"/>
+    <w:lsdException w:name="Light Shading Accent 3" w:uiPriority="60"/>
+    <w:lsdException w:name="Light List Accent 3" w:uiPriority="61"/>
+    <w:lsdException w:name="Light Grid Accent 3" w:uiPriority="62"/>
+    <w:lsdException w:name="Medium Shading 1 Accent 3" w:uiPriority="63"/>
+    <w:lsdException w:name="Medium Shading 2 Accent 3" w:uiPriority="64"/>
+    <w:lsdException w:name="Medium List 1 Accent 3" w:uiPriority="65"/>
+    <w:lsdException w:name="Medium List 2 Accent 3" w:uiPriority="66"/>
+    <w:lsdException w:name="Medium Grid 1 Accent 3" w:uiPriority="67"/>
+    <w:lsdException w:name="Medium Grid 2 Accent 3" w:uiPriority="68"/>
+    <w:lsdException w:name="Medium Grid 3 Accent 3" w:uiPriority="69"/>
+    <w:lsdException w:name="Dark List Accent 3" w:uiPriority="70"/>
+    <w:lsdException w:name="Colorful Shading Accent 3" w:uiPriority="71"/>
+    <w:lsdException w:name="Colorful List Accent 3" w:uiPriority="72"/>
+    <w:lsdException w:name="Colorful Grid Accent 3" w:uiPriority="73"/>
+    <w:lsdException w:name="Light Shading Accent 4" w:uiPriority="60"/>
+    <w:lsdException w:name="Light List Accent 4" w:uiPriority="61"/>
+    <w:lsdException w:name="Light Grid Accent 4" w:uiPriority="62"/>
+    <w:lsdException w:name="Medium Shading 1 Accent 4" w:uiPriority="63"/>
+    <w:lsdException w:name="Medium Shading 2 Accent 4" w:uiPriority="64"/>
+    <w:lsdException w:name="Medium List 1 Accent 4" w:uiPriority="65"/>
+    <w:lsdException w:name="Medium List 2 Accent 4" w:uiPriority="66"/>
+    <w:lsdException w:name="Medium Grid 1 Accent 4" w:uiPriority="67"/>
+    <w:lsdException w:name="Medium Grid 2 Accent 4" w:uiPriority="68"/>
+    <w:lsdException w:name="Medium Grid 3 Accent 4" w:uiPriority="69"/>
+    <w:lsdException w:name="Dark List Accent 4" w:uiPriority="70"/>
+    <w:lsdException w:name="Colorful Shading Accent 4" w:uiPriority="71"/>
+    <w:lsdException w:name="Colorful List Accent 4" w:uiPriority="72"/>
+    <w:lsdException w:name="Colorful Grid Accent 4" w:uiPriority="73"/>
+    <w:lsdException w:name="Light Shading Accent 5" w:uiPriority="60"/>
+    <w:lsdException w:name="Light List Accent 5" w:uiPriority="61"/>
+    <w:lsdException w:name="Light Grid Accent 5" w:uiPriority="62"/>
+    <w:lsdException w:name="Medium Shading 1 Accent 5" w:uiPriority="63"/>
+    <w:lsdException w:name="Medium Shading 2 Accent 5" w:uiPriority="64"/>
+    <w:lsdException w:name="Medium List 1 Accent 5" w:uiPriority="65"/>
+    <w:lsdException w:name="Medium List 2 Accent 5" w:uiPriority="66"/>
+    <w:lsdException w:name="Medium Grid 1 Accent 5" w:uiPriority="67"/>
+    <w:lsdException w:name="Medium Grid 2 Accent 5" w:uiPriority="68"/>
+    <w:lsdException w:name="Medium Grid 3 Accent 5" w:uiPriority="69"/>
+    <w:lsdException w:name="Dark List Accent 5" w:uiPriority="70"/>
+    <w:lsdException w:name="Colorful Shading Accent 5" w:uiPriority="71"/>
+    <w:lsdException w:name="Colorful List Accent 5" w:uiPriority="72"/>
+    <w:lsdException w:name="Colorful Grid Accent 5" w:uiPriority="73"/>
+    <w:lsdException w:name="Light Shading Accent 6" w:uiPriority="60"/>
+    <w:lsdException w:name="Light List Accent 6" w:uiPriority="61"/>
+    <w:lsdException w:name="Light Grid Accent 6" w:uiPriority="62"/>
+    <w:lsdException w:name="Medium Shading 1 Accent 6" w:uiPriority="63"/>
+    <w:lsdException w:name="Medium Shading 2 Accent 6" w:uiPriority="64"/>
+    <w:lsdException w:name="Medium List 1 Accent 6" w:uiPriority="65"/>
+    <w:lsdException w:name="Medium List 2 Accent 6" w:uiPriority="66"/>
+    <w:lsdException w:name="Medium Grid 1 Accent 6" w:uiPriority="67"/>
+    <w:lsdException w:name="Medium Grid 2 Accent 6" w:uiPriority="68"/>
+    <w:lsdException w:name="Medium Grid 3 Accent 6" w:uiPriority="69"/>
+    <w:lsdException w:name="Dark List Accent 6" w:uiPriority="70"/>
+    <w:lsdException w:name="Colorful Shading Accent 6" w:uiPriority="71"/>
+    <w:lsdException w:name="Colorful List Accent 6" w:uiPriority="72"/>
+    <w:lsdException w:name="Colorful Grid Accent 6" w:uiPriority="73"/>
+    <w:lsdException w:name="Subtle Emphasis" w:uiPriority="19" w:qFormat="1"/>
+    <w:lsdException w:name="Intense Emphasis" w:uiPriority="21" w:qFormat="1"/>
+    <w:lsdException w:name="Subtle Reference" w:uiPriority="31" w:qFormat="1"/>
+    <w:lsdException w:name="Intense Reference" w:uiPriority="32" w:qFormat="1"/>
+    <w:lsdException w:name="Book Title" w:uiPriority="33" w:qFormat="1"/>
+    <w:lsdException w:name="Bibliography" w:semiHidden="1" w:uiPriority="37" w:unhideWhenUsed="1"/>
+    <w:lsdException w:name="TOC Heading" w:semiHidden="1" w:uiPriority="39" w:unhideWhenUsed="1" w:qFormat="1"/>
+    <w:lsdException w:name="Plain Table 1" w:uiPriority="41"/>
+    <w:lsdException w:name="Plain Table 2" w:uiPriority="42"/>
+    <w:lsdException w:name="Plain Table 3" w:uiPriority="43"/>
+    <w:lsdException w:name="Plain Table 4" w:uiPriority="44"/>
+    <w:lsdException w:name="Plain Table 5" w:uiPriority="45"/>
+    <w:lsdException w:name="Grid Table Light" w:uiPriority="40"/>
+    <w:lsdException w:name="Grid Table 1 Light" w:uiPriority="46"/>
+    <w:lsdException w:name="Grid Table 2" w:uiPriority="47"/>
+    <w:lsdException w:name="Grid Table 3" w:uiPriority="48"/>
+    <w:lsdException w:name="Grid Table 4" w:uiPriority="49"/>
+    <w:lsdException w:name="Grid Table 5 Dark" w:uiPriority="50"/>
+    <w:lsdException w:name="Grid Table 6 Colorful" w:uiPriority="51"/>
+    <w:lsdException w:name="Grid Table 7 Colorful" w:uiPriority="52"/>
+    <w:lsdException w:name="Grid Table 1 Light Accent 1" w:uiPriority="46"/>
+    <w:lsdException w:name="Grid Table 2 Accent 1" w:uiPriority="47"/>
+    <w:lsdException w:name="Grid Table 3 Accent 1" w:uiPriority="48"/>
+    <w:lsdException w:name="Grid Table 4 Accent 1" w:uiPriority="49"/>
+    <w:lsdException w:name="Grid Table 5 Dark Accent 1" w:uiPriority="50"/>
+    <w:lsdException w:name="Grid Table 6 Colorful Accent 1" w:uiPriority="51"/>
+    <w:lsdException w:name="Grid Table 7 Colorful Accent 1" w:uiPriority="52"/>
+    <w:lsdException w:name="Grid Table 1 Light Accent 2" w:uiPriority="46"/>
+    <w:lsdException w:name="Grid Table 2 Accent 2" w:uiPriority="47"/>
+    <w:lsdException w:name="Grid Table 3 Accent 2" w:uiPriority="48"/>
+    <w:lsdException w:name="Grid Table 4 Accent 2" w:uiPriority="49"/>
+    <w:lsdException w:name="Grid Table 5 Dark Accent 2" w:uiPriority="50"/>
+    <w:lsdException w:name="Grid Table 6 Colorful Accent 2" w:uiPriority="51"/>
+    <w:lsdException w:name="Grid Table 7 Colorful Accent 2" w:uiPriority="52"/>
+    <w:lsdException w:name="Grid Table 1 Light Accent 3" w:uiPriority="46"/>
+    <w:lsdException w:name="Grid Table 2 Accent 3" w:uiPriority="47"/>
+    <w:lsdException w:name="Grid Table 3 Accent 3" w:uiPriority="48"/>
+    <w:lsdException w:name="Grid Table 4 Accent 3" w:uiPriority="49"/>
+    <w:lsdException w:name="Grid Table 5 Dark Accent 3" w:uiPriority="50"/>
+    <w:lsdException w:name="Grid Table 6 Colorful Accent 3" w:uiPriority="51"/>
+    <w:lsdException w:name="Grid Table 7 Colorful Accent 3" w:uiPriority="52"/>
+    <w:lsdException w:name="Grid Table 1 Light Accent 4" w:uiPriority="46"/>
+    <w:lsdException w:name="Grid Table 2 Accent 4" w:uiPriority="47"/>
+    <w:lsdException w:name="Grid Table 3 Accent 4" w:uiPriority="48"/>
+    <w:lsdException w:name="Grid Table 4 Accent 4" w:uiPriority="49"/>
+    <w:lsdException w:name="Grid Table 5 Dark Accent 4" w:uiPriority="50"/>
+    <w:lsdException w:name="Grid Table 6 Colorful Accent 4" w:uiPriority="51"/>
+    <w:lsdException w:name="Grid Table 7 Colorful Accent 4" w:uiPriority="52"/>
+    <w:lsdException w:name="Grid Table 1 Light Accent 5" w:uiPriority="46"/>
+    <w:lsdException w:name="Grid Table 2 Accent 5" w:uiPriority="47"/>
+    <w:lsdException w:name="Grid Table 3 Accent 5" w:uiPriority="48"/>
+    <w:lsdException w:name="Grid Table 4 Accent 5" w:uiPriority="49"/>
+    <w:lsdException w:name="Grid Table 5 Dark Accent 5" w:uiPriority="50"/>
+    <w:lsdException w:name="Grid Table 6 Colorful Accent 5" w:uiPriority="51"/>
+    <w:lsdException w:name="Grid Table 7 Colorful Accent 5" w:uiPriority="52"/>
+    <w:lsdException w:name="Grid Table 1 Light Accent 6" w:uiPriority="46"/>
+    <w:lsdException w:name="Grid Table 2 Accent 6" w:uiPriority="47"/>
+    <w:lsdException w:name="Grid Table 3 Accent 6" w:uiPriority="48"/>
+    <w:lsdException w:name="Grid Table 4 Accent 6" w:uiPriority="49"/>
+    <w:lsdException w:name="Grid Table 5 Dark Accent 6" w:uiPriority="50"/>
+    <w:lsdException w:name="Grid Table 6 Colorful Accent 6" w:uiPriority="51"/>
+    <w:lsdException w:name="Grid Table 7 Colorful Accent 6" w:uiPriority="52"/>
+    <w:lsdException w:name="List Table 1 Light" w:uiPriority="46"/>
+    <w:lsdException w:name="List Table 2" w:uiPriority="47"/>
+    <w:lsdException w:name="List Table 3" w:uiPriority="48"/>
+    <w:lsdException w:name="List Table 4" w:uiPriority="49"/>
+    <w:lsdException w:name="List Table 5 Dark" w:uiPriority="50"/>
+    <w:lsdException w:name="List Table 6 Colorful" w:uiPriority="51"/>
+    <w:lsdException w:name="List Table 7 Colorful" w:uiPriority="52"/>
+    <w:lsdException w:name="List Table 1 Light Accent 1" w:uiPriority="46"/>
+    <w:lsdException w:name="List Table 2 Accent 1" w:uiPriority="47"/>
+    <w:lsdException w:name="List Table 3 Accent 1" w:uiPriority="48"/>
+    <w:lsdException w:name="List Table 4 Accent 1" w:uiPriority="49"/>
+    <w:lsdException w:name="List Table 5 Dark Accent 1" w:uiPriority="50"/>
+    <w:lsdException w:name="List Table 6 Colorful Accent 1" w:uiPriority="51"/>
+    <w:lsdException w:name="List Table 7 Colorful Accent 1" w:uiPriority="52"/>
+    <w:lsdException w:name="List Table 1 Light Accent 2" w:uiPriority="46"/>
+    <w:lsdException w:name="List Table 2 Accent 2" w:uiPriority="47"/>
+    <w:lsdException w:name="List Table 3 Accent 2" w:uiPriority="48"/>
+    <w:lsdException w:name="List Table 4 Accent 2" w:uiPriority="49"/>
+    <w:lsdException w:name="List Table 5 Dark Accent 2" w:uiPriority="50"/>
+    <w:lsdException w:name="List Table 6 Colorful Accent 2" w:uiPriority="51"/>
+    <w:lsdException w:name="List Table 7 Colorful Accent 2" w:uiPriority="52"/>
+    <w:lsdException w:name="List Table 1 Light Accent 3" w:uiPriority="46"/>
+    <w:lsdException w:name="List Table 2 Accent 3" w:uiPriority="47"/>
+    <w:lsdException w:name="List Table 3 Accent 3" w:uiPriority="48"/>
+    <w:lsdException w:name="List Table 4 Accent 3" w:uiPriority="49"/>
+    <w:lsdException w:name="List Table 5 Dark Accent 3" w:uiPriority="50"/>
+    <w:lsdException w:name="List Table 6 Colorful Accent 3" w:uiPriority="51"/>
+    <w:lsdException w:name="List Table 7 Colorful Accent 3" w:uiPriority="52"/>
+    <w:lsdException w:name="List Table 1 Light Accent 4" w:uiPriority="46"/>
+    <w:lsdException w:name="List Table 2 Accent 4" w:uiPriority="47"/>
+    <w:lsdException w:name="List Table 3 Accent 4" w:uiPriority="48"/>
+    <w:lsdException w:name="List Table 4 Accent 4" w:uiPriority="49"/>
+    <w:lsdException w:name="List Table 5 Dark Accent 4" w:uiPriority="50"/>
+    <w:lsdException w:name="List Table 6 Colorful Accent 4" w:uiPriority="51"/>
+    <w:lsdException w:name="List Table 7 Colorful Accent 4" w:uiPriority="52"/>
+    <w:lsdException w:name="List Table 1 Light Accent 5" w:uiPriority="46"/>
+    <w:lsdException w:name="List Table 2 Accent 5" w:uiPriority="47"/>
+    <w:lsdException w:name="List Table 3 Accent 5" w:uiPriority="48"/>
+    <w:lsdException w:name="List Table 4 Accent 5" w:uiPriority="49"/>
+    <w:lsdException w:name="List Table 5 Dark Accent 5" w:uiPriority="50"/>
+    <w:lsdException w:name="List Table 6 Colorful Accent 5" w:uiPriority="51"/>
+    <w:lsdException w:name="List Table 7 Colorful Accent 5" w:uiPriority="52"/>
+    <w:lsdException w:name="List Table 1 Light Accent 6" w:uiPriority="46"/>
+    <w:lsdException w:name="List Table 2 Accent 6" w:uiPriority="47"/>
+    <w:lsdException w:name="List Table 3 Accent 6" w:uiPriority="48"/>
+    <w:lsdException w:name="List Table 4 Accent 6" w:uiPriority="49"/>
+    <w:lsdException w:name="List Table 5 Dark Accent 6" w:uiPriority="50"/>
+    <w:lsdException w:name="List Table 6 Colorful Accent 6" w:uiPriority="51"/>
+    <w:lsdException w:name="List Table 7 Colorful Accent 6" w:uiPriority="52"/>
+    <w:lsdException w:name="Mention" w:semiHidden="1" w:unhideWhenUsed="1"/>
+    <w:lsdException w:name="Smart Hyperlink" w:semiHidden="1" w:unhideWhenUsed="1"/>
+    <w:lsdException w:name="Hashtag" w:semiHidden="1" w:unhideWhenUsed="1"/>
+    <w:lsdException w:name="Unresolved Mention" w:semiHidden="1" w:unhideWhenUsed="1"/>
   </w:latentStyles>
   <w:style w:type="paragraph" w:default="1" w:styleId="Normal">
     <w:name w:val="Normal"/>
@@ -8566,7 +9274,6 @@
     <w:uiPriority w:val="99"/>
     <w:semiHidden/>
     <w:unhideWhenUsed/>
-    <w:qFormat/>
     <w:tblPr>
       <w:tblInd w:w="0" w:type="dxa"/>
       <w:tblCellMar>
@@ -8640,7 +9347,7 @@
   <w:style w:type="paragraph" w:styleId="Corpodetexto">
     <w:name w:val="Body Text"/>
     <w:basedOn w:val="Normal"/>
-    <w:link w:val="CorpodetextoCarcter"/>
+    <w:link w:val="CorpodetextoCarter"/>
     <w:uiPriority w:val="1"/>
     <w:qFormat/>
     <w:rsid w:val="00D63130"/>
@@ -8670,7 +9377,7 @@
   <w:style w:type="paragraph" w:styleId="Textodebalo">
     <w:name w:val="Balloon Text"/>
     <w:basedOn w:val="Normal"/>
-    <w:link w:val="TextodebaloCarcter"/>
+    <w:link w:val="TextodebaloCarter"/>
     <w:uiPriority w:val="99"/>
     <w:semiHidden/>
     <w:unhideWhenUsed/>
@@ -8681,8 +9388,8 @@
       <w:szCs w:val="18"/>
     </w:rPr>
   </w:style>
-  <w:style w:type="character" w:customStyle="1" w:styleId="TextodebaloCarcter">
-    <w:name w:val="Texto de balão Carácter"/>
+  <w:style w:type="character" w:customStyle="1" w:styleId="TextodebaloCarter">
+    <w:name w:val="Texto de balão Caráter"/>
     <w:basedOn w:val="Tipodeletrapredefinidodopargrafo"/>
     <w:link w:val="Textodebalo"/>
     <w:uiPriority w:val="99"/>
@@ -8710,7 +9417,7 @@
       <w:lang w:val="pt-PT" w:eastAsia="pt-PT"/>
     </w:rPr>
   </w:style>
-  <w:style w:type="paragraph" w:styleId="Ttulodondice">
+  <w:style w:type="paragraph" w:styleId="Cabealhodondice">
     <w:name w:val="TOC Heading"/>
     <w:basedOn w:val="Ttulo1"/>
     <w:next w:val="Normal"/>
@@ -8891,7 +9598,7 @@
   <w:style w:type="paragraph" w:styleId="Rodap">
     <w:name w:val="footer"/>
     <w:basedOn w:val="Normal"/>
-    <w:link w:val="RodapCarcter"/>
+    <w:link w:val="RodapCarter"/>
     <w:uiPriority w:val="99"/>
     <w:unhideWhenUsed/>
     <w:rsid w:val="007C1794"/>
@@ -8903,8 +9610,8 @@
       <w:spacing w:line="240" w:lineRule="auto"/>
     </w:pPr>
   </w:style>
-  <w:style w:type="character" w:customStyle="1" w:styleId="CorpodetextoCarcter">
-    <w:name w:val="Corpo de texto Carácter"/>
+  <w:style w:type="character" w:customStyle="1" w:styleId="CorpodetextoCarter">
+    <w:name w:val="Corpo de texto Caráter"/>
     <w:basedOn w:val="Tipodeletrapredefinidodopargrafo"/>
     <w:link w:val="Corpodetexto"/>
     <w:uiPriority w:val="1"/>
@@ -8916,8 +9623,8 @@
       <w:lang w:val="pt-PT"/>
     </w:rPr>
   </w:style>
-  <w:style w:type="character" w:customStyle="1" w:styleId="RodapCarcter">
-    <w:name w:val="Rodapé Carácter"/>
+  <w:style w:type="character" w:customStyle="1" w:styleId="RodapCarter">
+    <w:name w:val="Rodapé Caráter"/>
     <w:basedOn w:val="Tipodeletrapredefinidodopargrafo"/>
     <w:link w:val="Rodap"/>
     <w:uiPriority w:val="99"/>
@@ -8957,7 +9664,7 @@
     <w:name w:val="Subtitle"/>
     <w:basedOn w:val="Normal"/>
     <w:next w:val="Normal"/>
-    <w:link w:val="SubttuloCarcter"/>
+    <w:link w:val="SubttuloCarter"/>
     <w:uiPriority w:val="11"/>
     <w:qFormat/>
     <w:rsid w:val="00935A10"/>
@@ -8976,8 +9683,8 @@
       <w:szCs w:val="24"/>
     </w:rPr>
   </w:style>
-  <w:style w:type="character" w:customStyle="1" w:styleId="SubttuloCarcter">
-    <w:name w:val="Subtítulo Carácter"/>
+  <w:style w:type="character" w:customStyle="1" w:styleId="SubttuloCarter">
+    <w:name w:val="Subtítulo Caráter"/>
     <w:basedOn w:val="Tipodeletrapredefinidodopargrafo"/>
     <w:link w:val="Subttulo"/>
     <w:uiPriority w:val="11"/>
@@ -8995,7 +9702,7 @@
   <w:style w:type="paragraph" w:styleId="Cabealho">
     <w:name w:val="header"/>
     <w:basedOn w:val="Normal"/>
-    <w:link w:val="CabealhoCarcter"/>
+    <w:link w:val="CabealhoCarter"/>
     <w:uiPriority w:val="99"/>
     <w:unhideWhenUsed/>
     <w:rsid w:val="00C77CBC"/>
@@ -9007,8 +9714,8 @@
       <w:spacing w:line="240" w:lineRule="auto"/>
     </w:pPr>
   </w:style>
-  <w:style w:type="character" w:customStyle="1" w:styleId="CabealhoCarcter">
-    <w:name w:val="Cabeçalho Carácter"/>
+  <w:style w:type="character" w:customStyle="1" w:styleId="CabealhoCarter">
+    <w:name w:val="Cabeçalho Caráter"/>
     <w:basedOn w:val="Tipodeletrapredefinidodopargrafo"/>
     <w:link w:val="Cabealho"/>
     <w:uiPriority w:val="99"/>
@@ -9320,7 +10027,7 @@
 </file>
 
 <file path=customXml/itemProps1.xml><?xml version="1.0" encoding="utf-8"?>
-<ds:datastoreItem xmlns:ds="http://schemas.openxmlformats.org/officeDocument/2006/customXml" ds:itemID="{D2787CFB-65E3-4192-88D4-882E3F1F59EA}">
+<ds:datastoreItem xmlns:ds="http://schemas.openxmlformats.org/officeDocument/2006/customXml" ds:itemID="{7B43ACBC-6FB7-0048-8E68-90D2A61DEC6B}">
   <ds:schemaRefs>
     <ds:schemaRef ds:uri="http://schemas.openxmlformats.org/officeDocument/2006/bibliography"/>
   </ds:schemaRefs>

</xml_diff>

<commit_message>
sistemas de inferencia: report
</commit_message>
<xml_diff>
--- a/SRCR2-GRUPO10/Relatorio.docx
+++ b/SRCR2-GRUPO10/Relatorio.docx
@@ -1,6 +1,6 @@
 
 <file path=word/document.xml><?xml version="1.0" encoding="utf-8"?>
-<w:document xmlns:ve="http://schemas.openxmlformats.org/markup-compatibility/2006" xmlns:o="urn:schemas-microsoft-com:office:office" xmlns:r="http://schemas.openxmlformats.org/officeDocument/2006/relationships" xmlns:m="http://schemas.openxmlformats.org/officeDocument/2006/math" xmlns:v="urn:schemas-microsoft-com:vml" xmlns:wp="http://schemas.openxmlformats.org/drawingml/2006/wordprocessingDrawing" xmlns:w10="urn:schemas-microsoft-com:office:word" xmlns:w="http://schemas.openxmlformats.org/wordprocessingml/2006/main" xmlns:wne="http://schemas.microsoft.com/office/word/2006/wordml">
+<w:document xmlns:wpc="http://schemas.microsoft.com/office/word/2010/wordprocessingCanvas" xmlns:cx="http://schemas.microsoft.com/office/drawing/2014/chartex" xmlns:cx1="http://schemas.microsoft.com/office/drawing/2015/9/8/chartex" xmlns:cx2="http://schemas.microsoft.com/office/drawing/2015/10/21/chartex" xmlns:cx3="http://schemas.microsoft.com/office/drawing/2016/5/9/chartex" xmlns:cx4="http://schemas.microsoft.com/office/drawing/2016/5/10/chartex" xmlns:cx5="http://schemas.microsoft.com/office/drawing/2016/5/11/chartex" xmlns:cx6="http://schemas.microsoft.com/office/drawing/2016/5/12/chartex" xmlns:cx7="http://schemas.microsoft.com/office/drawing/2016/5/13/chartex" xmlns:cx8="http://schemas.microsoft.com/office/drawing/2016/5/14/chartex" xmlns:mc="http://schemas.openxmlformats.org/markup-compatibility/2006" xmlns:aink="http://schemas.microsoft.com/office/drawing/2016/ink" xmlns:am3d="http://schemas.microsoft.com/office/drawing/2017/model3d" xmlns:o="urn:schemas-microsoft-com:office:office" xmlns:r="http://schemas.openxmlformats.org/officeDocument/2006/relationships" xmlns:m="http://schemas.openxmlformats.org/officeDocument/2006/math" xmlns:v="urn:schemas-microsoft-com:vml" xmlns:wp14="http://schemas.microsoft.com/office/word/2010/wordprocessingDrawing" xmlns:wp="http://schemas.openxmlformats.org/drawingml/2006/wordprocessingDrawing" xmlns:w10="urn:schemas-microsoft-com:office:word" xmlns:w="http://schemas.openxmlformats.org/wordprocessingml/2006/main" xmlns:w14="http://schemas.microsoft.com/office/word/2010/wordml" xmlns:w15="http://schemas.microsoft.com/office/word/2012/wordml" xmlns:w16cid="http://schemas.microsoft.com/office/word/2016/wordml/cid" xmlns:w16se="http://schemas.microsoft.com/office/word/2015/wordml/symex" xmlns:wpg="http://schemas.microsoft.com/office/word/2010/wordprocessingGroup" xmlns:wpi="http://schemas.microsoft.com/office/word/2010/wordprocessingInk" xmlns:wne="http://schemas.microsoft.com/office/word/2006/wordml" xmlns:wps="http://schemas.microsoft.com/office/word/2010/wordprocessingShape" mc:Ignorable="w14 w15 w16se w16cid wp14">
   <w:body>
     <w:p>
       <w:pPr>
@@ -18,7 +18,7 @@
             <v:stroke joinstyle="miter"/>
             <v:path gradientshapeok="t" o:connecttype="rect"/>
           </v:shapetype>
-          <v:shape id="Caixa de Texto 2" o:spid="_x0000_s1037" type="#_x0000_t202" alt="" style="position:absolute;left:0;text-align:left;margin-left:136.9pt;margin-top:-53.9pt;width:178.2pt;height:84.55pt;z-index:251659264;visibility:visible;mso-wrap-edited:f;mso-width-relative:margin;mso-height-relative:margin" filled="f" stroked="f" strokeweight=".5pt">
+          <v:shape id="Caixa de Texto 2" o:spid="_x0000_s1037" type="#_x0000_t202" alt="" style="position:absolute;left:0;text-align:left;margin-left:136.9pt;margin-top:-53.9pt;width:178.2pt;height:84.55pt;z-index:251659264;visibility:visible;mso-wrap-style:square;mso-wrap-edited:f;mso-width-percent:0;mso-height-percent:0;mso-width-percent:0;mso-height-percent:0;mso-width-relative:margin;mso-height-relative:margin;v-text-anchor:top" filled="f" stroked="f" strokeweight=".5pt">
             <v:textbox>
               <w:txbxContent>
                 <w:p>
@@ -49,7 +49,7 @@
                                 <a:blip r:embed="rId8">
                                   <a:extLst>
                                     <a:ext uri="{28A0092B-C50C-407E-A947-70E740481C1C}">
-                                      <a14:useLocalDpi xmlns:a14="http://schemas.microsoft.com/office/drawing/2010/main" xmlns:wps="http://schemas.microsoft.com/office/word/2010/wordprocessingShape" xmlns:wpi="http://schemas.microsoft.com/office/word/2010/wordprocessingInk" xmlns:wpg="http://schemas.microsoft.com/office/word/2010/wordprocessingGroup" xmlns:w16se="http://schemas.microsoft.com/office/word/2015/wordml/symex" xmlns:w16cid="http://schemas.microsoft.com/office/word/2016/wordml/cid" xmlns:w15="http://schemas.microsoft.com/office/word/2012/wordml" xmlns:w14="http://schemas.microsoft.com/office/word/2010/wordml" xmlns:w="http://schemas.openxmlformats.org/wordprocessingml/2006/main" xmlns:w10="urn:schemas-microsoft-com:office:word" xmlns:wp14="http://schemas.microsoft.com/office/word/2010/wordprocessingDrawing" xmlns:v="urn:schemas-microsoft-com:vml" xmlns:o="urn:schemas-microsoft-com:office:office" xmlns:am3d="http://schemas.microsoft.com/office/drawing/2017/model3d" xmlns:aink="http://schemas.microsoft.com/office/drawing/2016/ink" xmlns:mc="http://schemas.openxmlformats.org/markup-compatibility/2006" xmlns:cx8="http://schemas.microsoft.com/office/drawing/2016/5/14/chartex" xmlns:cx7="http://schemas.microsoft.com/office/drawing/2016/5/13/chartex" xmlns:cx6="http://schemas.microsoft.com/office/drawing/2016/5/12/chartex" xmlns:cx5="http://schemas.microsoft.com/office/drawing/2016/5/11/chartex" xmlns:cx4="http://schemas.microsoft.com/office/drawing/2016/5/10/chartex" xmlns:cx3="http://schemas.microsoft.com/office/drawing/2016/5/9/chartex" xmlns:cx2="http://schemas.microsoft.com/office/drawing/2015/10/21/chartex" xmlns:cx1="http://schemas.microsoft.com/office/drawing/2015/9/8/chartex" xmlns:cx="http://schemas.microsoft.com/office/drawing/2014/chartex" xmlns:wpc="http://schemas.microsoft.com/office/word/2010/wordprocessingCanvas" xmlns="" val="0"/>
+                                      <a14:useLocalDpi xmlns:a14="http://schemas.microsoft.com/office/drawing/2010/main" val="0"/>
                                     </a:ext>
                                   </a:extLst>
                                 </a:blip>
@@ -83,7 +83,7 @@
           <w:noProof/>
         </w:rPr>
         <w:pict>
-          <v:shape id="Caixa de Texto 6" o:spid="_x0000_s1036" type="#_x0000_t202" alt="" style="position:absolute;left:0;text-align:left;margin-left:131.3pt;margin-top:458.05pt;width:177.15pt;height:145.15pt;z-index:251662336;visibility:visible;mso-wrap-edited:f;mso-width-relative:margin;mso-height-relative:margin" fillcolor="white [3201]" stroked="f" strokeweight=".5pt">
+          <v:shape id="Caixa de Texto 6" o:spid="_x0000_s1036" type="#_x0000_t202" alt="" style="position:absolute;left:0;text-align:left;margin-left:131.3pt;margin-top:458.05pt;width:177.15pt;height:145.15pt;z-index:251662336;visibility:visible;mso-wrap-style:square;mso-wrap-edited:f;mso-width-percent:0;mso-height-percent:0;mso-width-percent:0;mso-height-percent:0;mso-width-relative:margin;mso-height-relative:margin;v-text-anchor:top" fillcolor="white [3201]" stroked="f" strokeweight=".5pt">
             <v:textbox>
               <w:txbxContent>
                 <w:p>
@@ -186,7 +186,7 @@
           <w:noProof/>
         </w:rPr>
         <w:pict>
-          <v:shape id="Caixa de Texto 5" o:spid="_x0000_s1035" type="#_x0000_t202" alt="" style="position:absolute;left:0;text-align:left;margin-left:134.65pt;margin-top:207.65pt;width:272pt;height:84.55pt;z-index:251661312;visibility:visible;mso-wrap-edited:f;mso-width-relative:margin;mso-height-relative:margin" fillcolor="white [3201]" stroked="f" strokeweight=".5pt">
+          <v:shape id="Caixa de Texto 5" o:spid="_x0000_s1035" type="#_x0000_t202" alt="" style="position:absolute;left:0;text-align:left;margin-left:134.65pt;margin-top:207.65pt;width:272pt;height:84.55pt;z-index:251661312;visibility:visible;mso-wrap-style:square;mso-wrap-edited:f;mso-width-percent:0;mso-height-percent:0;mso-width-percent:0;mso-height-percent:0;mso-width-relative:margin;mso-height-relative:margin;v-text-anchor:top" fillcolor="white [3201]" stroked="f" strokeweight=".5pt">
             <v:textbox>
               <w:txbxContent>
                 <w:p>
@@ -257,7 +257,7 @@
           <w:noProof/>
         </w:rPr>
         <w:pict>
-          <v:shape id="Caixa de Texto 4" o:spid="_x0000_s1034" type="#_x0000_t202" alt="" style="position:absolute;left:0;text-align:left;margin-left:133.4pt;margin-top:50.9pt;width:230.85pt;height:58.25pt;z-index:251660288;visibility:visible;mso-wrap-edited:f;mso-width-relative:margin;mso-height-relative:margin" fillcolor="white [3201]" stroked="f" strokeweight="2pt">
+          <v:shape id="Caixa de Texto 4" o:spid="_x0000_s1034" type="#_x0000_t202" alt="" style="position:absolute;left:0;text-align:left;margin-left:133.4pt;margin-top:50.9pt;width:230.85pt;height:58.25pt;z-index:251660288;visibility:visible;mso-wrap-style:square;mso-wrap-edited:f;mso-width-percent:0;mso-height-percent:0;mso-width-percent:0;mso-height-percent:0;mso-width-relative:margin;mso-height-relative:margin;v-text-anchor:top" fillcolor="white [3201]" stroked="f" strokeweight="2pt">
             <v:textbox>
               <w:txbxContent>
                 <w:p>
@@ -331,7 +331,7 @@
         </w:rPr>
         <w:lastRenderedPageBreak/>
         <w:pict>
-          <v:shape id="Caixa de Texto 9" o:spid="_x0000_s1033" type="#_x0000_t202" alt="" style="position:absolute;left:0;text-align:left;margin-left:133.65pt;margin-top:205.6pt;width:272pt;height:84.55pt;z-index:251666432;visibility:visible;mso-wrap-edited:f;mso-width-relative:margin;mso-height-relative:margin" fillcolor="white [3201]" stroked="f" strokeweight=".5pt">
+          <v:shape id="Caixa de Texto 9" o:spid="_x0000_s1033" type="#_x0000_t202" alt="" style="position:absolute;left:0;text-align:left;margin-left:133.65pt;margin-top:205.6pt;width:272pt;height:84.55pt;z-index:251666432;visibility:visible;mso-wrap-style:square;mso-wrap-edited:f;mso-width-percent:0;mso-height-percent:0;mso-width-percent:0;mso-height-percent:0;mso-width-relative:margin;mso-height-relative:margin;v-text-anchor:top" fillcolor="white [3201]" stroked="f" strokeweight=".5pt">
             <v:textbox>
               <w:txbxContent>
                 <w:p>
@@ -416,7 +416,7 @@
           <w:lang w:val="pt-PT"/>
         </w:rPr>
         <w:pict>
-          <v:shape id="Caixa de Texto 10" o:spid="_x0000_s1032" type="#_x0000_t202" alt="" style="position:absolute;left:0;text-align:left;margin-left:133.7pt;margin-top:455.9pt;width:177.15pt;height:145.15pt;z-index:251668480;visibility:visible;mso-wrap-edited:f;mso-width-relative:margin;mso-height-relative:margin" fillcolor="white [3201]" stroked="f" strokeweight=".5pt">
+          <v:shape id="Caixa de Texto 10" o:spid="_x0000_s1032" type="#_x0000_t202" alt="" style="position:absolute;left:0;text-align:left;margin-left:133.7pt;margin-top:455.9pt;width:177.15pt;height:145.15pt;z-index:251668480;visibility:visible;mso-wrap-style:square;mso-wrap-edited:f;mso-width-percent:0;mso-height-percent:0;mso-width-percent:0;mso-height-percent:0;mso-width-relative:margin;mso-height-relative:margin;v-text-anchor:top" fillcolor="white [3201]" stroked="f" strokeweight=".5pt">
             <v:textbox>
               <w:txbxContent>
                 <w:p>
@@ -522,7 +522,7 @@
           <w:lang w:val="pt-PT"/>
         </w:rPr>
         <w:pict>
-          <v:shape id="Caixa de Texto 7" o:spid="_x0000_s1031" type="#_x0000_t202" alt="" style="position:absolute;left:0;text-align:left;margin-left:132.35pt;margin-top:50pt;width:226.3pt;height:55.9pt;z-index:251664384;visibility:visible;mso-wrap-edited:f;mso-width-relative:margin;mso-height-relative:margin" fillcolor="white [3201]" stroked="f" strokeweight="2pt">
+          <v:shape id="Caixa de Texto 7" o:spid="_x0000_s1031" type="#_x0000_t202" alt="" style="position:absolute;left:0;text-align:left;margin-left:132.35pt;margin-top:50pt;width:226.3pt;height:55.9pt;z-index:251664384;visibility:visible;mso-wrap-style:square;mso-wrap-edited:f;mso-width-percent:0;mso-height-percent:0;mso-width-percent:0;mso-height-percent:0;mso-width-relative:margin;mso-height-relative:margin;v-text-anchor:top" fillcolor="white [3201]" stroked="f" strokeweight="2pt">
             <v:textbox>
               <w:txbxContent>
                 <w:p>
@@ -574,7 +574,7 @@
           <w:noProof/>
         </w:rPr>
         <w:pict>
-          <v:shape id="Caixa de Texto 12" o:spid="_x0000_s1030" type="#_x0000_t202" alt="" style="position:absolute;left:0;text-align:left;margin-left:133.7pt;margin-top:-53.75pt;width:178.2pt;height:84.55pt;z-index:251670528;visibility:visible;mso-wrap-edited:f;mso-width-relative:margin;mso-height-relative:margin" filled="f" stroked="f" strokeweight=".5pt">
+          <v:shape id="Caixa de Texto 12" o:spid="_x0000_s1030" type="#_x0000_t202" alt="" style="position:absolute;left:0;text-align:left;margin-left:133.7pt;margin-top:-53.75pt;width:178.2pt;height:84.55pt;z-index:251670528;visibility:visible;mso-wrap-style:square;mso-wrap-edited:f;mso-width-percent:0;mso-height-percent:0;mso-width-percent:0;mso-height-percent:0;mso-width-relative:margin;mso-height-relative:margin;v-text-anchor:top" filled="f" stroked="f" strokeweight=".5pt">
             <v:textbox>
               <w:txbxContent>
                 <w:p>
@@ -605,7 +605,7 @@
                                 <a:blip r:embed="rId9">
                                   <a:extLst>
                                     <a:ext uri="{28A0092B-C50C-407E-A947-70E740481C1C}">
-                                      <a14:useLocalDpi xmlns:a14="http://schemas.microsoft.com/office/drawing/2010/main" xmlns:wps="http://schemas.microsoft.com/office/word/2010/wordprocessingShape" xmlns:wpi="http://schemas.microsoft.com/office/word/2010/wordprocessingInk" xmlns:wpg="http://schemas.microsoft.com/office/word/2010/wordprocessingGroup" xmlns:w16se="http://schemas.microsoft.com/office/word/2015/wordml/symex" xmlns:w16cid="http://schemas.microsoft.com/office/word/2016/wordml/cid" xmlns:w15="http://schemas.microsoft.com/office/word/2012/wordml" xmlns:w14="http://schemas.microsoft.com/office/word/2010/wordml" xmlns:w="http://schemas.openxmlformats.org/wordprocessingml/2006/main" xmlns:w10="urn:schemas-microsoft-com:office:word" xmlns:wp14="http://schemas.microsoft.com/office/word/2010/wordprocessingDrawing" xmlns:v="urn:schemas-microsoft-com:vml" xmlns:o="urn:schemas-microsoft-com:office:office" xmlns:am3d="http://schemas.microsoft.com/office/drawing/2017/model3d" xmlns:aink="http://schemas.microsoft.com/office/drawing/2016/ink" xmlns:mc="http://schemas.openxmlformats.org/markup-compatibility/2006" xmlns:cx8="http://schemas.microsoft.com/office/drawing/2016/5/14/chartex" xmlns:cx7="http://schemas.microsoft.com/office/drawing/2016/5/13/chartex" xmlns:cx6="http://schemas.microsoft.com/office/drawing/2016/5/12/chartex" xmlns:cx5="http://schemas.microsoft.com/office/drawing/2016/5/11/chartex" xmlns:cx4="http://schemas.microsoft.com/office/drawing/2016/5/10/chartex" xmlns:cx3="http://schemas.microsoft.com/office/drawing/2016/5/9/chartex" xmlns:cx2="http://schemas.microsoft.com/office/drawing/2015/10/21/chartex" xmlns:cx1="http://schemas.microsoft.com/office/drawing/2015/9/8/chartex" xmlns:cx="http://schemas.microsoft.com/office/drawing/2014/chartex" xmlns:wpc="http://schemas.microsoft.com/office/word/2010/wordprocessingCanvas" xmlns="" val="0"/>
+                                      <a14:useLocalDpi xmlns:a14="http://schemas.microsoft.com/office/drawing/2010/main" val="0"/>
                                     </a:ext>
                                   </a:extLst>
                                 </a:blip>
@@ -753,7 +753,7 @@
       <w:sdtContent>
         <w:p>
           <w:pPr>
-            <w:pStyle w:val="Ttulodondice"/>
+            <w:pStyle w:val="Cabealhodondice"/>
             <w:ind w:firstLine="0"/>
           </w:pPr>
         </w:p>
@@ -2109,42 +2109,42 @@
           <w:lang w:val="pt-PT"/>
         </w:rPr>
       </w:pPr>
-      <w:proofErr w:type="gramStart"/>
       <w:r>
         <w:rPr>
           <w:rFonts w:cstheme="minorHAnsi"/>
           <w:szCs w:val="24"/>
           <w:lang w:val="pt-PT"/>
         </w:rPr>
-        <w:t>utente</w:t>
-      </w:r>
-      <w:proofErr w:type="gramEnd"/>
+        <w:t xml:space="preserve">utente: </w:t>
+      </w:r>
+      <w:proofErr w:type="spellStart"/>
       <w:r>
         <w:rPr>
           <w:rFonts w:cstheme="minorHAnsi"/>
           <w:szCs w:val="24"/>
           <w:lang w:val="pt-PT"/>
         </w:rPr>
-        <w:t xml:space="preserve">: </w:t>
-      </w:r>
-      <w:proofErr w:type="spellStart"/>
+        <w:t>IdUt</w:t>
+      </w:r>
+      <w:proofErr w:type="spellEnd"/>
       <w:r>
         <w:rPr>
           <w:rFonts w:cstheme="minorHAnsi"/>
           <w:szCs w:val="24"/>
           <w:lang w:val="pt-PT"/>
         </w:rPr>
-        <w:t>IdUt</w:t>
-      </w:r>
-      <w:proofErr w:type="spellEnd"/>
+        <w:t>, Nome, Idade, Cidade, Seguro -&gt; {</w:t>
+      </w:r>
+      <w:proofErr w:type="gramStart"/>
       <w:r>
         <w:rPr>
           <w:rFonts w:cstheme="minorHAnsi"/>
           <w:szCs w:val="24"/>
           <w:lang w:val="pt-PT"/>
         </w:rPr>
-        <w:t>, Nome, Idade, Cidade, Seguro -&gt; {V,F</w:t>
-      </w:r>
+        <w:t>V,F</w:t>
+      </w:r>
+      <w:proofErr w:type="gramEnd"/>
       <w:r>
         <w:rPr>
           <w:rFonts w:cstheme="minorHAnsi"/>
@@ -2178,7 +2178,6 @@
           <w:lang w:val="pt-PT"/>
         </w:rPr>
       </w:pPr>
-      <w:proofErr w:type="gramStart"/>
       <w:r>
         <w:rPr>
           <w:rFonts w:cstheme="minorHAnsi"/>
@@ -2187,7 +2186,6 @@
         </w:rPr>
         <w:t>serviço</w:t>
       </w:r>
-      <w:proofErr w:type="gramEnd"/>
       <w:r>
         <w:rPr>
           <w:rFonts w:cstheme="minorHAnsi"/>
@@ -2276,8 +2274,18 @@
           <w:szCs w:val="24"/>
           <w:lang w:val="pt-PT"/>
         </w:rPr>
-        <w:t>Cidade -&gt; {V,F</w:t>
-      </w:r>
+        <w:t>Cidade -&gt; {</w:t>
+      </w:r>
+      <w:proofErr w:type="gramStart"/>
+      <w:r>
+        <w:rPr>
+          <w:rFonts w:cstheme="minorHAnsi"/>
+          <w:szCs w:val="24"/>
+          <w:lang w:val="pt-PT"/>
+        </w:rPr>
+        <w:t>V,F</w:t>
+      </w:r>
+      <w:proofErr w:type="gramEnd"/>
       <w:r>
         <w:rPr>
           <w:rFonts w:cstheme="minorHAnsi"/>
@@ -2311,7 +2319,6 @@
           <w:lang w:val="pt-PT"/>
         </w:rPr>
       </w:pPr>
-      <w:proofErr w:type="gramStart"/>
       <w:r>
         <w:rPr>
           <w:rFonts w:cstheme="minorHAnsi"/>
@@ -2320,7 +2327,6 @@
         </w:rPr>
         <w:t>consulta</w:t>
       </w:r>
-      <w:proofErr w:type="gramEnd"/>
       <w:r>
         <w:rPr>
           <w:rFonts w:cstheme="minorHAnsi"/>
@@ -2421,8 +2427,18 @@
           <w:szCs w:val="24"/>
           <w:lang w:val="pt-PT"/>
         </w:rPr>
-        <w:t xml:space="preserve"> -&gt; {V,F</w:t>
-      </w:r>
+        <w:t xml:space="preserve"> -&gt; {</w:t>
+      </w:r>
+      <w:proofErr w:type="gramStart"/>
+      <w:r>
+        <w:rPr>
+          <w:rFonts w:cstheme="minorHAnsi"/>
+          <w:szCs w:val="24"/>
+          <w:lang w:val="pt-PT"/>
+        </w:rPr>
+        <w:t>V,F</w:t>
+      </w:r>
+      <w:proofErr w:type="gramEnd"/>
       <w:r>
         <w:rPr>
           <w:rFonts w:cstheme="minorHAnsi"/>
@@ -2456,41 +2472,49 @@
           <w:lang w:val="pt-PT"/>
         </w:rPr>
       </w:pPr>
-      <w:proofErr w:type="gramStart"/>
       <w:r>
         <w:rPr>
           <w:rFonts w:cstheme="minorHAnsi"/>
           <w:szCs w:val="24"/>
           <w:lang w:val="pt-PT"/>
         </w:rPr>
-        <w:t>data</w:t>
-      </w:r>
-      <w:proofErr w:type="gramEnd"/>
+        <w:t xml:space="preserve">data: Dia, </w:t>
+      </w:r>
+      <w:proofErr w:type="spellStart"/>
       <w:r>
         <w:rPr>
           <w:rFonts w:cstheme="minorHAnsi"/>
           <w:szCs w:val="24"/>
           <w:lang w:val="pt-PT"/>
         </w:rPr>
-        <w:t xml:space="preserve">: Dia, </w:t>
-      </w:r>
-      <w:proofErr w:type="spellStart"/>
+        <w:t>Mes</w:t>
+      </w:r>
+      <w:proofErr w:type="spellEnd"/>
       <w:r>
         <w:rPr>
           <w:rFonts w:cstheme="minorHAnsi"/>
           <w:szCs w:val="24"/>
           <w:lang w:val="pt-PT"/>
         </w:rPr>
-        <w:t>Mes</w:t>
-      </w:r>
-      <w:proofErr w:type="spellEnd"/>
+        <w:t>, Ano -&gt; {</w:t>
+      </w:r>
+      <w:proofErr w:type="gramStart"/>
       <w:r>
         <w:rPr>
           <w:rFonts w:cstheme="minorHAnsi"/>
           <w:szCs w:val="24"/>
           <w:lang w:val="pt-PT"/>
         </w:rPr>
-        <w:t>, Ano -&gt; {V,F}</w:t>
+        <w:t>V,F</w:t>
+      </w:r>
+      <w:proofErr w:type="gramEnd"/>
+      <w:r>
+        <w:rPr>
+          <w:rFonts w:cstheme="minorHAnsi"/>
+          <w:szCs w:val="24"/>
+          <w:lang w:val="pt-PT"/>
+        </w:rPr>
+        <w:t>}</w:t>
       </w:r>
     </w:p>
     <w:p>
@@ -2509,60 +2533,60 @@
           <w:lang w:val="pt-PT"/>
         </w:rPr>
       </w:pPr>
-      <w:proofErr w:type="gramStart"/>
       <w:r>
         <w:rPr>
           <w:rFonts w:cstheme="minorHAnsi"/>
           <w:szCs w:val="24"/>
           <w:lang w:val="pt-PT"/>
         </w:rPr>
-        <w:t>medico</w:t>
-      </w:r>
-      <w:proofErr w:type="gramEnd"/>
+        <w:t xml:space="preserve">medico: </w:t>
+      </w:r>
+      <w:proofErr w:type="spellStart"/>
       <w:r>
         <w:rPr>
           <w:rFonts w:cstheme="minorHAnsi"/>
           <w:szCs w:val="24"/>
           <w:lang w:val="pt-PT"/>
         </w:rPr>
-        <w:t xml:space="preserve">: </w:t>
-      </w:r>
-      <w:proofErr w:type="spellStart"/>
+        <w:t>IdMed</w:t>
+      </w:r>
+      <w:proofErr w:type="spellEnd"/>
       <w:r>
         <w:rPr>
           <w:rFonts w:cstheme="minorHAnsi"/>
           <w:szCs w:val="24"/>
           <w:lang w:val="pt-PT"/>
         </w:rPr>
-        <w:t>IdMed</w:t>
-      </w:r>
-      <w:proofErr w:type="spellEnd"/>
+        <w:t xml:space="preserve">, Nome, Idade, </w:t>
+      </w:r>
+      <w:proofErr w:type="spellStart"/>
       <w:r>
         <w:rPr>
           <w:rFonts w:cstheme="minorHAnsi"/>
           <w:szCs w:val="24"/>
           <w:lang w:val="pt-PT"/>
         </w:rPr>
-        <w:t xml:space="preserve">, Nome, Idade, </w:t>
-      </w:r>
-      <w:proofErr w:type="spellStart"/>
+        <w:t>IdServ</w:t>
+      </w:r>
+      <w:proofErr w:type="spellEnd"/>
       <w:r>
         <w:rPr>
           <w:rFonts w:cstheme="minorHAnsi"/>
           <w:szCs w:val="24"/>
           <w:lang w:val="pt-PT"/>
         </w:rPr>
-        <w:t>IdServ</w:t>
-      </w:r>
-      <w:proofErr w:type="spellEnd"/>
+        <w:t xml:space="preserve"> -&gt; {</w:t>
+      </w:r>
+      <w:proofErr w:type="gramStart"/>
       <w:r>
         <w:rPr>
           <w:rFonts w:cstheme="minorHAnsi"/>
           <w:szCs w:val="24"/>
           <w:lang w:val="pt-PT"/>
         </w:rPr>
-        <w:t xml:space="preserve"> -&gt; {V,F</w:t>
-      </w:r>
+        <w:t>V,F</w:t>
+      </w:r>
+      <w:proofErr w:type="gramEnd"/>
       <w:r>
         <w:rPr>
           <w:rFonts w:cstheme="minorHAnsi"/>
@@ -2596,42 +2620,42 @@
           <w:lang w:val="pt-PT"/>
         </w:rPr>
       </w:pPr>
-      <w:proofErr w:type="gramStart"/>
       <w:r>
         <w:rPr>
           <w:rFonts w:cstheme="minorHAnsi"/>
           <w:szCs w:val="24"/>
           <w:lang w:val="pt-PT"/>
         </w:rPr>
-        <w:t>seguro</w:t>
-      </w:r>
-      <w:proofErr w:type="gramEnd"/>
+        <w:t xml:space="preserve">seguro: </w:t>
+      </w:r>
+      <w:proofErr w:type="spellStart"/>
       <w:r>
         <w:rPr>
           <w:rFonts w:cstheme="minorHAnsi"/>
           <w:szCs w:val="24"/>
           <w:lang w:val="pt-PT"/>
         </w:rPr>
-        <w:t xml:space="preserve">: </w:t>
-      </w:r>
-      <w:proofErr w:type="spellStart"/>
+        <w:t>IdSeg</w:t>
+      </w:r>
+      <w:proofErr w:type="spellEnd"/>
       <w:r>
         <w:rPr>
           <w:rFonts w:cstheme="minorHAnsi"/>
           <w:szCs w:val="24"/>
           <w:lang w:val="pt-PT"/>
         </w:rPr>
-        <w:t>IdSeg</w:t>
-      </w:r>
-      <w:proofErr w:type="spellEnd"/>
+        <w:t>, Descrição, Taxa -&gt; {</w:t>
+      </w:r>
+      <w:proofErr w:type="gramStart"/>
       <w:r>
         <w:rPr>
           <w:rFonts w:cstheme="minorHAnsi"/>
           <w:szCs w:val="24"/>
           <w:lang w:val="pt-PT"/>
         </w:rPr>
-        <w:t>, Descrição, Taxa -&gt; {V,F</w:t>
-      </w:r>
+        <w:t>V,F</w:t>
+      </w:r>
+      <w:proofErr w:type="gramEnd"/>
       <w:r>
         <w:rPr>
           <w:rFonts w:cstheme="minorHAnsi"/>
@@ -2862,7 +2886,7 @@
                     <a:blip r:embed="rId12" cstate="print">
                       <a:extLst>
                         <a:ext uri="{28A0092B-C50C-407E-A947-70E740481C1C}">
-                          <a14:useLocalDpi xmlns:a14="http://schemas.microsoft.com/office/drawing/2010/main" xmlns:wps="http://schemas.microsoft.com/office/word/2010/wordprocessingShape" xmlns:wpi="http://schemas.microsoft.com/office/word/2010/wordprocessingInk" xmlns:wpg="http://schemas.microsoft.com/office/word/2010/wordprocessingGroup" xmlns:w16se="http://schemas.microsoft.com/office/word/2015/wordml/symex" xmlns:w16cid="http://schemas.microsoft.com/office/word/2016/wordml/cid" xmlns:w15="http://schemas.microsoft.com/office/word/2012/wordml" xmlns:w14="http://schemas.microsoft.com/office/word/2010/wordml" xmlns:w="http://schemas.openxmlformats.org/wordprocessingml/2006/main" xmlns:w10="urn:schemas-microsoft-com:office:word" xmlns:wp14="http://schemas.microsoft.com/office/word/2010/wordprocessingDrawing" xmlns:v="urn:schemas-microsoft-com:vml" xmlns:o="urn:schemas-microsoft-com:office:office" xmlns:am3d="http://schemas.microsoft.com/office/drawing/2017/model3d" xmlns:aink="http://schemas.microsoft.com/office/drawing/2016/ink" xmlns:mc="http://schemas.openxmlformats.org/markup-compatibility/2006" xmlns:cx8="http://schemas.microsoft.com/office/drawing/2016/5/14/chartex" xmlns:cx7="http://schemas.microsoft.com/office/drawing/2016/5/13/chartex" xmlns:cx6="http://schemas.microsoft.com/office/drawing/2016/5/12/chartex" xmlns:cx5="http://schemas.microsoft.com/office/drawing/2016/5/11/chartex" xmlns:cx4="http://schemas.microsoft.com/office/drawing/2016/5/10/chartex" xmlns:cx3="http://schemas.microsoft.com/office/drawing/2016/5/9/chartex" xmlns:cx2="http://schemas.microsoft.com/office/drawing/2015/10/21/chartex" xmlns:cx1="http://schemas.microsoft.com/office/drawing/2015/9/8/chartex" xmlns:cx="http://schemas.microsoft.com/office/drawing/2014/chartex" xmlns:wpc="http://schemas.microsoft.com/office/word/2010/wordprocessingCanvas" xmlns="" val="0"/>
+                          <a14:useLocalDpi xmlns:a14="http://schemas.microsoft.com/office/drawing/2010/main" val="0"/>
                         </a:ext>
                       </a:extLst>
                     </a:blip>
@@ -2908,7 +2932,7 @@
           <w:noProof/>
         </w:rPr>
         <w:pict>
-          <v:shape id="Caixa de Texto 11" o:spid="_x0000_s1029" type="#_x0000_t202" alt="" style="position:absolute;left:0;text-align:left;margin-left:32.95pt;margin-top:124.4pt;width:417.1pt;height:33.85pt;z-index:-251642880;visibility:visible;mso-wrap-edited:f;mso-height-relative:margin" wrapcoords="-39 0 -39 21120 21600 21120 21600 0 -39 0" stroked="f">
+          <v:shape id="Caixa de Texto 11" o:spid="_x0000_s1029" type="#_x0000_t202" alt="" style="position:absolute;left:0;text-align:left;margin-left:32.95pt;margin-top:124.4pt;width:417.1pt;height:33.85pt;z-index:-251642880;visibility:visible;mso-wrap-style:square;mso-wrap-edited:f;mso-width-percent:0;mso-height-percent:0;mso-width-percent:0;mso-height-percent:0;mso-height-relative:margin;v-text-anchor:top" wrapcoords="-39 0 -39 21120 21600 21120 21600 0 -39 0" stroked="f">
             <v:textbox style="mso-next-textbox:#Caixa de Texto 11" inset="0,0,0,0">
               <w:txbxContent>
                 <w:p>
@@ -2923,11 +2947,19 @@
                   </w:pPr>
                   <w:bookmarkStart w:id="4" w:name="_Toc6795553"/>
                   <w:bookmarkStart w:id="5" w:name="_Toc6795602"/>
+                  <w:proofErr w:type="spellStart"/>
                   <w:r>
                     <w:rPr>
                       <w:color w:val="auto"/>
                     </w:rPr>
-                    <w:t xml:space="preserve">Figura </w:t>
+                    <w:t>Figura</w:t>
+                  </w:r>
+                  <w:proofErr w:type="spellEnd"/>
+                  <w:r>
+                    <w:rPr>
+                      <w:color w:val="auto"/>
+                    </w:rPr>
+                    <w:t xml:space="preserve"> </w:t>
                   </w:r>
                   <w:r>
                     <w:rPr>
@@ -2992,11 +3024,19 @@
                     </w:rPr>
                     <w:t xml:space="preserve"> de </w:t>
                   </w:r>
+                  <w:proofErr w:type="spellStart"/>
                   <w:r>
                     <w:rPr>
                       <w:color w:val="auto"/>
                     </w:rPr>
-                    <w:t xml:space="preserve">Conhecimento </w:t>
+                    <w:t>Conhecimento</w:t>
+                  </w:r>
+                  <w:proofErr w:type="spellEnd"/>
+                  <w:r>
+                    <w:rPr>
+                      <w:color w:val="auto"/>
+                    </w:rPr>
+                    <w:t xml:space="preserve"> </w:t>
                   </w:r>
                   <w:proofErr w:type="spellStart"/>
                   <w:r>
@@ -3110,7 +3150,7 @@
           <w:noProof/>
         </w:rPr>
         <w:pict>
-          <v:shape id="Caixa de Texto 14" o:spid="_x0000_s1028" type="#_x0000_t202" alt="" style="position:absolute;left:0;text-align:left;margin-left:54.05pt;margin-top:170.85pt;width:365.35pt;height:27.5pt;z-index:-251639808;visibility:visible;mso-wrap-edited:f;mso-height-relative:margin" wrapcoords="-44 0 -44 21016 21600 21016 21600 0 -44 0" stroked="f">
+          <v:shape id="Caixa de Texto 14" o:spid="_x0000_s1028" type="#_x0000_t202" alt="" style="position:absolute;left:0;text-align:left;margin-left:54.05pt;margin-top:170.85pt;width:365.35pt;height:27.5pt;z-index:-251639808;visibility:visible;mso-wrap-style:square;mso-wrap-edited:f;mso-width-percent:0;mso-height-percent:0;mso-width-percent:0;mso-height-percent:0;mso-height-relative:margin;v-text-anchor:top" wrapcoords="-44 0 -44 21016 21600 21016 21600 0 -44 0" stroked="f">
             <v:textbox style="mso-next-textbox:#Caixa de Texto 14" inset="0,0,0,0">
               <w:txbxContent>
                 <w:p>
@@ -3125,11 +3165,19 @@
                   </w:pPr>
                   <w:bookmarkStart w:id="7" w:name="_Toc6795554"/>
                   <w:bookmarkStart w:id="8" w:name="_Toc6795603"/>
+                  <w:proofErr w:type="spellStart"/>
                   <w:r>
                     <w:rPr>
                       <w:color w:val="auto"/>
                     </w:rPr>
-                    <w:t xml:space="preserve">Figura </w:t>
+                    <w:t>Figura</w:t>
+                  </w:r>
+                  <w:proofErr w:type="spellEnd"/>
+                  <w:r>
+                    <w:rPr>
+                      <w:color w:val="auto"/>
+                    </w:rPr>
+                    <w:t xml:space="preserve"> </w:t>
                   </w:r>
                   <w:r>
                     <w:rPr>
@@ -3265,7 +3313,7 @@
                     <a:blip r:embed="rId13" cstate="print">
                       <a:extLst>
                         <a:ext uri="{28A0092B-C50C-407E-A947-70E740481C1C}">
-                          <a14:useLocalDpi xmlns:a14="http://schemas.microsoft.com/office/drawing/2010/main" xmlns:wps="http://schemas.microsoft.com/office/word/2010/wordprocessingShape" xmlns:wpi="http://schemas.microsoft.com/office/word/2010/wordprocessingInk" xmlns:wpg="http://schemas.microsoft.com/office/word/2010/wordprocessingGroup" xmlns:w16se="http://schemas.microsoft.com/office/word/2015/wordml/symex" xmlns:w16cid="http://schemas.microsoft.com/office/word/2016/wordml/cid" xmlns:w15="http://schemas.microsoft.com/office/word/2012/wordml" xmlns:w14="http://schemas.microsoft.com/office/word/2010/wordml" xmlns:w="http://schemas.openxmlformats.org/wordprocessingml/2006/main" xmlns:w10="urn:schemas-microsoft-com:office:word" xmlns:wp14="http://schemas.microsoft.com/office/word/2010/wordprocessingDrawing" xmlns:v="urn:schemas-microsoft-com:vml" xmlns:o="urn:schemas-microsoft-com:office:office" xmlns:am3d="http://schemas.microsoft.com/office/drawing/2017/model3d" xmlns:aink="http://schemas.microsoft.com/office/drawing/2016/ink" xmlns:mc="http://schemas.openxmlformats.org/markup-compatibility/2006" xmlns:cx8="http://schemas.microsoft.com/office/drawing/2016/5/14/chartex" xmlns:cx7="http://schemas.microsoft.com/office/drawing/2016/5/13/chartex" xmlns:cx6="http://schemas.microsoft.com/office/drawing/2016/5/12/chartex" xmlns:cx5="http://schemas.microsoft.com/office/drawing/2016/5/11/chartex" xmlns:cx4="http://schemas.microsoft.com/office/drawing/2016/5/10/chartex" xmlns:cx3="http://schemas.microsoft.com/office/drawing/2016/5/9/chartex" xmlns:cx2="http://schemas.microsoft.com/office/drawing/2015/10/21/chartex" xmlns:cx1="http://schemas.microsoft.com/office/drawing/2015/9/8/chartex" xmlns:cx="http://schemas.microsoft.com/office/drawing/2014/chartex" xmlns:wpc="http://schemas.microsoft.com/office/word/2010/wordprocessingCanvas" xmlns="" val="0"/>
+                          <a14:useLocalDpi xmlns:a14="http://schemas.microsoft.com/office/drawing/2010/main" val="0"/>
                         </a:ext>
                       </a:extLst>
                     </a:blip>
@@ -3467,7 +3515,7 @@
           <w:noProof/>
         </w:rPr>
         <w:pict>
-          <v:shape id="Caixa de Texto 18" o:spid="_x0000_s1027" type="#_x0000_t202" alt="" style="position:absolute;left:0;text-align:left;margin-left:60.5pt;margin-top:100.2pt;width:389.6pt;height:25.4pt;z-index:-251636736;visibility:visible;mso-wrap-edited:f;mso-height-relative:margin" wrapcoords="-42 0 -42 20965 21600 20965 21600 0 -42 0" stroked="f">
+          <v:shape id="Caixa de Texto 18" o:spid="_x0000_s1027" type="#_x0000_t202" alt="" style="position:absolute;left:0;text-align:left;margin-left:60.5pt;margin-top:100.2pt;width:389.6pt;height:25.4pt;z-index:-251636736;visibility:visible;mso-wrap-style:square;mso-wrap-edited:f;mso-width-percent:0;mso-height-percent:0;mso-width-percent:0;mso-height-percent:0;mso-height-relative:margin;v-text-anchor:top" wrapcoords="-42 0 -42 20965 21600 20965 21600 0 -42 0" stroked="f">
             <v:textbox style="mso-next-textbox:#Caixa de Texto 18" inset="0,0,0,0">
               <w:txbxContent>
                 <w:p>
@@ -3578,7 +3626,7 @@
                     <a:blip r:embed="rId14" cstate="print">
                       <a:extLst>
                         <a:ext uri="{28A0092B-C50C-407E-A947-70E740481C1C}">
-                          <a14:useLocalDpi xmlns:a14="http://schemas.microsoft.com/office/drawing/2010/main" xmlns:wps="http://schemas.microsoft.com/office/word/2010/wordprocessingShape" xmlns:wpi="http://schemas.microsoft.com/office/word/2010/wordprocessingInk" xmlns:wpg="http://schemas.microsoft.com/office/word/2010/wordprocessingGroup" xmlns:w16se="http://schemas.microsoft.com/office/word/2015/wordml/symex" xmlns:w16cid="http://schemas.microsoft.com/office/word/2016/wordml/cid" xmlns:w15="http://schemas.microsoft.com/office/word/2012/wordml" xmlns:w14="http://schemas.microsoft.com/office/word/2010/wordml" xmlns:w="http://schemas.openxmlformats.org/wordprocessingml/2006/main" xmlns:w10="urn:schemas-microsoft-com:office:word" xmlns:wp14="http://schemas.microsoft.com/office/word/2010/wordprocessingDrawing" xmlns:v="urn:schemas-microsoft-com:vml" xmlns:o="urn:schemas-microsoft-com:office:office" xmlns:am3d="http://schemas.microsoft.com/office/drawing/2017/model3d" xmlns:aink="http://schemas.microsoft.com/office/drawing/2016/ink" xmlns:mc="http://schemas.openxmlformats.org/markup-compatibility/2006" xmlns:cx8="http://schemas.microsoft.com/office/drawing/2016/5/14/chartex" xmlns:cx7="http://schemas.microsoft.com/office/drawing/2016/5/13/chartex" xmlns:cx6="http://schemas.microsoft.com/office/drawing/2016/5/12/chartex" xmlns:cx5="http://schemas.microsoft.com/office/drawing/2016/5/11/chartex" xmlns:cx4="http://schemas.microsoft.com/office/drawing/2016/5/10/chartex" xmlns:cx3="http://schemas.microsoft.com/office/drawing/2016/5/9/chartex" xmlns:cx2="http://schemas.microsoft.com/office/drawing/2015/10/21/chartex" xmlns:cx1="http://schemas.microsoft.com/office/drawing/2015/9/8/chartex" xmlns:cx="http://schemas.microsoft.com/office/drawing/2014/chartex" xmlns:wpc="http://schemas.microsoft.com/office/word/2010/wordprocessingCanvas" xmlns="" val="0"/>
+                          <a14:useLocalDpi xmlns:a14="http://schemas.microsoft.com/office/drawing/2010/main" val="0"/>
                         </a:ext>
                       </a:extLst>
                     </a:blip>
@@ -3822,7 +3870,7 @@
           <w:noProof/>
         </w:rPr>
         <w:pict>
-          <v:shape id="_x0000_s1026" type="#_x0000_t202" alt="" style="position:absolute;left:0;text-align:left;margin-left:91pt;margin-top:32.85pt;width:304.7pt;height:20.45pt;z-index:251682816;mso-wrap-edited:f" wrapcoords="-69 0 -69 20829 21600 20829 21600 0 -69 0" stroked="f">
+          <v:shape id="_x0000_s1026" type="#_x0000_t202" alt="" style="position:absolute;left:0;text-align:left;margin-left:91pt;margin-top:32.85pt;width:304.7pt;height:20.45pt;z-index:251682816;mso-wrap-style:square;mso-wrap-edited:f;mso-width-percent:0;mso-height-percent:0;mso-width-percent:0;mso-height-percent:0;v-text-anchor:top" wrapcoords="-69 0 -69 20829 21600 20829 21600 0 -69 0" stroked="f">
             <v:textbox style="mso-next-textbox:#_x0000_s1026;mso-fit-shape-to-text:t" inset="0,0,0,0">
               <w:txbxContent>
                 <w:p>
@@ -5219,7 +5267,7 @@
         </w:rPr>
         <w:drawing>
           <wp:inline distT="0" distB="0" distL="0" distR="0">
-            <wp:extent cx="2694545" cy="1680883"/>
+            <wp:extent cx="2812211" cy="1754284"/>
             <wp:effectExtent l="0" t="0" r="0" b="0"/>
             <wp:docPr id="25" name="Imagem 25"/>
             <wp:cNvGraphicFramePr>
@@ -5236,7 +5284,7 @@
                     <a:blip r:embed="rId22" cstate="print">
                       <a:extLst>
                         <a:ext uri="{28A0092B-C50C-407E-A947-70E740481C1C}">
-                          <a14:useLocalDpi xmlns:a14="http://schemas.microsoft.com/office/drawing/2010/main" xmlns:wps="http://schemas.microsoft.com/office/word/2010/wordprocessingShape" xmlns:wpi="http://schemas.microsoft.com/office/word/2010/wordprocessingInk" xmlns:wpg="http://schemas.microsoft.com/office/word/2010/wordprocessingGroup" xmlns:w16se="http://schemas.microsoft.com/office/word/2015/wordml/symex" xmlns:w16cid="http://schemas.microsoft.com/office/word/2016/wordml/cid" xmlns:w15="http://schemas.microsoft.com/office/word/2012/wordml" xmlns:w14="http://schemas.microsoft.com/office/word/2010/wordml" xmlns:w="http://schemas.openxmlformats.org/wordprocessingml/2006/main" xmlns:w10="urn:schemas-microsoft-com:office:word" xmlns:wp14="http://schemas.microsoft.com/office/word/2010/wordprocessingDrawing" xmlns:v="urn:schemas-microsoft-com:vml" xmlns:o="urn:schemas-microsoft-com:office:office" xmlns:am3d="http://schemas.microsoft.com/office/drawing/2017/model3d" xmlns:aink="http://schemas.microsoft.com/office/drawing/2016/ink" xmlns:mc="http://schemas.openxmlformats.org/markup-compatibility/2006" xmlns:cx8="http://schemas.microsoft.com/office/drawing/2016/5/14/chartex" xmlns:cx7="http://schemas.microsoft.com/office/drawing/2016/5/13/chartex" xmlns:cx6="http://schemas.microsoft.com/office/drawing/2016/5/12/chartex" xmlns:cx5="http://schemas.microsoft.com/office/drawing/2016/5/11/chartex" xmlns:cx4="http://schemas.microsoft.com/office/drawing/2016/5/10/chartex" xmlns:cx3="http://schemas.microsoft.com/office/drawing/2016/5/9/chartex" xmlns:cx2="http://schemas.microsoft.com/office/drawing/2015/10/21/chartex" xmlns:cx1="http://schemas.microsoft.com/office/drawing/2015/9/8/chartex" xmlns:cx="http://schemas.microsoft.com/office/drawing/2014/chartex" xmlns:wpc="http://schemas.microsoft.com/office/word/2010/wordprocessingCanvas" xmlns="" val="0"/>
+                          <a14:useLocalDpi xmlns:a14="http://schemas.microsoft.com/office/drawing/2010/main" val="0"/>
                         </a:ext>
                       </a:extLst>
                     </a:blip>
@@ -5247,7 +5295,7 @@
                   <pic:spPr>
                     <a:xfrm>
                       <a:off x="0" y="0"/>
-                      <a:ext cx="2709487" cy="1690204"/>
+                      <a:ext cx="2830727" cy="1765835"/>
                     </a:xfrm>
                     <a:prstGeom prst="rect">
                       <a:avLst/>
@@ -5263,7 +5311,6 @@
     <w:p>
       <w:pPr>
         <w:rPr>
-          <w:b/>
           <w:lang w:val="pt-PT"/>
         </w:rPr>
       </w:pPr>
@@ -5272,9 +5319,410 @@
           <w:lang w:val="pt-PT"/>
         </w:rPr>
         <w:t xml:space="preserve">Sendo que o predicado </w:t>
+      </w:r>
+      <w:r>
+        <w:rPr>
+          <w:u w:val="single"/>
+          <w:lang w:val="pt-PT"/>
+        </w:rPr>
+        <w:t>não</w:t>
+      </w:r>
+      <w:r>
+        <w:rPr>
+          <w:lang w:val="pt-PT"/>
+        </w:rPr>
+        <w:t xml:space="preserve"> é definido da seguinte forma:</w:t>
+      </w:r>
+    </w:p>
+    <w:p>
+      <w:pPr>
+        <w:keepNext/>
+        <w:jc w:val="center"/>
+      </w:pPr>
+      <w:r>
+        <w:rPr>
+          <w:noProof/>
+          <w:lang w:val="pt-PT"/>
+        </w:rPr>
+        <w:drawing>
+          <wp:inline distT="0" distB="0" distL="0" distR="0" wp14:anchorId="43F88581" wp14:editId="302683E6">
+            <wp:extent cx="2846717" cy="1001622"/>
+            <wp:effectExtent l="0" t="0" r="0" b="0"/>
+            <wp:docPr id="26" name="Imagem 26"/>
+            <wp:cNvGraphicFramePr>
+              <a:graphicFrameLocks xmlns:a="http://schemas.openxmlformats.org/drawingml/2006/main" noChangeAspect="1"/>
+            </wp:cNvGraphicFramePr>
+            <a:graphic xmlns:a="http://schemas.openxmlformats.org/drawingml/2006/main">
+              <a:graphicData uri="http://schemas.openxmlformats.org/drawingml/2006/picture">
+                <pic:pic xmlns:pic="http://schemas.openxmlformats.org/drawingml/2006/picture">
+                  <pic:nvPicPr>
+                    <pic:cNvPr id="26" name="Captura de ecrã 2019-04-22, às 14.13.08.png"/>
+                    <pic:cNvPicPr/>
+                  </pic:nvPicPr>
+                  <pic:blipFill>
+                    <a:blip r:embed="rId23">
+                      <a:extLst>
+                        <a:ext uri="{28A0092B-C50C-407E-A947-70E740481C1C}">
+                          <a14:useLocalDpi xmlns:a14="http://schemas.microsoft.com/office/drawing/2010/main" val="0"/>
+                        </a:ext>
+                      </a:extLst>
+                    </a:blip>
+                    <a:stretch>
+                      <a:fillRect/>
+                    </a:stretch>
+                  </pic:blipFill>
+                  <pic:spPr>
+                    <a:xfrm>
+                      <a:off x="0" y="0"/>
+                      <a:ext cx="2883170" cy="1014448"/>
+                    </a:xfrm>
+                    <a:prstGeom prst="rect">
+                      <a:avLst/>
+                    </a:prstGeom>
+                  </pic:spPr>
+                </pic:pic>
+              </a:graphicData>
+            </a:graphic>
+          </wp:inline>
+        </w:drawing>
       </w:r>
       <w:bookmarkStart w:id="18" w:name="_GoBack"/>
       <w:bookmarkEnd w:id="18"/>
+    </w:p>
+    <w:p>
+      <w:pPr>
+        <w:pStyle w:val="Legenda"/>
+        <w:jc w:val="center"/>
+        <w:rPr>
+          <w:color w:val="auto"/>
+          <w:lang w:val="pt-PT"/>
+        </w:rPr>
+      </w:pPr>
+      <w:r>
+        <w:rPr>
+          <w:color w:val="auto"/>
+          <w:lang w:val="pt-PT"/>
+        </w:rPr>
+        <w:t xml:space="preserve">Figura </w:t>
+      </w:r>
+      <w:r>
+        <w:rPr>
+          <w:color w:val="auto"/>
+        </w:rPr>
+        <w:fldChar w:fldCharType="begin"/>
+      </w:r>
+      <w:r>
+        <w:rPr>
+          <w:color w:val="auto"/>
+          <w:lang w:val="pt-PT"/>
+        </w:rPr>
+        <w:instrText xml:space="preserve"> SEQ Figura \* ARABIC </w:instrText>
+      </w:r>
+      <w:r>
+        <w:rPr>
+          <w:color w:val="auto"/>
+        </w:rPr>
+        <w:fldChar w:fldCharType="separate"/>
+      </w:r>
+      <w:r>
+        <w:rPr>
+          <w:noProof/>
+          <w:color w:val="auto"/>
+          <w:lang w:val="pt-PT"/>
+        </w:rPr>
+        <w:t>12</w:t>
+      </w:r>
+      <w:r>
+        <w:rPr>
+          <w:color w:val="auto"/>
+        </w:rPr>
+        <w:fldChar w:fldCharType="end"/>
+      </w:r>
+      <w:r>
+        <w:rPr>
+          <w:color w:val="auto"/>
+          <w:lang w:val="pt-PT"/>
+        </w:rPr>
+        <w:t xml:space="preserve"> - Predicado </w:t>
+      </w:r>
+      <w:proofErr w:type="spellStart"/>
+      <w:r>
+        <w:rPr>
+          <w:color w:val="auto"/>
+          <w:u w:val="single"/>
+          <w:lang w:val="pt-PT"/>
+        </w:rPr>
+        <w:t>nao</w:t>
+      </w:r>
+      <w:proofErr w:type="spellEnd"/>
+    </w:p>
+    <w:p>
+      <w:pPr>
+        <w:rPr>
+          <w:lang w:val="pt-PT"/>
+        </w:rPr>
+      </w:pPr>
+      <w:r>
+        <w:rPr>
+          <w:lang w:val="pt-PT"/>
+        </w:rPr>
+        <w:t>Este predicado tenta procurar uma prova para a questão parametrizada, e caso este falhe, é concluído que não existe prova.</w:t>
+      </w:r>
+    </w:p>
+    <w:p>
+      <w:pPr>
+        <w:rPr>
+          <w:lang w:val="pt-PT"/>
+        </w:rPr>
+      </w:pPr>
+      <w:r>
+        <w:rPr>
+          <w:lang w:val="pt-PT"/>
+        </w:rPr>
+        <w:lastRenderedPageBreak/>
+        <w:t>De forma a estarmos perante um Sistema de Inferência mais capacitado, foram desenvolvidas extensões para ser possível responder a mais do que uma questão de cada vez.</w:t>
+      </w:r>
+    </w:p>
+    <w:p>
+      <w:pPr>
+        <w:rPr>
+          <w:lang w:val="pt-PT"/>
+        </w:rPr>
+      </w:pPr>
+      <w:r>
+        <w:rPr>
+          <w:lang w:val="pt-PT"/>
+        </w:rPr>
+        <w:t>As operações lógicas abordadas foram:</w:t>
+      </w:r>
+    </w:p>
+    <w:p>
+      <w:pPr>
+        <w:pStyle w:val="PargrafodaLista"/>
+        <w:numPr>
+          <w:ilvl w:val="0"/>
+          <w:numId w:val="40"/>
+        </w:numPr>
+        <w:rPr>
+          <w:lang w:val="pt-PT"/>
+        </w:rPr>
+      </w:pPr>
+      <w:r>
+        <w:rPr>
+          <w:lang w:val="pt-PT"/>
+        </w:rPr>
+        <w:t>Conjunção</w:t>
+      </w:r>
+    </w:p>
+    <w:p>
+      <w:pPr>
+        <w:pStyle w:val="PargrafodaLista"/>
+        <w:numPr>
+          <w:ilvl w:val="0"/>
+          <w:numId w:val="40"/>
+        </w:numPr>
+        <w:rPr>
+          <w:lang w:val="pt-PT"/>
+        </w:rPr>
+      </w:pPr>
+      <w:r>
+        <w:rPr>
+          <w:lang w:val="pt-PT"/>
+        </w:rPr>
+        <w:t>Disjunção</w:t>
+      </w:r>
+    </w:p>
+    <w:p>
+      <w:pPr>
+        <w:pStyle w:val="PargrafodaLista"/>
+        <w:numPr>
+          <w:ilvl w:val="0"/>
+          <w:numId w:val="40"/>
+        </w:numPr>
+        <w:rPr>
+          <w:lang w:val="pt-PT"/>
+        </w:rPr>
+      </w:pPr>
+      <w:r>
+        <w:rPr>
+          <w:lang w:val="pt-PT"/>
+        </w:rPr>
+        <w:t>Implicação</w:t>
+      </w:r>
+    </w:p>
+    <w:p>
+      <w:pPr>
+        <w:pStyle w:val="PargrafodaLista"/>
+        <w:numPr>
+          <w:ilvl w:val="0"/>
+          <w:numId w:val="40"/>
+        </w:numPr>
+        <w:rPr>
+          <w:lang w:val="pt-PT"/>
+        </w:rPr>
+      </w:pPr>
+      <w:r>
+        <w:rPr>
+          <w:lang w:val="pt-PT"/>
+        </w:rPr>
+        <w:t>Equivalência</w:t>
+      </w:r>
+    </w:p>
+    <w:p>
+      <w:pPr>
+        <w:rPr>
+          <w:lang w:val="pt-PT"/>
+        </w:rPr>
+      </w:pPr>
+      <w:r>
+        <w:rPr>
+          <w:lang w:val="pt-PT"/>
+        </w:rPr>
+        <w:t>Desta forma é possível realizar duas ou mais questões de uma só vez no Sistema de Inferência, caso estas possam ser conjugadas com os operadores lógicos referidos.</w:t>
+      </w:r>
+    </w:p>
+    <w:p>
+      <w:pPr>
+        <w:rPr>
+          <w:lang w:val="pt-PT"/>
+        </w:rPr>
+      </w:pPr>
+      <w:r>
+        <w:rPr>
+          <w:lang w:val="pt-PT"/>
+        </w:rPr>
+        <w:t xml:space="preserve">Para tal, foi construído o seguinte meta-predicado </w:t>
+      </w:r>
+      <w:proofErr w:type="gramStart"/>
+      <w:r>
+        <w:rPr>
+          <w:lang w:val="pt-PT"/>
+        </w:rPr>
+        <w:t>que :</w:t>
+      </w:r>
+      <w:proofErr w:type="gramEnd"/>
+    </w:p>
+    <w:p>
+      <w:pPr>
+        <w:keepNext/>
+      </w:pPr>
+      <w:r>
+        <w:rPr>
+          <w:noProof/>
+          <w:lang w:val="pt-PT"/>
+        </w:rPr>
+        <w:drawing>
+          <wp:inline distT="0" distB="0" distL="0" distR="0" wp14:anchorId="509EE6D2" wp14:editId="7B09DF13">
+            <wp:extent cx="5486400" cy="786743"/>
+            <wp:effectExtent l="0" t="0" r="0" b="0"/>
+            <wp:docPr id="27" name="Imagem 27"/>
+            <wp:cNvGraphicFramePr>
+              <a:graphicFrameLocks xmlns:a="http://schemas.openxmlformats.org/drawingml/2006/main" noChangeAspect="1"/>
+            </wp:cNvGraphicFramePr>
+            <a:graphic xmlns:a="http://schemas.openxmlformats.org/drawingml/2006/main">
+              <a:graphicData uri="http://schemas.openxmlformats.org/drawingml/2006/picture">
+                <pic:pic xmlns:pic="http://schemas.openxmlformats.org/drawingml/2006/picture">
+                  <pic:nvPicPr>
+                    <pic:cNvPr id="27" name="Captura de ecrã 2019-04-22, às 14.42.41.png"/>
+                    <pic:cNvPicPr/>
+                  </pic:nvPicPr>
+                  <pic:blipFill>
+                    <a:blip r:embed="rId24">
+                      <a:extLst>
+                        <a:ext uri="{28A0092B-C50C-407E-A947-70E740481C1C}">
+                          <a14:useLocalDpi xmlns:a14="http://schemas.microsoft.com/office/drawing/2010/main" val="0"/>
+                        </a:ext>
+                      </a:extLst>
+                    </a:blip>
+                    <a:stretch>
+                      <a:fillRect/>
+                    </a:stretch>
+                  </pic:blipFill>
+                  <pic:spPr>
+                    <a:xfrm>
+                      <a:off x="0" y="0"/>
+                      <a:ext cx="5720908" cy="820371"/>
+                    </a:xfrm>
+                    <a:prstGeom prst="rect">
+                      <a:avLst/>
+                    </a:prstGeom>
+                  </pic:spPr>
+                </pic:pic>
+              </a:graphicData>
+            </a:graphic>
+          </wp:inline>
+        </w:drawing>
+      </w:r>
+    </w:p>
+    <w:p>
+      <w:pPr>
+        <w:pStyle w:val="Legenda"/>
+        <w:jc w:val="center"/>
+        <w:rPr>
+          <w:color w:val="auto"/>
+          <w:lang w:val="pt-PT"/>
+        </w:rPr>
+      </w:pPr>
+      <w:r>
+        <w:rPr>
+          <w:color w:val="auto"/>
+          <w:lang w:val="pt-PT"/>
+        </w:rPr>
+        <w:t xml:space="preserve">Figura </w:t>
+      </w:r>
+      <w:r>
+        <w:rPr>
+          <w:color w:val="auto"/>
+        </w:rPr>
+        <w:fldChar w:fldCharType="begin"/>
+      </w:r>
+      <w:r>
+        <w:rPr>
+          <w:color w:val="auto"/>
+          <w:lang w:val="pt-PT"/>
+        </w:rPr>
+        <w:instrText xml:space="preserve"> SEQ Figura \* ARABIC </w:instrText>
+      </w:r>
+      <w:r>
+        <w:rPr>
+          <w:color w:val="auto"/>
+        </w:rPr>
+        <w:fldChar w:fldCharType="separate"/>
+      </w:r>
+      <w:r>
+        <w:rPr>
+          <w:noProof/>
+          <w:color w:val="auto"/>
+          <w:lang w:val="pt-PT"/>
+        </w:rPr>
+        <w:t>13</w:t>
+      </w:r>
+      <w:r>
+        <w:rPr>
+          <w:color w:val="auto"/>
+        </w:rPr>
+        <w:fldChar w:fldCharType="end"/>
+      </w:r>
+      <w:r>
+        <w:rPr>
+          <w:color w:val="auto"/>
+          <w:lang w:val="pt-PT"/>
+        </w:rPr>
+        <w:t xml:space="preserve"> - Meta-predicado Operações Lógicas</w:t>
+      </w:r>
+    </w:p>
+    <w:p>
+      <w:pPr>
+        <w:rPr>
+          <w:lang w:val="pt-PT"/>
+        </w:rPr>
+      </w:pPr>
+      <w:r>
+        <w:rPr>
+          <w:lang w:val="pt-PT"/>
+        </w:rPr>
+        <w:t>Em complemento com este meta-predicado foi estabelecido, para cada um dos valores lógicos, os resultados que estes podem adquirir consoante os valores resultantes dos predicados parametrizados.</w:t>
+      </w:r>
     </w:p>
     <w:p>
       <w:pPr>
@@ -5388,7 +5836,7 @@
 </file>
 
 <file path=word/endnotes.xml><?xml version="1.0" encoding="utf-8"?>
-<w:endnotes xmlns:ve="http://schemas.openxmlformats.org/markup-compatibility/2006" xmlns:o="urn:schemas-microsoft-com:office:office" xmlns:r="http://schemas.openxmlformats.org/officeDocument/2006/relationships" xmlns:m="http://schemas.openxmlformats.org/officeDocument/2006/math" xmlns:v="urn:schemas-microsoft-com:vml" xmlns:wp="http://schemas.openxmlformats.org/drawingml/2006/wordprocessingDrawing" xmlns:w10="urn:schemas-microsoft-com:office:word" xmlns:w="http://schemas.openxmlformats.org/wordprocessingml/2006/main" xmlns:wne="http://schemas.microsoft.com/office/word/2006/wordml">
+<w:endnotes xmlns:wpc="http://schemas.microsoft.com/office/word/2010/wordprocessingCanvas" xmlns:cx="http://schemas.microsoft.com/office/drawing/2014/chartex" xmlns:cx1="http://schemas.microsoft.com/office/drawing/2015/9/8/chartex" xmlns:cx2="http://schemas.microsoft.com/office/drawing/2015/10/21/chartex" xmlns:cx3="http://schemas.microsoft.com/office/drawing/2016/5/9/chartex" xmlns:cx4="http://schemas.microsoft.com/office/drawing/2016/5/10/chartex" xmlns:cx5="http://schemas.microsoft.com/office/drawing/2016/5/11/chartex" xmlns:cx6="http://schemas.microsoft.com/office/drawing/2016/5/12/chartex" xmlns:cx7="http://schemas.microsoft.com/office/drawing/2016/5/13/chartex" xmlns:cx8="http://schemas.microsoft.com/office/drawing/2016/5/14/chartex" xmlns:mc="http://schemas.openxmlformats.org/markup-compatibility/2006" xmlns:aink="http://schemas.microsoft.com/office/drawing/2016/ink" xmlns:am3d="http://schemas.microsoft.com/office/drawing/2017/model3d" xmlns:o="urn:schemas-microsoft-com:office:office" xmlns:r="http://schemas.openxmlformats.org/officeDocument/2006/relationships" xmlns:m="http://schemas.openxmlformats.org/officeDocument/2006/math" xmlns:v="urn:schemas-microsoft-com:vml" xmlns:wp14="http://schemas.microsoft.com/office/word/2010/wordprocessingDrawing" xmlns:wp="http://schemas.openxmlformats.org/drawingml/2006/wordprocessingDrawing" xmlns:w10="urn:schemas-microsoft-com:office:word" xmlns:w="http://schemas.openxmlformats.org/wordprocessingml/2006/main" xmlns:w14="http://schemas.microsoft.com/office/word/2010/wordml" xmlns:w15="http://schemas.microsoft.com/office/word/2012/wordml" xmlns:w16cid="http://schemas.microsoft.com/office/word/2016/wordml/cid" xmlns:w16se="http://schemas.microsoft.com/office/word/2015/wordml/symex" xmlns:wpg="http://schemas.microsoft.com/office/word/2010/wordprocessingGroup" xmlns:wpi="http://schemas.microsoft.com/office/word/2010/wordprocessingInk" xmlns:wne="http://schemas.microsoft.com/office/word/2006/wordml" xmlns:wps="http://schemas.microsoft.com/office/word/2010/wordprocessingShape" mc:Ignorable="w14 w15 w16se w16cid wp14">
   <w:endnote w:type="separator" w:id="-1">
     <w:p>
       <w:pPr>
@@ -5413,7 +5861,7 @@
 </file>
 
 <file path=word/footer1.xml><?xml version="1.0" encoding="utf-8"?>
-<w:ftr xmlns:ve="http://schemas.openxmlformats.org/markup-compatibility/2006" xmlns:o="urn:schemas-microsoft-com:office:office" xmlns:r="http://schemas.openxmlformats.org/officeDocument/2006/relationships" xmlns:m="http://schemas.openxmlformats.org/officeDocument/2006/math" xmlns:v="urn:schemas-microsoft-com:vml" xmlns:wp="http://schemas.openxmlformats.org/drawingml/2006/wordprocessingDrawing" xmlns:w10="urn:schemas-microsoft-com:office:word" xmlns:w="http://schemas.openxmlformats.org/wordprocessingml/2006/main" xmlns:wne="http://schemas.microsoft.com/office/word/2006/wordml">
+<w:ftr xmlns:wpc="http://schemas.microsoft.com/office/word/2010/wordprocessingCanvas" xmlns:cx="http://schemas.microsoft.com/office/drawing/2014/chartex" xmlns:cx1="http://schemas.microsoft.com/office/drawing/2015/9/8/chartex" xmlns:cx2="http://schemas.microsoft.com/office/drawing/2015/10/21/chartex" xmlns:cx3="http://schemas.microsoft.com/office/drawing/2016/5/9/chartex" xmlns:cx4="http://schemas.microsoft.com/office/drawing/2016/5/10/chartex" xmlns:cx5="http://schemas.microsoft.com/office/drawing/2016/5/11/chartex" xmlns:cx6="http://schemas.microsoft.com/office/drawing/2016/5/12/chartex" xmlns:cx7="http://schemas.microsoft.com/office/drawing/2016/5/13/chartex" xmlns:cx8="http://schemas.microsoft.com/office/drawing/2016/5/14/chartex" xmlns:mc="http://schemas.openxmlformats.org/markup-compatibility/2006" xmlns:aink="http://schemas.microsoft.com/office/drawing/2016/ink" xmlns:am3d="http://schemas.microsoft.com/office/drawing/2017/model3d" xmlns:o="urn:schemas-microsoft-com:office:office" xmlns:r="http://schemas.openxmlformats.org/officeDocument/2006/relationships" xmlns:m="http://schemas.openxmlformats.org/officeDocument/2006/math" xmlns:v="urn:schemas-microsoft-com:vml" xmlns:wp14="http://schemas.microsoft.com/office/word/2010/wordprocessingDrawing" xmlns:wp="http://schemas.openxmlformats.org/drawingml/2006/wordprocessingDrawing" xmlns:w10="urn:schemas-microsoft-com:office:word" xmlns:w="http://schemas.openxmlformats.org/wordprocessingml/2006/main" xmlns:w14="http://schemas.microsoft.com/office/word/2010/wordml" xmlns:w15="http://schemas.microsoft.com/office/word/2012/wordml" xmlns:w16cid="http://schemas.microsoft.com/office/word/2016/wordml/cid" xmlns:w16se="http://schemas.microsoft.com/office/word/2015/wordml/symex" xmlns:wpg="http://schemas.microsoft.com/office/word/2010/wordprocessingGroup" xmlns:wpi="http://schemas.microsoft.com/office/word/2010/wordprocessingInk" xmlns:wne="http://schemas.microsoft.com/office/word/2006/wordml" xmlns:wps="http://schemas.microsoft.com/office/word/2010/wordprocessingShape" mc:Ignorable="w14 w15 w16se w16cid wp14">
   <w:sdt>
     <w:sdtPr>
       <w:rPr>
@@ -5425,6 +5873,11 @@
         <w:docPartUnique/>
       </w:docPartObj>
     </w:sdtPr>
+    <w:sdtEndPr>
+      <w:rPr>
+        <w:rStyle w:val="Nmerodepgina"/>
+      </w:rPr>
+    </w:sdtEndPr>
     <w:sdtContent>
       <w:p>
         <w:pPr>
@@ -5465,7 +5918,7 @@
 </file>
 
 <file path=word/footer2.xml><?xml version="1.0" encoding="utf-8"?>
-<w:ftr xmlns:ve="http://schemas.openxmlformats.org/markup-compatibility/2006" xmlns:o="urn:schemas-microsoft-com:office:office" xmlns:r="http://schemas.openxmlformats.org/officeDocument/2006/relationships" xmlns:m="http://schemas.openxmlformats.org/officeDocument/2006/math" xmlns:v="urn:schemas-microsoft-com:vml" xmlns:wp="http://schemas.openxmlformats.org/drawingml/2006/wordprocessingDrawing" xmlns:w10="urn:schemas-microsoft-com:office:word" xmlns:w="http://schemas.openxmlformats.org/wordprocessingml/2006/main" xmlns:wne="http://schemas.microsoft.com/office/word/2006/wordml">
+<w:ftr xmlns:wpc="http://schemas.microsoft.com/office/word/2010/wordprocessingCanvas" xmlns:cx="http://schemas.microsoft.com/office/drawing/2014/chartex" xmlns:cx1="http://schemas.microsoft.com/office/drawing/2015/9/8/chartex" xmlns:cx2="http://schemas.microsoft.com/office/drawing/2015/10/21/chartex" xmlns:cx3="http://schemas.microsoft.com/office/drawing/2016/5/9/chartex" xmlns:cx4="http://schemas.microsoft.com/office/drawing/2016/5/10/chartex" xmlns:cx5="http://schemas.microsoft.com/office/drawing/2016/5/11/chartex" xmlns:cx6="http://schemas.microsoft.com/office/drawing/2016/5/12/chartex" xmlns:cx7="http://schemas.microsoft.com/office/drawing/2016/5/13/chartex" xmlns:cx8="http://schemas.microsoft.com/office/drawing/2016/5/14/chartex" xmlns:mc="http://schemas.openxmlformats.org/markup-compatibility/2006" xmlns:aink="http://schemas.microsoft.com/office/drawing/2016/ink" xmlns:am3d="http://schemas.microsoft.com/office/drawing/2017/model3d" xmlns:o="urn:schemas-microsoft-com:office:office" xmlns:r="http://schemas.openxmlformats.org/officeDocument/2006/relationships" xmlns:m="http://schemas.openxmlformats.org/officeDocument/2006/math" xmlns:v="urn:schemas-microsoft-com:vml" xmlns:wp14="http://schemas.microsoft.com/office/word/2010/wordprocessingDrawing" xmlns:wp="http://schemas.openxmlformats.org/drawingml/2006/wordprocessingDrawing" xmlns:w10="urn:schemas-microsoft-com:office:word" xmlns:w="http://schemas.openxmlformats.org/wordprocessingml/2006/main" xmlns:w14="http://schemas.microsoft.com/office/word/2010/wordml" xmlns:w15="http://schemas.microsoft.com/office/word/2012/wordml" xmlns:w16cid="http://schemas.microsoft.com/office/word/2016/wordml/cid" xmlns:w16se="http://schemas.microsoft.com/office/word/2015/wordml/symex" xmlns:wpg="http://schemas.microsoft.com/office/word/2010/wordprocessingGroup" xmlns:wpi="http://schemas.microsoft.com/office/word/2010/wordprocessingInk" xmlns:wne="http://schemas.microsoft.com/office/word/2006/wordml" xmlns:wps="http://schemas.microsoft.com/office/word/2010/wordprocessingShape" mc:Ignorable="w14 w15 w16se w16cid wp14">
   <w:sdt>
     <w:sdtPr>
       <w:rPr>
@@ -5477,6 +5930,11 @@
         <w:docPartUnique/>
       </w:docPartObj>
     </w:sdtPr>
+    <w:sdtEndPr>
+      <w:rPr>
+        <w:rStyle w:val="Nmerodepgina"/>
+      </w:rPr>
+    </w:sdtEndPr>
     <w:sdtContent>
       <w:p>
         <w:pPr>
@@ -5530,7 +5988,7 @@
 </file>
 
 <file path=word/footnotes.xml><?xml version="1.0" encoding="utf-8"?>
-<w:footnotes xmlns:ve="http://schemas.openxmlformats.org/markup-compatibility/2006" xmlns:o="urn:schemas-microsoft-com:office:office" xmlns:r="http://schemas.openxmlformats.org/officeDocument/2006/relationships" xmlns:m="http://schemas.openxmlformats.org/officeDocument/2006/math" xmlns:v="urn:schemas-microsoft-com:vml" xmlns:wp="http://schemas.openxmlformats.org/drawingml/2006/wordprocessingDrawing" xmlns:w10="urn:schemas-microsoft-com:office:word" xmlns:w="http://schemas.openxmlformats.org/wordprocessingml/2006/main" xmlns:wne="http://schemas.microsoft.com/office/word/2006/wordml">
+<w:footnotes xmlns:wpc="http://schemas.microsoft.com/office/word/2010/wordprocessingCanvas" xmlns:cx="http://schemas.microsoft.com/office/drawing/2014/chartex" xmlns:cx1="http://schemas.microsoft.com/office/drawing/2015/9/8/chartex" xmlns:cx2="http://schemas.microsoft.com/office/drawing/2015/10/21/chartex" xmlns:cx3="http://schemas.microsoft.com/office/drawing/2016/5/9/chartex" xmlns:cx4="http://schemas.microsoft.com/office/drawing/2016/5/10/chartex" xmlns:cx5="http://schemas.microsoft.com/office/drawing/2016/5/11/chartex" xmlns:cx6="http://schemas.microsoft.com/office/drawing/2016/5/12/chartex" xmlns:cx7="http://schemas.microsoft.com/office/drawing/2016/5/13/chartex" xmlns:cx8="http://schemas.microsoft.com/office/drawing/2016/5/14/chartex" xmlns:mc="http://schemas.openxmlformats.org/markup-compatibility/2006" xmlns:aink="http://schemas.microsoft.com/office/drawing/2016/ink" xmlns:am3d="http://schemas.microsoft.com/office/drawing/2017/model3d" xmlns:o="urn:schemas-microsoft-com:office:office" xmlns:r="http://schemas.openxmlformats.org/officeDocument/2006/relationships" xmlns:m="http://schemas.openxmlformats.org/officeDocument/2006/math" xmlns:v="urn:schemas-microsoft-com:vml" xmlns:wp14="http://schemas.microsoft.com/office/word/2010/wordprocessingDrawing" xmlns:wp="http://schemas.openxmlformats.org/drawingml/2006/wordprocessingDrawing" xmlns:w10="urn:schemas-microsoft-com:office:word" xmlns:w="http://schemas.openxmlformats.org/wordprocessingml/2006/main" xmlns:w14="http://schemas.microsoft.com/office/word/2010/wordml" xmlns:w15="http://schemas.microsoft.com/office/word/2012/wordml" xmlns:w16cid="http://schemas.microsoft.com/office/word/2016/wordml/cid" xmlns:w16se="http://schemas.microsoft.com/office/word/2015/wordml/symex" xmlns:wpg="http://schemas.microsoft.com/office/word/2010/wordprocessingGroup" xmlns:wpi="http://schemas.microsoft.com/office/word/2010/wordprocessingInk" xmlns:wne="http://schemas.microsoft.com/office/word/2006/wordml" xmlns:wps="http://schemas.microsoft.com/office/word/2010/wordprocessingShape" mc:Ignorable="w14 w15 w16se w16cid wp14">
   <w:footnote w:type="separator" w:id="-1">
     <w:p>
       <w:pPr>
@@ -5555,8 +6013,8 @@
 </file>
 
 <file path=word/numbering.xml><?xml version="1.0" encoding="utf-8"?>
-<w:numbering xmlns:ve="http://schemas.openxmlformats.org/markup-compatibility/2006" xmlns:o="urn:schemas-microsoft-com:office:office" xmlns:r="http://schemas.openxmlformats.org/officeDocument/2006/relationships" xmlns:m="http://schemas.openxmlformats.org/officeDocument/2006/math" xmlns:v="urn:schemas-microsoft-com:vml" xmlns:wp="http://schemas.openxmlformats.org/drawingml/2006/wordprocessingDrawing" xmlns:w10="urn:schemas-microsoft-com:office:word" xmlns:w="http://schemas.openxmlformats.org/wordprocessingml/2006/main" xmlns:wne="http://schemas.microsoft.com/office/word/2006/wordml">
-  <w:abstractNum w:abstractNumId="0">
+<w:numbering xmlns:wpc="http://schemas.microsoft.com/office/word/2010/wordprocessingCanvas" xmlns:cx="http://schemas.microsoft.com/office/drawing/2014/chartex" xmlns:cx1="http://schemas.microsoft.com/office/drawing/2015/9/8/chartex" xmlns:cx2="http://schemas.microsoft.com/office/drawing/2015/10/21/chartex" xmlns:cx3="http://schemas.microsoft.com/office/drawing/2016/5/9/chartex" xmlns:cx4="http://schemas.microsoft.com/office/drawing/2016/5/10/chartex" xmlns:cx5="http://schemas.microsoft.com/office/drawing/2016/5/11/chartex" xmlns:cx6="http://schemas.microsoft.com/office/drawing/2016/5/12/chartex" xmlns:cx7="http://schemas.microsoft.com/office/drawing/2016/5/13/chartex" xmlns:cx8="http://schemas.microsoft.com/office/drawing/2016/5/14/chartex" xmlns:mc="http://schemas.openxmlformats.org/markup-compatibility/2006" xmlns:aink="http://schemas.microsoft.com/office/drawing/2016/ink" xmlns:am3d="http://schemas.microsoft.com/office/drawing/2017/model3d" xmlns:o="urn:schemas-microsoft-com:office:office" xmlns:r="http://schemas.openxmlformats.org/officeDocument/2006/relationships" xmlns:m="http://schemas.openxmlformats.org/officeDocument/2006/math" xmlns:v="urn:schemas-microsoft-com:vml" xmlns:wp14="http://schemas.microsoft.com/office/word/2010/wordprocessingDrawing" xmlns:wp="http://schemas.openxmlformats.org/drawingml/2006/wordprocessingDrawing" xmlns:w10="urn:schemas-microsoft-com:office:word" xmlns:w="http://schemas.openxmlformats.org/wordprocessingml/2006/main" xmlns:w14="http://schemas.microsoft.com/office/word/2010/wordml" xmlns:w15="http://schemas.microsoft.com/office/word/2012/wordml" xmlns:w16cid="http://schemas.microsoft.com/office/word/2016/wordml/cid" xmlns:w16se="http://schemas.microsoft.com/office/word/2015/wordml/symex" xmlns:wpg="http://schemas.microsoft.com/office/word/2010/wordprocessingGroup" xmlns:wpi="http://schemas.microsoft.com/office/word/2010/wordprocessingInk" xmlns:wne="http://schemas.microsoft.com/office/word/2006/wordml" xmlns:wps="http://schemas.microsoft.com/office/word/2010/wordprocessingShape" mc:Ignorable="w14 w15 w16se w16cid wp14">
+  <w:abstractNum w:abstractNumId="0" w15:restartNumberingAfterBreak="0">
     <w:nsid w:val="FFFFFF7C"/>
     <w:multiLevelType w:val="singleLevel"/>
     <w:tmpl w:val="AAC6F4D0"/>
@@ -5573,7 +6031,7 @@
       </w:pPr>
     </w:lvl>
   </w:abstractNum>
-  <w:abstractNum w:abstractNumId="1">
+  <w:abstractNum w:abstractNumId="1" w15:restartNumberingAfterBreak="0">
     <w:nsid w:val="FFFFFF7D"/>
     <w:multiLevelType w:val="singleLevel"/>
     <w:tmpl w:val="877C0814"/>
@@ -5590,7 +6048,7 @@
       </w:pPr>
     </w:lvl>
   </w:abstractNum>
-  <w:abstractNum w:abstractNumId="2">
+  <w:abstractNum w:abstractNumId="2" w15:restartNumberingAfterBreak="0">
     <w:nsid w:val="FFFFFF7E"/>
     <w:multiLevelType w:val="singleLevel"/>
     <w:tmpl w:val="6A1E6136"/>
@@ -5607,7 +6065,7 @@
       </w:pPr>
     </w:lvl>
   </w:abstractNum>
-  <w:abstractNum w:abstractNumId="3">
+  <w:abstractNum w:abstractNumId="3" w15:restartNumberingAfterBreak="0">
     <w:nsid w:val="FFFFFF7F"/>
     <w:multiLevelType w:val="singleLevel"/>
     <w:tmpl w:val="B9882CF0"/>
@@ -5624,7 +6082,7 @@
       </w:pPr>
     </w:lvl>
   </w:abstractNum>
-  <w:abstractNum w:abstractNumId="4">
+  <w:abstractNum w:abstractNumId="4" w15:restartNumberingAfterBreak="0">
     <w:nsid w:val="FFFFFF80"/>
     <w:multiLevelType w:val="singleLevel"/>
     <w:tmpl w:val="424E2318"/>
@@ -5644,7 +6102,7 @@
       </w:rPr>
     </w:lvl>
   </w:abstractNum>
-  <w:abstractNum w:abstractNumId="5">
+  <w:abstractNum w:abstractNumId="5" w15:restartNumberingAfterBreak="0">
     <w:nsid w:val="FFFFFF81"/>
     <w:multiLevelType w:val="singleLevel"/>
     <w:tmpl w:val="C2FE36E0"/>
@@ -5664,7 +6122,7 @@
       </w:rPr>
     </w:lvl>
   </w:abstractNum>
-  <w:abstractNum w:abstractNumId="6">
+  <w:abstractNum w:abstractNumId="6" w15:restartNumberingAfterBreak="0">
     <w:nsid w:val="FFFFFF82"/>
     <w:multiLevelType w:val="singleLevel"/>
     <w:tmpl w:val="8E0A9C8A"/>
@@ -5684,7 +6142,7 @@
       </w:rPr>
     </w:lvl>
   </w:abstractNum>
-  <w:abstractNum w:abstractNumId="7">
+  <w:abstractNum w:abstractNumId="7" w15:restartNumberingAfterBreak="0">
     <w:nsid w:val="FFFFFF83"/>
     <w:multiLevelType w:val="singleLevel"/>
     <w:tmpl w:val="F424AA42"/>
@@ -5704,7 +6162,7 @@
       </w:rPr>
     </w:lvl>
   </w:abstractNum>
-  <w:abstractNum w:abstractNumId="8">
+  <w:abstractNum w:abstractNumId="8" w15:restartNumberingAfterBreak="0">
     <w:nsid w:val="FFFFFF88"/>
     <w:multiLevelType w:val="singleLevel"/>
     <w:tmpl w:val="81DE8A62"/>
@@ -5721,7 +6179,7 @@
       </w:pPr>
     </w:lvl>
   </w:abstractNum>
-  <w:abstractNum w:abstractNumId="9">
+  <w:abstractNum w:abstractNumId="9" w15:restartNumberingAfterBreak="0">
     <w:nsid w:val="FFFFFF89"/>
     <w:multiLevelType w:val="singleLevel"/>
     <w:tmpl w:val="1986854C"/>
@@ -5741,7 +6199,7 @@
       </w:rPr>
     </w:lvl>
   </w:abstractNum>
-  <w:abstractNum w:abstractNumId="10">
+  <w:abstractNum w:abstractNumId="10" w15:restartNumberingAfterBreak="0">
     <w:nsid w:val="037F5E42"/>
     <w:multiLevelType w:val="hybridMultilevel"/>
     <w:tmpl w:val="88AE06B8"/>
@@ -5827,7 +6285,7 @@
       </w:pPr>
     </w:lvl>
   </w:abstractNum>
-  <w:abstractNum w:abstractNumId="11">
+  <w:abstractNum w:abstractNumId="11" w15:restartNumberingAfterBreak="0">
     <w:nsid w:val="057800B7"/>
     <w:multiLevelType w:val="hybridMultilevel"/>
     <w:tmpl w:val="3052050E"/>
@@ -5913,7 +6371,7 @@
       </w:pPr>
     </w:lvl>
   </w:abstractNum>
-  <w:abstractNum w:abstractNumId="12">
+  <w:abstractNum w:abstractNumId="12" w15:restartNumberingAfterBreak="0">
     <w:nsid w:val="0E952B61"/>
     <w:multiLevelType w:val="hybridMultilevel"/>
     <w:tmpl w:val="C2C0D5D2"/>
@@ -5999,7 +6457,7 @@
       </w:pPr>
     </w:lvl>
   </w:abstractNum>
-  <w:abstractNum w:abstractNumId="13">
+  <w:abstractNum w:abstractNumId="13" w15:restartNumberingAfterBreak="0">
     <w:nsid w:val="0FC65597"/>
     <w:multiLevelType w:val="hybridMultilevel"/>
     <w:tmpl w:val="93FA73C8"/>
@@ -6112,7 +6570,7 @@
       </w:rPr>
     </w:lvl>
   </w:abstractNum>
-  <w:abstractNum w:abstractNumId="14">
+  <w:abstractNum w:abstractNumId="14" w15:restartNumberingAfterBreak="0">
     <w:nsid w:val="13AE3526"/>
     <w:multiLevelType w:val="hybridMultilevel"/>
     <w:tmpl w:val="4CDE303E"/>
@@ -6221,7 +6679,7 @@
       </w:rPr>
     </w:lvl>
   </w:abstractNum>
-  <w:abstractNum w:abstractNumId="15">
+  <w:abstractNum w:abstractNumId="15" w15:restartNumberingAfterBreak="0">
     <w:nsid w:val="15342A3E"/>
     <w:multiLevelType w:val="hybridMultilevel"/>
     <w:tmpl w:val="59D24416"/>
@@ -6310,7 +6768,7 @@
       </w:pPr>
     </w:lvl>
   </w:abstractNum>
-  <w:abstractNum w:abstractNumId="16">
+  <w:abstractNum w:abstractNumId="16" w15:restartNumberingAfterBreak="0">
     <w:nsid w:val="26141143"/>
     <w:multiLevelType w:val="hybridMultilevel"/>
     <w:tmpl w:val="B8B6A35A"/>
@@ -6423,7 +6881,7 @@
       </w:rPr>
     </w:lvl>
   </w:abstractNum>
-  <w:abstractNum w:abstractNumId="17">
+  <w:abstractNum w:abstractNumId="17" w15:restartNumberingAfterBreak="0">
     <w:nsid w:val="341A159A"/>
     <w:multiLevelType w:val="hybridMultilevel"/>
     <w:tmpl w:val="B04E1A3C"/>
@@ -6509,7 +6967,7 @@
       </w:pPr>
     </w:lvl>
   </w:abstractNum>
-  <w:abstractNum w:abstractNumId="18">
+  <w:abstractNum w:abstractNumId="18" w15:restartNumberingAfterBreak="0">
     <w:nsid w:val="36FF0777"/>
     <w:multiLevelType w:val="hybridMultilevel"/>
     <w:tmpl w:val="01D82570"/>
@@ -6622,7 +7080,7 @@
       </w:rPr>
     </w:lvl>
   </w:abstractNum>
-  <w:abstractNum w:abstractNumId="19">
+  <w:abstractNum w:abstractNumId="19" w15:restartNumberingAfterBreak="0">
     <w:nsid w:val="3773000B"/>
     <w:multiLevelType w:val="hybridMultilevel"/>
     <w:tmpl w:val="A4944B38"/>
@@ -6735,7 +7193,7 @@
       </w:rPr>
     </w:lvl>
   </w:abstractNum>
-  <w:abstractNum w:abstractNumId="20">
+  <w:abstractNum w:abstractNumId="20" w15:restartNumberingAfterBreak="0">
     <w:nsid w:val="3CBA6FF2"/>
     <w:multiLevelType w:val="hybridMultilevel"/>
     <w:tmpl w:val="E662F044"/>
@@ -6848,7 +7306,7 @@
       </w:rPr>
     </w:lvl>
   </w:abstractNum>
-  <w:abstractNum w:abstractNumId="21">
+  <w:abstractNum w:abstractNumId="21" w15:restartNumberingAfterBreak="0">
     <w:nsid w:val="3FE749CD"/>
     <w:multiLevelType w:val="multilevel"/>
     <w:tmpl w:val="C2C0D5D2"/>
@@ -6934,7 +7392,7 @@
       </w:pPr>
     </w:lvl>
   </w:abstractNum>
-  <w:abstractNum w:abstractNumId="22">
+  <w:abstractNum w:abstractNumId="22" w15:restartNumberingAfterBreak="0">
     <w:nsid w:val="41C90580"/>
     <w:multiLevelType w:val="hybridMultilevel"/>
     <w:tmpl w:val="81AC19A4"/>
@@ -7047,7 +7505,7 @@
       </w:rPr>
     </w:lvl>
   </w:abstractNum>
-  <w:abstractNum w:abstractNumId="23">
+  <w:abstractNum w:abstractNumId="23" w15:restartNumberingAfterBreak="0">
     <w:nsid w:val="488254D4"/>
     <w:multiLevelType w:val="hybridMultilevel"/>
     <w:tmpl w:val="0540E69C"/>
@@ -7160,7 +7618,7 @@
       </w:rPr>
     </w:lvl>
   </w:abstractNum>
-  <w:abstractNum w:abstractNumId="24">
+  <w:abstractNum w:abstractNumId="24" w15:restartNumberingAfterBreak="0">
     <w:nsid w:val="4CEB0FF0"/>
     <w:multiLevelType w:val="hybridMultilevel"/>
     <w:tmpl w:val="3AE24B56"/>
@@ -7273,7 +7731,7 @@
       </w:rPr>
     </w:lvl>
   </w:abstractNum>
-  <w:abstractNum w:abstractNumId="25">
+  <w:abstractNum w:abstractNumId="25" w15:restartNumberingAfterBreak="0">
     <w:nsid w:val="4DCC4E6C"/>
     <w:multiLevelType w:val="hybridMultilevel"/>
     <w:tmpl w:val="711CD9EE"/>
@@ -7386,7 +7844,7 @@
       </w:rPr>
     </w:lvl>
   </w:abstractNum>
-  <w:abstractNum w:abstractNumId="26">
+  <w:abstractNum w:abstractNumId="26" w15:restartNumberingAfterBreak="0">
     <w:nsid w:val="4F2452B5"/>
     <w:multiLevelType w:val="hybridMultilevel"/>
     <w:tmpl w:val="486810F6"/>
@@ -7472,7 +7930,7 @@
       </w:pPr>
     </w:lvl>
   </w:abstractNum>
-  <w:abstractNum w:abstractNumId="27">
+  <w:abstractNum w:abstractNumId="27" w15:restartNumberingAfterBreak="0">
     <w:nsid w:val="57896861"/>
     <w:multiLevelType w:val="hybridMultilevel"/>
     <w:tmpl w:val="4F1EBC8E"/>
@@ -7558,7 +8016,7 @@
       </w:pPr>
     </w:lvl>
   </w:abstractNum>
-  <w:abstractNum w:abstractNumId="28">
+  <w:abstractNum w:abstractNumId="28" w15:restartNumberingAfterBreak="0">
     <w:nsid w:val="5CB30A83"/>
     <w:multiLevelType w:val="hybridMultilevel"/>
     <w:tmpl w:val="BC800FF4"/>
@@ -7647,7 +8105,7 @@
       </w:pPr>
     </w:lvl>
   </w:abstractNum>
-  <w:abstractNum w:abstractNumId="29">
+  <w:abstractNum w:abstractNumId="29" w15:restartNumberingAfterBreak="0">
     <w:nsid w:val="618C76C3"/>
     <w:multiLevelType w:val="hybridMultilevel"/>
     <w:tmpl w:val="3F0CFEB8"/>
@@ -7733,7 +8191,7 @@
       </w:pPr>
     </w:lvl>
   </w:abstractNum>
-  <w:abstractNum w:abstractNumId="30">
+  <w:abstractNum w:abstractNumId="30" w15:restartNumberingAfterBreak="0">
     <w:nsid w:val="64752A51"/>
     <w:multiLevelType w:val="hybridMultilevel"/>
     <w:tmpl w:val="896C71FE"/>
@@ -7822,7 +8280,7 @@
       </w:pPr>
     </w:lvl>
   </w:abstractNum>
-  <w:abstractNum w:abstractNumId="31">
+  <w:abstractNum w:abstractNumId="31" w15:restartNumberingAfterBreak="0">
     <w:nsid w:val="648B7287"/>
     <w:multiLevelType w:val="hybridMultilevel"/>
     <w:tmpl w:val="F37A3678"/>
@@ -7908,7 +8366,7 @@
       </w:pPr>
     </w:lvl>
   </w:abstractNum>
-  <w:abstractNum w:abstractNumId="32">
+  <w:abstractNum w:abstractNumId="32" w15:restartNumberingAfterBreak="0">
     <w:nsid w:val="649209EB"/>
     <w:multiLevelType w:val="hybridMultilevel"/>
     <w:tmpl w:val="7F1A7BBE"/>
@@ -7994,7 +8452,120 @@
       </w:pPr>
     </w:lvl>
   </w:abstractNum>
-  <w:abstractNum w:abstractNumId="33">
+  <w:abstractNum w:abstractNumId="33" w15:restartNumberingAfterBreak="0">
+    <w:nsid w:val="657F057C"/>
+    <w:multiLevelType w:val="hybridMultilevel"/>
+    <w:tmpl w:val="0E7CECB0"/>
+    <w:lvl w:ilvl="0" w:tplc="08160001">
+      <w:start w:val="1"/>
+      <w:numFmt w:val="bullet"/>
+      <w:lvlText w:val=""/>
+      <w:lvlJc w:val="left"/>
+      <w:pPr>
+        <w:ind w:left="1821" w:hanging="360"/>
+      </w:pPr>
+      <w:rPr>
+        <w:rFonts w:ascii="Symbol" w:hAnsi="Symbol" w:hint="default"/>
+      </w:rPr>
+    </w:lvl>
+    <w:lvl w:ilvl="1" w:tplc="08160003" w:tentative="1">
+      <w:start w:val="1"/>
+      <w:numFmt w:val="bullet"/>
+      <w:lvlText w:val="o"/>
+      <w:lvlJc w:val="left"/>
+      <w:pPr>
+        <w:ind w:left="2541" w:hanging="360"/>
+      </w:pPr>
+      <w:rPr>
+        <w:rFonts w:ascii="Courier New" w:hAnsi="Courier New" w:cs="Courier New" w:hint="default"/>
+      </w:rPr>
+    </w:lvl>
+    <w:lvl w:ilvl="2" w:tplc="08160005" w:tentative="1">
+      <w:start w:val="1"/>
+      <w:numFmt w:val="bullet"/>
+      <w:lvlText w:val=""/>
+      <w:lvlJc w:val="left"/>
+      <w:pPr>
+        <w:ind w:left="3261" w:hanging="360"/>
+      </w:pPr>
+      <w:rPr>
+        <w:rFonts w:ascii="Wingdings" w:hAnsi="Wingdings" w:hint="default"/>
+      </w:rPr>
+    </w:lvl>
+    <w:lvl w:ilvl="3" w:tplc="08160001" w:tentative="1">
+      <w:start w:val="1"/>
+      <w:numFmt w:val="bullet"/>
+      <w:lvlText w:val=""/>
+      <w:lvlJc w:val="left"/>
+      <w:pPr>
+        <w:ind w:left="3981" w:hanging="360"/>
+      </w:pPr>
+      <w:rPr>
+        <w:rFonts w:ascii="Symbol" w:hAnsi="Symbol" w:hint="default"/>
+      </w:rPr>
+    </w:lvl>
+    <w:lvl w:ilvl="4" w:tplc="08160003" w:tentative="1">
+      <w:start w:val="1"/>
+      <w:numFmt w:val="bullet"/>
+      <w:lvlText w:val="o"/>
+      <w:lvlJc w:val="left"/>
+      <w:pPr>
+        <w:ind w:left="4701" w:hanging="360"/>
+      </w:pPr>
+      <w:rPr>
+        <w:rFonts w:ascii="Courier New" w:hAnsi="Courier New" w:cs="Courier New" w:hint="default"/>
+      </w:rPr>
+    </w:lvl>
+    <w:lvl w:ilvl="5" w:tplc="08160005" w:tentative="1">
+      <w:start w:val="1"/>
+      <w:numFmt w:val="bullet"/>
+      <w:lvlText w:val=""/>
+      <w:lvlJc w:val="left"/>
+      <w:pPr>
+        <w:ind w:left="5421" w:hanging="360"/>
+      </w:pPr>
+      <w:rPr>
+        <w:rFonts w:ascii="Wingdings" w:hAnsi="Wingdings" w:hint="default"/>
+      </w:rPr>
+    </w:lvl>
+    <w:lvl w:ilvl="6" w:tplc="08160001" w:tentative="1">
+      <w:start w:val="1"/>
+      <w:numFmt w:val="bullet"/>
+      <w:lvlText w:val=""/>
+      <w:lvlJc w:val="left"/>
+      <w:pPr>
+        <w:ind w:left="6141" w:hanging="360"/>
+      </w:pPr>
+      <w:rPr>
+        <w:rFonts w:ascii="Symbol" w:hAnsi="Symbol" w:hint="default"/>
+      </w:rPr>
+    </w:lvl>
+    <w:lvl w:ilvl="7" w:tplc="08160003" w:tentative="1">
+      <w:start w:val="1"/>
+      <w:numFmt w:val="bullet"/>
+      <w:lvlText w:val="o"/>
+      <w:lvlJc w:val="left"/>
+      <w:pPr>
+        <w:ind w:left="6861" w:hanging="360"/>
+      </w:pPr>
+      <w:rPr>
+        <w:rFonts w:ascii="Courier New" w:hAnsi="Courier New" w:cs="Courier New" w:hint="default"/>
+      </w:rPr>
+    </w:lvl>
+    <w:lvl w:ilvl="8" w:tplc="08160005" w:tentative="1">
+      <w:start w:val="1"/>
+      <w:numFmt w:val="bullet"/>
+      <w:lvlText w:val=""/>
+      <w:lvlJc w:val="left"/>
+      <w:pPr>
+        <w:ind w:left="7581" w:hanging="360"/>
+      </w:pPr>
+      <w:rPr>
+        <w:rFonts w:ascii="Wingdings" w:hAnsi="Wingdings" w:hint="default"/>
+      </w:rPr>
+    </w:lvl>
+  </w:abstractNum>
+  <w:abstractNum w:abstractNumId="34" w15:restartNumberingAfterBreak="0">
     <w:nsid w:val="662D2231"/>
     <w:multiLevelType w:val="hybridMultilevel"/>
     <w:tmpl w:val="B6242D9A"/>
@@ -8080,7 +8651,7 @@
       </w:pPr>
     </w:lvl>
   </w:abstractNum>
-  <w:abstractNum w:abstractNumId="34">
+  <w:abstractNum w:abstractNumId="35" w15:restartNumberingAfterBreak="0">
     <w:nsid w:val="72D36C0D"/>
     <w:multiLevelType w:val="hybridMultilevel"/>
     <w:tmpl w:val="E12037A2"/>
@@ -8169,7 +8740,7 @@
       </w:pPr>
     </w:lvl>
   </w:abstractNum>
-  <w:abstractNum w:abstractNumId="35">
+  <w:abstractNum w:abstractNumId="36" w15:restartNumberingAfterBreak="0">
     <w:nsid w:val="73F973DF"/>
     <w:multiLevelType w:val="hybridMultilevel"/>
     <w:tmpl w:val="7F4AC1F0"/>
@@ -8258,7 +8829,7 @@
       </w:pPr>
     </w:lvl>
   </w:abstractNum>
-  <w:abstractNum w:abstractNumId="36">
+  <w:abstractNum w:abstractNumId="37" w15:restartNumberingAfterBreak="0">
     <w:nsid w:val="7612666E"/>
     <w:multiLevelType w:val="hybridMultilevel"/>
     <w:tmpl w:val="AAC01F42"/>
@@ -8368,7 +8939,7 @@
       </w:rPr>
     </w:lvl>
   </w:abstractNum>
-  <w:abstractNum w:abstractNumId="37">
+  <w:abstractNum w:abstractNumId="38" w15:restartNumberingAfterBreak="0">
     <w:nsid w:val="76C06E06"/>
     <w:multiLevelType w:val="hybridMultilevel"/>
     <w:tmpl w:val="BE8CB94E"/>
@@ -8481,7 +9052,7 @@
       </w:rPr>
     </w:lvl>
   </w:abstractNum>
-  <w:abstractNum w:abstractNumId="38">
+  <w:abstractNum w:abstractNumId="39" w15:restartNumberingAfterBreak="0">
     <w:nsid w:val="7E031C5D"/>
     <w:multiLevelType w:val="hybridMultilevel"/>
     <w:tmpl w:val="89D8AA44"/>
@@ -8598,10 +9169,10 @@
     <w:abstractNumId w:val="14"/>
   </w:num>
   <w:num w:numId="2">
-    <w:abstractNumId w:val="36"/>
+    <w:abstractNumId w:val="37"/>
   </w:num>
   <w:num w:numId="3">
-    <w:abstractNumId w:val="38"/>
+    <w:abstractNumId w:val="39"/>
   </w:num>
   <w:num w:numId="4">
     <w:abstractNumId w:val="23"/>
@@ -8616,7 +9187,7 @@
     <w:abstractNumId w:val="10"/>
   </w:num>
   <w:num w:numId="8">
-    <w:abstractNumId w:val="33"/>
+    <w:abstractNumId w:val="34"/>
   </w:num>
   <w:num w:numId="9">
     <w:abstractNumId w:val="31"/>
@@ -8643,7 +9214,7 @@
     <w:abstractNumId w:val="25"/>
   </w:num>
   <w:num w:numId="17">
-    <w:abstractNumId w:val="35"/>
+    <w:abstractNumId w:val="36"/>
   </w:num>
   <w:num w:numId="18">
     <w:abstractNumId w:val="30"/>
@@ -8688,10 +9259,10 @@
     <w:abstractNumId w:val="16"/>
   </w:num>
   <w:num w:numId="32">
-    <w:abstractNumId w:val="37"/>
+    <w:abstractNumId w:val="38"/>
   </w:num>
   <w:num w:numId="33">
-    <w:abstractNumId w:val="34"/>
+    <w:abstractNumId w:val="35"/>
   </w:num>
   <w:num w:numId="34">
     <w:abstractNumId w:val="28"/>
@@ -8711,11 +9282,14 @@
   <w:num w:numId="39">
     <w:abstractNumId w:val="13"/>
   </w:num>
+  <w:num w:numId="40">
+    <w:abstractNumId w:val="33"/>
+  </w:num>
 </w:numbering>
 </file>
 
 <file path=word/styles.xml><?xml version="1.0" encoding="utf-8"?>
-<w:styles xmlns:r="http://schemas.openxmlformats.org/officeDocument/2006/relationships" xmlns:w="http://schemas.openxmlformats.org/wordprocessingml/2006/main">
+<w:styles xmlns:mc="http://schemas.openxmlformats.org/markup-compatibility/2006" xmlns:r="http://schemas.openxmlformats.org/officeDocument/2006/relationships" xmlns:w="http://schemas.openxmlformats.org/wordprocessingml/2006/main" xmlns:w14="http://schemas.microsoft.com/office/word/2010/wordml" xmlns:w15="http://schemas.microsoft.com/office/word/2012/wordml" xmlns:w16cid="http://schemas.microsoft.com/office/word/2016/wordml/cid" xmlns:w16se="http://schemas.microsoft.com/office/word/2015/wordml/symex" mc:Ignorable="w14 w15 w16se w16cid">
   <w:docDefaults>
     <w:rPrDefault>
       <w:rPr>
@@ -8733,144 +9307,382 @@
       </w:pPr>
     </w:pPrDefault>
   </w:docDefaults>
-  <w:latentStyles w:defLockedState="0" w:defUIPriority="99" w:defSemiHidden="1" w:defUnhideWhenUsed="1" w:defQFormat="0" w:count="267">
-    <w:lsdException w:name="Normal" w:semiHidden="0" w:uiPriority="0" w:unhideWhenUsed="0" w:qFormat="1"/>
-    <w:lsdException w:name="heading 1" w:semiHidden="0" w:uiPriority="9" w:unhideWhenUsed="0" w:qFormat="1"/>
-    <w:lsdException w:name="heading 2" w:uiPriority="9" w:qFormat="1"/>
-    <w:lsdException w:name="heading 3" w:uiPriority="9" w:qFormat="1"/>
-    <w:lsdException w:name="heading 4" w:uiPriority="9" w:qFormat="1"/>
-    <w:lsdException w:name="heading 5" w:uiPriority="9" w:qFormat="1"/>
-    <w:lsdException w:name="heading 6" w:uiPriority="9" w:qFormat="1"/>
-    <w:lsdException w:name="heading 7" w:uiPriority="9" w:qFormat="1"/>
-    <w:lsdException w:name="heading 8" w:uiPriority="9" w:qFormat="1"/>
-    <w:lsdException w:name="heading 9" w:uiPriority="9" w:qFormat="1"/>
-    <w:lsdException w:name="toc 1" w:uiPriority="39"/>
-    <w:lsdException w:name="toc 2" w:uiPriority="39"/>
-    <w:lsdException w:name="toc 3" w:uiPriority="39"/>
-    <w:lsdException w:name="toc 4" w:uiPriority="39"/>
-    <w:lsdException w:name="toc 5" w:uiPriority="39"/>
-    <w:lsdException w:name="toc 6" w:uiPriority="39"/>
-    <w:lsdException w:name="toc 7" w:uiPriority="39"/>
-    <w:lsdException w:name="toc 8" w:uiPriority="39"/>
-    <w:lsdException w:name="toc 9" w:uiPriority="39"/>
-    <w:lsdException w:name="caption" w:uiPriority="35" w:qFormat="1"/>
-    <w:lsdException w:name="Title" w:semiHidden="0" w:uiPriority="10" w:unhideWhenUsed="0" w:qFormat="1"/>
-    <w:lsdException w:name="Default Paragraph Font" w:uiPriority="1"/>
-    <w:lsdException w:name="Subtitle" w:semiHidden="0" w:uiPriority="11" w:unhideWhenUsed="0" w:qFormat="1"/>
-    <w:lsdException w:name="Strong" w:semiHidden="0" w:uiPriority="22" w:unhideWhenUsed="0" w:qFormat="1"/>
-    <w:lsdException w:name="Emphasis" w:semiHidden="0" w:uiPriority="20" w:unhideWhenUsed="0" w:qFormat="1"/>
+  <w:latentStyles w:defLockedState="0" w:defUIPriority="99" w:defSemiHidden="0" w:defUnhideWhenUsed="0" w:defQFormat="0" w:count="375">
+    <w:lsdException w:name="Normal" w:uiPriority="0" w:qFormat="1"/>
+    <w:lsdException w:name="heading 1" w:uiPriority="9" w:qFormat="1"/>
+    <w:lsdException w:name="heading 2" w:semiHidden="1" w:uiPriority="9" w:unhideWhenUsed="1" w:qFormat="1"/>
+    <w:lsdException w:name="heading 3" w:semiHidden="1" w:uiPriority="9" w:unhideWhenUsed="1" w:qFormat="1"/>
+    <w:lsdException w:name="heading 4" w:semiHidden="1" w:uiPriority="9" w:unhideWhenUsed="1" w:qFormat="1"/>
+    <w:lsdException w:name="heading 5" w:semiHidden="1" w:uiPriority="9" w:unhideWhenUsed="1" w:qFormat="1"/>
+    <w:lsdException w:name="heading 6" w:semiHidden="1" w:uiPriority="9" w:unhideWhenUsed="1" w:qFormat="1"/>
+    <w:lsdException w:name="heading 7" w:semiHidden="1" w:uiPriority="9" w:unhideWhenUsed="1" w:qFormat="1"/>
+    <w:lsdException w:name="heading 8" w:semiHidden="1" w:uiPriority="9" w:unhideWhenUsed="1" w:qFormat="1"/>
+    <w:lsdException w:name="heading 9" w:semiHidden="1" w:uiPriority="9" w:unhideWhenUsed="1" w:qFormat="1"/>
+    <w:lsdException w:name="index 1" w:semiHidden="1" w:unhideWhenUsed="1"/>
+    <w:lsdException w:name="index 2" w:semiHidden="1" w:unhideWhenUsed="1"/>
+    <w:lsdException w:name="index 3" w:semiHidden="1" w:unhideWhenUsed="1"/>
+    <w:lsdException w:name="index 4" w:semiHidden="1" w:unhideWhenUsed="1"/>
+    <w:lsdException w:name="index 5" w:semiHidden="1" w:unhideWhenUsed="1"/>
+    <w:lsdException w:name="index 6" w:semiHidden="1" w:unhideWhenUsed="1"/>
+    <w:lsdException w:name="index 7" w:semiHidden="1" w:unhideWhenUsed="1"/>
+    <w:lsdException w:name="index 8" w:semiHidden="1" w:unhideWhenUsed="1"/>
+    <w:lsdException w:name="index 9" w:semiHidden="1" w:unhideWhenUsed="1"/>
+    <w:lsdException w:name="toc 1" w:semiHidden="1" w:uiPriority="39" w:unhideWhenUsed="1"/>
+    <w:lsdException w:name="toc 2" w:semiHidden="1" w:uiPriority="39" w:unhideWhenUsed="1"/>
+    <w:lsdException w:name="toc 3" w:semiHidden="1" w:uiPriority="39" w:unhideWhenUsed="1"/>
+    <w:lsdException w:name="toc 4" w:semiHidden="1" w:uiPriority="39" w:unhideWhenUsed="1"/>
+    <w:lsdException w:name="toc 5" w:semiHidden="1" w:uiPriority="39" w:unhideWhenUsed="1"/>
+    <w:lsdException w:name="toc 6" w:semiHidden="1" w:uiPriority="39" w:unhideWhenUsed="1"/>
+    <w:lsdException w:name="toc 7" w:semiHidden="1" w:uiPriority="39" w:unhideWhenUsed="1"/>
+    <w:lsdException w:name="toc 8" w:semiHidden="1" w:uiPriority="39" w:unhideWhenUsed="1"/>
+    <w:lsdException w:name="toc 9" w:semiHidden="1" w:uiPriority="39" w:unhideWhenUsed="1"/>
+    <w:lsdException w:name="Normal Indent" w:semiHidden="1" w:unhideWhenUsed="1"/>
+    <w:lsdException w:name="footnote text" w:semiHidden="1" w:unhideWhenUsed="1"/>
+    <w:lsdException w:name="annotation text" w:semiHidden="1" w:unhideWhenUsed="1"/>
+    <w:lsdException w:name="header" w:semiHidden="1" w:unhideWhenUsed="1"/>
+    <w:lsdException w:name="footer" w:semiHidden="1" w:unhideWhenUsed="1"/>
+    <w:lsdException w:name="index heading" w:semiHidden="1" w:unhideWhenUsed="1"/>
+    <w:lsdException w:name="caption" w:semiHidden="1" w:uiPriority="35" w:unhideWhenUsed="1" w:qFormat="1"/>
+    <w:lsdException w:name="table of figures" w:semiHidden="1" w:unhideWhenUsed="1"/>
+    <w:lsdException w:name="envelope address" w:semiHidden="1" w:unhideWhenUsed="1"/>
+    <w:lsdException w:name="envelope return" w:semiHidden="1" w:unhideWhenUsed="1"/>
+    <w:lsdException w:name="footnote reference" w:semiHidden="1" w:unhideWhenUsed="1"/>
+    <w:lsdException w:name="annotation reference" w:semiHidden="1" w:unhideWhenUsed="1"/>
+    <w:lsdException w:name="line number" w:semiHidden="1" w:unhideWhenUsed="1"/>
+    <w:lsdException w:name="page number" w:semiHidden="1" w:unhideWhenUsed="1"/>
+    <w:lsdException w:name="endnote reference" w:semiHidden="1" w:unhideWhenUsed="1"/>
+    <w:lsdException w:name="endnote text" w:semiHidden="1" w:unhideWhenUsed="1"/>
+    <w:lsdException w:name="table of authorities" w:semiHidden="1" w:unhideWhenUsed="1"/>
+    <w:lsdException w:name="macro" w:semiHidden="1" w:unhideWhenUsed="1"/>
+    <w:lsdException w:name="toa heading" w:semiHidden="1" w:unhideWhenUsed="1"/>
+    <w:lsdException w:name="List" w:semiHidden="1" w:unhideWhenUsed="1"/>
+    <w:lsdException w:name="List Bullet" w:semiHidden="1" w:unhideWhenUsed="1"/>
+    <w:lsdException w:name="List Number" w:semiHidden="1" w:unhideWhenUsed="1"/>
+    <w:lsdException w:name="List 2" w:semiHidden="1" w:unhideWhenUsed="1"/>
+    <w:lsdException w:name="List 3" w:semiHidden="1" w:unhideWhenUsed="1"/>
+    <w:lsdException w:name="List 4" w:semiHidden="1" w:unhideWhenUsed="1"/>
+    <w:lsdException w:name="List 5" w:semiHidden="1" w:unhideWhenUsed="1"/>
+    <w:lsdException w:name="List Bullet 2" w:semiHidden="1" w:unhideWhenUsed="1"/>
+    <w:lsdException w:name="List Bullet 3" w:semiHidden="1" w:unhideWhenUsed="1"/>
+    <w:lsdException w:name="List Bullet 4" w:semiHidden="1" w:unhideWhenUsed="1"/>
+    <w:lsdException w:name="List Bullet 5" w:semiHidden="1" w:unhideWhenUsed="1"/>
+    <w:lsdException w:name="List Number 2" w:semiHidden="1" w:unhideWhenUsed="1"/>
+    <w:lsdException w:name="List Number 3" w:semiHidden="1" w:unhideWhenUsed="1"/>
+    <w:lsdException w:name="List Number 4" w:semiHidden="1" w:unhideWhenUsed="1"/>
+    <w:lsdException w:name="List Number 5" w:semiHidden="1" w:unhideWhenUsed="1"/>
+    <w:lsdException w:name="Title" w:uiPriority="10" w:qFormat="1"/>
+    <w:lsdException w:name="Closing" w:semiHidden="1" w:unhideWhenUsed="1"/>
+    <w:lsdException w:name="Signature" w:semiHidden="1" w:unhideWhenUsed="1"/>
+    <w:lsdException w:name="Default Paragraph Font" w:semiHidden="1" w:uiPriority="1" w:unhideWhenUsed="1"/>
+    <w:lsdException w:name="Body Text" w:semiHidden="1" w:unhideWhenUsed="1"/>
+    <w:lsdException w:name="Body Text Indent" w:semiHidden="1" w:unhideWhenUsed="1"/>
+    <w:lsdException w:name="List Continue" w:semiHidden="1" w:unhideWhenUsed="1"/>
+    <w:lsdException w:name="List Continue 2" w:semiHidden="1" w:unhideWhenUsed="1"/>
+    <w:lsdException w:name="List Continue 3" w:semiHidden="1" w:unhideWhenUsed="1"/>
+    <w:lsdException w:name="List Continue 4" w:semiHidden="1" w:unhideWhenUsed="1"/>
+    <w:lsdException w:name="List Continue 5" w:semiHidden="1" w:unhideWhenUsed="1"/>
+    <w:lsdException w:name="Message Header" w:semiHidden="1" w:unhideWhenUsed="1"/>
+    <w:lsdException w:name="Subtitle" w:uiPriority="11" w:qFormat="1"/>
+    <w:lsdException w:name="Salutation" w:semiHidden="1" w:unhideWhenUsed="1"/>
+    <w:lsdException w:name="Date" w:semiHidden="1" w:unhideWhenUsed="1"/>
+    <w:lsdException w:name="Body Text First Indent" w:semiHidden="1" w:unhideWhenUsed="1"/>
+    <w:lsdException w:name="Body Text First Indent 2" w:semiHidden="1" w:unhideWhenUsed="1"/>
+    <w:lsdException w:name="Note Heading" w:semiHidden="1" w:unhideWhenUsed="1"/>
+    <w:lsdException w:name="Body Text 2" w:semiHidden="1" w:unhideWhenUsed="1"/>
+    <w:lsdException w:name="Body Text 3" w:semiHidden="1" w:unhideWhenUsed="1"/>
+    <w:lsdException w:name="Body Text Indent 2" w:semiHidden="1" w:unhideWhenUsed="1"/>
+    <w:lsdException w:name="Body Text Indent 3" w:semiHidden="1" w:unhideWhenUsed="1"/>
+    <w:lsdException w:name="Block Text" w:semiHidden="1" w:unhideWhenUsed="1"/>
+    <w:lsdException w:name="Hyperlink" w:semiHidden="1" w:unhideWhenUsed="1"/>
+    <w:lsdException w:name="FollowedHyperlink" w:semiHidden="1" w:unhideWhenUsed="1"/>
+    <w:lsdException w:name="Strong" w:uiPriority="22" w:qFormat="1"/>
+    <w:lsdException w:name="Emphasis" w:uiPriority="20" w:qFormat="1"/>
+    <w:lsdException w:name="Document Map" w:semiHidden="1" w:unhideWhenUsed="1"/>
+    <w:lsdException w:name="Plain Text" w:semiHidden="1" w:unhideWhenUsed="1"/>
+    <w:lsdException w:name="E-mail Signature" w:semiHidden="1" w:unhideWhenUsed="1"/>
+    <w:lsdException w:name="HTML Top of Form" w:semiHidden="1" w:unhideWhenUsed="1"/>
+    <w:lsdException w:name="HTML Bottom of Form" w:semiHidden="1" w:unhideWhenUsed="1"/>
+    <w:lsdException w:name="Normal (Web)" w:semiHidden="1" w:unhideWhenUsed="1"/>
+    <w:lsdException w:name="HTML Acronym" w:semiHidden="1" w:unhideWhenUsed="1"/>
+    <w:lsdException w:name="HTML Address" w:semiHidden="1" w:unhideWhenUsed="1"/>
+    <w:lsdException w:name="HTML Cite" w:semiHidden="1" w:unhideWhenUsed="1"/>
+    <w:lsdException w:name="HTML Code" w:semiHidden="1" w:unhideWhenUsed="1"/>
+    <w:lsdException w:name="HTML Definition" w:semiHidden="1" w:unhideWhenUsed="1"/>
+    <w:lsdException w:name="HTML Keyboard" w:semiHidden="1" w:unhideWhenUsed="1"/>
+    <w:lsdException w:name="HTML Preformatted" w:semiHidden="1" w:unhideWhenUsed="1"/>
+    <w:lsdException w:name="HTML Sample" w:semiHidden="1" w:unhideWhenUsed="1"/>
+    <w:lsdException w:name="HTML Typewriter" w:semiHidden="1" w:unhideWhenUsed="1"/>
+    <w:lsdException w:name="HTML Variable" w:semiHidden="1" w:unhideWhenUsed="1"/>
+    <w:lsdException w:name="Normal Table" w:semiHidden="1" w:unhideWhenUsed="1"/>
+    <w:lsdException w:name="annotation subject" w:semiHidden="1" w:unhideWhenUsed="1"/>
+    <w:lsdException w:name="No List" w:semiHidden="1" w:unhideWhenUsed="1"/>
+    <w:lsdException w:name="Outline List 1" w:semiHidden="1" w:unhideWhenUsed="1"/>
+    <w:lsdException w:name="Outline List 2" w:semiHidden="1" w:unhideWhenUsed="1"/>
+    <w:lsdException w:name="Outline List 3" w:semiHidden="1" w:unhideWhenUsed="1"/>
+    <w:lsdException w:name="Table Simple 1" w:semiHidden="1" w:unhideWhenUsed="1"/>
+    <w:lsdException w:name="Table Simple 2" w:semiHidden="1" w:unhideWhenUsed="1"/>
+    <w:lsdException w:name="Table Simple 3" w:semiHidden="1" w:unhideWhenUsed="1"/>
+    <w:lsdException w:name="Table Classic 1" w:semiHidden="1" w:unhideWhenUsed="1"/>
+    <w:lsdException w:name="Table Classic 2" w:semiHidden="1" w:unhideWhenUsed="1"/>
+    <w:lsdException w:name="Table Classic 3" w:semiHidden="1" w:unhideWhenUsed="1"/>
+    <w:lsdException w:name="Table Classic 4" w:semiHidden="1" w:unhideWhenUsed="1"/>
+    <w:lsdException w:name="Table Colorful 1" w:semiHidden="1" w:unhideWhenUsed="1"/>
+    <w:lsdException w:name="Table Colorful 2" w:semiHidden="1" w:unhideWhenUsed="1"/>
+    <w:lsdException w:name="Table Colorful 3" w:semiHidden="1" w:unhideWhenUsed="1"/>
+    <w:lsdException w:name="Table Columns 1" w:semiHidden="1" w:unhideWhenUsed="1"/>
+    <w:lsdException w:name="Table Columns 2" w:semiHidden="1" w:unhideWhenUsed="1"/>
+    <w:lsdException w:name="Table Columns 3" w:semiHidden="1" w:unhideWhenUsed="1"/>
+    <w:lsdException w:name="Table Columns 4" w:semiHidden="1" w:unhideWhenUsed="1"/>
+    <w:lsdException w:name="Table Columns 5" w:semiHidden="1" w:unhideWhenUsed="1"/>
+    <w:lsdException w:name="Table Grid 1" w:semiHidden="1" w:unhideWhenUsed="1"/>
+    <w:lsdException w:name="Table Grid 2" w:semiHidden="1" w:unhideWhenUsed="1"/>
+    <w:lsdException w:name="Table Grid 3" w:semiHidden="1" w:unhideWhenUsed="1"/>
+    <w:lsdException w:name="Table Grid 4" w:semiHidden="1" w:unhideWhenUsed="1"/>
+    <w:lsdException w:name="Table Grid 5" w:semiHidden="1" w:unhideWhenUsed="1"/>
+    <w:lsdException w:name="Table Grid 6" w:semiHidden="1" w:unhideWhenUsed="1"/>
+    <w:lsdException w:name="Table Grid 7" w:semiHidden="1" w:unhideWhenUsed="1"/>
+    <w:lsdException w:name="Table Grid 8" w:semiHidden="1" w:unhideWhenUsed="1"/>
+    <w:lsdException w:name="Table List 1" w:semiHidden="1" w:unhideWhenUsed="1"/>
+    <w:lsdException w:name="Table List 2" w:semiHidden="1" w:unhideWhenUsed="1"/>
+    <w:lsdException w:name="Table List 3" w:semiHidden="1" w:unhideWhenUsed="1"/>
+    <w:lsdException w:name="Table List 4" w:semiHidden="1" w:unhideWhenUsed="1"/>
+    <w:lsdException w:name="Table List 5" w:semiHidden="1" w:unhideWhenUsed="1"/>
+    <w:lsdException w:name="Table List 6" w:semiHidden="1" w:unhideWhenUsed="1"/>
+    <w:lsdException w:name="Table List 7" w:semiHidden="1" w:unhideWhenUsed="1"/>
+    <w:lsdException w:name="Table List 8" w:semiHidden="1" w:unhideWhenUsed="1"/>
+    <w:lsdException w:name="Table 3D effects 1" w:semiHidden="1" w:unhideWhenUsed="1"/>
+    <w:lsdException w:name="Table 3D effects 2" w:semiHidden="1" w:unhideWhenUsed="1"/>
+    <w:lsdException w:name="Table 3D effects 3" w:semiHidden="1" w:unhideWhenUsed="1"/>
+    <w:lsdException w:name="Table Contemporary" w:semiHidden="1" w:unhideWhenUsed="1"/>
+    <w:lsdException w:name="Table Elegant" w:semiHidden="1" w:unhideWhenUsed="1"/>
+    <w:lsdException w:name="Table Professional" w:semiHidden="1" w:unhideWhenUsed="1"/>
+    <w:lsdException w:name="Table Subtle 1" w:semiHidden="1" w:unhideWhenUsed="1"/>
+    <w:lsdException w:name="Table Subtle 2" w:semiHidden="1" w:unhideWhenUsed="1"/>
+    <w:lsdException w:name="Table Web 1" w:semiHidden="1" w:unhideWhenUsed="1"/>
+    <w:lsdException w:name="Table Web 2" w:semiHidden="1" w:unhideWhenUsed="1"/>
+    <w:lsdException w:name="Table Web 3" w:semiHidden="1" w:unhideWhenUsed="1"/>
+    <w:lsdException w:name="Balloon Text" w:semiHidden="1" w:unhideWhenUsed="1"/>
     <w:lsdException w:name="Table Grid" w:uiPriority="39"/>
-    <w:lsdException w:name="Placeholder Text" w:unhideWhenUsed="0"/>
-    <w:lsdException w:name="No Spacing" w:semiHidden="0" w:uiPriority="1" w:unhideWhenUsed="0" w:qFormat="1"/>
-    <w:lsdException w:name="Light Shading" w:semiHidden="0" w:uiPriority="60" w:unhideWhenUsed="0"/>
-    <w:lsdException w:name="Light List" w:semiHidden="0" w:uiPriority="61" w:unhideWhenUsed="0"/>
-    <w:lsdException w:name="Light Grid" w:semiHidden="0" w:uiPriority="62" w:unhideWhenUsed="0"/>
-    <w:lsdException w:name="Medium Shading 1" w:semiHidden="0" w:uiPriority="63" w:unhideWhenUsed="0"/>
-    <w:lsdException w:name="Medium Shading 2" w:semiHidden="0" w:uiPriority="64" w:unhideWhenUsed="0"/>
-    <w:lsdException w:name="Medium List 1" w:semiHidden="0" w:uiPriority="65" w:unhideWhenUsed="0"/>
-    <w:lsdException w:name="Medium List 2" w:semiHidden="0" w:uiPriority="66" w:unhideWhenUsed="0"/>
-    <w:lsdException w:name="Medium Grid 1" w:semiHidden="0" w:uiPriority="67" w:unhideWhenUsed="0"/>
-    <w:lsdException w:name="Medium Grid 2" w:semiHidden="0" w:uiPriority="68" w:unhideWhenUsed="0"/>
-    <w:lsdException w:name="Medium Grid 3" w:semiHidden="0" w:uiPriority="69" w:unhideWhenUsed="0"/>
-    <w:lsdException w:name="Dark List" w:semiHidden="0" w:uiPriority="70" w:unhideWhenUsed="0"/>
-    <w:lsdException w:name="Colorful Shading" w:semiHidden="0" w:uiPriority="71" w:unhideWhenUsed="0"/>
-    <w:lsdException w:name="Colorful List" w:semiHidden="0" w:uiPriority="72" w:unhideWhenUsed="0"/>
-    <w:lsdException w:name="Colorful Grid" w:semiHidden="0" w:uiPriority="73" w:unhideWhenUsed="0"/>
-    <w:lsdException w:name="Light Shading Accent 1" w:semiHidden="0" w:uiPriority="60" w:unhideWhenUsed="0"/>
-    <w:lsdException w:name="Light List Accent 1" w:semiHidden="0" w:uiPriority="61" w:unhideWhenUsed="0"/>
-    <w:lsdException w:name="Light Grid Accent 1" w:semiHidden="0" w:uiPriority="62" w:unhideWhenUsed="0"/>
-    <w:lsdException w:name="Medium Shading 1 Accent 1" w:semiHidden="0" w:uiPriority="63" w:unhideWhenUsed="0"/>
-    <w:lsdException w:name="Medium Shading 2 Accent 1" w:semiHidden="0" w:uiPriority="64" w:unhideWhenUsed="0"/>
-    <w:lsdException w:name="Medium List 1 Accent 1" w:semiHidden="0" w:uiPriority="65" w:unhideWhenUsed="0"/>
-    <w:lsdException w:name="Revision" w:unhideWhenUsed="0"/>
-    <w:lsdException w:name="List Paragraph" w:semiHidden="0" w:uiPriority="34" w:unhideWhenUsed="0" w:qFormat="1"/>
-    <w:lsdException w:name="Quote" w:semiHidden="0" w:uiPriority="29" w:unhideWhenUsed="0" w:qFormat="1"/>
-    <w:lsdException w:name="Intense Quote" w:semiHidden="0" w:uiPriority="30" w:unhideWhenUsed="0" w:qFormat="1"/>
-    <w:lsdException w:name="Medium List 2 Accent 1" w:semiHidden="0" w:uiPriority="66" w:unhideWhenUsed="0"/>
-    <w:lsdException w:name="Medium Grid 1 Accent 1" w:semiHidden="0" w:uiPriority="67" w:unhideWhenUsed="0"/>
-    <w:lsdException w:name="Medium Grid 2 Accent 1" w:semiHidden="0" w:uiPriority="68" w:unhideWhenUsed="0"/>
-    <w:lsdException w:name="Medium Grid 3 Accent 1" w:semiHidden="0" w:uiPriority="69" w:unhideWhenUsed="0"/>
-    <w:lsdException w:name="Dark List Accent 1" w:semiHidden="0" w:uiPriority="70" w:unhideWhenUsed="0"/>
-    <w:lsdException w:name="Colorful Shading Accent 1" w:semiHidden="0" w:uiPriority="71" w:unhideWhenUsed="0"/>
-    <w:lsdException w:name="Colorful List Accent 1" w:semiHidden="0" w:uiPriority="72" w:unhideWhenUsed="0"/>
-    <w:lsdException w:name="Colorful Grid Accent 1" w:semiHidden="0" w:uiPriority="73" w:unhideWhenUsed="0"/>
-    <w:lsdException w:name="Light Shading Accent 2" w:semiHidden="0" w:uiPriority="60" w:unhideWhenUsed="0"/>
-    <w:lsdException w:name="Light List Accent 2" w:semiHidden="0" w:uiPriority="61" w:unhideWhenUsed="0"/>
-    <w:lsdException w:name="Light Grid Accent 2" w:semiHidden="0" w:uiPriority="62" w:unhideWhenUsed="0"/>
-    <w:lsdException w:name="Medium Shading 1 Accent 2" w:semiHidden="0" w:uiPriority="63" w:unhideWhenUsed="0"/>
-    <w:lsdException w:name="Medium Shading 2 Accent 2" w:semiHidden="0" w:uiPriority="64" w:unhideWhenUsed="0"/>
-    <w:lsdException w:name="Medium List 1 Accent 2" w:semiHidden="0" w:uiPriority="65" w:unhideWhenUsed="0"/>
-    <w:lsdException w:name="Medium List 2 Accent 2" w:semiHidden="0" w:uiPriority="66" w:unhideWhenUsed="0"/>
-    <w:lsdException w:name="Medium Grid 1 Accent 2" w:semiHidden="0" w:uiPriority="67" w:unhideWhenUsed="0"/>
-    <w:lsdException w:name="Medium Grid 2 Accent 2" w:semiHidden="0" w:uiPriority="68" w:unhideWhenUsed="0"/>
-    <w:lsdException w:name="Medium Grid 3 Accent 2" w:semiHidden="0" w:uiPriority="69" w:unhideWhenUsed="0"/>
-    <w:lsdException w:name="Dark List Accent 2" w:semiHidden="0" w:uiPriority="70" w:unhideWhenUsed="0"/>
-    <w:lsdException w:name="Colorful Shading Accent 2" w:semiHidden="0" w:uiPriority="71" w:unhideWhenUsed="0"/>
-    <w:lsdException w:name="Colorful List Accent 2" w:semiHidden="0" w:uiPriority="72" w:unhideWhenUsed="0"/>
-    <w:lsdException w:name="Colorful Grid Accent 2" w:semiHidden="0" w:uiPriority="73" w:unhideWhenUsed="0"/>
-    <w:lsdException w:name="Light Shading Accent 3" w:semiHidden="0" w:uiPriority="60" w:unhideWhenUsed="0"/>
-    <w:lsdException w:name="Light List Accent 3" w:semiHidden="0" w:uiPriority="61" w:unhideWhenUsed="0"/>
-    <w:lsdException w:name="Light Grid Accent 3" w:semiHidden="0" w:uiPriority="62" w:unhideWhenUsed="0"/>
-    <w:lsdException w:name="Medium Shading 1 Accent 3" w:semiHidden="0" w:uiPriority="63" w:unhideWhenUsed="0"/>
-    <w:lsdException w:name="Medium Shading 2 Accent 3" w:semiHidden="0" w:uiPriority="64" w:unhideWhenUsed="0"/>
-    <w:lsdException w:name="Medium List 1 Accent 3" w:semiHidden="0" w:uiPriority="65" w:unhideWhenUsed="0"/>
-    <w:lsdException w:name="Medium List 2 Accent 3" w:semiHidden="0" w:uiPriority="66" w:unhideWhenUsed="0"/>
-    <w:lsdException w:name="Medium Grid 1 Accent 3" w:semiHidden="0" w:uiPriority="67" w:unhideWhenUsed="0"/>
-    <w:lsdException w:name="Medium Grid 2 Accent 3" w:semiHidden="0" w:uiPriority="68" w:unhideWhenUsed="0"/>
-    <w:lsdException w:name="Medium Grid 3 Accent 3" w:semiHidden="0" w:uiPriority="69" w:unhideWhenUsed="0"/>
-    <w:lsdException w:name="Dark List Accent 3" w:semiHidden="0" w:uiPriority="70" w:unhideWhenUsed="0"/>
-    <w:lsdException w:name="Colorful Shading Accent 3" w:semiHidden="0" w:uiPriority="71" w:unhideWhenUsed="0"/>
-    <w:lsdException w:name="Colorful List Accent 3" w:semiHidden="0" w:uiPriority="72" w:unhideWhenUsed="0"/>
-    <w:lsdException w:name="Colorful Grid Accent 3" w:semiHidden="0" w:uiPriority="73" w:unhideWhenUsed="0"/>
-    <w:lsdException w:name="Light Shading Accent 4" w:semiHidden="0" w:uiPriority="60" w:unhideWhenUsed="0"/>
-    <w:lsdException w:name="Light List Accent 4" w:semiHidden="0" w:uiPriority="61" w:unhideWhenUsed="0"/>
-    <w:lsdException w:name="Light Grid Accent 4" w:semiHidden="0" w:uiPriority="62" w:unhideWhenUsed="0"/>
-    <w:lsdException w:name="Medium Shading 1 Accent 4" w:semiHidden="0" w:uiPriority="63" w:unhideWhenUsed="0"/>
-    <w:lsdException w:name="Medium Shading 2 Accent 4" w:semiHidden="0" w:uiPriority="64" w:unhideWhenUsed="0"/>
-    <w:lsdException w:name="Medium List 1 Accent 4" w:semiHidden="0" w:uiPriority="65" w:unhideWhenUsed="0"/>
-    <w:lsdException w:name="Medium List 2 Accent 4" w:semiHidden="0" w:uiPriority="66" w:unhideWhenUsed="0"/>
-    <w:lsdException w:name="Medium Grid 1 Accent 4" w:semiHidden="0" w:uiPriority="67" w:unhideWhenUsed="0"/>
-    <w:lsdException w:name="Medium Grid 2 Accent 4" w:semiHidden="0" w:uiPriority="68" w:unhideWhenUsed="0"/>
-    <w:lsdException w:name="Medium Grid 3 Accent 4" w:semiHidden="0" w:uiPriority="69" w:unhideWhenUsed="0"/>
-    <w:lsdException w:name="Dark List Accent 4" w:semiHidden="0" w:uiPriority="70" w:unhideWhenUsed="0"/>
-    <w:lsdException w:name="Colorful Shading Accent 4" w:semiHidden="0" w:uiPriority="71" w:unhideWhenUsed="0"/>
-    <w:lsdException w:name="Colorful List Accent 4" w:semiHidden="0" w:uiPriority="72" w:unhideWhenUsed="0"/>
-    <w:lsdException w:name="Colorful Grid Accent 4" w:semiHidden="0" w:uiPriority="73" w:unhideWhenUsed="0"/>
-    <w:lsdException w:name="Light Shading Accent 5" w:semiHidden="0" w:uiPriority="60" w:unhideWhenUsed="0"/>
-    <w:lsdException w:name="Light List Accent 5" w:semiHidden="0" w:uiPriority="61" w:unhideWhenUsed="0"/>
-    <w:lsdException w:name="Light Grid Accent 5" w:semiHidden="0" w:uiPriority="62" w:unhideWhenUsed="0"/>
-    <w:lsdException w:name="Medium Shading 1 Accent 5" w:semiHidden="0" w:uiPriority="63" w:unhideWhenUsed="0"/>
-    <w:lsdException w:name="Medium Shading 2 Accent 5" w:semiHidden="0" w:uiPriority="64" w:unhideWhenUsed="0"/>
-    <w:lsdException w:name="Medium List 1 Accent 5" w:semiHidden="0" w:uiPriority="65" w:unhideWhenUsed="0"/>
-    <w:lsdException w:name="Medium List 2 Accent 5" w:semiHidden="0" w:uiPriority="66" w:unhideWhenUsed="0"/>
-    <w:lsdException w:name="Medium Grid 1 Accent 5" w:semiHidden="0" w:uiPriority="67" w:unhideWhenUsed="0"/>
-    <w:lsdException w:name="Medium Grid 2 Accent 5" w:semiHidden="0" w:uiPriority="68" w:unhideWhenUsed="0"/>
-    <w:lsdException w:name="Medium Grid 3 Accent 5" w:semiHidden="0" w:uiPriority="69" w:unhideWhenUsed="0"/>
-    <w:lsdException w:name="Dark List Accent 5" w:semiHidden="0" w:uiPriority="70" w:unhideWhenUsed="0"/>
-    <w:lsdException w:name="Colorful Shading Accent 5" w:semiHidden="0" w:uiPriority="71" w:unhideWhenUsed="0"/>
-    <w:lsdException w:name="Colorful List Accent 5" w:semiHidden="0" w:uiPriority="72" w:unhideWhenUsed="0"/>
-    <w:lsdException w:name="Colorful Grid Accent 5" w:semiHidden="0" w:uiPriority="73" w:unhideWhenUsed="0"/>
-    <w:lsdException w:name="Light Shading Accent 6" w:semiHidden="0" w:uiPriority="60" w:unhideWhenUsed="0"/>
-    <w:lsdException w:name="Light List Accent 6" w:semiHidden="0" w:uiPriority="61" w:unhideWhenUsed="0"/>
-    <w:lsdException w:name="Light Grid Accent 6" w:semiHidden="0" w:uiPriority="62" w:unhideWhenUsed="0"/>
-    <w:lsdException w:name="Medium Shading 1 Accent 6" w:semiHidden="0" w:uiPriority="63" w:unhideWhenUsed="0"/>
-    <w:lsdException w:name="Medium Shading 2 Accent 6" w:semiHidden="0" w:uiPriority="64" w:unhideWhenUsed="0"/>
-    <w:lsdException w:name="Medium List 1 Accent 6" w:semiHidden="0" w:uiPriority="65" w:unhideWhenUsed="0"/>
-    <w:lsdException w:name="Medium List 2 Accent 6" w:semiHidden="0" w:uiPriority="66" w:unhideWhenUsed="0"/>
-    <w:lsdException w:name="Medium Grid 1 Accent 6" w:semiHidden="0" w:uiPriority="67" w:unhideWhenUsed="0"/>
-    <w:lsdException w:name="Medium Grid 2 Accent 6" w:semiHidden="0" w:uiPriority="68" w:unhideWhenUsed="0"/>
-    <w:lsdException w:name="Medium Grid 3 Accent 6" w:semiHidden="0" w:uiPriority="69" w:unhideWhenUsed="0"/>
-    <w:lsdException w:name="Dark List Accent 6" w:semiHidden="0" w:uiPriority="70" w:unhideWhenUsed="0"/>
-    <w:lsdException w:name="Colorful Shading Accent 6" w:semiHidden="0" w:uiPriority="71" w:unhideWhenUsed="0"/>
-    <w:lsdException w:name="Colorful List Accent 6" w:semiHidden="0" w:uiPriority="72" w:unhideWhenUsed="0"/>
-    <w:lsdException w:name="Colorful Grid Accent 6" w:semiHidden="0" w:uiPriority="73" w:unhideWhenUsed="0"/>
-    <w:lsdException w:name="Subtle Emphasis" w:semiHidden="0" w:uiPriority="19" w:unhideWhenUsed="0" w:qFormat="1"/>
-    <w:lsdException w:name="Intense Emphasis" w:semiHidden="0" w:uiPriority="21" w:unhideWhenUsed="0" w:qFormat="1"/>
-    <w:lsdException w:name="Subtle Reference" w:semiHidden="0" w:uiPriority="31" w:unhideWhenUsed="0" w:qFormat="1"/>
-    <w:lsdException w:name="Intense Reference" w:semiHidden="0" w:uiPriority="32" w:unhideWhenUsed="0" w:qFormat="1"/>
-    <w:lsdException w:name="Book Title" w:semiHidden="0" w:uiPriority="33" w:unhideWhenUsed="0" w:qFormat="1"/>
-    <w:lsdException w:name="Bibliography" w:uiPriority="37"/>
-    <w:lsdException w:name="TOC Heading" w:uiPriority="39" w:qFormat="1"/>
+    <w:lsdException w:name="Table Theme" w:semiHidden="1" w:unhideWhenUsed="1"/>
+    <w:lsdException w:name="Placeholder Text" w:semiHidden="1"/>
+    <w:lsdException w:name="No Spacing" w:uiPriority="1" w:qFormat="1"/>
+    <w:lsdException w:name="Light Shading" w:uiPriority="60"/>
+    <w:lsdException w:name="Light List" w:uiPriority="61"/>
+    <w:lsdException w:name="Light Grid" w:uiPriority="62"/>
+    <w:lsdException w:name="Medium Shading 1" w:uiPriority="63"/>
+    <w:lsdException w:name="Medium Shading 2" w:uiPriority="64"/>
+    <w:lsdException w:name="Medium List 1" w:uiPriority="65"/>
+    <w:lsdException w:name="Medium List 2" w:uiPriority="66"/>
+    <w:lsdException w:name="Medium Grid 1" w:uiPriority="67"/>
+    <w:lsdException w:name="Medium Grid 2" w:uiPriority="68"/>
+    <w:lsdException w:name="Medium Grid 3" w:uiPriority="69"/>
+    <w:lsdException w:name="Dark List" w:uiPriority="70"/>
+    <w:lsdException w:name="Colorful Shading" w:uiPriority="71"/>
+    <w:lsdException w:name="Colorful List" w:uiPriority="72"/>
+    <w:lsdException w:name="Colorful Grid" w:uiPriority="73"/>
+    <w:lsdException w:name="Light Shading Accent 1" w:uiPriority="60"/>
+    <w:lsdException w:name="Light List Accent 1" w:uiPriority="61"/>
+    <w:lsdException w:name="Light Grid Accent 1" w:uiPriority="62"/>
+    <w:lsdException w:name="Medium Shading 1 Accent 1" w:uiPriority="63"/>
+    <w:lsdException w:name="Medium Shading 2 Accent 1" w:uiPriority="64"/>
+    <w:lsdException w:name="Medium List 1 Accent 1" w:uiPriority="65"/>
+    <w:lsdException w:name="Revision" w:semiHidden="1"/>
+    <w:lsdException w:name="List Paragraph" w:uiPriority="34" w:qFormat="1"/>
+    <w:lsdException w:name="Quote" w:uiPriority="29" w:qFormat="1"/>
+    <w:lsdException w:name="Intense Quote" w:uiPriority="30" w:qFormat="1"/>
+    <w:lsdException w:name="Medium List 2 Accent 1" w:uiPriority="66"/>
+    <w:lsdException w:name="Medium Grid 1 Accent 1" w:uiPriority="67"/>
+    <w:lsdException w:name="Medium Grid 2 Accent 1" w:uiPriority="68"/>
+    <w:lsdException w:name="Medium Grid 3 Accent 1" w:uiPriority="69"/>
+    <w:lsdException w:name="Dark List Accent 1" w:uiPriority="70"/>
+    <w:lsdException w:name="Colorful Shading Accent 1" w:uiPriority="71"/>
+    <w:lsdException w:name="Colorful List Accent 1" w:uiPriority="72"/>
+    <w:lsdException w:name="Colorful Grid Accent 1" w:uiPriority="73"/>
+    <w:lsdException w:name="Light Shading Accent 2" w:uiPriority="60"/>
+    <w:lsdException w:name="Light List Accent 2" w:uiPriority="61"/>
+    <w:lsdException w:name="Light Grid Accent 2" w:uiPriority="62"/>
+    <w:lsdException w:name="Medium Shading 1 Accent 2" w:uiPriority="63"/>
+    <w:lsdException w:name="Medium Shading 2 Accent 2" w:uiPriority="64"/>
+    <w:lsdException w:name="Medium List 1 Accent 2" w:uiPriority="65"/>
+    <w:lsdException w:name="Medium List 2 Accent 2" w:uiPriority="66"/>
+    <w:lsdException w:name="Medium Grid 1 Accent 2" w:uiPriority="67"/>
+    <w:lsdException w:name="Medium Grid 2 Accent 2" w:uiPriority="68"/>
+    <w:lsdException w:name="Medium Grid 3 Accent 2" w:uiPriority="69"/>
+    <w:lsdException w:name="Dark List Accent 2" w:uiPriority="70"/>
+    <w:lsdException w:name="Colorful Shading Accent 2" w:uiPriority="71"/>
+    <w:lsdException w:name="Colorful List Accent 2" w:uiPriority="72"/>
+    <w:lsdException w:name="Colorful Grid Accent 2" w:uiPriority="73"/>
+    <w:lsdException w:name="Light Shading Accent 3" w:uiPriority="60"/>
+    <w:lsdException w:name="Light List Accent 3" w:uiPriority="61"/>
+    <w:lsdException w:name="Light Grid Accent 3" w:uiPriority="62"/>
+    <w:lsdException w:name="Medium Shading 1 Accent 3" w:uiPriority="63"/>
+    <w:lsdException w:name="Medium Shading 2 Accent 3" w:uiPriority="64"/>
+    <w:lsdException w:name="Medium List 1 Accent 3" w:uiPriority="65"/>
+    <w:lsdException w:name="Medium List 2 Accent 3" w:uiPriority="66"/>
+    <w:lsdException w:name="Medium Grid 1 Accent 3" w:uiPriority="67"/>
+    <w:lsdException w:name="Medium Grid 2 Accent 3" w:uiPriority="68"/>
+    <w:lsdException w:name="Medium Grid 3 Accent 3" w:uiPriority="69"/>
+    <w:lsdException w:name="Dark List Accent 3" w:uiPriority="70"/>
+    <w:lsdException w:name="Colorful Shading Accent 3" w:uiPriority="71"/>
+    <w:lsdException w:name="Colorful List Accent 3" w:uiPriority="72"/>
+    <w:lsdException w:name="Colorful Grid Accent 3" w:uiPriority="73"/>
+    <w:lsdException w:name="Light Shading Accent 4" w:uiPriority="60"/>
+    <w:lsdException w:name="Light List Accent 4" w:uiPriority="61"/>
+    <w:lsdException w:name="Light Grid Accent 4" w:uiPriority="62"/>
+    <w:lsdException w:name="Medium Shading 1 Accent 4" w:uiPriority="63"/>
+    <w:lsdException w:name="Medium Shading 2 Accent 4" w:uiPriority="64"/>
+    <w:lsdException w:name="Medium List 1 Accent 4" w:uiPriority="65"/>
+    <w:lsdException w:name="Medium List 2 Accent 4" w:uiPriority="66"/>
+    <w:lsdException w:name="Medium Grid 1 Accent 4" w:uiPriority="67"/>
+    <w:lsdException w:name="Medium Grid 2 Accent 4" w:uiPriority="68"/>
+    <w:lsdException w:name="Medium Grid 3 Accent 4" w:uiPriority="69"/>
+    <w:lsdException w:name="Dark List Accent 4" w:uiPriority="70"/>
+    <w:lsdException w:name="Colorful Shading Accent 4" w:uiPriority="71"/>
+    <w:lsdException w:name="Colorful List Accent 4" w:uiPriority="72"/>
+    <w:lsdException w:name="Colorful Grid Accent 4" w:uiPriority="73"/>
+    <w:lsdException w:name="Light Shading Accent 5" w:uiPriority="60"/>
+    <w:lsdException w:name="Light List Accent 5" w:uiPriority="61"/>
+    <w:lsdException w:name="Light Grid Accent 5" w:uiPriority="62"/>
+    <w:lsdException w:name="Medium Shading 1 Accent 5" w:uiPriority="63"/>
+    <w:lsdException w:name="Medium Shading 2 Accent 5" w:uiPriority="64"/>
+    <w:lsdException w:name="Medium List 1 Accent 5" w:uiPriority="65"/>
+    <w:lsdException w:name="Medium List 2 Accent 5" w:uiPriority="66"/>
+    <w:lsdException w:name="Medium Grid 1 Accent 5" w:uiPriority="67"/>
+    <w:lsdException w:name="Medium Grid 2 Accent 5" w:uiPriority="68"/>
+    <w:lsdException w:name="Medium Grid 3 Accent 5" w:uiPriority="69"/>
+    <w:lsdException w:name="Dark List Accent 5" w:uiPriority="70"/>
+    <w:lsdException w:name="Colorful Shading Accent 5" w:uiPriority="71"/>
+    <w:lsdException w:name="Colorful List Accent 5" w:uiPriority="72"/>
+    <w:lsdException w:name="Colorful Grid Accent 5" w:uiPriority="73"/>
+    <w:lsdException w:name="Light Shading Accent 6" w:uiPriority="60"/>
+    <w:lsdException w:name="Light List Accent 6" w:uiPriority="61"/>
+    <w:lsdException w:name="Light Grid Accent 6" w:uiPriority="62"/>
+    <w:lsdException w:name="Medium Shading 1 Accent 6" w:uiPriority="63"/>
+    <w:lsdException w:name="Medium Shading 2 Accent 6" w:uiPriority="64"/>
+    <w:lsdException w:name="Medium List 1 Accent 6" w:uiPriority="65"/>
+    <w:lsdException w:name="Medium List 2 Accent 6" w:uiPriority="66"/>
+    <w:lsdException w:name="Medium Grid 1 Accent 6" w:uiPriority="67"/>
+    <w:lsdException w:name="Medium Grid 2 Accent 6" w:uiPriority="68"/>
+    <w:lsdException w:name="Medium Grid 3 Accent 6" w:uiPriority="69"/>
+    <w:lsdException w:name="Dark List Accent 6" w:uiPriority="70"/>
+    <w:lsdException w:name="Colorful Shading Accent 6" w:uiPriority="71"/>
+    <w:lsdException w:name="Colorful List Accent 6" w:uiPriority="72"/>
+    <w:lsdException w:name="Colorful Grid Accent 6" w:uiPriority="73"/>
+    <w:lsdException w:name="Subtle Emphasis" w:uiPriority="19" w:qFormat="1"/>
+    <w:lsdException w:name="Intense Emphasis" w:uiPriority="21" w:qFormat="1"/>
+    <w:lsdException w:name="Subtle Reference" w:uiPriority="31" w:qFormat="1"/>
+    <w:lsdException w:name="Intense Reference" w:uiPriority="32" w:qFormat="1"/>
+    <w:lsdException w:name="Book Title" w:uiPriority="33" w:qFormat="1"/>
+    <w:lsdException w:name="Bibliography" w:semiHidden="1" w:uiPriority="37" w:unhideWhenUsed="1"/>
+    <w:lsdException w:name="TOC Heading" w:semiHidden="1" w:uiPriority="39" w:unhideWhenUsed="1" w:qFormat="1"/>
+    <w:lsdException w:name="Plain Table 1" w:uiPriority="41"/>
+    <w:lsdException w:name="Plain Table 2" w:uiPriority="42"/>
+    <w:lsdException w:name="Plain Table 3" w:uiPriority="43"/>
+    <w:lsdException w:name="Plain Table 4" w:uiPriority="44"/>
+    <w:lsdException w:name="Plain Table 5" w:uiPriority="45"/>
+    <w:lsdException w:name="Grid Table Light" w:uiPriority="40"/>
+    <w:lsdException w:name="Grid Table 1 Light" w:uiPriority="46"/>
+    <w:lsdException w:name="Grid Table 2" w:uiPriority="47"/>
+    <w:lsdException w:name="Grid Table 3" w:uiPriority="48"/>
+    <w:lsdException w:name="Grid Table 4" w:uiPriority="49"/>
+    <w:lsdException w:name="Grid Table 5 Dark" w:uiPriority="50"/>
+    <w:lsdException w:name="Grid Table 6 Colorful" w:uiPriority="51"/>
+    <w:lsdException w:name="Grid Table 7 Colorful" w:uiPriority="52"/>
+    <w:lsdException w:name="Grid Table 1 Light Accent 1" w:uiPriority="46"/>
+    <w:lsdException w:name="Grid Table 2 Accent 1" w:uiPriority="47"/>
+    <w:lsdException w:name="Grid Table 3 Accent 1" w:uiPriority="48"/>
+    <w:lsdException w:name="Grid Table 4 Accent 1" w:uiPriority="49"/>
+    <w:lsdException w:name="Grid Table 5 Dark Accent 1" w:uiPriority="50"/>
+    <w:lsdException w:name="Grid Table 6 Colorful Accent 1" w:uiPriority="51"/>
+    <w:lsdException w:name="Grid Table 7 Colorful Accent 1" w:uiPriority="52"/>
+    <w:lsdException w:name="Grid Table 1 Light Accent 2" w:uiPriority="46"/>
+    <w:lsdException w:name="Grid Table 2 Accent 2" w:uiPriority="47"/>
+    <w:lsdException w:name="Grid Table 3 Accent 2" w:uiPriority="48"/>
+    <w:lsdException w:name="Grid Table 4 Accent 2" w:uiPriority="49"/>
+    <w:lsdException w:name="Grid Table 5 Dark Accent 2" w:uiPriority="50"/>
+    <w:lsdException w:name="Grid Table 6 Colorful Accent 2" w:uiPriority="51"/>
+    <w:lsdException w:name="Grid Table 7 Colorful Accent 2" w:uiPriority="52"/>
+    <w:lsdException w:name="Grid Table 1 Light Accent 3" w:uiPriority="46"/>
+    <w:lsdException w:name="Grid Table 2 Accent 3" w:uiPriority="47"/>
+    <w:lsdException w:name="Grid Table 3 Accent 3" w:uiPriority="48"/>
+    <w:lsdException w:name="Grid Table 4 Accent 3" w:uiPriority="49"/>
+    <w:lsdException w:name="Grid Table 5 Dark Accent 3" w:uiPriority="50"/>
+    <w:lsdException w:name="Grid Table 6 Colorful Accent 3" w:uiPriority="51"/>
+    <w:lsdException w:name="Grid Table 7 Colorful Accent 3" w:uiPriority="52"/>
+    <w:lsdException w:name="Grid Table 1 Light Accent 4" w:uiPriority="46"/>
+    <w:lsdException w:name="Grid Table 2 Accent 4" w:uiPriority="47"/>
+    <w:lsdException w:name="Grid Table 3 Accent 4" w:uiPriority="48"/>
+    <w:lsdException w:name="Grid Table 4 Accent 4" w:uiPriority="49"/>
+    <w:lsdException w:name="Grid Table 5 Dark Accent 4" w:uiPriority="50"/>
+    <w:lsdException w:name="Grid Table 6 Colorful Accent 4" w:uiPriority="51"/>
+    <w:lsdException w:name="Grid Table 7 Colorful Accent 4" w:uiPriority="52"/>
+    <w:lsdException w:name="Grid Table 1 Light Accent 5" w:uiPriority="46"/>
+    <w:lsdException w:name="Grid Table 2 Accent 5" w:uiPriority="47"/>
+    <w:lsdException w:name="Grid Table 3 Accent 5" w:uiPriority="48"/>
+    <w:lsdException w:name="Grid Table 4 Accent 5" w:uiPriority="49"/>
+    <w:lsdException w:name="Grid Table 5 Dark Accent 5" w:uiPriority="50"/>
+    <w:lsdException w:name="Grid Table 6 Colorful Accent 5" w:uiPriority="51"/>
+    <w:lsdException w:name="Grid Table 7 Colorful Accent 5" w:uiPriority="52"/>
+    <w:lsdException w:name="Grid Table 1 Light Accent 6" w:uiPriority="46"/>
+    <w:lsdException w:name="Grid Table 2 Accent 6" w:uiPriority="47"/>
+    <w:lsdException w:name="Grid Table 3 Accent 6" w:uiPriority="48"/>
+    <w:lsdException w:name="Grid Table 4 Accent 6" w:uiPriority="49"/>
+    <w:lsdException w:name="Grid Table 5 Dark Accent 6" w:uiPriority="50"/>
+    <w:lsdException w:name="Grid Table 6 Colorful Accent 6" w:uiPriority="51"/>
+    <w:lsdException w:name="Grid Table 7 Colorful Accent 6" w:uiPriority="52"/>
+    <w:lsdException w:name="List Table 1 Light" w:uiPriority="46"/>
+    <w:lsdException w:name="List Table 2" w:uiPriority="47"/>
+    <w:lsdException w:name="List Table 3" w:uiPriority="48"/>
+    <w:lsdException w:name="List Table 4" w:uiPriority="49"/>
+    <w:lsdException w:name="List Table 5 Dark" w:uiPriority="50"/>
+    <w:lsdException w:name="List Table 6 Colorful" w:uiPriority="51"/>
+    <w:lsdException w:name="List Table 7 Colorful" w:uiPriority="52"/>
+    <w:lsdException w:name="List Table 1 Light Accent 1" w:uiPriority="46"/>
+    <w:lsdException w:name="List Table 2 Accent 1" w:uiPriority="47"/>
+    <w:lsdException w:name="List Table 3 Accent 1" w:uiPriority="48"/>
+    <w:lsdException w:name="List Table 4 Accent 1" w:uiPriority="49"/>
+    <w:lsdException w:name="List Table 5 Dark Accent 1" w:uiPriority="50"/>
+    <w:lsdException w:name="List Table 6 Colorful Accent 1" w:uiPriority="51"/>
+    <w:lsdException w:name="List Table 7 Colorful Accent 1" w:uiPriority="52"/>
+    <w:lsdException w:name="List Table 1 Light Accent 2" w:uiPriority="46"/>
+    <w:lsdException w:name="List Table 2 Accent 2" w:uiPriority="47"/>
+    <w:lsdException w:name="List Table 3 Accent 2" w:uiPriority="48"/>
+    <w:lsdException w:name="List Table 4 Accent 2" w:uiPriority="49"/>
+    <w:lsdException w:name="List Table 5 Dark Accent 2" w:uiPriority="50"/>
+    <w:lsdException w:name="List Table 6 Colorful Accent 2" w:uiPriority="51"/>
+    <w:lsdException w:name="List Table 7 Colorful Accent 2" w:uiPriority="52"/>
+    <w:lsdException w:name="List Table 1 Light Accent 3" w:uiPriority="46"/>
+    <w:lsdException w:name="List Table 2 Accent 3" w:uiPriority="47"/>
+    <w:lsdException w:name="List Table 3 Accent 3" w:uiPriority="48"/>
+    <w:lsdException w:name="List Table 4 Accent 3" w:uiPriority="49"/>
+    <w:lsdException w:name="List Table 5 Dark Accent 3" w:uiPriority="50"/>
+    <w:lsdException w:name="List Table 6 Colorful Accent 3" w:uiPriority="51"/>
+    <w:lsdException w:name="List Table 7 Colorful Accent 3" w:uiPriority="52"/>
+    <w:lsdException w:name="List Table 1 Light Accent 4" w:uiPriority="46"/>
+    <w:lsdException w:name="List Table 2 Accent 4" w:uiPriority="47"/>
+    <w:lsdException w:name="List Table 3 Accent 4" w:uiPriority="48"/>
+    <w:lsdException w:name="List Table 4 Accent 4" w:uiPriority="49"/>
+    <w:lsdException w:name="List Table 5 Dark Accent 4" w:uiPriority="50"/>
+    <w:lsdException w:name="List Table 6 Colorful Accent 4" w:uiPriority="51"/>
+    <w:lsdException w:name="List Table 7 Colorful Accent 4" w:uiPriority="52"/>
+    <w:lsdException w:name="List Table 1 Light Accent 5" w:uiPriority="46"/>
+    <w:lsdException w:name="List Table 2 Accent 5" w:uiPriority="47"/>
+    <w:lsdException w:name="List Table 3 Accent 5" w:uiPriority="48"/>
+    <w:lsdException w:name="List Table 4 Accent 5" w:uiPriority="49"/>
+    <w:lsdException w:name="List Table 5 Dark Accent 5" w:uiPriority="50"/>
+    <w:lsdException w:name="List Table 6 Colorful Accent 5" w:uiPriority="51"/>
+    <w:lsdException w:name="List Table 7 Colorful Accent 5" w:uiPriority="52"/>
+    <w:lsdException w:name="List Table 1 Light Accent 6" w:uiPriority="46"/>
+    <w:lsdException w:name="List Table 2 Accent 6" w:uiPriority="47"/>
+    <w:lsdException w:name="List Table 3 Accent 6" w:uiPriority="48"/>
+    <w:lsdException w:name="List Table 4 Accent 6" w:uiPriority="49"/>
+    <w:lsdException w:name="List Table 5 Dark Accent 6" w:uiPriority="50"/>
+    <w:lsdException w:name="List Table 6 Colorful Accent 6" w:uiPriority="51"/>
+    <w:lsdException w:name="List Table 7 Colorful Accent 6" w:uiPriority="52"/>
+    <w:lsdException w:name="Mention" w:semiHidden="1" w:unhideWhenUsed="1"/>
+    <w:lsdException w:name="Smart Hyperlink" w:semiHidden="1" w:unhideWhenUsed="1"/>
+    <w:lsdException w:name="Hashtag" w:semiHidden="1" w:unhideWhenUsed="1"/>
+    <w:lsdException w:name="Unresolved Mention" w:semiHidden="1" w:unhideWhenUsed="1"/>
   </w:latentStyles>
   <w:style w:type="paragraph" w:default="1" w:styleId="Normal">
     <w:name w:val="Normal"/>
@@ -8928,7 +9740,6 @@
     <w:uiPriority w:val="99"/>
     <w:semiHidden/>
     <w:unhideWhenUsed/>
-    <w:qFormat/>
     <w:tblPr>
       <w:tblInd w:w="0" w:type="dxa"/>
       <w:tblCellMar>
@@ -9002,7 +9813,7 @@
   <w:style w:type="paragraph" w:styleId="Corpodetexto">
     <w:name w:val="Body Text"/>
     <w:basedOn w:val="Normal"/>
-    <w:link w:val="CorpodetextoCarcter"/>
+    <w:link w:val="CorpodetextoCarter"/>
     <w:uiPriority w:val="1"/>
     <w:qFormat/>
     <w:rsid w:val="00D63130"/>
@@ -9032,7 +9843,7 @@
   <w:style w:type="paragraph" w:styleId="Textodebalo">
     <w:name w:val="Balloon Text"/>
     <w:basedOn w:val="Normal"/>
-    <w:link w:val="TextodebaloCarcter"/>
+    <w:link w:val="TextodebaloCarter"/>
     <w:uiPriority w:val="99"/>
     <w:semiHidden/>
     <w:unhideWhenUsed/>
@@ -9043,8 +9854,8 @@
       <w:szCs w:val="18"/>
     </w:rPr>
   </w:style>
-  <w:style w:type="character" w:customStyle="1" w:styleId="TextodebaloCarcter">
-    <w:name w:val="Texto de balão Carácter"/>
+  <w:style w:type="character" w:customStyle="1" w:styleId="TextodebaloCarter">
+    <w:name w:val="Texto de balão Caráter"/>
     <w:basedOn w:val="Tipodeletrapredefinidodopargrafo"/>
     <w:link w:val="Textodebalo"/>
     <w:uiPriority w:val="99"/>
@@ -9072,7 +9883,7 @@
       <w:lang w:val="pt-PT" w:eastAsia="pt-PT"/>
     </w:rPr>
   </w:style>
-  <w:style w:type="paragraph" w:styleId="Ttulodondice">
+  <w:style w:type="paragraph" w:styleId="Cabealhodondice">
     <w:name w:val="TOC Heading"/>
     <w:basedOn w:val="Ttulo1"/>
     <w:next w:val="Normal"/>
@@ -9253,7 +10064,7 @@
   <w:style w:type="paragraph" w:styleId="Rodap">
     <w:name w:val="footer"/>
     <w:basedOn w:val="Normal"/>
-    <w:link w:val="RodapCarcter"/>
+    <w:link w:val="RodapCarter"/>
     <w:uiPriority w:val="99"/>
     <w:unhideWhenUsed/>
     <w:rsid w:val="007C1794"/>
@@ -9265,8 +10076,8 @@
       <w:spacing w:line="240" w:lineRule="auto"/>
     </w:pPr>
   </w:style>
-  <w:style w:type="character" w:customStyle="1" w:styleId="CorpodetextoCarcter">
-    <w:name w:val="Corpo de texto Carácter"/>
+  <w:style w:type="character" w:customStyle="1" w:styleId="CorpodetextoCarter">
+    <w:name w:val="Corpo de texto Caráter"/>
     <w:basedOn w:val="Tipodeletrapredefinidodopargrafo"/>
     <w:link w:val="Corpodetexto"/>
     <w:uiPriority w:val="1"/>
@@ -9278,8 +10089,8 @@
       <w:lang w:val="pt-PT"/>
     </w:rPr>
   </w:style>
-  <w:style w:type="character" w:customStyle="1" w:styleId="RodapCarcter">
-    <w:name w:val="Rodapé Carácter"/>
+  <w:style w:type="character" w:customStyle="1" w:styleId="RodapCarter">
+    <w:name w:val="Rodapé Caráter"/>
     <w:basedOn w:val="Tipodeletrapredefinidodopargrafo"/>
     <w:link w:val="Rodap"/>
     <w:uiPriority w:val="99"/>
@@ -9319,7 +10130,7 @@
     <w:name w:val="Subtitle"/>
     <w:basedOn w:val="Normal"/>
     <w:next w:val="Normal"/>
-    <w:link w:val="SubttuloCarcter"/>
+    <w:link w:val="SubttuloCarter"/>
     <w:uiPriority w:val="11"/>
     <w:qFormat/>
     <w:rsid w:val="00935A10"/>
@@ -9338,8 +10149,8 @@
       <w:szCs w:val="24"/>
     </w:rPr>
   </w:style>
-  <w:style w:type="character" w:customStyle="1" w:styleId="SubttuloCarcter">
-    <w:name w:val="Subtítulo Carácter"/>
+  <w:style w:type="character" w:customStyle="1" w:styleId="SubttuloCarter">
+    <w:name w:val="Subtítulo Caráter"/>
     <w:basedOn w:val="Tipodeletrapredefinidodopargrafo"/>
     <w:link w:val="Subttulo"/>
     <w:uiPriority w:val="11"/>
@@ -9357,7 +10168,7 @@
   <w:style w:type="paragraph" w:styleId="Cabealho">
     <w:name w:val="header"/>
     <w:basedOn w:val="Normal"/>
-    <w:link w:val="CabealhoCarcter"/>
+    <w:link w:val="CabealhoCarter"/>
     <w:uiPriority w:val="99"/>
     <w:unhideWhenUsed/>
     <w:rsid w:val="00C77CBC"/>
@@ -9369,8 +10180,8 @@
       <w:spacing w:line="240" w:lineRule="auto"/>
     </w:pPr>
   </w:style>
-  <w:style w:type="character" w:customStyle="1" w:styleId="CabealhoCarcter">
-    <w:name w:val="Cabeçalho Carácter"/>
+  <w:style w:type="character" w:customStyle="1" w:styleId="CabealhoCarter">
+    <w:name w:val="Cabeçalho Caráter"/>
     <w:basedOn w:val="Tipodeletrapredefinidodopargrafo"/>
     <w:link w:val="Cabealho"/>
     <w:uiPriority w:val="99"/>
@@ -9682,7 +10493,7 @@
 </file>
 
 <file path=customXml/itemProps1.xml><?xml version="1.0" encoding="utf-8"?>
-<ds:datastoreItem xmlns:ds="http://schemas.openxmlformats.org/officeDocument/2006/customXml" ds:itemID="{E81FC0BA-26E7-48DC-96D6-CE73B76824FF}">
+<ds:datastoreItem xmlns:ds="http://schemas.openxmlformats.org/officeDocument/2006/customXml" ds:itemID="{2EF78019-6A64-5B44-A6FD-B7F3EA0A42C1}">
   <ds:schemaRefs>
     <ds:schemaRef ds:uri="http://schemas.openxmlformats.org/officeDocument/2006/bibliography"/>
   </ds:schemaRefs>

</xml_diff>

<commit_message>
report SI valores logicos
</commit_message>
<xml_diff>
--- a/SRCR2-GRUPO10/Relatorio.docx
+++ b/SRCR2-GRUPO10/Relatorio.docx
@@ -5410,91 +5410,61 @@
         <w:jc w:val="center"/>
         <w:rPr>
           <w:color w:val="auto"/>
-        </w:rPr>
-      </w:pPr>
+          <w:lang w:val="pt-PT"/>
+        </w:rPr>
+      </w:pPr>
+      <w:r>
+        <w:rPr>
+          <w:color w:val="auto"/>
+          <w:lang w:val="pt-PT"/>
+        </w:rPr>
+        <w:t xml:space="preserve">Figura </w:t>
+      </w:r>
+      <w:r>
+        <w:rPr>
+          <w:color w:val="auto"/>
+        </w:rPr>
+        <w:fldChar w:fldCharType="begin"/>
+      </w:r>
+      <w:r>
+        <w:rPr>
+          <w:color w:val="auto"/>
+          <w:lang w:val="pt-PT"/>
+        </w:rPr>
+        <w:instrText xml:space="preserve"> SEQ Figura \* ARABIC </w:instrText>
+      </w:r>
+      <w:r>
+        <w:rPr>
+          <w:color w:val="auto"/>
+        </w:rPr>
+        <w:fldChar w:fldCharType="separate"/>
+      </w:r>
+      <w:r>
+        <w:rPr>
+          <w:noProof/>
+          <w:color w:val="auto"/>
+          <w:lang w:val="pt-PT"/>
+        </w:rPr>
+        <w:t>11</w:t>
+      </w:r>
+      <w:r>
+        <w:rPr>
+          <w:color w:val="auto"/>
+        </w:rPr>
+        <w:fldChar w:fldCharType="end"/>
+      </w:r>
+      <w:r>
+        <w:rPr>
+          <w:color w:val="auto"/>
+          <w:lang w:val="pt-PT"/>
+        </w:rPr>
+        <w:t xml:space="preserve"> - Definição do predicado </w:t>
+      </w:r>
       <w:proofErr w:type="spellStart"/>
       <w:r>
         <w:rPr>
           <w:color w:val="auto"/>
-        </w:rPr>
-        <w:t>Figura</w:t>
-      </w:r>
-      <w:proofErr w:type="spellEnd"/>
-      <w:r>
-        <w:rPr>
-          <w:color w:val="auto"/>
-        </w:rPr>
-        <w:t xml:space="preserve"> </w:t>
-      </w:r>
-      <w:r>
-        <w:rPr>
-          <w:color w:val="auto"/>
-        </w:rPr>
-        <w:fldChar w:fldCharType="begin"/>
-      </w:r>
-      <w:r>
-        <w:rPr>
-          <w:color w:val="auto"/>
-        </w:rPr>
-        <w:instrText xml:space="preserve"> SEQ Figura \* ARABIC </w:instrText>
-      </w:r>
-      <w:r>
-        <w:rPr>
-          <w:color w:val="auto"/>
-        </w:rPr>
-        <w:fldChar w:fldCharType="separate"/>
-      </w:r>
-      <w:r>
-        <w:rPr>
-          <w:noProof/>
-          <w:color w:val="auto"/>
-        </w:rPr>
-        <w:t>11</w:t>
-      </w:r>
-      <w:r>
-        <w:rPr>
-          <w:color w:val="auto"/>
-        </w:rPr>
-        <w:fldChar w:fldCharType="end"/>
-      </w:r>
-      <w:r>
-        <w:rPr>
-          <w:color w:val="auto"/>
-        </w:rPr>
-        <w:t xml:space="preserve"> - </w:t>
-      </w:r>
-      <w:proofErr w:type="spellStart"/>
-      <w:r>
-        <w:rPr>
-          <w:color w:val="auto"/>
-        </w:rPr>
-        <w:t>Definição</w:t>
-      </w:r>
-      <w:proofErr w:type="spellEnd"/>
-      <w:r>
-        <w:rPr>
-          <w:color w:val="auto"/>
-        </w:rPr>
-        <w:t xml:space="preserve"> do </w:t>
-      </w:r>
-      <w:proofErr w:type="spellStart"/>
-      <w:r>
-        <w:rPr>
-          <w:color w:val="auto"/>
-        </w:rPr>
-        <w:t>predicado</w:t>
-      </w:r>
-      <w:proofErr w:type="spellEnd"/>
-      <w:r>
-        <w:rPr>
-          <w:color w:val="auto"/>
-        </w:rPr>
-        <w:t xml:space="preserve"> </w:t>
-      </w:r>
-      <w:proofErr w:type="spellStart"/>
-      <w:r>
-        <w:rPr>
-          <w:color w:val="auto"/>
+          <w:lang w:val="pt-PT"/>
         </w:rPr>
         <w:t>evolucaoPerfeito</w:t>
       </w:r>
@@ -5910,8 +5880,6 @@
         </w:rPr>
         <w:t>Os predicados acima definidos removem da base de conhecimento situações de incerteza e imprecisão associado ao facto a ser inserido.</w:t>
       </w:r>
-      <w:bookmarkStart w:id="17" w:name="_GoBack"/>
-      <w:bookmarkEnd w:id="17"/>
     </w:p>
     <w:p>
       <w:pPr>
@@ -5943,7 +5911,7 @@
           <w:lang w:val="pt-PT"/>
         </w:rPr>
       </w:pPr>
-      <w:bookmarkStart w:id="18" w:name="_Toc6833429"/>
+      <w:bookmarkStart w:id="17" w:name="_Toc6833429"/>
       <w:r>
         <w:rPr>
           <w:sz w:val="32"/>
@@ -5973,7 +5941,7 @@
         </w:rPr>
         <w:t>Sistema de Inferência</w:t>
       </w:r>
-      <w:bookmarkEnd w:id="18"/>
+      <w:bookmarkEnd w:id="17"/>
     </w:p>
     <w:p>
       <w:pPr>
@@ -6536,6 +6504,562 @@
         </w:rPr>
         <w:t>Em complemento com este meta-predicado foi estabelecido, para cada um dos valores lógicos, os resultados que estes podem adquirir consoante os valores resultantes dos predicados parametrizados.</w:t>
       </w:r>
+    </w:p>
+    <w:p>
+      <w:pPr>
+        <w:rPr>
+          <w:lang w:val="pt-PT"/>
+        </w:rPr>
+      </w:pPr>
+      <w:r>
+        <w:rPr>
+          <w:lang w:val="pt-PT"/>
+        </w:rPr>
+        <w:t>Primeiro, no caso da conjunção, definimos os seguintes casos:</w:t>
+      </w:r>
+    </w:p>
+    <w:p>
+      <w:pPr>
+        <w:keepNext/>
+        <w:jc w:val="center"/>
+      </w:pPr>
+      <w:r>
+        <w:rPr>
+          <w:noProof/>
+          <w:lang w:val="pt-PT"/>
+        </w:rPr>
+        <w:drawing>
+          <wp:inline distT="0" distB="0" distL="0" distR="0">
+            <wp:extent cx="4534934" cy="1112109"/>
+            <wp:effectExtent l="0" t="0" r="0" b="0"/>
+            <wp:docPr id="31" name="Imagem 31"/>
+            <wp:cNvGraphicFramePr>
+              <a:graphicFrameLocks xmlns:a="http://schemas.openxmlformats.org/drawingml/2006/main" noChangeAspect="1"/>
+            </wp:cNvGraphicFramePr>
+            <a:graphic xmlns:a="http://schemas.openxmlformats.org/drawingml/2006/main">
+              <a:graphicData uri="http://schemas.openxmlformats.org/drawingml/2006/picture">
+                <pic:pic xmlns:pic="http://schemas.openxmlformats.org/drawingml/2006/picture">
+                  <pic:nvPicPr>
+                    <pic:cNvPr id="31" name="Captura de ecrã 2019-04-22, às 19.48.38.png"/>
+                    <pic:cNvPicPr/>
+                  </pic:nvPicPr>
+                  <pic:blipFill>
+                    <a:blip r:embed="rId28">
+                      <a:extLst>
+                        <a:ext uri="{28A0092B-C50C-407E-A947-70E740481C1C}">
+                          <a14:useLocalDpi xmlns:a14="http://schemas.microsoft.com/office/drawing/2010/main" val="0"/>
+                        </a:ext>
+                      </a:extLst>
+                    </a:blip>
+                    <a:stretch>
+                      <a:fillRect/>
+                    </a:stretch>
+                  </pic:blipFill>
+                  <pic:spPr>
+                    <a:xfrm>
+                      <a:off x="0" y="0"/>
+                      <a:ext cx="4586545" cy="1124766"/>
+                    </a:xfrm>
+                    <a:prstGeom prst="rect">
+                      <a:avLst/>
+                    </a:prstGeom>
+                  </pic:spPr>
+                </pic:pic>
+              </a:graphicData>
+            </a:graphic>
+          </wp:inline>
+        </w:drawing>
+      </w:r>
+    </w:p>
+    <w:p>
+      <w:pPr>
+        <w:pStyle w:val="Legenda"/>
+        <w:jc w:val="center"/>
+        <w:rPr>
+          <w:color w:val="auto"/>
+          <w:lang w:val="pt-PT"/>
+        </w:rPr>
+      </w:pPr>
+      <w:r>
+        <w:rPr>
+          <w:color w:val="auto"/>
+          <w:lang w:val="pt-PT"/>
+        </w:rPr>
+        <w:t xml:space="preserve">Figura </w:t>
+      </w:r>
+      <w:r>
+        <w:rPr>
+          <w:color w:val="auto"/>
+        </w:rPr>
+        <w:fldChar w:fldCharType="begin"/>
+      </w:r>
+      <w:r>
+        <w:rPr>
+          <w:color w:val="auto"/>
+          <w:lang w:val="pt-PT"/>
+        </w:rPr>
+        <w:instrText xml:space="preserve"> SEQ Figura \* ARABIC </w:instrText>
+      </w:r>
+      <w:r>
+        <w:rPr>
+          <w:color w:val="auto"/>
+        </w:rPr>
+        <w:fldChar w:fldCharType="separate"/>
+      </w:r>
+      <w:r>
+        <w:rPr>
+          <w:noProof/>
+          <w:color w:val="auto"/>
+          <w:lang w:val="pt-PT"/>
+        </w:rPr>
+        <w:t>16</w:t>
+      </w:r>
+      <w:r>
+        <w:rPr>
+          <w:color w:val="auto"/>
+        </w:rPr>
+        <w:fldChar w:fldCharType="end"/>
+      </w:r>
+      <w:r>
+        <w:rPr>
+          <w:color w:val="auto"/>
+          <w:lang w:val="pt-PT"/>
+        </w:rPr>
+        <w:t xml:space="preserve"> - SI Conjunção</w:t>
+      </w:r>
+    </w:p>
+    <w:p>
+      <w:pPr>
+        <w:rPr>
+          <w:lang w:val="pt-PT"/>
+        </w:rPr>
+      </w:pPr>
+      <w:r>
+        <w:rPr>
+          <w:lang w:val="pt-PT"/>
+        </w:rPr>
+        <w:br w:type="page"/>
+      </w:r>
+    </w:p>
+    <w:p>
+      <w:pPr>
+        <w:rPr>
+          <w:lang w:val="pt-PT"/>
+        </w:rPr>
+      </w:pPr>
+      <w:r>
+        <w:rPr>
+          <w:lang w:val="pt-PT"/>
+        </w:rPr>
+        <w:lastRenderedPageBreak/>
+        <w:t xml:space="preserve">No caso da </w:t>
+      </w:r>
+      <w:r>
+        <w:rPr>
+          <w:lang w:val="pt-PT"/>
+        </w:rPr>
+        <w:t>disjunção</w:t>
+      </w:r>
+      <w:r>
+        <w:rPr>
+          <w:lang w:val="pt-PT"/>
+        </w:rPr>
+        <w:t>, definimos os seguintes casos</w:t>
+      </w:r>
+      <w:r>
+        <w:rPr>
+          <w:lang w:val="pt-PT"/>
+        </w:rPr>
+        <w:t>:</w:t>
+      </w:r>
+    </w:p>
+    <w:p>
+      <w:pPr>
+        <w:keepNext/>
+        <w:jc w:val="center"/>
+      </w:pPr>
+      <w:r>
+        <w:rPr>
+          <w:noProof/>
+          <w:lang w:val="pt-PT"/>
+        </w:rPr>
+        <w:drawing>
+          <wp:inline distT="0" distB="0" distL="0" distR="0">
+            <wp:extent cx="5128055" cy="1083884"/>
+            <wp:effectExtent l="0" t="0" r="0" b="0"/>
+            <wp:docPr id="32" name="Imagem 32"/>
+            <wp:cNvGraphicFramePr>
+              <a:graphicFrameLocks xmlns:a="http://schemas.openxmlformats.org/drawingml/2006/main" noChangeAspect="1"/>
+            </wp:cNvGraphicFramePr>
+            <a:graphic xmlns:a="http://schemas.openxmlformats.org/drawingml/2006/main">
+              <a:graphicData uri="http://schemas.openxmlformats.org/drawingml/2006/picture">
+                <pic:pic xmlns:pic="http://schemas.openxmlformats.org/drawingml/2006/picture">
+                  <pic:nvPicPr>
+                    <pic:cNvPr id="32" name="Captura de ecrã 2019-04-22, às 19.50.22.png"/>
+                    <pic:cNvPicPr/>
+                  </pic:nvPicPr>
+                  <pic:blipFill>
+                    <a:blip r:embed="rId29">
+                      <a:extLst>
+                        <a:ext uri="{28A0092B-C50C-407E-A947-70E740481C1C}">
+                          <a14:useLocalDpi xmlns:a14="http://schemas.microsoft.com/office/drawing/2010/main" val="0"/>
+                        </a:ext>
+                      </a:extLst>
+                    </a:blip>
+                    <a:stretch>
+                      <a:fillRect/>
+                    </a:stretch>
+                  </pic:blipFill>
+                  <pic:spPr>
+                    <a:xfrm>
+                      <a:off x="0" y="0"/>
+                      <a:ext cx="5151563" cy="1088853"/>
+                    </a:xfrm>
+                    <a:prstGeom prst="rect">
+                      <a:avLst/>
+                    </a:prstGeom>
+                  </pic:spPr>
+                </pic:pic>
+              </a:graphicData>
+            </a:graphic>
+          </wp:inline>
+        </w:drawing>
+      </w:r>
+    </w:p>
+    <w:p>
+      <w:pPr>
+        <w:pStyle w:val="Legenda"/>
+        <w:jc w:val="center"/>
+        <w:rPr>
+          <w:color w:val="auto"/>
+          <w:lang w:val="pt-PT"/>
+        </w:rPr>
+      </w:pPr>
+      <w:r>
+        <w:rPr>
+          <w:color w:val="auto"/>
+          <w:lang w:val="pt-PT"/>
+        </w:rPr>
+        <w:t xml:space="preserve">Figura </w:t>
+      </w:r>
+      <w:r>
+        <w:rPr>
+          <w:color w:val="auto"/>
+        </w:rPr>
+        <w:fldChar w:fldCharType="begin"/>
+      </w:r>
+      <w:r>
+        <w:rPr>
+          <w:color w:val="auto"/>
+          <w:lang w:val="pt-PT"/>
+        </w:rPr>
+        <w:instrText xml:space="preserve"> SEQ Figura \* ARABIC </w:instrText>
+      </w:r>
+      <w:r>
+        <w:rPr>
+          <w:color w:val="auto"/>
+        </w:rPr>
+        <w:fldChar w:fldCharType="separate"/>
+      </w:r>
+      <w:r>
+        <w:rPr>
+          <w:noProof/>
+          <w:color w:val="auto"/>
+          <w:lang w:val="pt-PT"/>
+        </w:rPr>
+        <w:t>17</w:t>
+      </w:r>
+      <w:r>
+        <w:rPr>
+          <w:color w:val="auto"/>
+        </w:rPr>
+        <w:fldChar w:fldCharType="end"/>
+      </w:r>
+      <w:r>
+        <w:rPr>
+          <w:color w:val="auto"/>
+          <w:lang w:val="pt-PT"/>
+        </w:rPr>
+        <w:t xml:space="preserve"> - SI Disjunção</w:t>
+      </w:r>
+    </w:p>
+    <w:p>
+      <w:pPr>
+        <w:rPr>
+          <w:lang w:val="pt-PT"/>
+        </w:rPr>
+      </w:pPr>
+      <w:r>
+        <w:rPr>
+          <w:lang w:val="pt-PT"/>
+        </w:rPr>
+        <w:t xml:space="preserve">No caso da </w:t>
+      </w:r>
+      <w:r>
+        <w:rPr>
+          <w:lang w:val="pt-PT"/>
+        </w:rPr>
+        <w:t>implicação</w:t>
+      </w:r>
+      <w:r>
+        <w:rPr>
+          <w:lang w:val="pt-PT"/>
+        </w:rPr>
+        <w:t>, definimos os seguintes casos:</w:t>
+      </w:r>
+    </w:p>
+    <w:p>
+      <w:pPr>
+        <w:keepNext/>
+        <w:jc w:val="center"/>
+      </w:pPr>
+      <w:r>
+        <w:rPr>
+          <w:noProof/>
+          <w:lang w:val="pt-PT"/>
+        </w:rPr>
+        <w:drawing>
+          <wp:inline distT="0" distB="0" distL="0" distR="0">
+            <wp:extent cx="5182629" cy="1066671"/>
+            <wp:effectExtent l="0" t="0" r="0" b="0"/>
+            <wp:docPr id="33" name="Imagem 33"/>
+            <wp:cNvGraphicFramePr>
+              <a:graphicFrameLocks xmlns:a="http://schemas.openxmlformats.org/drawingml/2006/main" noChangeAspect="1"/>
+            </wp:cNvGraphicFramePr>
+            <a:graphic xmlns:a="http://schemas.openxmlformats.org/drawingml/2006/main">
+              <a:graphicData uri="http://schemas.openxmlformats.org/drawingml/2006/picture">
+                <pic:pic xmlns:pic="http://schemas.openxmlformats.org/drawingml/2006/picture">
+                  <pic:nvPicPr>
+                    <pic:cNvPr id="33" name="Captura de ecrã 2019-04-22, às 19.51.20.png"/>
+                    <pic:cNvPicPr/>
+                  </pic:nvPicPr>
+                  <pic:blipFill>
+                    <a:blip r:embed="rId30">
+                      <a:extLst>
+                        <a:ext uri="{28A0092B-C50C-407E-A947-70E740481C1C}">
+                          <a14:useLocalDpi xmlns:a14="http://schemas.microsoft.com/office/drawing/2010/main" val="0"/>
+                        </a:ext>
+                      </a:extLst>
+                    </a:blip>
+                    <a:stretch>
+                      <a:fillRect/>
+                    </a:stretch>
+                  </pic:blipFill>
+                  <pic:spPr>
+                    <a:xfrm>
+                      <a:off x="0" y="0"/>
+                      <a:ext cx="5425801" cy="1116720"/>
+                    </a:xfrm>
+                    <a:prstGeom prst="rect">
+                      <a:avLst/>
+                    </a:prstGeom>
+                  </pic:spPr>
+                </pic:pic>
+              </a:graphicData>
+            </a:graphic>
+          </wp:inline>
+        </w:drawing>
+      </w:r>
+    </w:p>
+    <w:p>
+      <w:pPr>
+        <w:pStyle w:val="Legenda"/>
+        <w:jc w:val="center"/>
+        <w:rPr>
+          <w:color w:val="auto"/>
+          <w:lang w:val="pt-PT"/>
+        </w:rPr>
+      </w:pPr>
+      <w:r>
+        <w:rPr>
+          <w:color w:val="auto"/>
+          <w:lang w:val="pt-PT"/>
+        </w:rPr>
+        <w:t xml:space="preserve">Figura </w:t>
+      </w:r>
+      <w:r>
+        <w:rPr>
+          <w:color w:val="auto"/>
+        </w:rPr>
+        <w:fldChar w:fldCharType="begin"/>
+      </w:r>
+      <w:r>
+        <w:rPr>
+          <w:color w:val="auto"/>
+          <w:lang w:val="pt-PT"/>
+        </w:rPr>
+        <w:instrText xml:space="preserve"> SEQ Figura \* ARABIC </w:instrText>
+      </w:r>
+      <w:r>
+        <w:rPr>
+          <w:color w:val="auto"/>
+        </w:rPr>
+        <w:fldChar w:fldCharType="separate"/>
+      </w:r>
+      <w:r>
+        <w:rPr>
+          <w:noProof/>
+          <w:color w:val="auto"/>
+          <w:lang w:val="pt-PT"/>
+        </w:rPr>
+        <w:t>18</w:t>
+      </w:r>
+      <w:r>
+        <w:rPr>
+          <w:color w:val="auto"/>
+        </w:rPr>
+        <w:fldChar w:fldCharType="end"/>
+      </w:r>
+      <w:r>
+        <w:rPr>
+          <w:color w:val="auto"/>
+          <w:lang w:val="pt-PT"/>
+        </w:rPr>
+        <w:t xml:space="preserve"> - SI Implicação</w:t>
+      </w:r>
+    </w:p>
+    <w:p>
+      <w:pPr>
+        <w:rPr>
+          <w:lang w:val="pt-PT"/>
+        </w:rPr>
+      </w:pPr>
+      <w:r>
+        <w:rPr>
+          <w:lang w:val="pt-PT"/>
+        </w:rPr>
+        <w:t xml:space="preserve">Por último, no caso da equivalência, </w:t>
+      </w:r>
+      <w:r>
+        <w:rPr>
+          <w:lang w:val="pt-PT"/>
+        </w:rPr>
+        <w:t>definimos os seguintes casos:</w:t>
+      </w:r>
+    </w:p>
+    <w:p>
+      <w:pPr>
+        <w:keepNext/>
+        <w:jc w:val="center"/>
+      </w:pPr>
+      <w:bookmarkStart w:id="18" w:name="_GoBack"/>
+      <w:r>
+        <w:rPr>
+          <w:noProof/>
+          <w:lang w:val="pt-PT"/>
+        </w:rPr>
+        <w:drawing>
+          <wp:inline distT="0" distB="0" distL="0" distR="0">
+            <wp:extent cx="4628978" cy="1126950"/>
+            <wp:effectExtent l="0" t="0" r="0" b="0"/>
+            <wp:docPr id="34" name="Imagem 34"/>
+            <wp:cNvGraphicFramePr>
+              <a:graphicFrameLocks xmlns:a="http://schemas.openxmlformats.org/drawingml/2006/main" noChangeAspect="1"/>
+            </wp:cNvGraphicFramePr>
+            <a:graphic xmlns:a="http://schemas.openxmlformats.org/drawingml/2006/main">
+              <a:graphicData uri="http://schemas.openxmlformats.org/drawingml/2006/picture">
+                <pic:pic xmlns:pic="http://schemas.openxmlformats.org/drawingml/2006/picture">
+                  <pic:nvPicPr>
+                    <pic:cNvPr id="34" name="Captura de ecrã 2019-04-22, às 19.52.40.png"/>
+                    <pic:cNvPicPr/>
+                  </pic:nvPicPr>
+                  <pic:blipFill>
+                    <a:blip r:embed="rId31">
+                      <a:extLst>
+                        <a:ext uri="{28A0092B-C50C-407E-A947-70E740481C1C}">
+                          <a14:useLocalDpi xmlns:a14="http://schemas.microsoft.com/office/drawing/2010/main" val="0"/>
+                        </a:ext>
+                      </a:extLst>
+                    </a:blip>
+                    <a:stretch>
+                      <a:fillRect/>
+                    </a:stretch>
+                  </pic:blipFill>
+                  <pic:spPr>
+                    <a:xfrm>
+                      <a:off x="0" y="0"/>
+                      <a:ext cx="4641219" cy="1129930"/>
+                    </a:xfrm>
+                    <a:prstGeom prst="rect">
+                      <a:avLst/>
+                    </a:prstGeom>
+                  </pic:spPr>
+                </pic:pic>
+              </a:graphicData>
+            </a:graphic>
+          </wp:inline>
+        </w:drawing>
+      </w:r>
+      <w:bookmarkEnd w:id="18"/>
+    </w:p>
+    <w:p>
+      <w:pPr>
+        <w:pStyle w:val="Legenda"/>
+        <w:jc w:val="center"/>
+        <w:rPr>
+          <w:color w:val="auto"/>
+          <w:lang w:val="pt-PT"/>
+        </w:rPr>
+      </w:pPr>
+      <w:proofErr w:type="spellStart"/>
+      <w:r>
+        <w:rPr>
+          <w:color w:val="auto"/>
+        </w:rPr>
+        <w:t>Figura</w:t>
+      </w:r>
+      <w:proofErr w:type="spellEnd"/>
+      <w:r>
+        <w:rPr>
+          <w:color w:val="auto"/>
+        </w:rPr>
+        <w:t xml:space="preserve"> </w:t>
+      </w:r>
+      <w:r>
+        <w:rPr>
+          <w:color w:val="auto"/>
+        </w:rPr>
+        <w:fldChar w:fldCharType="begin"/>
+      </w:r>
+      <w:r>
+        <w:rPr>
+          <w:color w:val="auto"/>
+        </w:rPr>
+        <w:instrText xml:space="preserve"> SEQ Figura \* ARABIC </w:instrText>
+      </w:r>
+      <w:r>
+        <w:rPr>
+          <w:color w:val="auto"/>
+        </w:rPr>
+        <w:fldChar w:fldCharType="separate"/>
+      </w:r>
+      <w:r>
+        <w:rPr>
+          <w:noProof/>
+          <w:color w:val="auto"/>
+        </w:rPr>
+        <w:t>19</w:t>
+      </w:r>
+      <w:r>
+        <w:rPr>
+          <w:color w:val="auto"/>
+        </w:rPr>
+        <w:fldChar w:fldCharType="end"/>
+      </w:r>
+      <w:r>
+        <w:rPr>
+          <w:color w:val="auto"/>
+        </w:rPr>
+        <w:t xml:space="preserve"> - SI </w:t>
+      </w:r>
+      <w:proofErr w:type="spellStart"/>
+      <w:r>
+        <w:rPr>
+          <w:color w:val="auto"/>
+        </w:rPr>
+        <w:t>Equivalência</w:t>
+      </w:r>
+      <w:proofErr w:type="spellEnd"/>
     </w:p>
     <w:p>
       <w:pPr>
@@ -10209,7 +10733,7 @@
       </w:pPr>
     </w:pPrDefault>
   </w:docDefaults>
-  <w:latentStyles w:defLockedState="0" w:defUIPriority="99" w:defSemiHidden="0" w:defUnhideWhenUsed="0" w:defQFormat="0" w:count="376">
+  <w:latentStyles w:defLockedState="0" w:defUIPriority="99" w:defSemiHidden="0" w:defUnhideWhenUsed="0" w:defQFormat="0" w:count="375">
     <w:lsdException w:name="Normal" w:uiPriority="0" w:qFormat="1"/>
     <w:lsdException w:name="heading 1" w:uiPriority="9" w:qFormat="1"/>
     <w:lsdException w:name="heading 2" w:semiHidden="1" w:uiPriority="9" w:unhideWhenUsed="1" w:qFormat="1"/>
@@ -10315,6 +10839,7 @@
     <w:lsdException w:name="HTML Sample" w:semiHidden="1" w:unhideWhenUsed="1"/>
     <w:lsdException w:name="HTML Typewriter" w:semiHidden="1" w:unhideWhenUsed="1"/>
     <w:lsdException w:name="HTML Variable" w:semiHidden="1" w:unhideWhenUsed="1"/>
+    <w:lsdException w:name="Normal Table" w:semiHidden="1" w:unhideWhenUsed="1"/>
     <w:lsdException w:name="annotation subject" w:semiHidden="1" w:unhideWhenUsed="1"/>
     <w:lsdException w:name="No List" w:semiHidden="1" w:unhideWhenUsed="1"/>
     <w:lsdException w:name="Outline List 1" w:semiHidden="1" w:unhideWhenUsed="1"/>
@@ -10361,8 +10886,10 @@
     <w:lsdException w:name="Table Subtle 2" w:semiHidden="1" w:unhideWhenUsed="1"/>
     <w:lsdException w:name="Table Web 1" w:semiHidden="1" w:unhideWhenUsed="1"/>
     <w:lsdException w:name="Table Web 2" w:semiHidden="1" w:unhideWhenUsed="1"/>
+    <w:lsdException w:name="Table Web 3" w:semiHidden="1" w:unhideWhenUsed="1"/>
     <w:lsdException w:name="Balloon Text" w:semiHidden="1" w:unhideWhenUsed="1"/>
     <w:lsdException w:name="Table Grid" w:uiPriority="39"/>
+    <w:lsdException w:name="Table Theme" w:semiHidden="1" w:unhideWhenUsed="1"/>
     <w:lsdException w:name="Placeholder Text" w:semiHidden="1"/>
     <w:lsdException w:name="No Spacing" w:uiPriority="1" w:qFormat="1"/>
     <w:lsdException w:name="Light Shading" w:uiPriority="60"/>
@@ -10582,7 +11109,6 @@
     <w:lsdException w:name="Smart Hyperlink" w:semiHidden="1" w:unhideWhenUsed="1"/>
     <w:lsdException w:name="Hashtag" w:semiHidden="1" w:unhideWhenUsed="1"/>
     <w:lsdException w:name="Unresolved Mention" w:semiHidden="1" w:unhideWhenUsed="1"/>
-    <w:lsdException w:name="Smart Link" w:semiHidden="1" w:unhideWhenUsed="1"/>
   </w:latentStyles>
   <w:style w:type="paragraph" w:default="1" w:styleId="Normal">
     <w:name w:val="Normal"/>
@@ -11427,7 +11953,7 @@
 </file>
 
 <file path=customXml/itemProps1.xml><?xml version="1.0" encoding="utf-8"?>
-<ds:datastoreItem xmlns:ds="http://schemas.openxmlformats.org/officeDocument/2006/customXml" ds:itemID="{E621DF22-E784-6E40-8B8A-EF74EDBE439E}">
+<ds:datastoreItem xmlns:ds="http://schemas.openxmlformats.org/officeDocument/2006/customXml" ds:itemID="{8ABD4B82-1323-9B4C-971B-8CBDC37599F8}">
   <ds:schemaRefs>
     <ds:schemaRef ds:uri="http://schemas.openxmlformats.org/officeDocument/2006/bibliography"/>
   </ds:schemaRefs>

</xml_diff>

<commit_message>
report evolucoes e regressoes
</commit_message>
<xml_diff>
--- a/SRCR2-GRUPO10/Relatorio.docx
+++ b/SRCR2-GRUPO10/Relatorio.docx
@@ -5632,6 +5632,83 @@
     </w:p>
     <w:p>
       <w:pPr>
+        <w:pStyle w:val="PargrafodaLista"/>
+        <w:numPr>
+          <w:ilvl w:val="0"/>
+          <w:numId w:val="32"/>
+        </w:numPr>
+        <w:spacing w:before="0" w:after="200" w:line="276" w:lineRule="auto"/>
+        <w:contextualSpacing/>
+        <w:jc w:val="left"/>
+        <w:rPr>
+          <w:rFonts w:cstheme="minorBidi"/>
+          <w:szCs w:val="24"/>
+          <w:lang w:val="pt-PT"/>
+        </w:rPr>
+      </w:pPr>
+      <w:proofErr w:type="spellStart"/>
+      <w:r>
+        <w:rPr>
+          <w:rFonts w:cstheme="minorHAnsi"/>
+          <w:szCs w:val="24"/>
+          <w:lang w:val="pt-PT"/>
+        </w:rPr>
+        <w:t>removerConhecimentoImpreciso</w:t>
+      </w:r>
+      <w:proofErr w:type="spellEnd"/>
+      <w:r>
+        <w:rPr>
+          <w:rFonts w:cstheme="minorHAnsi"/>
+          <w:szCs w:val="24"/>
+          <w:lang w:val="pt-PT"/>
+        </w:rPr>
+        <w:t xml:space="preserve">: </w:t>
+      </w:r>
+      <w:r>
+        <w:rPr>
+          <w:rFonts w:cstheme="minorHAnsi"/>
+          <w:szCs w:val="24"/>
+          <w:lang w:val="pt-PT"/>
+        </w:rPr>
+        <w:t>Utente</w:t>
+      </w:r>
+      <w:r>
+        <w:rPr>
+          <w:rFonts w:cstheme="minorHAnsi"/>
+          <w:szCs w:val="24"/>
+          <w:lang w:val="pt-PT"/>
+        </w:rPr>
+        <w:t xml:space="preserve"> -&gt; {</w:t>
+      </w:r>
+      <w:proofErr w:type="gramStart"/>
+      <w:r>
+        <w:rPr>
+          <w:rFonts w:cstheme="minorHAnsi"/>
+          <w:szCs w:val="24"/>
+          <w:lang w:val="pt-PT"/>
+        </w:rPr>
+        <w:t>V,F</w:t>
+      </w:r>
+      <w:proofErr w:type="gramEnd"/>
+      <w:r>
+        <w:rPr>
+          <w:rFonts w:cstheme="minorHAnsi"/>
+          <w:szCs w:val="24"/>
+          <w:lang w:val="pt-PT"/>
+        </w:rPr>
+        <w:t>,D</w:t>
+      </w:r>
+      <w:r>
+        <w:rPr>
+          <w:rFonts w:cstheme="minorHAnsi"/>
+          <w:szCs w:val="24"/>
+          <w:lang w:val="pt-PT"/>
+        </w:rPr>
+        <w:t>}</w:t>
+      </w:r>
+    </w:p>
+    <w:p>
+      <w:pPr>
         <w:keepNext/>
         <w:jc w:val="center"/>
       </w:pPr>
@@ -5751,6 +5828,83 @@
     </w:p>
     <w:p>
       <w:pPr>
+        <w:pStyle w:val="PargrafodaLista"/>
+        <w:numPr>
+          <w:ilvl w:val="0"/>
+          <w:numId w:val="32"/>
+        </w:numPr>
+        <w:spacing w:before="0" w:after="200" w:line="276" w:lineRule="auto"/>
+        <w:contextualSpacing/>
+        <w:jc w:val="left"/>
+        <w:rPr>
+          <w:rFonts w:cstheme="minorBidi"/>
+          <w:szCs w:val="24"/>
+          <w:lang w:val="pt-PT"/>
+        </w:rPr>
+      </w:pPr>
+      <w:proofErr w:type="spellStart"/>
+      <w:r>
+        <w:rPr>
+          <w:rFonts w:cstheme="minorHAnsi"/>
+          <w:szCs w:val="24"/>
+          <w:lang w:val="pt-PT"/>
+        </w:rPr>
+        <w:t>removerConhecimentoIncerto</w:t>
+      </w:r>
+      <w:proofErr w:type="spellEnd"/>
+      <w:r>
+        <w:rPr>
+          <w:rFonts w:cstheme="minorHAnsi"/>
+          <w:szCs w:val="24"/>
+          <w:lang w:val="pt-PT"/>
+        </w:rPr>
+        <w:t xml:space="preserve">: </w:t>
+      </w:r>
+      <w:r>
+        <w:rPr>
+          <w:rFonts w:cstheme="minorHAnsi"/>
+          <w:szCs w:val="24"/>
+          <w:lang w:val="pt-PT"/>
+        </w:rPr>
+        <w:t>Utente</w:t>
+      </w:r>
+      <w:r>
+        <w:rPr>
+          <w:rFonts w:cstheme="minorHAnsi"/>
+          <w:szCs w:val="24"/>
+          <w:lang w:val="pt-PT"/>
+        </w:rPr>
+        <w:t xml:space="preserve"> -&gt; {</w:t>
+      </w:r>
+      <w:proofErr w:type="gramStart"/>
+      <w:r>
+        <w:rPr>
+          <w:rFonts w:cstheme="minorHAnsi"/>
+          <w:szCs w:val="24"/>
+          <w:lang w:val="pt-PT"/>
+        </w:rPr>
+        <w:t>V,F</w:t>
+      </w:r>
+      <w:proofErr w:type="gramEnd"/>
+      <w:r>
+        <w:rPr>
+          <w:rFonts w:cstheme="minorHAnsi"/>
+          <w:szCs w:val="24"/>
+          <w:lang w:val="pt-PT"/>
+        </w:rPr>
+        <w:t>,D</w:t>
+      </w:r>
+      <w:r>
+        <w:rPr>
+          <w:rFonts w:cstheme="minorHAnsi"/>
+          <w:szCs w:val="24"/>
+          <w:lang w:val="pt-PT"/>
+        </w:rPr>
+        <w:t>}</w:t>
+      </w:r>
+    </w:p>
+    <w:p>
+      <w:pPr>
         <w:keepNext/>
         <w:jc w:val="center"/>
       </w:pPr>
@@ -5878,24 +6032,2028 @@
         <w:rPr>
           <w:lang w:val="pt-PT"/>
         </w:rPr>
+        <w:lastRenderedPageBreak/>
         <w:t>Os predicados acima definidos removem da base de conhecimento situações de incerteza e imprecisão associado ao facto a ser inserido.</w:t>
       </w:r>
-    </w:p>
-    <w:p>
-      <w:pPr>
-        <w:ind w:left="0" w:firstLine="0"/>
-        <w:rPr>
-          <w:lang w:val="pt-PT"/>
-        </w:rPr>
-      </w:pPr>
-    </w:p>
-    <w:p>
-      <w:pPr>
-        <w:ind w:left="0" w:firstLine="0"/>
-        <w:rPr>
-          <w:lang w:val="pt-PT"/>
-        </w:rPr>
-      </w:pPr>
+      <w:r>
+        <w:rPr>
+          <w:lang w:val="pt-PT"/>
+        </w:rPr>
+        <w:t xml:space="preserve"> Usamos ainda um predicado já apresentado no exercício anterior que é </w:t>
+      </w:r>
+      <w:proofErr w:type="spellStart"/>
+      <w:r>
+        <w:rPr>
+          <w:b/>
+          <w:lang w:val="pt-PT"/>
+        </w:rPr>
+        <w:t>evolu</w:t>
+      </w:r>
+      <w:r>
+        <w:rPr>
+          <w:b/>
+          <w:lang w:val="pt-PT"/>
+        </w:rPr>
+        <w:t>cao</w:t>
+      </w:r>
+      <w:proofErr w:type="spellEnd"/>
+      <w:r>
+        <w:rPr>
+          <w:lang w:val="pt-PT"/>
+        </w:rPr>
+        <w:t>.</w:t>
+      </w:r>
+    </w:p>
+    <w:p>
+      <w:pPr>
+        <w:rPr>
+          <w:lang w:val="pt-PT"/>
+        </w:rPr>
+      </w:pPr>
+    </w:p>
+    <w:p>
+      <w:pPr>
+        <w:pStyle w:val="Ttulo2"/>
+        <w:rPr>
+          <w:sz w:val="28"/>
+        </w:rPr>
+      </w:pPr>
+      <w:r>
+        <w:rPr>
+          <w:sz w:val="28"/>
+        </w:rPr>
+        <w:t xml:space="preserve">2.5.2 – </w:t>
+      </w:r>
+      <w:proofErr w:type="spellStart"/>
+      <w:r>
+        <w:rPr>
+          <w:sz w:val="28"/>
+        </w:rPr>
+        <w:t>Regressão</w:t>
+      </w:r>
+      <w:proofErr w:type="spellEnd"/>
+      <w:r>
+        <w:rPr>
+          <w:sz w:val="28"/>
+        </w:rPr>
+        <w:t xml:space="preserve"> de </w:t>
+      </w:r>
+      <w:proofErr w:type="spellStart"/>
+      <w:r>
+        <w:rPr>
+          <w:sz w:val="28"/>
+        </w:rPr>
+        <w:t>Conhecimento</w:t>
+      </w:r>
+      <w:proofErr w:type="spellEnd"/>
+      <w:r>
+        <w:rPr>
+          <w:sz w:val="28"/>
+        </w:rPr>
+        <w:t xml:space="preserve"> </w:t>
+      </w:r>
+      <w:proofErr w:type="spellStart"/>
+      <w:r>
+        <w:rPr>
+          <w:sz w:val="28"/>
+        </w:rPr>
+        <w:t>Perfeito</w:t>
+      </w:r>
+      <w:proofErr w:type="spellEnd"/>
+    </w:p>
+    <w:p>
+      <w:pPr>
+        <w:rPr>
+          <w:lang w:val="pt-PT"/>
+        </w:rPr>
+      </w:pPr>
+      <w:r>
+        <w:rPr>
+          <w:lang w:val="pt-PT"/>
+        </w:rPr>
+        <w:t>Para remover conhecimento perfeito da base de conhecimento</w:t>
+      </w:r>
+      <w:r>
+        <w:rPr>
+          <w:lang w:val="pt-PT"/>
+        </w:rPr>
+        <w:t>, não é necessário verificar nenhuma restrição</w:t>
+      </w:r>
+      <w:r>
+        <w:rPr>
+          <w:lang w:val="pt-PT"/>
+        </w:rPr>
+        <w:t xml:space="preserve"> especial, apenas verificar que existe na base de conhecimento</w:t>
+      </w:r>
+      <w:r>
+        <w:rPr>
+          <w:lang w:val="pt-PT"/>
+        </w:rPr>
+        <w:t>, pelo que utilizamos o predicado</w:t>
+      </w:r>
+      <w:r>
+        <w:rPr>
+          <w:lang w:val="pt-PT"/>
+        </w:rPr>
+        <w:t>:</w:t>
+      </w:r>
+      <w:r>
+        <w:rPr>
+          <w:lang w:val="pt-PT"/>
+        </w:rPr>
+        <w:t xml:space="preserve"> </w:t>
+      </w:r>
+    </w:p>
+    <w:p>
+      <w:pPr>
+        <w:pStyle w:val="PargrafodaLista"/>
+        <w:numPr>
+          <w:ilvl w:val="0"/>
+          <w:numId w:val="32"/>
+        </w:numPr>
+        <w:rPr>
+          <w:lang w:val="pt-PT"/>
+        </w:rPr>
+      </w:pPr>
+      <w:proofErr w:type="spellStart"/>
+      <w:r>
+        <w:rPr>
+          <w:b/>
+          <w:lang w:val="pt-PT"/>
+        </w:rPr>
+        <w:t>regressaoPerfeito</w:t>
+      </w:r>
+      <w:proofErr w:type="spellEnd"/>
+      <w:r>
+        <w:rPr>
+          <w:b/>
+          <w:lang w:val="pt-PT"/>
+        </w:rPr>
+        <w:t>: Utente -&gt; {</w:t>
+      </w:r>
+      <w:proofErr w:type="gramStart"/>
+      <w:r>
+        <w:rPr>
+          <w:b/>
+          <w:lang w:val="pt-PT"/>
+        </w:rPr>
+        <w:t>V,F</w:t>
+      </w:r>
+      <w:proofErr w:type="gramEnd"/>
+      <w:r>
+        <w:rPr>
+          <w:b/>
+          <w:lang w:val="pt-PT"/>
+        </w:rPr>
+        <w:t>,D}</w:t>
+      </w:r>
+      <w:r>
+        <w:rPr>
+          <w:lang w:val="pt-PT"/>
+        </w:rPr>
+        <w:t xml:space="preserve">, </w:t>
+      </w:r>
+    </w:p>
+    <w:p>
+      <w:pPr>
+        <w:rPr>
+          <w:lang w:val="pt-PT"/>
+        </w:rPr>
+      </w:pPr>
+      <w:r>
+        <w:rPr>
+          <w:lang w:val="pt-PT"/>
+        </w:rPr>
+        <w:t xml:space="preserve">com auxílio do predicado </w:t>
+      </w:r>
+      <w:proofErr w:type="spellStart"/>
+      <w:r>
+        <w:rPr>
+          <w:b/>
+          <w:lang w:val="pt-PT"/>
+        </w:rPr>
+        <w:t>regressao</w:t>
+      </w:r>
+      <w:proofErr w:type="spellEnd"/>
+      <w:r>
+        <w:rPr>
+          <w:lang w:val="pt-PT"/>
+        </w:rPr>
+        <w:t xml:space="preserve"> já apresentado no exercício anterior.</w:t>
+      </w:r>
+    </w:p>
+    <w:p>
+      <w:pPr>
+        <w:keepNext/>
+        <w:jc w:val="center"/>
+      </w:pPr>
+      <w:r>
+        <w:rPr>
+          <w:noProof/>
+          <w:lang w:val="pt-PT"/>
+        </w:rPr>
+        <w:drawing>
+          <wp:inline distT="0" distB="0" distL="0" distR="0">
+            <wp:extent cx="3429000" cy="2082800"/>
+            <wp:effectExtent l="0" t="0" r="0" b="0"/>
+            <wp:docPr id="35" name="Imagem 35"/>
+            <wp:cNvGraphicFramePr>
+              <a:graphicFrameLocks xmlns:a="http://schemas.openxmlformats.org/drawingml/2006/main" noChangeAspect="1"/>
+            </wp:cNvGraphicFramePr>
+            <a:graphic xmlns:a="http://schemas.openxmlformats.org/drawingml/2006/main">
+              <a:graphicData uri="http://schemas.openxmlformats.org/drawingml/2006/picture">
+                <pic:pic xmlns:pic="http://schemas.openxmlformats.org/drawingml/2006/picture">
+                  <pic:nvPicPr>
+                    <pic:cNvPr id="35" name="Captura de ecrã 2019-04-22, às 20.43.27.png"/>
+                    <pic:cNvPicPr/>
+                  </pic:nvPicPr>
+                  <pic:blipFill>
+                    <a:blip r:embed="rId25">
+                      <a:extLst>
+                        <a:ext uri="{28A0092B-C50C-407E-A947-70E740481C1C}">
+                          <a14:useLocalDpi xmlns:a14="http://schemas.microsoft.com/office/drawing/2010/main" val="0"/>
+                        </a:ext>
+                      </a:extLst>
+                    </a:blip>
+                    <a:stretch>
+                      <a:fillRect/>
+                    </a:stretch>
+                  </pic:blipFill>
+                  <pic:spPr>
+                    <a:xfrm>
+                      <a:off x="0" y="0"/>
+                      <a:ext cx="3429000" cy="2082800"/>
+                    </a:xfrm>
+                    <a:prstGeom prst="rect">
+                      <a:avLst/>
+                    </a:prstGeom>
+                  </pic:spPr>
+                </pic:pic>
+              </a:graphicData>
+            </a:graphic>
+          </wp:inline>
+        </w:drawing>
+      </w:r>
+    </w:p>
+    <w:p>
+      <w:pPr>
+        <w:pStyle w:val="Legenda"/>
+        <w:jc w:val="center"/>
+        <w:rPr>
+          <w:color w:val="auto"/>
+          <w:lang w:val="pt-PT"/>
+        </w:rPr>
+      </w:pPr>
+      <w:r>
+        <w:rPr>
+          <w:color w:val="auto"/>
+          <w:lang w:val="pt-PT"/>
+        </w:rPr>
+        <w:t xml:space="preserve">Figura </w:t>
+      </w:r>
+      <w:r>
+        <w:rPr>
+          <w:color w:val="auto"/>
+        </w:rPr>
+        <w:fldChar w:fldCharType="begin"/>
+      </w:r>
+      <w:r>
+        <w:rPr>
+          <w:color w:val="auto"/>
+          <w:lang w:val="pt-PT"/>
+        </w:rPr>
+        <w:instrText xml:space="preserve"> SEQ Figura \* ARABIC </w:instrText>
+      </w:r>
+      <w:r>
+        <w:rPr>
+          <w:color w:val="auto"/>
+        </w:rPr>
+        <w:fldChar w:fldCharType="separate"/>
+      </w:r>
+      <w:r>
+        <w:rPr>
+          <w:noProof/>
+          <w:color w:val="auto"/>
+          <w:lang w:val="pt-PT"/>
+        </w:rPr>
+        <w:t>14</w:t>
+      </w:r>
+      <w:r>
+        <w:rPr>
+          <w:color w:val="auto"/>
+        </w:rPr>
+        <w:fldChar w:fldCharType="end"/>
+      </w:r>
+      <w:r>
+        <w:rPr>
+          <w:color w:val="auto"/>
+          <w:lang w:val="pt-PT"/>
+        </w:rPr>
+        <w:t xml:space="preserve"> - Definição do predicado </w:t>
+      </w:r>
+      <w:proofErr w:type="spellStart"/>
+      <w:r>
+        <w:rPr>
+          <w:color w:val="auto"/>
+          <w:lang w:val="pt-PT"/>
+        </w:rPr>
+        <w:t>regressaoPerfeito</w:t>
+      </w:r>
+      <w:proofErr w:type="spellEnd"/>
+    </w:p>
+    <w:p>
+      <w:pPr>
+        <w:pStyle w:val="Ttulo2"/>
+        <w:rPr>
+          <w:sz w:val="28"/>
+          <w:lang w:val="pt-PT"/>
+        </w:rPr>
+      </w:pPr>
+      <w:r>
+        <w:rPr>
+          <w:sz w:val="28"/>
+          <w:lang w:val="pt-PT"/>
+        </w:rPr>
+        <w:t>2.5.3 – Evolução de Conhecimento Incerto</w:t>
+      </w:r>
+    </w:p>
+    <w:p>
+      <w:pPr>
+        <w:rPr>
+          <w:lang w:val="pt-PT"/>
+        </w:rPr>
+      </w:pPr>
+      <w:r>
+        <w:rPr>
+          <w:lang w:val="pt-PT"/>
+        </w:rPr>
+        <w:t>No caso do utente</w:t>
+      </w:r>
+      <w:r>
+        <w:rPr>
+          <w:lang w:val="pt-PT"/>
+        </w:rPr>
+        <w:t xml:space="preserve">, para evoluir conhecimento incerto é necessário dizer qual dos seus </w:t>
+      </w:r>
+      <w:r>
+        <w:rPr>
+          <w:lang w:val="pt-PT"/>
+        </w:rPr>
+        <w:t>parâmetros</w:t>
+      </w:r>
+      <w:r>
+        <w:rPr>
+          <w:lang w:val="pt-PT"/>
+        </w:rPr>
+        <w:t xml:space="preserve"> será incerto. Para resolver tal questão</w:t>
+      </w:r>
+      <w:r>
+        <w:rPr>
+          <w:lang w:val="pt-PT"/>
+        </w:rPr>
+        <w:t>, decidimos que para cada parâmetro criar-se-ia um predicado. Um exemplo da evolução deste tipo de conhecimento é apresentado a seguir</w:t>
+      </w:r>
+      <w:r>
+        <w:rPr>
+          <w:b/>
+          <w:lang w:val="pt-PT"/>
+        </w:rPr>
+        <w:t xml:space="preserve"> </w:t>
+      </w:r>
+      <w:proofErr w:type="spellStart"/>
+      <w:r>
+        <w:rPr>
+          <w:b/>
+          <w:lang w:val="pt-PT"/>
+        </w:rPr>
+        <w:t>evolucaoIncertoMorada</w:t>
+      </w:r>
+      <w:proofErr w:type="spellEnd"/>
+      <w:r>
+        <w:rPr>
+          <w:lang w:val="pt-PT"/>
+        </w:rPr>
+        <w:t xml:space="preserve">: </w:t>
+      </w:r>
+      <w:r>
+        <w:rPr>
+          <w:b/>
+          <w:lang w:val="pt-PT"/>
+        </w:rPr>
+        <w:t>Utente -&gt; {</w:t>
+      </w:r>
+      <w:proofErr w:type="gramStart"/>
+      <w:r>
+        <w:rPr>
+          <w:b/>
+          <w:lang w:val="pt-PT"/>
+        </w:rPr>
+        <w:t>V,F</w:t>
+      </w:r>
+      <w:proofErr w:type="gramEnd"/>
+      <w:r>
+        <w:rPr>
+          <w:b/>
+          <w:lang w:val="pt-PT"/>
+        </w:rPr>
+        <w:t>,D}</w:t>
+      </w:r>
+      <w:r>
+        <w:rPr>
+          <w:lang w:val="pt-PT"/>
+        </w:rPr>
+        <w:t>. Este predicado adiciona conhecimento incerto sobre a morada dum dado utente.</w:t>
+      </w:r>
+    </w:p>
+    <w:p>
+      <w:pPr>
+        <w:keepNext/>
+        <w:jc w:val="center"/>
+      </w:pPr>
+      <w:r>
+        <w:rPr>
+          <w:noProof/>
+          <w:lang w:val="pt-PT"/>
+        </w:rPr>
+        <w:drawing>
+          <wp:inline distT="0" distB="0" distL="0" distR="0">
+            <wp:extent cx="5159829" cy="937189"/>
+            <wp:effectExtent l="0" t="0" r="0" b="0"/>
+            <wp:docPr id="36" name="Imagem 36" descr="Uma imagem com texto, garrafa&#10;&#10;Descrição gerada automaticamente"/>
+            <wp:cNvGraphicFramePr>
+              <a:graphicFrameLocks xmlns:a="http://schemas.openxmlformats.org/drawingml/2006/main" noChangeAspect="1"/>
+            </wp:cNvGraphicFramePr>
+            <a:graphic xmlns:a="http://schemas.openxmlformats.org/drawingml/2006/main">
+              <a:graphicData uri="http://schemas.openxmlformats.org/drawingml/2006/picture">
+                <pic:pic xmlns:pic="http://schemas.openxmlformats.org/drawingml/2006/picture">
+                  <pic:nvPicPr>
+                    <pic:cNvPr id="36" name="Captura de ecrã 2019-04-22, às 21.09.03.png"/>
+                    <pic:cNvPicPr/>
+                  </pic:nvPicPr>
+                  <pic:blipFill>
+                    <a:blip r:embed="rId26" cstate="print">
+                      <a:extLst>
+                        <a:ext uri="{28A0092B-C50C-407E-A947-70E740481C1C}">
+                          <a14:useLocalDpi xmlns:a14="http://schemas.microsoft.com/office/drawing/2010/main" val="0"/>
+                        </a:ext>
+                      </a:extLst>
+                    </a:blip>
+                    <a:stretch>
+                      <a:fillRect/>
+                    </a:stretch>
+                  </pic:blipFill>
+                  <pic:spPr>
+                    <a:xfrm>
+                      <a:off x="0" y="0"/>
+                      <a:ext cx="5232839" cy="950450"/>
+                    </a:xfrm>
+                    <a:prstGeom prst="rect">
+                      <a:avLst/>
+                    </a:prstGeom>
+                  </pic:spPr>
+                </pic:pic>
+              </a:graphicData>
+            </a:graphic>
+          </wp:inline>
+        </w:drawing>
+      </w:r>
+    </w:p>
+    <w:p>
+      <w:pPr>
+        <w:pStyle w:val="Legenda"/>
+        <w:jc w:val="center"/>
+        <w:rPr>
+          <w:color w:val="auto"/>
+          <w:lang w:val="pt-PT"/>
+        </w:rPr>
+      </w:pPr>
+      <w:r>
+        <w:rPr>
+          <w:color w:val="auto"/>
+          <w:lang w:val="pt-PT"/>
+        </w:rPr>
+        <w:t xml:space="preserve">Figura </w:t>
+      </w:r>
+      <w:r>
+        <w:rPr>
+          <w:color w:val="auto"/>
+        </w:rPr>
+        <w:fldChar w:fldCharType="begin"/>
+      </w:r>
+      <w:r>
+        <w:rPr>
+          <w:color w:val="auto"/>
+          <w:lang w:val="pt-PT"/>
+        </w:rPr>
+        <w:instrText xml:space="preserve"> SEQ Figura \* ARABIC </w:instrText>
+      </w:r>
+      <w:r>
+        <w:rPr>
+          <w:color w:val="auto"/>
+        </w:rPr>
+        <w:fldChar w:fldCharType="separate"/>
+      </w:r>
+      <w:r>
+        <w:rPr>
+          <w:noProof/>
+          <w:color w:val="auto"/>
+          <w:lang w:val="pt-PT"/>
+        </w:rPr>
+        <w:t>15</w:t>
+      </w:r>
+      <w:r>
+        <w:rPr>
+          <w:color w:val="auto"/>
+        </w:rPr>
+        <w:fldChar w:fldCharType="end"/>
+      </w:r>
+      <w:r>
+        <w:rPr>
+          <w:color w:val="auto"/>
+          <w:lang w:val="pt-PT"/>
+        </w:rPr>
+        <w:t xml:space="preserve"> - Definição do predicado </w:t>
+      </w:r>
+      <w:proofErr w:type="spellStart"/>
+      <w:r>
+        <w:rPr>
+          <w:color w:val="auto"/>
+          <w:lang w:val="pt-PT"/>
+        </w:rPr>
+        <w:t>evolucaoIncertoMorada</w:t>
+      </w:r>
+      <w:proofErr w:type="spellEnd"/>
+    </w:p>
+    <w:p>
+      <w:pPr>
+        <w:rPr>
+          <w:lang w:val="pt-PT"/>
+        </w:rPr>
+      </w:pPr>
+      <w:r>
+        <w:rPr>
+          <w:lang w:val="pt-PT"/>
+        </w:rPr>
+        <w:lastRenderedPageBreak/>
+        <w:t xml:space="preserve">Para adicionar este tipo de conhecimento inicialmente temos que verificar que este não existe na base de conhecimento, e só depois inserir a exceção relativa a conhecimento incerto, o utente e por último marcar o </w:t>
+      </w:r>
+      <w:r>
+        <w:rPr>
+          <w:b/>
+          <w:lang w:val="pt-PT"/>
+        </w:rPr>
+        <w:t xml:space="preserve">ID </w:t>
+      </w:r>
+      <w:r>
+        <w:rPr>
+          <w:lang w:val="pt-PT"/>
+        </w:rPr>
+        <w:t xml:space="preserve">e a </w:t>
+      </w:r>
+      <w:r>
+        <w:rPr>
+          <w:b/>
+          <w:lang w:val="pt-PT"/>
+        </w:rPr>
+        <w:t xml:space="preserve">Morada </w:t>
+      </w:r>
+      <w:r>
+        <w:rPr>
+          <w:lang w:val="pt-PT"/>
+        </w:rPr>
+        <w:t xml:space="preserve">do utente como sendo conhecimento incerto através do predicado </w:t>
+      </w:r>
+      <w:proofErr w:type="spellStart"/>
+      <w:r>
+        <w:rPr>
+          <w:b/>
+          <w:lang w:val="pt-PT"/>
+        </w:rPr>
+        <w:t>conhecimentoIncertoMorada</w:t>
+      </w:r>
+      <w:proofErr w:type="spellEnd"/>
+      <w:r>
+        <w:rPr>
+          <w:b/>
+          <w:lang w:val="pt-PT"/>
+        </w:rPr>
+        <w:t>: Utente -&gt; {</w:t>
+      </w:r>
+      <w:proofErr w:type="gramStart"/>
+      <w:r>
+        <w:rPr>
+          <w:b/>
+          <w:lang w:val="pt-PT"/>
+        </w:rPr>
+        <w:t>V,F</w:t>
+      </w:r>
+      <w:proofErr w:type="gramEnd"/>
+      <w:r>
+        <w:rPr>
+          <w:b/>
+          <w:lang w:val="pt-PT"/>
+        </w:rPr>
+        <w:t>,D}</w:t>
+      </w:r>
+      <w:r>
+        <w:rPr>
+          <w:lang w:val="pt-PT"/>
+        </w:rPr>
+        <w:t>.</w:t>
+      </w:r>
+    </w:p>
+    <w:p>
+      <w:pPr>
+        <w:rPr>
+          <w:lang w:val="pt-PT"/>
+        </w:rPr>
+      </w:pPr>
+      <w:r>
+        <w:rPr>
+          <w:lang w:val="pt-PT"/>
+        </w:rPr>
+        <w:t>Ao adicionar este tipo de conhecimento não temos que ter em atenção em remover outro tipo de conhecimento imperfeito uma vez que o conhecimento incerto é mais abstrato (considera mais casos desconhecidos) do que o conhecimento impreciso e do que o conhecimento interdito.</w:t>
+      </w:r>
+    </w:p>
+    <w:p>
+      <w:pPr>
+        <w:rPr>
+          <w:lang w:val="pt-PT"/>
+        </w:rPr>
+      </w:pPr>
+    </w:p>
+    <w:p>
+      <w:pPr>
+        <w:pStyle w:val="Ttulo2"/>
+        <w:rPr>
+          <w:sz w:val="28"/>
+          <w:lang w:val="pt-PT"/>
+        </w:rPr>
+      </w:pPr>
+      <w:r>
+        <w:rPr>
+          <w:sz w:val="28"/>
+          <w:lang w:val="pt-PT"/>
+        </w:rPr>
+        <w:t>2.5.4 - Evolução de Conhecimento Impreciso</w:t>
+      </w:r>
+    </w:p>
+    <w:p>
+      <w:pPr>
+        <w:rPr>
+          <w:lang w:val="pt-PT"/>
+        </w:rPr>
+      </w:pPr>
+      <w:r>
+        <w:rPr>
+          <w:lang w:val="pt-PT"/>
+        </w:rPr>
+        <w:t>Para evoluir conhecimento impreciso é necessário q</w:t>
+      </w:r>
+      <w:r>
+        <w:rPr>
+          <w:lang w:val="pt-PT"/>
+        </w:rPr>
+        <w:t>ue se receba uma lista de utentes</w:t>
+      </w:r>
+      <w:r>
+        <w:rPr>
+          <w:lang w:val="pt-PT"/>
+        </w:rPr>
+        <w:t>, e que esta lista represente o mesmo utente. Temos ainda que verificar que o que está a ser inserido não é conhecimento perfeito. Depois de concretizadas estas verificações basta apenas inserir as exceções na base de conhecimento.</w:t>
+      </w:r>
+    </w:p>
+    <w:p>
+      <w:pPr>
+        <w:rPr>
+          <w:lang w:val="pt-PT"/>
+        </w:rPr>
+      </w:pPr>
+      <w:r>
+        <w:rPr>
+          <w:lang w:val="pt-PT"/>
+        </w:rPr>
+        <w:t xml:space="preserve">Para tal tarefa utilizamos o predicado </w:t>
+      </w:r>
+      <w:proofErr w:type="spellStart"/>
+      <w:r>
+        <w:rPr>
+          <w:b/>
+          <w:lang w:val="pt-PT"/>
+        </w:rPr>
+        <w:t>evolucaoImpreciso</w:t>
+      </w:r>
+      <w:proofErr w:type="spellEnd"/>
+      <w:r>
+        <w:rPr>
+          <w:b/>
+          <w:lang w:val="pt-PT"/>
+        </w:rPr>
+        <w:t>: [Utente] -&gt; {</w:t>
+      </w:r>
+      <w:proofErr w:type="gramStart"/>
+      <w:r>
+        <w:rPr>
+          <w:b/>
+          <w:lang w:val="pt-PT"/>
+        </w:rPr>
+        <w:t>V,F</w:t>
+      </w:r>
+      <w:proofErr w:type="gramEnd"/>
+      <w:r>
+        <w:rPr>
+          <w:b/>
+          <w:lang w:val="pt-PT"/>
+        </w:rPr>
+        <w:t>,D}</w:t>
+      </w:r>
+      <w:r>
+        <w:rPr>
+          <w:lang w:val="pt-PT"/>
+        </w:rPr>
+        <w:t>.</w:t>
+      </w:r>
+    </w:p>
+    <w:p>
+      <w:pPr>
+        <w:keepNext/>
+        <w:jc w:val="center"/>
+      </w:pPr>
+      <w:r>
+        <w:rPr>
+          <w:noProof/>
+          <w:lang w:val="pt-PT"/>
+        </w:rPr>
+        <w:drawing>
+          <wp:inline distT="0" distB="0" distL="0" distR="0">
+            <wp:extent cx="5262215" cy="1077686"/>
+            <wp:effectExtent l="0" t="0" r="0" b="0"/>
+            <wp:docPr id="37" name="Imagem 37" descr="Uma imagem com garrafa, texto&#10;&#10;Descrição gerada automaticamente"/>
+            <wp:cNvGraphicFramePr>
+              <a:graphicFrameLocks xmlns:a="http://schemas.openxmlformats.org/drawingml/2006/main" noChangeAspect="1"/>
+            </wp:cNvGraphicFramePr>
+            <a:graphic xmlns:a="http://schemas.openxmlformats.org/drawingml/2006/main">
+              <a:graphicData uri="http://schemas.openxmlformats.org/drawingml/2006/picture">
+                <pic:pic xmlns:pic="http://schemas.openxmlformats.org/drawingml/2006/picture">
+                  <pic:nvPicPr>
+                    <pic:cNvPr id="37" name="Captura de ecrã 2019-04-22, às 21.21.32.png"/>
+                    <pic:cNvPicPr/>
+                  </pic:nvPicPr>
+                  <pic:blipFill>
+                    <a:blip r:embed="rId27" cstate="print">
+                      <a:extLst>
+                        <a:ext uri="{28A0092B-C50C-407E-A947-70E740481C1C}">
+                          <a14:useLocalDpi xmlns:a14="http://schemas.microsoft.com/office/drawing/2010/main" val="0"/>
+                        </a:ext>
+                      </a:extLst>
+                    </a:blip>
+                    <a:stretch>
+                      <a:fillRect/>
+                    </a:stretch>
+                  </pic:blipFill>
+                  <pic:spPr>
+                    <a:xfrm>
+                      <a:off x="0" y="0"/>
+                      <a:ext cx="5296128" cy="1084631"/>
+                    </a:xfrm>
+                    <a:prstGeom prst="rect">
+                      <a:avLst/>
+                    </a:prstGeom>
+                  </pic:spPr>
+                </pic:pic>
+              </a:graphicData>
+            </a:graphic>
+          </wp:inline>
+        </w:drawing>
+      </w:r>
+    </w:p>
+    <w:p>
+      <w:pPr>
+        <w:pStyle w:val="Legenda"/>
+        <w:jc w:val="center"/>
+        <w:rPr>
+          <w:color w:val="auto"/>
+          <w:lang w:val="pt-PT"/>
+        </w:rPr>
+      </w:pPr>
+      <w:r>
+        <w:rPr>
+          <w:color w:val="auto"/>
+          <w:lang w:val="pt-PT"/>
+        </w:rPr>
+        <w:t xml:space="preserve">Figura </w:t>
+      </w:r>
+      <w:r>
+        <w:rPr>
+          <w:color w:val="auto"/>
+        </w:rPr>
+        <w:fldChar w:fldCharType="begin"/>
+      </w:r>
+      <w:r>
+        <w:rPr>
+          <w:color w:val="auto"/>
+          <w:lang w:val="pt-PT"/>
+        </w:rPr>
+        <w:instrText xml:space="preserve"> SEQ Figura \* ARABIC </w:instrText>
+      </w:r>
+      <w:r>
+        <w:rPr>
+          <w:color w:val="auto"/>
+        </w:rPr>
+        <w:fldChar w:fldCharType="separate"/>
+      </w:r>
+      <w:r>
+        <w:rPr>
+          <w:noProof/>
+          <w:color w:val="auto"/>
+          <w:lang w:val="pt-PT"/>
+        </w:rPr>
+        <w:t>16</w:t>
+      </w:r>
+      <w:r>
+        <w:rPr>
+          <w:color w:val="auto"/>
+        </w:rPr>
+        <w:fldChar w:fldCharType="end"/>
+      </w:r>
+      <w:r>
+        <w:rPr>
+          <w:color w:val="auto"/>
+          <w:lang w:val="pt-PT"/>
+        </w:rPr>
+        <w:t xml:space="preserve"> - Definição do predicado </w:t>
+      </w:r>
+      <w:proofErr w:type="spellStart"/>
+      <w:r>
+        <w:rPr>
+          <w:color w:val="auto"/>
+          <w:lang w:val="pt-PT"/>
+        </w:rPr>
+        <w:t>evolucaoImpreciso</w:t>
+      </w:r>
+      <w:proofErr w:type="spellEnd"/>
+    </w:p>
+    <w:p>
+      <w:pPr>
+        <w:rPr>
+          <w:lang w:val="pt-PT"/>
+        </w:rPr>
+      </w:pPr>
+      <w:r>
+        <w:rPr>
+          <w:lang w:val="pt-PT"/>
+        </w:rPr>
+        <w:t xml:space="preserve">Para concretizar </w:t>
+      </w:r>
+      <w:proofErr w:type="gramStart"/>
+      <w:r>
+        <w:rPr>
+          <w:lang w:val="pt-PT"/>
+        </w:rPr>
+        <w:t>este predicados</w:t>
+      </w:r>
+      <w:proofErr w:type="gramEnd"/>
+      <w:r>
+        <w:rPr>
+          <w:lang w:val="pt-PT"/>
+        </w:rPr>
+        <w:t xml:space="preserve"> necessitamos de definir alguns predicados auxiliares:</w:t>
+      </w:r>
+    </w:p>
+    <w:p>
+      <w:pPr>
+        <w:pStyle w:val="PargrafodaLista"/>
+        <w:numPr>
+          <w:ilvl w:val="0"/>
+          <w:numId w:val="32"/>
+        </w:numPr>
+        <w:rPr>
+          <w:lang w:val="pt-PT"/>
+        </w:rPr>
+      </w:pPr>
+      <w:proofErr w:type="spellStart"/>
+      <w:r>
+        <w:rPr>
+          <w:b/>
+          <w:lang w:val="pt-PT"/>
+        </w:rPr>
+        <w:t>mesmoId</w:t>
+      </w:r>
+      <w:proofErr w:type="spellEnd"/>
+      <w:r>
+        <w:rPr>
+          <w:b/>
+          <w:lang w:val="pt-PT"/>
+        </w:rPr>
+        <w:t>: [Utente], Id -&gt; {</w:t>
+      </w:r>
+      <w:proofErr w:type="gramStart"/>
+      <w:r>
+        <w:rPr>
+          <w:b/>
+          <w:lang w:val="pt-PT"/>
+        </w:rPr>
+        <w:t>V,F</w:t>
+      </w:r>
+      <w:proofErr w:type="gramEnd"/>
+      <w:r>
+        <w:rPr>
+          <w:b/>
+          <w:lang w:val="pt-PT"/>
+        </w:rPr>
+        <w:t>,D}</w:t>
+      </w:r>
+    </w:p>
+    <w:p>
+      <w:pPr>
+        <w:rPr>
+          <w:lang w:val="pt-PT"/>
+        </w:rPr>
+      </w:pPr>
+      <w:r>
+        <w:rPr>
+          <w:lang w:val="pt-PT"/>
+        </w:rPr>
+        <w:t>Pretende-se verificar com este predicado se todos os utentes da lista representam o mesmo utente.</w:t>
+      </w:r>
+    </w:p>
+    <w:p>
+      <w:pPr>
+        <w:keepNext/>
+        <w:jc w:val="center"/>
+      </w:pPr>
+      <w:r>
+        <w:rPr>
+          <w:noProof/>
+          <w:lang w:val="pt-PT"/>
+        </w:rPr>
+        <w:lastRenderedPageBreak/>
+        <w:drawing>
+          <wp:inline distT="0" distB="0" distL="0" distR="0">
+            <wp:extent cx="5473700" cy="1193800"/>
+            <wp:effectExtent l="0" t="0" r="0" b="0"/>
+            <wp:docPr id="38" name="Imagem 38" descr="Uma imagem com objeto&#10;&#10;Descrição gerada automaticamente"/>
+            <wp:cNvGraphicFramePr>
+              <a:graphicFrameLocks xmlns:a="http://schemas.openxmlformats.org/drawingml/2006/main" noChangeAspect="1"/>
+            </wp:cNvGraphicFramePr>
+            <a:graphic xmlns:a="http://schemas.openxmlformats.org/drawingml/2006/main">
+              <a:graphicData uri="http://schemas.openxmlformats.org/drawingml/2006/picture">
+                <pic:pic xmlns:pic="http://schemas.openxmlformats.org/drawingml/2006/picture">
+                  <pic:nvPicPr>
+                    <pic:cNvPr id="38" name="Captura de ecrã 2019-04-22, às 21.32.12.png"/>
+                    <pic:cNvPicPr/>
+                  </pic:nvPicPr>
+                  <pic:blipFill>
+                    <a:blip r:embed="rId28">
+                      <a:extLst>
+                        <a:ext uri="{28A0092B-C50C-407E-A947-70E740481C1C}">
+                          <a14:useLocalDpi xmlns:a14="http://schemas.microsoft.com/office/drawing/2010/main" val="0"/>
+                        </a:ext>
+                      </a:extLst>
+                    </a:blip>
+                    <a:stretch>
+                      <a:fillRect/>
+                    </a:stretch>
+                  </pic:blipFill>
+                  <pic:spPr>
+                    <a:xfrm>
+                      <a:off x="0" y="0"/>
+                      <a:ext cx="5473700" cy="1193800"/>
+                    </a:xfrm>
+                    <a:prstGeom prst="rect">
+                      <a:avLst/>
+                    </a:prstGeom>
+                  </pic:spPr>
+                </pic:pic>
+              </a:graphicData>
+            </a:graphic>
+          </wp:inline>
+        </w:drawing>
+      </w:r>
+    </w:p>
+    <w:p>
+      <w:pPr>
+        <w:pStyle w:val="Legenda"/>
+        <w:jc w:val="center"/>
+        <w:rPr>
+          <w:color w:val="auto"/>
+          <w:lang w:val="pt-PT"/>
+        </w:rPr>
+      </w:pPr>
+      <w:r>
+        <w:rPr>
+          <w:color w:val="auto"/>
+          <w:lang w:val="pt-PT"/>
+        </w:rPr>
+        <w:t xml:space="preserve">Figura </w:t>
+      </w:r>
+      <w:r>
+        <w:rPr>
+          <w:color w:val="auto"/>
+        </w:rPr>
+        <w:fldChar w:fldCharType="begin"/>
+      </w:r>
+      <w:r>
+        <w:rPr>
+          <w:color w:val="auto"/>
+          <w:lang w:val="pt-PT"/>
+        </w:rPr>
+        <w:instrText xml:space="preserve"> SEQ Figura \* ARABIC </w:instrText>
+      </w:r>
+      <w:r>
+        <w:rPr>
+          <w:color w:val="auto"/>
+        </w:rPr>
+        <w:fldChar w:fldCharType="separate"/>
+      </w:r>
+      <w:r>
+        <w:rPr>
+          <w:noProof/>
+          <w:color w:val="auto"/>
+          <w:lang w:val="pt-PT"/>
+        </w:rPr>
+        <w:t>17</w:t>
+      </w:r>
+      <w:r>
+        <w:rPr>
+          <w:color w:val="auto"/>
+        </w:rPr>
+        <w:fldChar w:fldCharType="end"/>
+      </w:r>
+      <w:r>
+        <w:rPr>
+          <w:color w:val="auto"/>
+          <w:lang w:val="pt-PT"/>
+        </w:rPr>
+        <w:t xml:space="preserve"> - Definição do predicado </w:t>
+      </w:r>
+      <w:proofErr w:type="spellStart"/>
+      <w:r>
+        <w:rPr>
+          <w:color w:val="auto"/>
+          <w:lang w:val="pt-PT"/>
+        </w:rPr>
+        <w:t>mesmoId</w:t>
+      </w:r>
+      <w:proofErr w:type="spellEnd"/>
+    </w:p>
+    <w:p>
+      <w:pPr>
+        <w:pStyle w:val="PargrafodaLista"/>
+        <w:numPr>
+          <w:ilvl w:val="0"/>
+          <w:numId w:val="32"/>
+        </w:numPr>
+        <w:rPr>
+          <w:lang w:val="pt-PT"/>
+        </w:rPr>
+      </w:pPr>
+      <w:proofErr w:type="spellStart"/>
+      <w:r>
+        <w:rPr>
+          <w:b/>
+          <w:lang w:val="pt-PT"/>
+        </w:rPr>
+        <w:t>nenhumPerfeito</w:t>
+      </w:r>
+      <w:proofErr w:type="spellEnd"/>
+      <w:r>
+        <w:rPr>
+          <w:b/>
+          <w:lang w:val="pt-PT"/>
+        </w:rPr>
+        <w:t>: [Utente] -&gt; {</w:t>
+      </w:r>
+      <w:proofErr w:type="gramStart"/>
+      <w:r>
+        <w:rPr>
+          <w:b/>
+          <w:lang w:val="pt-PT"/>
+        </w:rPr>
+        <w:t>V,F</w:t>
+      </w:r>
+      <w:proofErr w:type="gramEnd"/>
+      <w:r>
+        <w:rPr>
+          <w:b/>
+          <w:lang w:val="pt-PT"/>
+        </w:rPr>
+        <w:t>,D}</w:t>
+      </w:r>
+    </w:p>
+    <w:p>
+      <w:pPr>
+        <w:rPr>
+          <w:lang w:val="pt-PT"/>
+        </w:rPr>
+      </w:pPr>
+      <w:r>
+        <w:rPr>
+          <w:lang w:val="pt-PT"/>
+        </w:rPr>
+        <w:t xml:space="preserve">Pretende-se verificar com este predicado se todos os utentes da lista </w:t>
+      </w:r>
+      <w:r>
+        <w:rPr>
+          <w:lang w:val="pt-PT"/>
+        </w:rPr>
+        <w:t xml:space="preserve">não </w:t>
+      </w:r>
+      <w:r>
+        <w:rPr>
+          <w:lang w:val="pt-PT"/>
+        </w:rPr>
+        <w:t xml:space="preserve">representam o </w:t>
+      </w:r>
+      <w:r>
+        <w:rPr>
+          <w:lang w:val="pt-PT"/>
+        </w:rPr>
+        <w:t>conhecimento perfeito</w:t>
+      </w:r>
+      <w:r>
+        <w:rPr>
+          <w:lang w:val="pt-PT"/>
+        </w:rPr>
+        <w:t>.</w:t>
+      </w:r>
+    </w:p>
+    <w:p>
+      <w:pPr>
+        <w:keepNext/>
+        <w:jc w:val="center"/>
+      </w:pPr>
+      <w:r>
+        <w:rPr>
+          <w:noProof/>
+          <w:lang w:val="pt-PT"/>
+        </w:rPr>
+        <w:drawing>
+          <wp:inline distT="0" distB="0" distL="0" distR="0">
+            <wp:extent cx="2997200" cy="2082800"/>
+            <wp:effectExtent l="0" t="0" r="0" b="0"/>
+            <wp:docPr id="39" name="Imagem 39"/>
+            <wp:cNvGraphicFramePr>
+              <a:graphicFrameLocks xmlns:a="http://schemas.openxmlformats.org/drawingml/2006/main" noChangeAspect="1"/>
+            </wp:cNvGraphicFramePr>
+            <a:graphic xmlns:a="http://schemas.openxmlformats.org/drawingml/2006/main">
+              <a:graphicData uri="http://schemas.openxmlformats.org/drawingml/2006/picture">
+                <pic:pic xmlns:pic="http://schemas.openxmlformats.org/drawingml/2006/picture">
+                  <pic:nvPicPr>
+                    <pic:cNvPr id="39" name="Captura de ecrã 2019-04-22, às 21.34.16.png"/>
+                    <pic:cNvPicPr/>
+                  </pic:nvPicPr>
+                  <pic:blipFill>
+                    <a:blip r:embed="rId29">
+                      <a:extLst>
+                        <a:ext uri="{28A0092B-C50C-407E-A947-70E740481C1C}">
+                          <a14:useLocalDpi xmlns:a14="http://schemas.microsoft.com/office/drawing/2010/main" val="0"/>
+                        </a:ext>
+                      </a:extLst>
+                    </a:blip>
+                    <a:stretch>
+                      <a:fillRect/>
+                    </a:stretch>
+                  </pic:blipFill>
+                  <pic:spPr>
+                    <a:xfrm>
+                      <a:off x="0" y="0"/>
+                      <a:ext cx="2997200" cy="2082800"/>
+                    </a:xfrm>
+                    <a:prstGeom prst="rect">
+                      <a:avLst/>
+                    </a:prstGeom>
+                  </pic:spPr>
+                </pic:pic>
+              </a:graphicData>
+            </a:graphic>
+          </wp:inline>
+        </w:drawing>
+      </w:r>
+    </w:p>
+    <w:p>
+      <w:pPr>
+        <w:pStyle w:val="Legenda"/>
+        <w:jc w:val="center"/>
+        <w:rPr>
+          <w:color w:val="auto"/>
+          <w:lang w:val="pt-PT"/>
+        </w:rPr>
+      </w:pPr>
+      <w:r>
+        <w:rPr>
+          <w:color w:val="auto"/>
+          <w:lang w:val="pt-PT"/>
+        </w:rPr>
+        <w:t xml:space="preserve">Figura </w:t>
+      </w:r>
+      <w:r>
+        <w:rPr>
+          <w:color w:val="auto"/>
+        </w:rPr>
+        <w:fldChar w:fldCharType="begin"/>
+      </w:r>
+      <w:r>
+        <w:rPr>
+          <w:color w:val="auto"/>
+          <w:lang w:val="pt-PT"/>
+        </w:rPr>
+        <w:instrText xml:space="preserve"> SEQ Figura \* ARABIC </w:instrText>
+      </w:r>
+      <w:r>
+        <w:rPr>
+          <w:color w:val="auto"/>
+        </w:rPr>
+        <w:fldChar w:fldCharType="separate"/>
+      </w:r>
+      <w:r>
+        <w:rPr>
+          <w:noProof/>
+          <w:color w:val="auto"/>
+          <w:lang w:val="pt-PT"/>
+        </w:rPr>
+        <w:t>18</w:t>
+      </w:r>
+      <w:r>
+        <w:rPr>
+          <w:color w:val="auto"/>
+        </w:rPr>
+        <w:fldChar w:fldCharType="end"/>
+      </w:r>
+      <w:r>
+        <w:rPr>
+          <w:color w:val="auto"/>
+          <w:lang w:val="pt-PT"/>
+        </w:rPr>
+        <w:t xml:space="preserve"> - Definição do predicado </w:t>
+      </w:r>
+      <w:proofErr w:type="spellStart"/>
+      <w:r>
+        <w:rPr>
+          <w:color w:val="auto"/>
+          <w:lang w:val="pt-PT"/>
+        </w:rPr>
+        <w:t>nenhumPerfeito</w:t>
+      </w:r>
+      <w:proofErr w:type="spellEnd"/>
+    </w:p>
+    <w:p>
+      <w:pPr>
+        <w:pStyle w:val="PargrafodaLista"/>
+        <w:numPr>
+          <w:ilvl w:val="0"/>
+          <w:numId w:val="32"/>
+        </w:numPr>
+        <w:rPr>
+          <w:lang w:val="pt-PT"/>
+        </w:rPr>
+      </w:pPr>
+      <w:proofErr w:type="spellStart"/>
+      <w:r>
+        <w:rPr>
+          <w:b/>
+          <w:lang w:val="pt-PT"/>
+        </w:rPr>
+        <w:t>insereExcecoes</w:t>
+      </w:r>
+      <w:proofErr w:type="spellEnd"/>
+      <w:r>
+        <w:rPr>
+          <w:b/>
+          <w:lang w:val="pt-PT"/>
+        </w:rPr>
+        <w:t>: [Utente] -&gt; {</w:t>
+      </w:r>
+      <w:proofErr w:type="gramStart"/>
+      <w:r>
+        <w:rPr>
+          <w:b/>
+          <w:lang w:val="pt-PT"/>
+        </w:rPr>
+        <w:t>V,F</w:t>
+      </w:r>
+      <w:proofErr w:type="gramEnd"/>
+      <w:r>
+        <w:rPr>
+          <w:b/>
+          <w:lang w:val="pt-PT"/>
+        </w:rPr>
+        <w:t>,D}</w:t>
+      </w:r>
+    </w:p>
+    <w:p>
+      <w:pPr>
+        <w:rPr>
+          <w:b/>
+          <w:lang w:val="pt-PT"/>
+        </w:rPr>
+      </w:pPr>
+      <w:r>
+        <w:rPr>
+          <w:lang w:val="pt-PT"/>
+        </w:rPr>
+        <w:t xml:space="preserve">Pretende-se com este predicado </w:t>
+      </w:r>
+      <w:r>
+        <w:rPr>
+          <w:lang w:val="pt-PT"/>
+        </w:rPr>
+        <w:t xml:space="preserve">inserir todas as exceções na base de conhecimento e ainda marcar o utente como detentor de conhecimento impreciso através do predicado </w:t>
+      </w:r>
+      <w:proofErr w:type="spellStart"/>
+      <w:r>
+        <w:rPr>
+          <w:b/>
+          <w:lang w:val="pt-PT"/>
+        </w:rPr>
+        <w:t>conhecimentoImpreciso</w:t>
+      </w:r>
+      <w:proofErr w:type="spellEnd"/>
+      <w:r>
+        <w:rPr>
+          <w:b/>
+          <w:lang w:val="pt-PT"/>
+        </w:rPr>
+        <w:t>: Id -&gt; {</w:t>
+      </w:r>
+      <w:proofErr w:type="gramStart"/>
+      <w:r>
+        <w:rPr>
+          <w:b/>
+          <w:lang w:val="pt-PT"/>
+        </w:rPr>
+        <w:t>V,F</w:t>
+      </w:r>
+      <w:proofErr w:type="gramEnd"/>
+      <w:r>
+        <w:rPr>
+          <w:b/>
+          <w:lang w:val="pt-PT"/>
+        </w:rPr>
+        <w:t>,D}</w:t>
+      </w:r>
+    </w:p>
+    <w:p>
+      <w:pPr>
+        <w:pStyle w:val="PargrafodaLista"/>
+        <w:keepNext/>
+        <w:ind w:left="1758" w:firstLine="0"/>
+        <w:jc w:val="center"/>
+      </w:pPr>
+      <w:r>
+        <w:rPr>
+          <w:noProof/>
+          <w:lang w:val="pt-PT"/>
+        </w:rPr>
+        <w:drawing>
+          <wp:inline distT="0" distB="0" distL="0" distR="0">
+            <wp:extent cx="5270428" cy="1085850"/>
+            <wp:effectExtent l="0" t="0" r="0" b="0"/>
+            <wp:docPr id="40" name="Imagem 40" descr="Uma imagem com texto&#10;&#10;Descrição gerada automaticamente"/>
+            <wp:cNvGraphicFramePr>
+              <a:graphicFrameLocks xmlns:a="http://schemas.openxmlformats.org/drawingml/2006/main" noChangeAspect="1"/>
+            </wp:cNvGraphicFramePr>
+            <a:graphic xmlns:a="http://schemas.openxmlformats.org/drawingml/2006/main">
+              <a:graphicData uri="http://schemas.openxmlformats.org/drawingml/2006/picture">
+                <pic:pic xmlns:pic="http://schemas.openxmlformats.org/drawingml/2006/picture">
+                  <pic:nvPicPr>
+                    <pic:cNvPr id="40" name="Captura de ecrã 2019-04-22, às 21.37.27.png"/>
+                    <pic:cNvPicPr/>
+                  </pic:nvPicPr>
+                  <pic:blipFill>
+                    <a:blip r:embed="rId30">
+                      <a:extLst>
+                        <a:ext uri="{28A0092B-C50C-407E-A947-70E740481C1C}">
+                          <a14:useLocalDpi xmlns:a14="http://schemas.microsoft.com/office/drawing/2010/main" val="0"/>
+                        </a:ext>
+                      </a:extLst>
+                    </a:blip>
+                    <a:stretch>
+                      <a:fillRect/>
+                    </a:stretch>
+                  </pic:blipFill>
+                  <pic:spPr>
+                    <a:xfrm>
+                      <a:off x="0" y="0"/>
+                      <a:ext cx="5328607" cy="1097836"/>
+                    </a:xfrm>
+                    <a:prstGeom prst="rect">
+                      <a:avLst/>
+                    </a:prstGeom>
+                  </pic:spPr>
+                </pic:pic>
+              </a:graphicData>
+            </a:graphic>
+          </wp:inline>
+        </w:drawing>
+      </w:r>
+    </w:p>
+    <w:p>
+      <w:pPr>
+        <w:pStyle w:val="Legenda"/>
+        <w:jc w:val="center"/>
+        <w:rPr>
+          <w:color w:val="auto"/>
+          <w:lang w:val="pt-PT"/>
+        </w:rPr>
+      </w:pPr>
+      <w:r>
+        <w:rPr>
+          <w:color w:val="auto"/>
+          <w:lang w:val="pt-PT"/>
+        </w:rPr>
+        <w:t xml:space="preserve">Figura </w:t>
+      </w:r>
+      <w:r>
+        <w:rPr>
+          <w:color w:val="auto"/>
+        </w:rPr>
+        <w:fldChar w:fldCharType="begin"/>
+      </w:r>
+      <w:r>
+        <w:rPr>
+          <w:color w:val="auto"/>
+          <w:lang w:val="pt-PT"/>
+        </w:rPr>
+        <w:instrText xml:space="preserve"> SEQ Figura \* ARABIC </w:instrText>
+      </w:r>
+      <w:r>
+        <w:rPr>
+          <w:color w:val="auto"/>
+        </w:rPr>
+        <w:fldChar w:fldCharType="separate"/>
+      </w:r>
+      <w:r>
+        <w:rPr>
+          <w:noProof/>
+          <w:color w:val="auto"/>
+          <w:lang w:val="pt-PT"/>
+        </w:rPr>
+        <w:t>19</w:t>
+      </w:r>
+      <w:r>
+        <w:rPr>
+          <w:color w:val="auto"/>
+        </w:rPr>
+        <w:fldChar w:fldCharType="end"/>
+      </w:r>
+      <w:r>
+        <w:rPr>
+          <w:color w:val="auto"/>
+          <w:lang w:val="pt-PT"/>
+        </w:rPr>
+        <w:t xml:space="preserve"> - Definição do predicado </w:t>
+      </w:r>
+      <w:proofErr w:type="spellStart"/>
+      <w:r>
+        <w:rPr>
+          <w:color w:val="auto"/>
+          <w:lang w:val="pt-PT"/>
+        </w:rPr>
+        <w:t>insereExcecoes</w:t>
+      </w:r>
+      <w:proofErr w:type="spellEnd"/>
+    </w:p>
+    <w:p>
+      <w:pPr>
+        <w:rPr>
+          <w:lang w:val="pt-PT"/>
+        </w:rPr>
+      </w:pPr>
+      <w:r>
+        <w:rPr>
+          <w:lang w:val="pt-PT"/>
+        </w:rPr>
+        <w:t xml:space="preserve">O predicado </w:t>
+      </w:r>
+      <w:proofErr w:type="spellStart"/>
+      <w:r>
+        <w:rPr>
+          <w:b/>
+          <w:lang w:val="pt-PT"/>
+        </w:rPr>
+        <w:t>removerConhecimentoIncerto</w:t>
+      </w:r>
+      <w:proofErr w:type="spellEnd"/>
+      <w:r>
+        <w:rPr>
+          <w:b/>
+          <w:lang w:val="pt-PT"/>
+        </w:rPr>
+        <w:t xml:space="preserve"> </w:t>
+      </w:r>
+      <w:r>
+        <w:rPr>
+          <w:lang w:val="pt-PT"/>
+        </w:rPr>
+        <w:t xml:space="preserve">já foi apresentado nas subsecções seguintes, mas é extremamente necessário pois se quisermos adicionar conhecimento impreciso, mas já existir conhecimento incerto, temos que remover </w:t>
+      </w:r>
+      <w:r>
+        <w:rPr>
+          <w:lang w:val="pt-PT"/>
+        </w:rPr>
+        <w:lastRenderedPageBreak/>
+        <w:t xml:space="preserve">o incerto e adicionar o impreciso. Esta troca é feita pois o conhecimento impreciso pode ser considerado uma especialização do conhecimento incerto, onde os valores para uma determinada incerteza são limitados apenas </w:t>
+      </w:r>
+      <w:r>
+        <w:rPr>
+          <w:lang w:val="pt-PT"/>
+        </w:rPr>
+        <w:t>pel</w:t>
+      </w:r>
+      <w:r>
+        <w:rPr>
+          <w:lang w:val="pt-PT"/>
+        </w:rPr>
+        <w:t>os valores possíveis.</w:t>
+      </w:r>
+    </w:p>
+    <w:p>
+      <w:pPr>
+        <w:rPr>
+          <w:lang w:val="pt-PT"/>
+        </w:rPr>
+      </w:pPr>
+    </w:p>
+    <w:p>
+      <w:pPr>
+        <w:pStyle w:val="Ttulo2"/>
+        <w:rPr>
+          <w:sz w:val="28"/>
+          <w:lang w:val="pt-PT"/>
+        </w:rPr>
+      </w:pPr>
+      <w:r>
+        <w:rPr>
+          <w:sz w:val="28"/>
+          <w:lang w:val="pt-PT"/>
+        </w:rPr>
+        <w:t xml:space="preserve">2.5.4 - Evolução de Conhecimento </w:t>
+      </w:r>
+      <w:r>
+        <w:rPr>
+          <w:sz w:val="28"/>
+          <w:lang w:val="pt-PT"/>
+        </w:rPr>
+        <w:t>Interdito</w:t>
+      </w:r>
+    </w:p>
+    <w:p>
+      <w:pPr>
+        <w:rPr>
+          <w:lang w:val="pt-PT"/>
+        </w:rPr>
+      </w:pPr>
+      <w:r>
+        <w:rPr>
+          <w:lang w:val="pt-PT"/>
+        </w:rPr>
+        <w:t>Tal como para o conhecimento incerto, para representar um parâmetro do utente que seja interdito é necessário dizer qual dos seus parâmetros será interdito</w:t>
+      </w:r>
+      <w:r>
+        <w:rPr>
+          <w:lang w:val="pt-PT"/>
+        </w:rPr>
+        <w:t>.</w:t>
+      </w:r>
+      <w:r>
+        <w:rPr>
+          <w:lang w:val="pt-PT"/>
+        </w:rPr>
+        <w:t xml:space="preserve"> É ainda fundamental que não exista nenhum conhecimento na base associado ao utente a ser inserido.</w:t>
+      </w:r>
+    </w:p>
+    <w:p>
+      <w:pPr>
+        <w:rPr>
+          <w:lang w:val="pt-PT"/>
+        </w:rPr>
+      </w:pPr>
+      <w:r>
+        <w:rPr>
+          <w:lang w:val="pt-PT"/>
+        </w:rPr>
+        <w:t>Para resolver tal questão</w:t>
+      </w:r>
+      <w:r>
+        <w:rPr>
+          <w:lang w:val="pt-PT"/>
+        </w:rPr>
+        <w:t xml:space="preserve">, por exemplo para o parâmetro </w:t>
+      </w:r>
+      <w:r>
+        <w:rPr>
+          <w:b/>
+          <w:lang w:val="pt-PT"/>
+        </w:rPr>
+        <w:t xml:space="preserve">Morada </w:t>
+      </w:r>
+      <w:r>
+        <w:rPr>
+          <w:lang w:val="pt-PT"/>
+        </w:rPr>
+        <w:t>dum utente</w:t>
+      </w:r>
+      <w:r>
+        <w:rPr>
+          <w:lang w:val="pt-PT"/>
+        </w:rPr>
+        <w:t xml:space="preserve"> utilizamos o predicado:</w:t>
+      </w:r>
+    </w:p>
+    <w:p>
+      <w:pPr>
+        <w:pStyle w:val="PargrafodaLista"/>
+        <w:numPr>
+          <w:ilvl w:val="0"/>
+          <w:numId w:val="32"/>
+        </w:numPr>
+        <w:rPr>
+          <w:b/>
+          <w:lang w:val="pt-PT"/>
+        </w:rPr>
+      </w:pPr>
+      <w:proofErr w:type="spellStart"/>
+      <w:r>
+        <w:rPr>
+          <w:b/>
+          <w:lang w:val="pt-PT"/>
+        </w:rPr>
+        <w:t>evolucaoInterditoMorada</w:t>
+      </w:r>
+      <w:proofErr w:type="spellEnd"/>
+      <w:r>
+        <w:rPr>
+          <w:b/>
+          <w:lang w:val="pt-PT"/>
+        </w:rPr>
+        <w:t>: Utente -&gt; {</w:t>
+      </w:r>
+      <w:proofErr w:type="gramStart"/>
+      <w:r>
+        <w:rPr>
+          <w:b/>
+          <w:lang w:val="pt-PT"/>
+        </w:rPr>
+        <w:t>V,F</w:t>
+      </w:r>
+      <w:proofErr w:type="gramEnd"/>
+      <w:r>
+        <w:rPr>
+          <w:b/>
+          <w:lang w:val="pt-PT"/>
+        </w:rPr>
+        <w:t>,D}</w:t>
+      </w:r>
+    </w:p>
+    <w:p>
+      <w:pPr>
+        <w:keepNext/>
+        <w:jc w:val="center"/>
+      </w:pPr>
+      <w:r>
+        <w:rPr>
+          <w:noProof/>
+          <w:lang w:val="pt-PT"/>
+        </w:rPr>
+        <w:drawing>
+          <wp:inline distT="0" distB="0" distL="0" distR="0">
+            <wp:extent cx="5780314" cy="1052851"/>
+            <wp:effectExtent l="0" t="0" r="0" b="0"/>
+            <wp:docPr id="53" name="Imagem 53" descr="Uma imagem com texto&#10;&#10;Descrição gerada automaticamente"/>
+            <wp:cNvGraphicFramePr>
+              <a:graphicFrameLocks xmlns:a="http://schemas.openxmlformats.org/drawingml/2006/main" noChangeAspect="1"/>
+            </wp:cNvGraphicFramePr>
+            <a:graphic xmlns:a="http://schemas.openxmlformats.org/drawingml/2006/main">
+              <a:graphicData uri="http://schemas.openxmlformats.org/drawingml/2006/picture">
+                <pic:pic xmlns:pic="http://schemas.openxmlformats.org/drawingml/2006/picture">
+                  <pic:nvPicPr>
+                    <pic:cNvPr id="53" name="Captura de ecrã 2019-04-22, às 21.49.32.png"/>
+                    <pic:cNvPicPr/>
+                  </pic:nvPicPr>
+                  <pic:blipFill>
+                    <a:blip r:embed="rId31" cstate="print">
+                      <a:extLst>
+                        <a:ext uri="{28A0092B-C50C-407E-A947-70E740481C1C}">
+                          <a14:useLocalDpi xmlns:a14="http://schemas.microsoft.com/office/drawing/2010/main" val="0"/>
+                        </a:ext>
+                      </a:extLst>
+                    </a:blip>
+                    <a:stretch>
+                      <a:fillRect/>
+                    </a:stretch>
+                  </pic:blipFill>
+                  <pic:spPr>
+                    <a:xfrm>
+                      <a:off x="0" y="0"/>
+                      <a:ext cx="5828510" cy="1061630"/>
+                    </a:xfrm>
+                    <a:prstGeom prst="rect">
+                      <a:avLst/>
+                    </a:prstGeom>
+                  </pic:spPr>
+                </pic:pic>
+              </a:graphicData>
+            </a:graphic>
+          </wp:inline>
+        </w:drawing>
+      </w:r>
+    </w:p>
+    <w:p>
+      <w:pPr>
+        <w:pStyle w:val="Legenda"/>
+        <w:jc w:val="center"/>
+        <w:rPr>
+          <w:color w:val="auto"/>
+          <w:lang w:val="pt-PT"/>
+        </w:rPr>
+      </w:pPr>
+      <w:r>
+        <w:rPr>
+          <w:color w:val="auto"/>
+          <w:lang w:val="pt-PT"/>
+        </w:rPr>
+        <w:t xml:space="preserve">Figura </w:t>
+      </w:r>
+      <w:r>
+        <w:rPr>
+          <w:color w:val="auto"/>
+        </w:rPr>
+        <w:fldChar w:fldCharType="begin"/>
+      </w:r>
+      <w:r>
+        <w:rPr>
+          <w:color w:val="auto"/>
+          <w:lang w:val="pt-PT"/>
+        </w:rPr>
+        <w:instrText xml:space="preserve"> SEQ Figura \* ARABIC </w:instrText>
+      </w:r>
+      <w:r>
+        <w:rPr>
+          <w:color w:val="auto"/>
+        </w:rPr>
+        <w:fldChar w:fldCharType="separate"/>
+      </w:r>
+      <w:r>
+        <w:rPr>
+          <w:noProof/>
+          <w:color w:val="auto"/>
+          <w:lang w:val="pt-PT"/>
+        </w:rPr>
+        <w:t>20</w:t>
+      </w:r>
+      <w:r>
+        <w:rPr>
+          <w:color w:val="auto"/>
+        </w:rPr>
+        <w:fldChar w:fldCharType="end"/>
+      </w:r>
+      <w:r>
+        <w:rPr>
+          <w:color w:val="auto"/>
+          <w:lang w:val="pt-PT"/>
+        </w:rPr>
+        <w:t xml:space="preserve"> - Definição do predicado </w:t>
+      </w:r>
+      <w:proofErr w:type="spellStart"/>
+      <w:r>
+        <w:rPr>
+          <w:color w:val="auto"/>
+          <w:lang w:val="pt-PT"/>
+        </w:rPr>
+        <w:t>evolucaoInterditoMorada</w:t>
+      </w:r>
+      <w:proofErr w:type="spellEnd"/>
+    </w:p>
+    <w:p>
+      <w:pPr>
+        <w:rPr>
+          <w:lang w:val="pt-PT"/>
+        </w:rPr>
+      </w:pPr>
+      <w:r>
+        <w:rPr>
+          <w:lang w:val="pt-PT"/>
+        </w:rPr>
+        <w:t xml:space="preserve">Necessitamos primeiramente de verificar se </w:t>
+      </w:r>
+      <w:r>
+        <w:rPr>
+          <w:lang w:val="pt-PT"/>
+        </w:rPr>
+        <w:t>já existia algum conhecimento associado ao utente em questão, para tal utilizamos o predicado:</w:t>
+      </w:r>
+    </w:p>
+    <w:p>
+      <w:pPr>
+        <w:pStyle w:val="PargrafodaLista"/>
+        <w:numPr>
+          <w:ilvl w:val="0"/>
+          <w:numId w:val="32"/>
+        </w:numPr>
+        <w:rPr>
+          <w:lang w:val="pt-PT"/>
+        </w:rPr>
+      </w:pPr>
+      <w:proofErr w:type="spellStart"/>
+      <w:r>
+        <w:rPr>
+          <w:b/>
+          <w:lang w:val="pt-PT"/>
+        </w:rPr>
+        <w:t>testaConhecimento</w:t>
+      </w:r>
+      <w:proofErr w:type="spellEnd"/>
+      <w:r>
+        <w:rPr>
+          <w:b/>
+          <w:lang w:val="pt-PT"/>
+        </w:rPr>
+        <w:t>: Id -&gt; {</w:t>
+      </w:r>
+      <w:proofErr w:type="gramStart"/>
+      <w:r>
+        <w:rPr>
+          <w:b/>
+          <w:lang w:val="pt-PT"/>
+        </w:rPr>
+        <w:t>V,F</w:t>
+      </w:r>
+      <w:proofErr w:type="gramEnd"/>
+      <w:r>
+        <w:rPr>
+          <w:b/>
+          <w:lang w:val="pt-PT"/>
+        </w:rPr>
+        <w:t>,D}</w:t>
+      </w:r>
+    </w:p>
+    <w:p>
+      <w:pPr>
+        <w:keepNext/>
+        <w:jc w:val="center"/>
+      </w:pPr>
+      <w:r>
+        <w:rPr>
+          <w:noProof/>
+          <w:lang w:val="pt-PT"/>
+        </w:rPr>
+        <w:drawing>
+          <wp:inline distT="0" distB="0" distL="0" distR="0">
+            <wp:extent cx="5533753" cy="1262621"/>
+            <wp:effectExtent l="0" t="0" r="0" b="0"/>
+            <wp:docPr id="54" name="Imagem 54" descr="Uma imagem com texto&#10;&#10;Descrição gerada automaticamente"/>
+            <wp:cNvGraphicFramePr>
+              <a:graphicFrameLocks xmlns:a="http://schemas.openxmlformats.org/drawingml/2006/main" noChangeAspect="1"/>
+            </wp:cNvGraphicFramePr>
+            <a:graphic xmlns:a="http://schemas.openxmlformats.org/drawingml/2006/main">
+              <a:graphicData uri="http://schemas.openxmlformats.org/drawingml/2006/picture">
+                <pic:pic xmlns:pic="http://schemas.openxmlformats.org/drawingml/2006/picture">
+                  <pic:nvPicPr>
+                    <pic:cNvPr id="54" name="Captura de ecrã 2019-04-22, às 21.54.32.png"/>
+                    <pic:cNvPicPr/>
+                  </pic:nvPicPr>
+                  <pic:blipFill>
+                    <a:blip r:embed="rId32">
+                      <a:extLst>
+                        <a:ext uri="{28A0092B-C50C-407E-A947-70E740481C1C}">
+                          <a14:useLocalDpi xmlns:a14="http://schemas.microsoft.com/office/drawing/2010/main" val="0"/>
+                        </a:ext>
+                      </a:extLst>
+                    </a:blip>
+                    <a:stretch>
+                      <a:fillRect/>
+                    </a:stretch>
+                  </pic:blipFill>
+                  <pic:spPr>
+                    <a:xfrm>
+                      <a:off x="0" y="0"/>
+                      <a:ext cx="5554575" cy="1267372"/>
+                    </a:xfrm>
+                    <a:prstGeom prst="rect">
+                      <a:avLst/>
+                    </a:prstGeom>
+                  </pic:spPr>
+                </pic:pic>
+              </a:graphicData>
+            </a:graphic>
+          </wp:inline>
+        </w:drawing>
+      </w:r>
+    </w:p>
+    <w:p>
+      <w:pPr>
+        <w:pStyle w:val="Legenda"/>
+        <w:jc w:val="center"/>
+        <w:rPr>
+          <w:color w:val="auto"/>
+          <w:lang w:val="pt-PT"/>
+        </w:rPr>
+      </w:pPr>
+      <w:r>
+        <w:rPr>
+          <w:color w:val="auto"/>
+          <w:lang w:val="pt-PT"/>
+        </w:rPr>
+        <w:t xml:space="preserve">Figura </w:t>
+      </w:r>
+      <w:r>
+        <w:rPr>
+          <w:color w:val="auto"/>
+        </w:rPr>
+        <w:fldChar w:fldCharType="begin"/>
+      </w:r>
+      <w:r>
+        <w:rPr>
+          <w:color w:val="auto"/>
+          <w:lang w:val="pt-PT"/>
+        </w:rPr>
+        <w:instrText xml:space="preserve"> SEQ Figura \* ARABIC </w:instrText>
+      </w:r>
+      <w:r>
+        <w:rPr>
+          <w:color w:val="auto"/>
+        </w:rPr>
+        <w:fldChar w:fldCharType="separate"/>
+      </w:r>
+      <w:r>
+        <w:rPr>
+          <w:noProof/>
+          <w:color w:val="auto"/>
+          <w:lang w:val="pt-PT"/>
+        </w:rPr>
+        <w:t>21</w:t>
+      </w:r>
+      <w:r>
+        <w:rPr>
+          <w:color w:val="auto"/>
+        </w:rPr>
+        <w:fldChar w:fldCharType="end"/>
+      </w:r>
+      <w:r>
+        <w:rPr>
+          <w:color w:val="auto"/>
+          <w:lang w:val="pt-PT"/>
+        </w:rPr>
+        <w:t xml:space="preserve"> - Definição do predicado </w:t>
+      </w:r>
+      <w:proofErr w:type="spellStart"/>
+      <w:r>
+        <w:rPr>
+          <w:color w:val="auto"/>
+          <w:lang w:val="pt-PT"/>
+        </w:rPr>
+        <w:t>testaConhecimento</w:t>
+      </w:r>
+      <w:proofErr w:type="spellEnd"/>
+    </w:p>
+    <w:p>
+      <w:pPr>
+        <w:rPr>
+          <w:lang w:val="pt-PT"/>
+        </w:rPr>
+      </w:pPr>
+      <w:r>
+        <w:rPr>
+          <w:lang w:val="pt-PT"/>
+        </w:rPr>
+        <w:t xml:space="preserve">Depois de </w:t>
+      </w:r>
+      <w:proofErr w:type="spellStart"/>
+      <w:r>
+        <w:rPr>
+          <w:lang w:val="pt-PT"/>
+        </w:rPr>
+        <w:t>realizer</w:t>
+      </w:r>
+      <w:proofErr w:type="spellEnd"/>
+      <w:r>
+        <w:rPr>
+          <w:lang w:val="pt-PT"/>
+        </w:rPr>
+        <w:t xml:space="preserve"> tal teste é necessário intro</w:t>
+      </w:r>
+      <w:r>
+        <w:rPr>
+          <w:lang w:val="pt-PT"/>
+        </w:rPr>
+        <w:t xml:space="preserve">duzir na base o valor nulo associado à </w:t>
+      </w:r>
+      <w:r>
+        <w:rPr>
+          <w:b/>
+          <w:lang w:val="pt-PT"/>
+        </w:rPr>
+        <w:t>Morada</w:t>
+      </w:r>
+      <w:r>
+        <w:rPr>
+          <w:lang w:val="pt-PT"/>
+        </w:rPr>
+        <w:t>, a exceção correspondente, o utente e ainda um invariante que dita que nenhum conhecimento acerca deste utente pode ser inserido. Com isto proíbem-se as violações ao valor interdito.</w:t>
+      </w:r>
+      <w:bookmarkStart w:id="17" w:name="_GoBack"/>
+      <w:bookmarkEnd w:id="17"/>
       <w:r>
         <w:rPr>
           <w:lang w:val="pt-PT"/>
@@ -5911,7 +8069,7 @@
           <w:lang w:val="pt-PT"/>
         </w:rPr>
       </w:pPr>
-      <w:bookmarkStart w:id="17" w:name="_Toc6833429"/>
+      <w:bookmarkStart w:id="18" w:name="_Toc6833429"/>
       <w:r>
         <w:rPr>
           <w:sz w:val="32"/>
@@ -5941,7 +8099,7 @@
         </w:rPr>
         <w:t>Sistema de Inferência</w:t>
       </w:r>
-      <w:bookmarkEnd w:id="17"/>
+      <w:bookmarkEnd w:id="18"/>
     </w:p>
     <w:p>
       <w:pPr>
@@ -6064,7 +8222,7 @@
                     <pic:cNvPicPr/>
                   </pic:nvPicPr>
                   <pic:blipFill>
-                    <a:blip r:embed="rId25" cstate="print">
+                    <a:blip r:embed="rId33" cstate="print">
                       <a:extLst>
                         <a:ext uri="{28A0092B-C50C-407E-A947-70E740481C1C}">
                           <a14:useLocalDpi xmlns:a14="http://schemas.microsoft.com/office/drawing/2010/main" val="0"/>
@@ -6143,7 +8301,7 @@
                     <pic:cNvPicPr/>
                   </pic:nvPicPr>
                   <pic:blipFill>
-                    <a:blip r:embed="rId26">
+                    <a:blip r:embed="rId34">
                       <a:extLst>
                         <a:ext uri="{28A0092B-C50C-407E-A947-70E740481C1C}">
                           <a14:useLocalDpi xmlns:a14="http://schemas.microsoft.com/office/drawing/2010/main" val="0"/>
@@ -6211,7 +8369,7 @@
           <w:color w:val="auto"/>
           <w:lang w:val="pt-PT"/>
         </w:rPr>
-        <w:t>14</w:t>
+        <w:t>22</w:t>
       </w:r>
       <w:r>
         <w:rPr>
@@ -6408,7 +8566,7 @@
                     <pic:cNvPicPr/>
                   </pic:nvPicPr>
                   <pic:blipFill>
-                    <a:blip r:embed="rId27">
+                    <a:blip r:embed="rId35">
                       <a:extLst>
                         <a:ext uri="{28A0092B-C50C-407E-A947-70E740481C1C}">
                           <a14:useLocalDpi xmlns:a14="http://schemas.microsoft.com/office/drawing/2010/main" val="0"/>
@@ -6476,7 +8634,7 @@
           <w:color w:val="auto"/>
           <w:lang w:val="pt-PT"/>
         </w:rPr>
-        <w:t>15</w:t>
+        <w:t>23</w:t>
       </w:r>
       <w:r>
         <w:rPr>
@@ -6544,7 +8702,7 @@
                     <pic:cNvPicPr/>
                   </pic:nvPicPr>
                   <pic:blipFill>
-                    <a:blip r:embed="rId28">
+                    <a:blip r:embed="rId36">
                       <a:extLst>
                         <a:ext uri="{28A0092B-C50C-407E-A947-70E740481C1C}">
                           <a14:useLocalDpi xmlns:a14="http://schemas.microsoft.com/office/drawing/2010/main" val="0"/>
@@ -6612,7 +8770,7 @@
           <w:color w:val="auto"/>
           <w:lang w:val="pt-PT"/>
         </w:rPr>
-        <w:t>16</w:t>
+        <w:t>24</w:t>
       </w:r>
       <w:r>
         <w:rPr>
@@ -6652,25 +8810,7 @@
           <w:lang w:val="pt-PT"/>
         </w:rPr>
         <w:lastRenderedPageBreak/>
-        <w:t xml:space="preserve">No caso da </w:t>
-      </w:r>
-      <w:r>
-        <w:rPr>
-          <w:lang w:val="pt-PT"/>
-        </w:rPr>
-        <w:t>disjunção</w:t>
-      </w:r>
-      <w:r>
-        <w:rPr>
-          <w:lang w:val="pt-PT"/>
-        </w:rPr>
-        <w:t>, definimos os seguintes casos</w:t>
-      </w:r>
-      <w:r>
-        <w:rPr>
-          <w:lang w:val="pt-PT"/>
-        </w:rPr>
-        <w:t>:</w:t>
+        <w:t>No caso da disjunção, definimos os seguintes casos:</w:t>
       </w:r>
     </w:p>
     <w:p>
@@ -6699,7 +8839,7 @@
                     <pic:cNvPicPr/>
                   </pic:nvPicPr>
                   <pic:blipFill>
-                    <a:blip r:embed="rId29">
+                    <a:blip r:embed="rId37">
                       <a:extLst>
                         <a:ext uri="{28A0092B-C50C-407E-A947-70E740481C1C}">
                           <a14:useLocalDpi xmlns:a14="http://schemas.microsoft.com/office/drawing/2010/main" val="0"/>
@@ -6767,7 +8907,7 @@
           <w:color w:val="auto"/>
           <w:lang w:val="pt-PT"/>
         </w:rPr>
-        <w:t>17</w:t>
+        <w:t>25</w:t>
       </w:r>
       <w:r>
         <w:rPr>
@@ -6793,19 +8933,7 @@
         <w:rPr>
           <w:lang w:val="pt-PT"/>
         </w:rPr>
-        <w:t xml:space="preserve">No caso da </w:t>
-      </w:r>
-      <w:r>
-        <w:rPr>
-          <w:lang w:val="pt-PT"/>
-        </w:rPr>
-        <w:t>implicação</w:t>
-      </w:r>
-      <w:r>
-        <w:rPr>
-          <w:lang w:val="pt-PT"/>
-        </w:rPr>
-        <w:t>, definimos os seguintes casos:</w:t>
+        <w:t>No caso da implicação, definimos os seguintes casos:</w:t>
       </w:r>
     </w:p>
     <w:p>
@@ -6834,7 +8962,7 @@
                     <pic:cNvPicPr/>
                   </pic:nvPicPr>
                   <pic:blipFill>
-                    <a:blip r:embed="rId30">
+                    <a:blip r:embed="rId38">
                       <a:extLst>
                         <a:ext uri="{28A0092B-C50C-407E-A947-70E740481C1C}">
                           <a14:useLocalDpi xmlns:a14="http://schemas.microsoft.com/office/drawing/2010/main" val="0"/>
@@ -6902,7 +9030,7 @@
           <w:color w:val="auto"/>
           <w:lang w:val="pt-PT"/>
         </w:rPr>
-        <w:t>18</w:t>
+        <w:t>26</w:t>
       </w:r>
       <w:r>
         <w:rPr>
@@ -6928,13 +9056,7 @@
         <w:rPr>
           <w:lang w:val="pt-PT"/>
         </w:rPr>
-        <w:t xml:space="preserve">Por último, no caso da equivalência, </w:t>
-      </w:r>
-      <w:r>
-        <w:rPr>
-          <w:lang w:val="pt-PT"/>
-        </w:rPr>
-        <w:t>definimos os seguintes casos:</w:t>
+        <w:t>Por último, no caso da equivalência, definimos os seguintes casos:</w:t>
       </w:r>
     </w:p>
     <w:p>
@@ -6942,7 +9064,6 @@
         <w:keepNext/>
         <w:jc w:val="center"/>
       </w:pPr>
-      <w:bookmarkStart w:id="18" w:name="_GoBack"/>
       <w:r>
         <w:rPr>
           <w:noProof/>
@@ -6964,7 +9085,7 @@
                     <pic:cNvPicPr/>
                   </pic:nvPicPr>
                   <pic:blipFill>
-                    <a:blip r:embed="rId31">
+                    <a:blip r:embed="rId39">
                       <a:extLst>
                         <a:ext uri="{28A0092B-C50C-407E-A947-70E740481C1C}">
                           <a14:useLocalDpi xmlns:a14="http://schemas.microsoft.com/office/drawing/2010/main" val="0"/>
@@ -6990,7 +9111,6 @@
           </wp:inline>
         </w:drawing>
       </w:r>
-      <w:bookmarkEnd w:id="18"/>
     </w:p>
     <w:p>
       <w:pPr>
@@ -7001,19 +9121,12 @@
           <w:lang w:val="pt-PT"/>
         </w:rPr>
       </w:pPr>
-      <w:proofErr w:type="spellStart"/>
-      <w:r>
-        <w:rPr>
-          <w:color w:val="auto"/>
-        </w:rPr>
-        <w:t>Figura</w:t>
-      </w:r>
-      <w:proofErr w:type="spellEnd"/>
-      <w:r>
-        <w:rPr>
-          <w:color w:val="auto"/>
-        </w:rPr>
-        <w:t xml:space="preserve"> </w:t>
+      <w:r>
+        <w:rPr>
+          <w:color w:val="auto"/>
+          <w:lang w:val="pt-PT"/>
+        </w:rPr>
+        <w:t xml:space="preserve">Figura </w:t>
       </w:r>
       <w:r>
         <w:rPr>
@@ -7024,6 +9137,7 @@
       <w:r>
         <w:rPr>
           <w:color w:val="auto"/>
+          <w:lang w:val="pt-PT"/>
         </w:rPr>
         <w:instrText xml:space="preserve"> SEQ Figura \* ARABIC </w:instrText>
       </w:r>
@@ -7037,8 +9151,9 @@
         <w:rPr>
           <w:noProof/>
           <w:color w:val="auto"/>
-        </w:rPr>
-        <w:t>19</w:t>
+          <w:lang w:val="pt-PT"/>
+        </w:rPr>
+        <w:t>27</w:t>
       </w:r>
       <w:r>
         <w:rPr>
@@ -7049,17 +9164,10 @@
       <w:r>
         <w:rPr>
           <w:color w:val="auto"/>
-        </w:rPr>
-        <w:t xml:space="preserve"> - SI </w:t>
-      </w:r>
-      <w:proofErr w:type="spellStart"/>
-      <w:r>
-        <w:rPr>
-          <w:color w:val="auto"/>
-        </w:rPr>
-        <w:t>Equivalência</w:t>
-      </w:r>
-      <w:proofErr w:type="spellEnd"/>
+          <w:lang w:val="pt-PT"/>
+        </w:rPr>
+        <w:t xml:space="preserve"> - SI Equivalência</w:t>
+      </w:r>
     </w:p>
     <w:p>
       <w:pPr>
@@ -7210,11 +9318,6 @@
         <w:docPartUnique/>
       </w:docPartObj>
     </w:sdtPr>
-    <w:sdtEndPr>
-      <w:rPr>
-        <w:rStyle w:val="Nmerodepgina"/>
-      </w:rPr>
-    </w:sdtEndPr>
     <w:sdtContent>
       <w:p>
         <w:pPr>
@@ -7267,11 +9370,6 @@
         <w:docPartUnique/>
       </w:docPartObj>
     </w:sdtPr>
-    <w:sdtEndPr>
-      <w:rPr>
-        <w:rStyle w:val="Nmerodepgina"/>
-      </w:rPr>
-    </w:sdtEndPr>
     <w:sdtContent>
       <w:p>
         <w:pPr>
@@ -10365,7 +12463,7 @@
   <w:abstractNum w:abstractNumId="39" w15:restartNumberingAfterBreak="0">
     <w:nsid w:val="76C06E06"/>
     <w:multiLevelType w:val="hybridMultilevel"/>
-    <w:tmpl w:val="BE8CB94E"/>
+    <w:tmpl w:val="A56E10C0"/>
     <w:lvl w:ilvl="0" w:tplc="08160001">
       <w:start w:val="1"/>
       <w:numFmt w:val="bullet"/>
@@ -10733,7 +12831,7 @@
       </w:pPr>
     </w:pPrDefault>
   </w:docDefaults>
-  <w:latentStyles w:defLockedState="0" w:defUIPriority="99" w:defSemiHidden="0" w:defUnhideWhenUsed="0" w:defQFormat="0" w:count="375">
+  <w:latentStyles w:defLockedState="0" w:defUIPriority="99" w:defSemiHidden="0" w:defUnhideWhenUsed="0" w:defQFormat="0" w:count="376">
     <w:lsdException w:name="Normal" w:uiPriority="0" w:qFormat="1"/>
     <w:lsdException w:name="heading 1" w:uiPriority="9" w:qFormat="1"/>
     <w:lsdException w:name="heading 2" w:semiHidden="1" w:uiPriority="9" w:unhideWhenUsed="1" w:qFormat="1"/>
@@ -10839,7 +12937,6 @@
     <w:lsdException w:name="HTML Sample" w:semiHidden="1" w:unhideWhenUsed="1"/>
     <w:lsdException w:name="HTML Typewriter" w:semiHidden="1" w:unhideWhenUsed="1"/>
     <w:lsdException w:name="HTML Variable" w:semiHidden="1" w:unhideWhenUsed="1"/>
-    <w:lsdException w:name="Normal Table" w:semiHidden="1" w:unhideWhenUsed="1"/>
     <w:lsdException w:name="annotation subject" w:semiHidden="1" w:unhideWhenUsed="1"/>
     <w:lsdException w:name="No List" w:semiHidden="1" w:unhideWhenUsed="1"/>
     <w:lsdException w:name="Outline List 1" w:semiHidden="1" w:unhideWhenUsed="1"/>
@@ -10886,10 +12983,8 @@
     <w:lsdException w:name="Table Subtle 2" w:semiHidden="1" w:unhideWhenUsed="1"/>
     <w:lsdException w:name="Table Web 1" w:semiHidden="1" w:unhideWhenUsed="1"/>
     <w:lsdException w:name="Table Web 2" w:semiHidden="1" w:unhideWhenUsed="1"/>
-    <w:lsdException w:name="Table Web 3" w:semiHidden="1" w:unhideWhenUsed="1"/>
     <w:lsdException w:name="Balloon Text" w:semiHidden="1" w:unhideWhenUsed="1"/>
     <w:lsdException w:name="Table Grid" w:uiPriority="39"/>
-    <w:lsdException w:name="Table Theme" w:semiHidden="1" w:unhideWhenUsed="1"/>
     <w:lsdException w:name="Placeholder Text" w:semiHidden="1"/>
     <w:lsdException w:name="No Spacing" w:uiPriority="1" w:qFormat="1"/>
     <w:lsdException w:name="Light Shading" w:uiPriority="60"/>
@@ -11109,6 +13204,7 @@
     <w:lsdException w:name="Smart Hyperlink" w:semiHidden="1" w:unhideWhenUsed="1"/>
     <w:lsdException w:name="Hashtag" w:semiHidden="1" w:unhideWhenUsed="1"/>
     <w:lsdException w:name="Unresolved Mention" w:semiHidden="1" w:unhideWhenUsed="1"/>
+    <w:lsdException w:name="Smart Link" w:semiHidden="1" w:unhideWhenUsed="1"/>
   </w:latentStyles>
   <w:style w:type="paragraph" w:default="1" w:styleId="Normal">
     <w:name w:val="Normal"/>
@@ -11953,7 +14049,7 @@
 </file>
 
 <file path=customXml/itemProps1.xml><?xml version="1.0" encoding="utf-8"?>
-<ds:datastoreItem xmlns:ds="http://schemas.openxmlformats.org/officeDocument/2006/customXml" ds:itemID="{8ABD4B82-1323-9B4C-971B-8CBDC37599F8}">
+<ds:datastoreItem xmlns:ds="http://schemas.openxmlformats.org/officeDocument/2006/customXml" ds:itemID="{7987EBD7-ADBE-0943-9B7B-C816A07CE3E3}">
   <ds:schemaRefs>
     <ds:schemaRef ds:uri="http://schemas.openxmlformats.org/officeDocument/2006/bibliography"/>
   </ds:schemaRefs>

</xml_diff>